<commit_message>
JVM args, program Args, env vars
</commit_message>
<xml_diff>
--- a/lessons.docx
+++ b/lessons.docx
@@ -4,6 +4,15 @@
   <w:body>
     <w:sdt>
       <w:sdtPr>
+        <w:rPr>
+          <w:rFonts w:asciiTheme="minorHAnsi" w:eastAsiaTheme="minorHAnsi" w:hAnsiTheme="minorHAnsi" w:cstheme="minorBidi"/>
+          <w:b w:val="0"/>
+          <w:bCs w:val="0"/>
+          <w:color w:val="auto"/>
+          <w:sz w:val="22"/>
+          <w:szCs w:val="22"/>
+          <w:lang w:val="ru-RU" w:eastAsia="en-US"/>
+        </w:rPr>
         <w:id w:val="1124041069"/>
         <w:docPartObj>
           <w:docPartGallery w:val="Table of Contents"/>
@@ -12,12 +21,7 @@
       </w:sdtPr>
       <w:sdtEndPr>
         <w:rPr>
-          <w:rFonts w:asciiTheme="minorHAnsi" w:eastAsiaTheme="minorHAnsi" w:hAnsiTheme="minorHAnsi" w:cstheme="minorBidi"/>
           <w:noProof/>
-          <w:color w:val="auto"/>
-          <w:sz w:val="22"/>
-          <w:szCs w:val="22"/>
-          <w:lang w:val="ru-RU" w:eastAsia="en-US"/>
         </w:rPr>
       </w:sdtEndPr>
       <w:sdtContent>
@@ -33,6 +37,8 @@
             <w:t>Contents</w:t>
           </w:r>
         </w:p>
+        <w:bookmarkStart w:id="0" w:name="_GoBack"/>
+        <w:bookmarkEnd w:id="0"/>
         <w:p>
           <w:pPr>
             <w:pStyle w:val="TOC2"/>
@@ -40,7 +46,9 @@
               <w:tab w:val="right" w:leader="dot" w:pos="10456"/>
             </w:tabs>
             <w:rPr>
+              <w:rFonts w:eastAsiaTheme="minorEastAsia"/>
               <w:noProof/>
+              <w:lang w:eastAsia="ru-RU"/>
             </w:rPr>
           </w:pPr>
           <w:r>
@@ -52,7 +60,7 @@
           <w:r>
             <w:fldChar w:fldCharType="separate"/>
           </w:r>
-          <w:hyperlink w:anchor="_Toc71969350" w:history="1">
+          <w:hyperlink w:anchor="_Toc71972916" w:history="1">
             <w:r>
               <w:rPr>
                 <w:rStyle w:val="Hyperlink"/>
@@ -80,7 +88,7 @@
                 <w:noProof/>
                 <w:webHidden/>
               </w:rPr>
-              <w:instrText xml:space="preserve"> PAGEREF _Toc71969350 \h </w:instrText>
+              <w:instrText xml:space="preserve"> PAGEREF _Toc71972916 \h </w:instrText>
             </w:r>
             <w:r>
               <w:rPr>
@@ -118,10 +126,12 @@
               <w:tab w:val="right" w:leader="dot" w:pos="10456"/>
             </w:tabs>
             <w:rPr>
+              <w:rFonts w:eastAsiaTheme="minorEastAsia"/>
               <w:noProof/>
+              <w:lang w:eastAsia="ru-RU"/>
             </w:rPr>
           </w:pPr>
-          <w:hyperlink w:anchor="_Toc71969351" w:history="1">
+          <w:hyperlink w:anchor="_Toc71972917" w:history="1">
             <w:r>
               <w:rPr>
                 <w:rStyle w:val="Hyperlink"/>
@@ -149,7 +159,7 @@
                 <w:noProof/>
                 <w:webHidden/>
               </w:rPr>
-              <w:instrText xml:space="preserve"> PAGEREF _Toc71969351 \h </w:instrText>
+              <w:instrText xml:space="preserve"> PAGEREF _Toc71972917 \h </w:instrText>
             </w:r>
             <w:r>
               <w:rPr>
@@ -187,17 +197,19 @@
               <w:tab w:val="right" w:leader="dot" w:pos="10456"/>
             </w:tabs>
             <w:rPr>
+              <w:rFonts w:eastAsiaTheme="minorEastAsia"/>
               <w:noProof/>
+              <w:lang w:eastAsia="ru-RU"/>
             </w:rPr>
           </w:pPr>
-          <w:hyperlink w:anchor="_Toc71969352" w:history="1">
+          <w:hyperlink w:anchor="_Toc71972918" w:history="1">
             <w:r>
               <w:rPr>
                 <w:rStyle w:val="Hyperlink"/>
                 <w:noProof/>
                 <w:lang w:val="en-US"/>
               </w:rPr>
-              <w:t>Lesson 7. Effective POM</w:t>
+              <w:t>Lesson 3. Plugins and MOJO</w:t>
             </w:r>
             <w:r>
               <w:rPr>
@@ -218,7 +230,7 @@
                 <w:noProof/>
                 <w:webHidden/>
               </w:rPr>
-              <w:instrText xml:space="preserve"> PAGEREF _Toc71969352 \h </w:instrText>
+              <w:instrText xml:space="preserve"> PAGEREF _Toc71972918 \h </w:instrText>
             </w:r>
             <w:r>
               <w:rPr>
@@ -256,16 +268,160 @@
               <w:tab w:val="right" w:leader="dot" w:pos="10456"/>
             </w:tabs>
             <w:rPr>
+              <w:rFonts w:eastAsiaTheme="minorEastAsia"/>
               <w:noProof/>
+              <w:lang w:eastAsia="ru-RU"/>
             </w:rPr>
           </w:pPr>
-          <w:hyperlink w:anchor="_Toc71969353" w:history="1">
+          <w:hyperlink w:anchor="_Toc71972919" w:history="1">
             <w:r>
               <w:rPr>
                 <w:rStyle w:val="Hyperlink"/>
                 <w:noProof/>
                 <w:lang w:val="en-US"/>
               </w:rPr>
+              <w:t>Lesson 4. JVM arguments, Program arguments, Environment variables</w:t>
+            </w:r>
+            <w:r>
+              <w:rPr>
+                <w:noProof/>
+                <w:webHidden/>
+              </w:rPr>
+              <w:tab/>
+            </w:r>
+            <w:r>
+              <w:rPr>
+                <w:noProof/>
+                <w:webHidden/>
+              </w:rPr>
+              <w:fldChar w:fldCharType="begin"/>
+            </w:r>
+            <w:r>
+              <w:rPr>
+                <w:noProof/>
+                <w:webHidden/>
+              </w:rPr>
+              <w:instrText xml:space="preserve"> PAGEREF _Toc71972919 \h </w:instrText>
+            </w:r>
+            <w:r>
+              <w:rPr>
+                <w:noProof/>
+                <w:webHidden/>
+              </w:rPr>
+            </w:r>
+            <w:r>
+              <w:rPr>
+                <w:noProof/>
+                <w:webHidden/>
+              </w:rPr>
+              <w:fldChar w:fldCharType="separate"/>
+            </w:r>
+            <w:r>
+              <w:rPr>
+                <w:noProof/>
+                <w:webHidden/>
+              </w:rPr>
+              <w:t>2</w:t>
+            </w:r>
+            <w:r>
+              <w:rPr>
+                <w:noProof/>
+                <w:webHidden/>
+              </w:rPr>
+              <w:fldChar w:fldCharType="end"/>
+            </w:r>
+          </w:hyperlink>
+        </w:p>
+        <w:p>
+          <w:pPr>
+            <w:pStyle w:val="TOC2"/>
+            <w:tabs>
+              <w:tab w:val="right" w:leader="dot" w:pos="10456"/>
+            </w:tabs>
+            <w:rPr>
+              <w:rFonts w:eastAsiaTheme="minorEastAsia"/>
+              <w:noProof/>
+              <w:lang w:eastAsia="ru-RU"/>
+            </w:rPr>
+          </w:pPr>
+          <w:hyperlink w:anchor="_Toc71972920" w:history="1">
+            <w:r>
+              <w:rPr>
+                <w:rStyle w:val="Hyperlink"/>
+                <w:noProof/>
+                <w:lang w:val="en-US"/>
+              </w:rPr>
+              <w:t>Lesson 7. Effective POM</w:t>
+            </w:r>
+            <w:r>
+              <w:rPr>
+                <w:noProof/>
+                <w:webHidden/>
+              </w:rPr>
+              <w:tab/>
+            </w:r>
+            <w:r>
+              <w:rPr>
+                <w:noProof/>
+                <w:webHidden/>
+              </w:rPr>
+              <w:fldChar w:fldCharType="begin"/>
+            </w:r>
+            <w:r>
+              <w:rPr>
+                <w:noProof/>
+                <w:webHidden/>
+              </w:rPr>
+              <w:instrText xml:space="preserve"> PAGEREF _Toc71972920 \h </w:instrText>
+            </w:r>
+            <w:r>
+              <w:rPr>
+                <w:noProof/>
+                <w:webHidden/>
+              </w:rPr>
+            </w:r>
+            <w:r>
+              <w:rPr>
+                <w:noProof/>
+                <w:webHidden/>
+              </w:rPr>
+              <w:fldChar w:fldCharType="separate"/>
+            </w:r>
+            <w:r>
+              <w:rPr>
+                <w:noProof/>
+                <w:webHidden/>
+              </w:rPr>
+              <w:t>3</w:t>
+            </w:r>
+            <w:r>
+              <w:rPr>
+                <w:noProof/>
+                <w:webHidden/>
+              </w:rPr>
+              <w:fldChar w:fldCharType="end"/>
+            </w:r>
+          </w:hyperlink>
+        </w:p>
+        <w:p>
+          <w:pPr>
+            <w:pStyle w:val="TOC2"/>
+            <w:tabs>
+              <w:tab w:val="right" w:leader="dot" w:pos="10456"/>
+            </w:tabs>
+            <w:rPr>
+              <w:rFonts w:eastAsiaTheme="minorEastAsia"/>
+              <w:noProof/>
+              <w:lang w:eastAsia="ru-RU"/>
+            </w:rPr>
+          </w:pPr>
+          <w:hyperlink w:anchor="_Toc71972921" w:history="1">
+            <w:r>
+              <w:rPr>
+                <w:rStyle w:val="Hyperlink"/>
+                <w:noProof/>
+                <w:lang w:val="en-US"/>
+              </w:rPr>
               <w:t>Lesson 8. Dependency management</w:t>
             </w:r>
             <w:r>
@@ -287,7 +443,7 @@
                 <w:noProof/>
                 <w:webHidden/>
               </w:rPr>
-              <w:instrText xml:space="preserve"> PAGEREF _Toc71969353 \h </w:instrText>
+              <w:instrText xml:space="preserve"> PAGEREF _Toc71972921 \h </w:instrText>
             </w:r>
             <w:r>
               <w:rPr>
@@ -307,7 +463,7 @@
                 <w:noProof/>
                 <w:webHidden/>
               </w:rPr>
-              <w:t>2</w:t>
+              <w:t>3</w:t>
             </w:r>
             <w:r>
               <w:rPr>
@@ -349,7 +505,6 @@
           <w:lang w:val="en-US"/>
         </w:rPr>
       </w:pPr>
-      <w:bookmarkStart w:id="0" w:name="_Toc71969350"/>
       <w:r>
         <w:rPr>
           <w:rStyle w:val="Heading1Char"/>
@@ -366,6 +521,8 @@
           <w:lang w:val="en-US"/>
         </w:rPr>
       </w:pPr>
+      <w:bookmarkStart w:id="1" w:name="_Toc71972916"/>
+      <w:proofErr w:type="gramStart"/>
       <w:r>
         <w:rPr>
           <w:rStyle w:val="Heading1Char"/>
@@ -379,23 +536,17 @@
           <w:rStyle w:val="Heading1Char"/>
           <w:lang w:val="en-US"/>
         </w:rPr>
-        <w:t>1</w:t>
-      </w:r>
+        <w:t>1.</w:t>
+      </w:r>
+      <w:proofErr w:type="gramEnd"/>
       <w:r>
         <w:rPr>
           <w:rStyle w:val="Heading1Char"/>
           <w:lang w:val="en-US"/>
         </w:rPr>
-        <w:t xml:space="preserve">. </w:t>
-      </w:r>
-      <w:r>
-        <w:rPr>
-          <w:rStyle w:val="Heading1Char"/>
-          <w:lang w:val="en-US"/>
-        </w:rPr>
-        <w:t>Intro</w:t>
-      </w:r>
-      <w:bookmarkEnd w:id="0"/>
+        <w:t xml:space="preserve"> Intro</w:t>
+      </w:r>
+      <w:bookmarkEnd w:id="1"/>
     </w:p>
     <w:p>
       <w:pPr>
@@ -426,7 +577,21 @@
         <w:rPr>
           <w:lang w:val="en-US"/>
         </w:rPr>
-        <w:t>Platform dependence (unix/windows required different scripts)</w:t>
+        <w:t>Platform dependence (</w:t>
+      </w:r>
+      <w:proofErr w:type="spellStart"/>
+      <w:r>
+        <w:rPr>
+          <w:lang w:val="en-US"/>
+        </w:rPr>
+        <w:t>unix</w:t>
+      </w:r>
+      <w:proofErr w:type="spellEnd"/>
+      <w:r>
+        <w:rPr>
+          <w:lang w:val="en-US"/>
+        </w:rPr>
+        <w:t>/windows required different scripts)</w:t>
       </w:r>
     </w:p>
     <w:p>
@@ -475,100 +640,901 @@
         <w:rPr>
           <w:lang w:val="en-US"/>
         </w:rPr>
-        <w:t>2000 – released Apache Ant which were more convenient than scripts.</w:t>
-      </w:r>
-    </w:p>
-    <w:p>
-      <w:pPr>
-        <w:rPr>
-          <w:lang w:val="en-US"/>
-        </w:rPr>
-      </w:pPr>
-      <w:r>
-        <w:rPr>
-          <w:lang w:val="en-US"/>
-        </w:rPr>
-        <w:t>200</w:t>
-      </w:r>
-      <w:r>
-        <w:rPr>
-          <w:lang w:val="en-US"/>
-        </w:rPr>
-        <w:t>2</w:t>
-      </w:r>
-      <w:r>
-        <w:rPr>
-          <w:lang w:val="en-US"/>
-        </w:rPr>
-        <w:t xml:space="preserve"> – released Apache </w:t>
-      </w:r>
-      <w:r>
-        <w:rPr>
-          <w:lang w:val="en-US"/>
-        </w:rPr>
-        <w:t>Maven</w:t>
-      </w:r>
-      <w:r>
-        <w:rPr>
-          <w:lang w:val="en-US"/>
-        </w:rPr>
-        <w:t xml:space="preserve"> which </w:t>
-      </w:r>
-      <w:r>
-        <w:rPr>
-          <w:lang w:val="en-US"/>
-        </w:rPr>
-        <w:t>was better because supplied uniformed project structure</w:t>
-      </w:r>
-      <w:r>
-        <w:rPr>
+        <w:t xml:space="preserve">2000 – </w:t>
+      </w:r>
+      <w:proofErr w:type="gramStart"/>
+      <w:r>
+        <w:rPr>
+          <w:lang w:val="en-US"/>
+        </w:rPr>
+        <w:t>released</w:t>
+      </w:r>
+      <w:proofErr w:type="gramEnd"/>
+      <w:r>
+        <w:rPr>
+          <w:lang w:val="en-US"/>
+        </w:rPr>
+        <w:t xml:space="preserve"> Apache Ant which were more convenient than scripts.</w:t>
+      </w:r>
+    </w:p>
+    <w:p>
+      <w:pPr>
+        <w:rPr>
+          <w:lang w:val="en-US"/>
+        </w:rPr>
+      </w:pPr>
+      <w:r>
+        <w:rPr>
+          <w:lang w:val="en-US"/>
+        </w:rPr>
+        <w:t xml:space="preserve">2002 – </w:t>
+      </w:r>
+      <w:proofErr w:type="gramStart"/>
+      <w:r>
+        <w:rPr>
+          <w:lang w:val="en-US"/>
+        </w:rPr>
+        <w:t>released</w:t>
+      </w:r>
+      <w:proofErr w:type="gramEnd"/>
+      <w:r>
+        <w:rPr>
+          <w:lang w:val="en-US"/>
+        </w:rPr>
+        <w:t xml:space="preserve"> Apache Maven which was better because supplied uniformed project structure.</w:t>
+      </w:r>
+    </w:p>
+    <w:p>
+      <w:pPr>
+        <w:rPr>
+          <w:lang w:val="en-US"/>
+        </w:rPr>
+      </w:pPr>
+      <w:r>
+        <w:rPr>
+          <w:lang w:val="en-US"/>
+        </w:rPr>
+        <w:t xml:space="preserve">2007 – </w:t>
+      </w:r>
+      <w:proofErr w:type="gramStart"/>
+      <w:r>
+        <w:rPr>
+          <w:lang w:val="en-US"/>
+        </w:rPr>
+        <w:t xml:space="preserve">released  </w:t>
+      </w:r>
+      <w:proofErr w:type="spellStart"/>
+      <w:r>
+        <w:rPr>
+          <w:lang w:val="en-US"/>
+        </w:rPr>
+        <w:t>Gradle</w:t>
+      </w:r>
+      <w:proofErr w:type="spellEnd"/>
+      <w:proofErr w:type="gramEnd"/>
+      <w:r>
+        <w:rPr>
+          <w:lang w:val="en-US"/>
+        </w:rPr>
+        <w:t xml:space="preserve"> which can use Groovy/</w:t>
+      </w:r>
+      <w:proofErr w:type="spellStart"/>
+      <w:r>
+        <w:rPr>
+          <w:lang w:val="en-US"/>
+        </w:rPr>
+        <w:t>Kotlin</w:t>
+      </w:r>
+      <w:proofErr w:type="spellEnd"/>
+      <w:r>
+        <w:rPr>
+          <w:lang w:val="en-US"/>
+        </w:rPr>
+        <w:t xml:space="preserve"> instead of xml.</w:t>
+      </w:r>
+    </w:p>
+    <w:p>
+      <w:pPr>
+        <w:rPr>
+          <w:lang w:val="en-US"/>
+        </w:rPr>
+      </w:pPr>
+      <w:r>
+        <w:rPr>
+          <w:lang w:val="en-US"/>
+        </w:rPr>
+        <w:t>-----------------------------------------------------------------------------------------------------------------------------------------------------------</w:t>
+      </w:r>
+    </w:p>
+    <w:p>
+      <w:pPr>
+        <w:pStyle w:val="Heading2"/>
+        <w:rPr>
+          <w:rStyle w:val="Heading1Char"/>
+          <w:lang w:val="en-US"/>
+        </w:rPr>
+      </w:pPr>
+      <w:bookmarkStart w:id="2" w:name="_Toc71972917"/>
+      <w:proofErr w:type="gramStart"/>
+      <w:r>
+        <w:rPr>
+          <w:rStyle w:val="Heading1Char"/>
+          <w:lang w:val="en-US"/>
+        </w:rPr>
+        <w:t xml:space="preserve">Lesson </w:t>
+      </w:r>
+      <w:r>
+        <w:rPr>
+          <w:rStyle w:val="Heading1Char"/>
+          <w:lang w:val="en-US"/>
+        </w:rPr>
+        <w:t>2.</w:t>
+      </w:r>
+      <w:proofErr w:type="gramEnd"/>
+      <w:r>
+        <w:rPr>
+          <w:rStyle w:val="Heading1Char"/>
+          <w:lang w:val="en-US"/>
+        </w:rPr>
+        <w:t xml:space="preserve"> Installing</w:t>
+      </w:r>
+      <w:bookmarkEnd w:id="2"/>
+    </w:p>
+    <w:p>
+      <w:pPr>
+        <w:rPr>
+          <w:lang w:val="en-US"/>
+        </w:rPr>
+      </w:pPr>
+      <w:r>
+        <w:rPr>
+          <w:lang w:val="en-US"/>
+        </w:rPr>
+        <w:tab/>
+      </w:r>
+      <w:proofErr w:type="gramStart"/>
+      <w:r>
+        <w:rPr>
+          <w:lang w:val="en-US"/>
+        </w:rPr>
+        <w:t xml:space="preserve">About installing of environment variables (JAVA_HOME, </w:t>
+      </w:r>
+      <w:r>
+        <w:rPr>
+          <w:lang w:val="en-US"/>
+        </w:rPr>
+        <w:t>JDK</w:t>
+      </w:r>
+      <w:r>
+        <w:rPr>
+          <w:lang w:val="en-US"/>
+        </w:rPr>
+        <w:t>)</w:t>
+      </w:r>
+      <w:r>
+        <w:rPr>
+          <w:lang w:val="en-US"/>
+        </w:rPr>
+        <w:t xml:space="preserve"> for </w:t>
+      </w:r>
+      <w:proofErr w:type="spellStart"/>
+      <w:r>
+        <w:rPr>
+          <w:lang w:val="en-US"/>
+        </w:rPr>
+        <w:t>unix</w:t>
+      </w:r>
+      <w:proofErr w:type="spellEnd"/>
+      <w:r>
+        <w:rPr>
+          <w:lang w:val="en-US"/>
+        </w:rPr>
+        <w:t>/windows and about apache maven in the video.</w:t>
+      </w:r>
+      <w:proofErr w:type="gramEnd"/>
+      <w:r>
+        <w:rPr>
+          <w:lang w:val="en-US"/>
+        </w:rPr>
+        <w:t xml:space="preserve"> </w:t>
+      </w:r>
+      <w:proofErr w:type="gramStart"/>
+      <w:r>
+        <w:rPr>
+          <w:lang w:val="en-US"/>
+        </w:rPr>
+        <w:t>About installing of Maven Wrapper in the last video of the course.</w:t>
+      </w:r>
+      <w:proofErr w:type="gramEnd"/>
+    </w:p>
+    <w:p>
+      <w:pPr>
+        <w:rPr>
+          <w:lang w:val="en-US"/>
+        </w:rPr>
+      </w:pPr>
+      <w:r>
+        <w:rPr>
+          <w:lang w:val="en-US"/>
+        </w:rPr>
+        <w:t>-----------------------------------------------------------------------------------------------------------------------------------------------------------</w:t>
+      </w:r>
+    </w:p>
+    <w:p>
+      <w:pPr>
+        <w:pStyle w:val="Heading2"/>
+        <w:rPr>
+          <w:rStyle w:val="Heading1Char"/>
+          <w:lang w:val="en-US"/>
+        </w:rPr>
+      </w:pPr>
+      <w:bookmarkStart w:id="3" w:name="_Toc71972918"/>
+      <w:proofErr w:type="gramStart"/>
+      <w:r>
+        <w:rPr>
+          <w:rStyle w:val="Heading1Char"/>
+          <w:lang w:val="en-US"/>
+        </w:rPr>
+        <w:t xml:space="preserve">Lesson </w:t>
+      </w:r>
+      <w:r>
+        <w:rPr>
+          <w:rStyle w:val="Heading1Char"/>
+          <w:lang w:val="en-US"/>
+        </w:rPr>
+        <w:t>3.</w:t>
+      </w:r>
+      <w:proofErr w:type="gramEnd"/>
+      <w:r>
+        <w:rPr>
+          <w:rStyle w:val="Heading1Char"/>
+          <w:lang w:val="en-US"/>
+        </w:rPr>
+        <w:t xml:space="preserve"> Plugins and MOJO</w:t>
+      </w:r>
+      <w:bookmarkEnd w:id="3"/>
+    </w:p>
+    <w:p>
+      <w:pPr>
+        <w:rPr>
+          <w:lang w:val="en-US"/>
+        </w:rPr>
+      </w:pPr>
+      <w:r>
+        <w:rPr>
+          <w:lang w:val="en-US"/>
+        </w:rPr>
+        <w:tab/>
+        <w:t>Maven is just a set of plugins. Each plugin is a separate java project. Plugins contain commands (goals).</w:t>
+      </w:r>
+    </w:p>
+    <w:p>
+      <w:pPr>
+        <w:rPr>
+          <w:lang w:val="en-US"/>
+        </w:rPr>
+      </w:pPr>
+      <w:r>
+        <w:rPr>
+          <w:lang w:val="en-US"/>
+        </w:rPr>
+        <w:tab/>
+        <w:t xml:space="preserve">Goals are MOJO (Maven plain Old Java Object) – ordinary java classes with method </w:t>
+      </w:r>
+      <w:proofErr w:type="gramStart"/>
+      <w:r>
+        <w:rPr>
+          <w:lang w:val="en-US"/>
+        </w:rPr>
+        <w:t>execute(</w:t>
+      </w:r>
+      <w:proofErr w:type="gramEnd"/>
+      <w:r>
+        <w:rPr>
+          <w:lang w:val="en-US"/>
+        </w:rPr>
+        <w:t>). So we can create own goals and plugins.</w:t>
+      </w:r>
+    </w:p>
+    <w:p>
+      <w:pPr>
+        <w:ind w:firstLine="708"/>
+        <w:rPr>
+          <w:lang w:val="en-US"/>
+        </w:rPr>
+      </w:pPr>
+      <w:proofErr w:type="spellStart"/>
+      <w:proofErr w:type="gramStart"/>
+      <w:r>
+        <w:rPr>
+          <w:lang w:val="en-US"/>
+        </w:rPr>
+        <w:t>mvn</w:t>
+      </w:r>
+      <w:proofErr w:type="spellEnd"/>
+      <w:proofErr w:type="gramEnd"/>
+      <w:r>
+        <w:rPr>
+          <w:lang w:val="en-US"/>
+        </w:rPr>
+        <w:t xml:space="preserve"> </w:t>
+      </w:r>
+      <w:proofErr w:type="spellStart"/>
+      <w:r>
+        <w:rPr>
+          <w:lang w:val="en-US"/>
+        </w:rPr>
+        <w:t>plugin:goal</w:t>
+      </w:r>
+      <w:proofErr w:type="spellEnd"/>
+      <w:r>
+        <w:rPr>
+          <w:lang w:val="en-US"/>
+        </w:rPr>
+        <w:t xml:space="preserve"> (e.g. </w:t>
+      </w:r>
+      <w:proofErr w:type="spellStart"/>
+      <w:r>
+        <w:rPr>
+          <w:lang w:val="en-US"/>
+        </w:rPr>
+        <w:t>mvn</w:t>
+      </w:r>
+      <w:proofErr w:type="spellEnd"/>
+      <w:r>
+        <w:rPr>
+          <w:lang w:val="en-US"/>
+        </w:rPr>
+        <w:t xml:space="preserve"> </w:t>
+      </w:r>
+      <w:proofErr w:type="spellStart"/>
+      <w:r>
+        <w:rPr>
+          <w:lang w:val="en-US"/>
+        </w:rPr>
+        <w:t>compiler:compile</w:t>
+      </w:r>
+      <w:proofErr w:type="spellEnd"/>
+      <w:r>
+        <w:rPr>
+          <w:lang w:val="en-US"/>
+        </w:rPr>
+        <w:t>)</w:t>
+      </w:r>
+      <w:r>
+        <w:rPr>
+          <w:lang w:val="en-US"/>
+        </w:rPr>
+        <w:tab/>
+      </w:r>
+    </w:p>
+    <w:p>
+      <w:pPr>
+        <w:ind w:firstLine="708"/>
+        <w:rPr>
+          <w:lang w:val="en-US"/>
+        </w:rPr>
+      </w:pPr>
+      <w:r>
+        <w:rPr>
+          <w:lang w:val="en-US"/>
+        </w:rPr>
+        <w:t>Each plugin has goal “help”.</w:t>
+      </w:r>
+    </w:p>
+    <w:p>
+      <w:pPr>
+        <w:rPr>
+          <w:lang w:val="en-US"/>
+        </w:rPr>
+      </w:pPr>
+      <w:r>
+        <w:rPr>
+          <w:lang w:val="en-US"/>
+        </w:rPr>
+        <w:t>-----------------------------------------------------------------------------------------------------------------------------------------------------------</w:t>
+      </w:r>
+    </w:p>
+    <w:p>
+      <w:pPr>
+        <w:pStyle w:val="Heading2"/>
+        <w:rPr>
+          <w:rStyle w:val="Heading1Char"/>
+          <w:lang w:val="en-US"/>
+        </w:rPr>
+      </w:pPr>
+      <w:bookmarkStart w:id="4" w:name="_Toc71972919"/>
+      <w:proofErr w:type="gramStart"/>
+      <w:r>
+        <w:rPr>
+          <w:rStyle w:val="Heading1Char"/>
+          <w:lang w:val="en-US"/>
+        </w:rPr>
+        <w:t xml:space="preserve">Lesson </w:t>
+      </w:r>
+      <w:r>
+        <w:rPr>
+          <w:rStyle w:val="Heading1Char"/>
+          <w:lang w:val="en-US"/>
+        </w:rPr>
+        <w:t>4</w:t>
+      </w:r>
+      <w:r>
+        <w:rPr>
+          <w:rStyle w:val="Heading1Char"/>
           <w:lang w:val="en-US"/>
         </w:rPr>
         <w:t>.</w:t>
       </w:r>
-    </w:p>
-    <w:p>
-      <w:pPr>
-        <w:rPr>
-          <w:lang w:val="en-US"/>
-        </w:rPr>
-      </w:pPr>
-      <w:r>
-        <w:rPr>
-          <w:lang w:val="en-US"/>
-        </w:rPr>
-        <w:t>200</w:t>
-      </w:r>
-      <w:r>
-        <w:rPr>
-          <w:lang w:val="en-US"/>
-        </w:rPr>
-        <w:t>7</w:t>
-      </w:r>
-      <w:r>
-        <w:rPr>
-          <w:lang w:val="en-US"/>
-        </w:rPr>
-        <w:t xml:space="preserve"> – released </w:t>
-      </w:r>
-      <w:r>
-        <w:rPr>
-          <w:lang w:val="en-US"/>
-        </w:rPr>
-        <w:t xml:space="preserve"> Gradle</w:t>
-      </w:r>
-      <w:r>
-        <w:rPr>
-          <w:lang w:val="en-US"/>
-        </w:rPr>
-        <w:t xml:space="preserve"> which </w:t>
-      </w:r>
-      <w:r>
-        <w:rPr>
-          <w:lang w:val="en-US"/>
-        </w:rPr>
-        <w:t>can use Groovy/Kotlin instead of xml.</w:t>
-      </w:r>
+      <w:proofErr w:type="gramEnd"/>
+      <w:r>
+        <w:rPr>
+          <w:rStyle w:val="Heading1Char"/>
+          <w:lang w:val="en-US"/>
+        </w:rPr>
+        <w:t xml:space="preserve"> </w:t>
+      </w:r>
+      <w:r>
+        <w:rPr>
+          <w:rStyle w:val="Heading1Char"/>
+          <w:lang w:val="en-US"/>
+        </w:rPr>
+        <w:t>JVM arguments</w:t>
+      </w:r>
+      <w:r>
+        <w:rPr>
+          <w:rStyle w:val="Heading1Char"/>
+          <w:lang w:val="en-US"/>
+        </w:rPr>
+        <w:t xml:space="preserve">, Program arguments, </w:t>
+      </w:r>
+      <w:r>
+        <w:rPr>
+          <w:rStyle w:val="Heading1Char"/>
+          <w:lang w:val="en-US"/>
+        </w:rPr>
+        <w:t>E</w:t>
+      </w:r>
+      <w:r>
+        <w:rPr>
+          <w:rStyle w:val="Heading1Char"/>
+          <w:lang w:val="en-US"/>
+        </w:rPr>
+        <w:t>nvironment variables</w:t>
+      </w:r>
+      <w:bookmarkEnd w:id="4"/>
+    </w:p>
+    <w:p>
+      <w:pPr>
+        <w:rPr>
+          <w:lang w:val="en-US"/>
+        </w:rPr>
+      </w:pPr>
+      <w:r>
+        <w:rPr>
+          <w:lang w:val="en-US"/>
+        </w:rPr>
+        <w:tab/>
+      </w:r>
+      <w:r>
+        <w:rPr>
+          <w:lang w:val="en-US"/>
+        </w:rPr>
+        <w:t>IDEA-&gt;Run-&gt;Edit Configuration</w:t>
+      </w:r>
+    </w:p>
+    <w:p>
+      <w:pPr>
+        <w:jc w:val="center"/>
+        <w:rPr>
+          <w:lang w:val="en-US"/>
+        </w:rPr>
+      </w:pPr>
+      <w:r>
+        <w:rPr>
+          <w:noProof/>
+          <w:lang w:eastAsia="ru-RU"/>
+        </w:rPr>
+        <w:drawing>
+          <wp:inline distT="0" distB="0" distL="0" distR="0" wp14:anchorId="48F597A9" wp14:editId="44576BDE">
+            <wp:extent cx="5779247" cy="2588105"/>
+            <wp:effectExtent l="0" t="0" r="0" b="3175"/>
+            <wp:docPr id="1" name="Picture 1"/>
+            <wp:cNvGraphicFramePr>
+              <a:graphicFrameLocks xmlns:a="http://schemas.openxmlformats.org/drawingml/2006/main" noChangeAspect="1"/>
+            </wp:cNvGraphicFramePr>
+            <a:graphic xmlns:a="http://schemas.openxmlformats.org/drawingml/2006/main">
+              <a:graphicData uri="http://schemas.openxmlformats.org/drawingml/2006/picture">
+                <pic:pic xmlns:pic="http://schemas.openxmlformats.org/drawingml/2006/picture">
+                  <pic:nvPicPr>
+                    <pic:cNvPr id="0" name=""/>
+                    <pic:cNvPicPr/>
+                  </pic:nvPicPr>
+                  <pic:blipFill>
+                    <a:blip r:embed="rId7"/>
+                    <a:stretch>
+                      <a:fillRect/>
+                    </a:stretch>
+                  </pic:blipFill>
+                  <pic:spPr>
+                    <a:xfrm>
+                      <a:off x="0" y="0"/>
+                      <a:ext cx="5779482" cy="2588210"/>
+                    </a:xfrm>
+                    <a:prstGeom prst="rect">
+                      <a:avLst/>
+                    </a:prstGeom>
+                  </pic:spPr>
+                </pic:pic>
+              </a:graphicData>
+            </a:graphic>
+          </wp:inline>
+        </w:drawing>
+      </w:r>
+    </w:p>
+    <w:p>
+      <w:pPr>
+        <w:rPr>
+          <w:lang w:val="en-US"/>
+        </w:rPr>
+      </w:pPr>
+      <w:r>
+        <w:rPr>
+          <w:lang w:val="en-US"/>
+        </w:rPr>
+        <w:t xml:space="preserve">Program arguments = arguments of </w:t>
+      </w:r>
+      <w:proofErr w:type="gramStart"/>
+      <w:r>
+        <w:rPr>
+          <w:lang w:val="en-US"/>
+        </w:rPr>
+        <w:t>main</w:t>
+      </w:r>
+      <w:r>
+        <w:rPr>
+          <w:lang w:val="en-US"/>
+        </w:rPr>
+        <w:t>()</w:t>
+      </w:r>
+      <w:proofErr w:type="gramEnd"/>
+    </w:p>
+    <w:p>
+      <w:pPr>
+        <w:rPr>
+          <w:lang w:val="en-US"/>
+        </w:rPr>
+      </w:pPr>
+      <w:r>
+        <w:rPr>
+          <w:lang w:val="en-US"/>
+        </w:rPr>
+        <w:t xml:space="preserve">VM options = JVM </w:t>
+      </w:r>
+      <w:r>
+        <w:rPr>
+          <w:lang w:val="en-US"/>
+        </w:rPr>
+        <w:t>arguments</w:t>
+      </w:r>
+      <w:r>
+        <w:rPr>
+          <w:lang w:val="en-US"/>
+        </w:rPr>
+        <w:t xml:space="preserve">: </w:t>
+      </w:r>
+    </w:p>
+    <w:p>
+      <w:pPr>
+        <w:pStyle w:val="ListParagraph"/>
+        <w:numPr>
+          <w:ilvl w:val="0"/>
+          <w:numId w:val="1"/>
+        </w:numPr>
+        <w:rPr>
+          <w:lang w:val="en-US"/>
+        </w:rPr>
+      </w:pPr>
+      <w:r>
+        <w:rPr>
+          <w:lang w:val="en-US"/>
+        </w:rPr>
+        <w:lastRenderedPageBreak/>
+        <w:t>User</w:t>
+      </w:r>
+      <w:r>
+        <w:rPr>
+          <w:lang w:val="en-US"/>
+        </w:rPr>
+        <w:t xml:space="preserve"> </w:t>
+      </w:r>
+      <w:proofErr w:type="spellStart"/>
+      <w:r>
+        <w:rPr>
+          <w:lang w:val="en-US"/>
+        </w:rPr>
+        <w:t>args</w:t>
+      </w:r>
+      <w:proofErr w:type="spellEnd"/>
+      <w:r>
+        <w:rPr>
+          <w:lang w:val="en-US"/>
+        </w:rPr>
+        <w:t xml:space="preserve">    </w:t>
+      </w:r>
+      <w:r>
+        <w:rPr>
+          <w:lang w:val="en-US"/>
+        </w:rPr>
+        <w:t xml:space="preserve"> </w:t>
+      </w:r>
+      <w:r>
+        <w:rPr>
+          <w:lang w:val="en-US"/>
+        </w:rPr>
+        <w:t xml:space="preserve">   </w:t>
+      </w:r>
+      <w:r>
+        <w:rPr>
+          <w:lang w:val="en-US"/>
+        </w:rPr>
+        <w:tab/>
+      </w:r>
+      <w:proofErr w:type="spellStart"/>
+      <w:r>
+        <w:rPr>
+          <w:lang w:val="en-US"/>
+        </w:rPr>
+        <w:t>Dkey</w:t>
+      </w:r>
+      <w:proofErr w:type="spellEnd"/>
+      <w:r>
+        <w:rPr>
+          <w:lang w:val="en-US"/>
+        </w:rPr>
+        <w:t xml:space="preserve">=value </w:t>
+      </w:r>
+    </w:p>
+    <w:p>
+      <w:pPr>
+        <w:pStyle w:val="ListParagraph"/>
+        <w:numPr>
+          <w:ilvl w:val="0"/>
+          <w:numId w:val="1"/>
+        </w:numPr>
+        <w:rPr>
+          <w:lang w:val="en-US"/>
+        </w:rPr>
+      </w:pPr>
+      <w:r>
+        <w:rPr>
+          <w:lang w:val="en-US"/>
+        </w:rPr>
+        <w:t xml:space="preserve">Reserved </w:t>
+      </w:r>
+      <w:proofErr w:type="spellStart"/>
+      <w:r>
+        <w:rPr>
+          <w:lang w:val="en-US"/>
+        </w:rPr>
+        <w:t>args</w:t>
+      </w:r>
+      <w:proofErr w:type="spellEnd"/>
+      <w:r>
+        <w:rPr>
+          <w:lang w:val="en-US"/>
+        </w:rPr>
+        <w:t xml:space="preserve"> </w:t>
+      </w:r>
+      <w:r>
+        <w:rPr>
+          <w:lang w:val="en-US"/>
+        </w:rPr>
+        <w:tab/>
+      </w:r>
+      <w:proofErr w:type="spellStart"/>
+      <w:r>
+        <w:rPr>
+          <w:lang w:val="en-US"/>
+        </w:rPr>
+        <w:t>XkeyValue</w:t>
+      </w:r>
+      <w:proofErr w:type="spellEnd"/>
+      <w:r>
+        <w:rPr>
+          <w:lang w:val="en-US"/>
+        </w:rPr>
+        <w:t xml:space="preserve">  </w:t>
+      </w:r>
+      <w:r>
+        <w:rPr>
+          <w:lang w:val="en-US"/>
+        </w:rPr>
+        <w:tab/>
+        <w:t>Xms512m – heap size during program start</w:t>
+      </w:r>
+    </w:p>
+    <w:p>
+      <w:pPr>
+        <w:pStyle w:val="ListParagraph"/>
+        <w:ind w:left="2481" w:firstLine="351"/>
+        <w:rPr>
+          <w:lang w:val="en-US"/>
+        </w:rPr>
+      </w:pPr>
+      <w:r>
+        <w:rPr>
+          <w:lang w:val="en-US"/>
+        </w:rPr>
+        <w:t>XX…</w:t>
+      </w:r>
+      <w:r>
+        <w:rPr>
+          <w:lang w:val="en-US"/>
+        </w:rPr>
+        <w:tab/>
+      </w:r>
+      <w:r>
+        <w:rPr>
+          <w:lang w:val="en-US"/>
+        </w:rPr>
+        <w:tab/>
+        <w:t>for tuning JIT compiler or garbage collector</w:t>
+      </w:r>
+    </w:p>
+    <w:p>
+      <w:pPr>
+        <w:ind w:left="708" w:hanging="708"/>
+        <w:rPr>
+          <w:lang w:val="en-US"/>
+        </w:rPr>
+      </w:pPr>
+      <w:r>
+        <w:rPr>
+          <w:lang w:val="en-US"/>
+        </w:rPr>
+        <w:tab/>
+        <w:t>To look at arguments passed to our program:</w:t>
+      </w:r>
+    </w:p>
+    <w:p>
+      <w:pPr>
+        <w:ind w:left="708" w:hanging="708"/>
+        <w:rPr>
+          <w:lang w:val="en-US"/>
+        </w:rPr>
+      </w:pPr>
+      <w:r>
+        <w:rPr>
+          <w:lang w:val="en-US"/>
+        </w:rPr>
+        <w:tab/>
+      </w:r>
+      <w:r>
+        <w:rPr>
+          <w:lang w:val="en-US"/>
+        </w:rPr>
+        <w:tab/>
+      </w:r>
+      <w:r>
+        <w:rPr>
+          <w:lang w:val="en-US"/>
+        </w:rPr>
+        <w:t>IDEA-&gt;DEBUG-&gt;evaluate expression-&gt;</w:t>
+      </w:r>
+      <w:proofErr w:type="spellStart"/>
+      <w:proofErr w:type="gramStart"/>
+      <w:r>
+        <w:rPr>
+          <w:lang w:val="en-US"/>
+        </w:rPr>
+        <w:t>System.getProperties</w:t>
+      </w:r>
+      <w:proofErr w:type="spellEnd"/>
+      <w:r>
+        <w:rPr>
+          <w:lang w:val="en-US"/>
+        </w:rPr>
+        <w:t>(</w:t>
+      </w:r>
+      <w:proofErr w:type="gramEnd"/>
+      <w:r>
+        <w:rPr>
+          <w:lang w:val="en-US"/>
+        </w:rPr>
+        <w:t>);</w:t>
+      </w:r>
+    </w:p>
+    <w:p>
+      <w:pPr>
+        <w:ind w:left="708" w:hanging="708"/>
+        <w:rPr>
+          <w:lang w:val="en-US"/>
+        </w:rPr>
+      </w:pPr>
+      <w:r>
+        <w:rPr>
+          <w:lang w:val="en-US"/>
+        </w:rPr>
+        <w:tab/>
+        <w:t xml:space="preserve">To look at </w:t>
+      </w:r>
+      <w:r>
+        <w:rPr>
+          <w:lang w:val="en-US"/>
+        </w:rPr>
+        <w:t>environment variables</w:t>
+      </w:r>
+      <w:r>
+        <w:rPr>
+          <w:lang w:val="en-US"/>
+        </w:rPr>
+        <w:t>:</w:t>
+      </w:r>
+    </w:p>
+    <w:p>
+      <w:pPr>
+        <w:ind w:left="708" w:hanging="708"/>
+        <w:rPr>
+          <w:lang w:val="en-US"/>
+        </w:rPr>
+      </w:pPr>
+      <w:r>
+        <w:rPr>
+          <w:lang w:val="en-US"/>
+        </w:rPr>
+        <w:tab/>
+      </w:r>
+      <w:r>
+        <w:rPr>
+          <w:lang w:val="en-US"/>
+        </w:rPr>
+        <w:tab/>
+        <w:t>IDEA-&gt;DEBUG-&gt;evaluate expression-&gt;</w:t>
+      </w:r>
+      <w:proofErr w:type="spellStart"/>
+      <w:proofErr w:type="gramStart"/>
+      <w:r>
+        <w:rPr>
+          <w:lang w:val="en-US"/>
+        </w:rPr>
+        <w:t>System.get</w:t>
+      </w:r>
+      <w:r>
+        <w:rPr>
+          <w:lang w:val="en-US"/>
+        </w:rPr>
+        <w:t>Env</w:t>
+      </w:r>
+      <w:proofErr w:type="spellEnd"/>
+      <w:r>
+        <w:rPr>
+          <w:lang w:val="en-US"/>
+        </w:rPr>
+        <w:t>(</w:t>
+      </w:r>
+      <w:proofErr w:type="gramEnd"/>
+      <w:r>
+        <w:rPr>
+          <w:color w:val="A6A6A6" w:themeColor="background1" w:themeShade="A6"/>
+          <w:lang w:val="en-US"/>
+        </w:rPr>
+        <w:t>name:</w:t>
+      </w:r>
+      <w:r>
+        <w:rPr>
+          <w:lang w:val="en-US"/>
+        </w:rPr>
+        <w:t>);</w:t>
+      </w:r>
+    </w:p>
+    <w:p>
+      <w:pPr>
+        <w:ind w:left="708" w:hanging="708"/>
+        <w:rPr>
+          <w:lang w:val="en-US"/>
+        </w:rPr>
+      </w:pPr>
     </w:p>
     <w:p>
       <w:pPr>
@@ -587,40 +1553,132 @@
       <w:pPr>
         <w:pStyle w:val="Heading2"/>
         <w:rPr>
+          <w:lang w:val="en-US"/>
+        </w:rPr>
+      </w:pPr>
+      <w:bookmarkStart w:id="5" w:name="_Toc71972920"/>
+      <w:proofErr w:type="gramStart"/>
+      <w:r>
+        <w:rPr>
           <w:rStyle w:val="Heading1Char"/>
           <w:lang w:val="en-US"/>
         </w:rPr>
-      </w:pPr>
-      <w:bookmarkStart w:id="1" w:name="_Toc71969351"/>
+        <w:t>Lesson 7</w:t>
+      </w:r>
       <w:r>
         <w:rPr>
           <w:rStyle w:val="Heading1Char"/>
           <w:lang w:val="en-US"/>
         </w:rPr>
-        <w:t xml:space="preserve">Lesson </w:t>
-      </w:r>
+        <w:t>.</w:t>
+      </w:r>
+      <w:proofErr w:type="gramEnd"/>
       <w:r>
         <w:rPr>
           <w:rStyle w:val="Heading1Char"/>
           <w:lang w:val="en-US"/>
         </w:rPr>
-        <w:t>2</w:t>
-      </w:r>
+        <w:t xml:space="preserve"> Effective POM</w:t>
+      </w:r>
+      <w:bookmarkEnd w:id="5"/>
+    </w:p>
+    <w:p>
+      <w:pPr>
+        <w:ind w:firstLine="708"/>
+        <w:rPr>
+          <w:lang w:val="en-US"/>
+        </w:rPr>
+      </w:pPr>
+      <w:r>
+        <w:rPr>
+          <w:lang w:val="en-US"/>
+        </w:rPr>
+        <w:t>All POM files inherit super POM (like object in java) and parent POM files. To see result POM (effective) there is a goal:</w:t>
+      </w:r>
+    </w:p>
+    <w:p>
+      <w:pPr>
+        <w:ind w:firstLine="708"/>
+        <w:rPr>
+          <w:lang w:val="en-US"/>
+        </w:rPr>
+      </w:pPr>
+      <w:proofErr w:type="spellStart"/>
+      <w:proofErr w:type="gramStart"/>
+      <w:r>
+        <w:rPr>
+          <w:lang w:val="en-US"/>
+        </w:rPr>
+        <w:t>mvn</w:t>
+      </w:r>
+      <w:proofErr w:type="spellEnd"/>
+      <w:proofErr w:type="gramEnd"/>
+      <w:r>
+        <w:rPr>
+          <w:lang w:val="en-US"/>
+        </w:rPr>
+        <w:t xml:space="preserve"> </w:t>
+      </w:r>
+      <w:proofErr w:type="spellStart"/>
+      <w:r>
+        <w:rPr>
+          <w:lang w:val="en-US"/>
+        </w:rPr>
+        <w:t>help:effective-po</w:t>
+      </w:r>
+      <w:r>
+        <w:rPr>
+          <w:lang w:val="en-US"/>
+        </w:rPr>
+        <w:t>m</w:t>
+      </w:r>
+      <w:proofErr w:type="spellEnd"/>
+    </w:p>
+    <w:p>
+      <w:pPr>
+        <w:rPr>
+          <w:lang w:val="en-US"/>
+        </w:rPr>
+      </w:pPr>
+      <w:r>
+        <w:rPr>
+          <w:lang w:val="en-US"/>
+        </w:rPr>
+        <w:t>-----------------------------------------------------------------------------------------------------------------------------------------------------------</w:t>
+      </w:r>
+    </w:p>
+    <w:p>
+      <w:pPr>
+        <w:pStyle w:val="Heading2"/>
+        <w:rPr>
+          <w:lang w:val="en-US"/>
+        </w:rPr>
+      </w:pPr>
+      <w:bookmarkStart w:id="6" w:name="_Toc71972921"/>
+      <w:proofErr w:type="gramStart"/>
       <w:r>
         <w:rPr>
           <w:rStyle w:val="Heading1Char"/>
           <w:lang w:val="en-US"/>
         </w:rPr>
-        <w:t>. I</w:t>
+        <w:t>Lesson 8</w:t>
       </w:r>
       <w:r>
         <w:rPr>
           <w:rStyle w:val="Heading1Char"/>
           <w:lang w:val="en-US"/>
         </w:rPr>
-        <w:t>nstalling</w:t>
-      </w:r>
-      <w:bookmarkEnd w:id="1"/>
+        <w:t>.</w:t>
+      </w:r>
+      <w:proofErr w:type="gramEnd"/>
+      <w:r>
+        <w:rPr>
+          <w:rStyle w:val="Heading1Char"/>
+          <w:lang w:val="en-US"/>
+        </w:rPr>
+        <w:t xml:space="preserve"> Dependency management</w:t>
+      </w:r>
+      <w:bookmarkEnd w:id="6"/>
     </w:p>
     <w:p>
       <w:pPr>
@@ -634,113 +1692,36 @@
         </w:rPr>
         <w:tab/>
       </w:r>
-      <w:r>
-        <w:rPr>
-          <w:lang w:val="en-US"/>
-        </w:rPr>
-        <w:t xml:space="preserve">About installing of environment variables (JAVA_HOME, </w:t>
-      </w:r>
-      <w:r>
-        <w:rPr>
-          <w:lang w:val="en-US"/>
-        </w:rPr>
-        <w:t>JDK</w:t>
-      </w:r>
-      <w:r>
-        <w:rPr>
-          <w:lang w:val="en-US"/>
-        </w:rPr>
-        <w:t>)</w:t>
-      </w:r>
-      <w:r>
-        <w:rPr>
-          <w:lang w:val="en-US"/>
-        </w:rPr>
-        <w:t xml:space="preserve"> for unix/windows and about apache maven in the video. About installing of Maven Wrapper in the last video of the course.</w:t>
-      </w:r>
-    </w:p>
-    <w:p>
-      <w:pPr>
-        <w:rPr>
-          <w:lang w:val="en-US"/>
-        </w:rPr>
-      </w:pPr>
-      <w:r>
-        <w:rPr>
-          <w:lang w:val="en-US"/>
-        </w:rPr>
-        <w:t>-----------------------------------------------------------------------------------------------------------------------------------------------------------</w:t>
-      </w:r>
-    </w:p>
-    <w:p>
-      <w:pPr>
-        <w:pStyle w:val="Heading2"/>
-        <w:rPr>
-          <w:rStyle w:val="Heading1Char"/>
-          <w:lang w:val="en-US"/>
-        </w:rPr>
-      </w:pPr>
-      <w:r>
-        <w:rPr>
-          <w:rStyle w:val="Heading1Char"/>
-          <w:lang w:val="en-US"/>
-        </w:rPr>
-        <w:t xml:space="preserve">Lesson </w:t>
-      </w:r>
-      <w:r>
-        <w:rPr>
-          <w:rStyle w:val="Heading1Char"/>
-          <w:lang w:val="en-US"/>
-        </w:rPr>
-        <w:t>3</w:t>
-      </w:r>
-      <w:r>
-        <w:rPr>
-          <w:rStyle w:val="Heading1Char"/>
-          <w:lang w:val="en-US"/>
-        </w:rPr>
-        <w:t xml:space="preserve">. </w:t>
-      </w:r>
-      <w:r>
-        <w:rPr>
-          <w:rStyle w:val="Heading1Char"/>
-          <w:lang w:val="en-US"/>
-        </w:rPr>
-        <w:t>Plugins and MOJO</w:t>
-      </w:r>
-    </w:p>
-    <w:p>
-      <w:pPr>
-        <w:rPr>
-          <w:lang w:val="en-US"/>
-        </w:rPr>
-      </w:pPr>
-      <w:r>
-        <w:rPr>
-          <w:lang w:val="en-US"/>
-        </w:rPr>
-        <w:tab/>
-      </w:r>
-      <w:r>
-        <w:rPr>
-          <w:lang w:val="en-US"/>
-        </w:rPr>
-        <w:t>Maven is just a set of plugins. Each plugin is a separate java project. Plugins contain commands (goals).</w:t>
-      </w:r>
-    </w:p>
-    <w:p>
-      <w:pPr>
-        <w:rPr>
-          <w:lang w:val="en-US"/>
-        </w:rPr>
-      </w:pPr>
-      <w:r>
-        <w:rPr>
-          <w:lang w:val="en-US"/>
-        </w:rPr>
-        <w:tab/>
-        <w:t>Goals are MOJO (Maven plain Old Java Object) – ordinary java classes with method execute(). So we can create own goals and plugins.</w:t>
-      </w:r>
+      <w:proofErr w:type="spellStart"/>
+      <w:proofErr w:type="gramStart"/>
+      <w:r>
+        <w:rPr>
+          <w:lang w:val="en-US"/>
+        </w:rPr>
+        <w:t>Classpath</w:t>
+      </w:r>
+      <w:proofErr w:type="spellEnd"/>
+      <w:r>
+        <w:rPr>
+          <w:lang w:val="en-US"/>
+        </w:rPr>
+        <w:t xml:space="preserve"> – directory where all our dependencies (.jar) are stored.</w:t>
+      </w:r>
+      <w:proofErr w:type="gramEnd"/>
+      <w:r>
+        <w:rPr>
+          <w:lang w:val="en-US"/>
+        </w:rPr>
+        <w:t xml:space="preserve"> They are not in our project but in maven local repository in our PC (~/.m2/repository). </w:t>
+      </w:r>
+      <w:proofErr w:type="gramStart"/>
+      <w:r>
+        <w:rPr>
+          <w:lang w:val="en-US"/>
+        </w:rPr>
+        <w:t>If we add a new dependency in our project maven first look for it in local repo and then in remote repo.</w:t>
+      </w:r>
+      <w:proofErr w:type="gramEnd"/>
     </w:p>
     <w:p>
       <w:pPr>
@@ -753,204 +1734,21 @@
         <w:rPr>
           <w:lang w:val="en-US"/>
         </w:rPr>
-        <w:t xml:space="preserve">mvn plugin:goal (e.g. </w:t>
-      </w:r>
-      <w:r>
-        <w:rPr>
-          <w:lang w:val="en-US"/>
-        </w:rPr>
-        <w:t xml:space="preserve">mvn </w:t>
-      </w:r>
-      <w:r>
-        <w:rPr>
-          <w:lang w:val="en-US"/>
-        </w:rPr>
-        <w:t>compiler:compile)</w:t>
-      </w:r>
-      <w:r>
-        <w:rPr>
-          <w:lang w:val="en-US"/>
-        </w:rPr>
-        <w:tab/>
-      </w:r>
-    </w:p>
-    <w:p>
-      <w:pPr>
-        <w:ind w:firstLine="708"/>
-        <w:rPr>
-          <w:lang w:val="en-US"/>
-        </w:rPr>
-      </w:pPr>
-      <w:r>
-        <w:rPr>
-          <w:lang w:val="en-US"/>
-        </w:rPr>
-        <w:t>Each plugin has goal “help”</w:t>
-      </w:r>
-      <w:bookmarkStart w:id="2" w:name="_GoBack"/>
-      <w:bookmarkEnd w:id="2"/>
-      <w:r>
-        <w:rPr>
-          <w:lang w:val="en-US"/>
-        </w:rPr>
-        <w:t>.</w:t>
-      </w:r>
-    </w:p>
-    <w:p>
-      <w:pPr>
-        <w:rPr>
-          <w:lang w:val="en-US"/>
-        </w:rPr>
-      </w:pPr>
-      <w:r>
-        <w:rPr>
-          <w:lang w:val="en-US"/>
-        </w:rPr>
-        <w:t>-----------------------------------------------------------------------------------------------------------------------------------------------------------</w:t>
-      </w:r>
-    </w:p>
-    <w:p>
-      <w:pPr>
-        <w:rPr>
-          <w:lang w:val="en-US"/>
-        </w:rPr>
-      </w:pPr>
-    </w:p>
-    <w:p>
-      <w:pPr>
-        <w:pStyle w:val="Heading2"/>
-        <w:rPr>
-          <w:lang w:val="en-US"/>
-        </w:rPr>
-      </w:pPr>
-      <w:bookmarkStart w:id="3" w:name="_Toc71969352"/>
-      <w:r>
-        <w:rPr>
-          <w:rStyle w:val="Heading1Char"/>
-          <w:lang w:val="en-US"/>
-        </w:rPr>
-        <w:t>Lesson 7</w:t>
-      </w:r>
-      <w:r>
-        <w:rPr>
-          <w:rStyle w:val="Heading1Char"/>
-          <w:lang w:val="en-US"/>
-        </w:rPr>
-        <w:t>.</w:t>
-      </w:r>
-      <w:r>
-        <w:rPr>
-          <w:rStyle w:val="Heading1Char"/>
-          <w:lang w:val="en-US"/>
-        </w:rPr>
-        <w:t xml:space="preserve"> Effective POM</w:t>
-      </w:r>
-      <w:bookmarkEnd w:id="3"/>
-    </w:p>
-    <w:p>
-      <w:pPr>
-        <w:ind w:firstLine="708"/>
-        <w:rPr>
-          <w:lang w:val="en-US"/>
-        </w:rPr>
-      </w:pPr>
-      <w:r>
-        <w:rPr>
-          <w:lang w:val="en-US"/>
-        </w:rPr>
-        <w:t>All POM files inherit super POM (like object in java) and parent POM files. To see result POM (effective) there is a goal:</w:t>
-      </w:r>
-    </w:p>
-    <w:p>
-      <w:pPr>
-        <w:ind w:firstLine="708"/>
-        <w:rPr>
-          <w:lang w:val="en-US"/>
-        </w:rPr>
-      </w:pPr>
-      <w:r>
-        <w:rPr>
-          <w:lang w:val="en-US"/>
-        </w:rPr>
-        <w:t>mvn help:effective-po</w:t>
-      </w:r>
-    </w:p>
-    <w:p>
-      <w:pPr>
-        <w:rPr>
-          <w:lang w:val="en-US"/>
-        </w:rPr>
-      </w:pPr>
-      <w:r>
-        <w:rPr>
-          <w:lang w:val="en-US"/>
-        </w:rPr>
-        <w:t>-----------------------------------------------------------------------------------------------------------------------------------------------------------</w:t>
-      </w:r>
-    </w:p>
-    <w:p>
-      <w:pPr>
-        <w:pStyle w:val="Heading2"/>
-        <w:rPr>
-          <w:lang w:val="en-US"/>
-        </w:rPr>
-      </w:pPr>
-      <w:bookmarkStart w:id="4" w:name="_Toc71969353"/>
-      <w:r>
-        <w:rPr>
-          <w:rStyle w:val="Heading1Char"/>
-          <w:lang w:val="en-US"/>
-        </w:rPr>
-        <w:t>Lesson 8</w:t>
-      </w:r>
-      <w:r>
-        <w:rPr>
-          <w:rStyle w:val="Heading1Char"/>
-          <w:lang w:val="en-US"/>
-        </w:rPr>
-        <w:t>.</w:t>
-      </w:r>
-      <w:r>
-        <w:rPr>
-          <w:rStyle w:val="Heading1Char"/>
-          <w:lang w:val="en-US"/>
-        </w:rPr>
-        <w:t xml:space="preserve"> Dependency management</w:t>
-      </w:r>
-      <w:bookmarkEnd w:id="4"/>
-    </w:p>
-    <w:p>
-      <w:pPr>
-        <w:rPr>
-          <w:lang w:val="en-US"/>
-        </w:rPr>
-      </w:pPr>
-      <w:r>
-        <w:rPr>
-          <w:lang w:val="en-US"/>
-        </w:rPr>
-        <w:tab/>
-        <w:t>Classpath – directory where all our dependencies (.jar) are stored.</w:t>
-      </w:r>
-      <w:r>
-        <w:rPr>
-          <w:lang w:val="en-US"/>
-        </w:rPr>
-        <w:t xml:space="preserve"> They are not in our project but in maven local repository in our PC (~/.m2/repository). If we add a new dependency in our project maven first look for it in local repo and then in remote repo.</w:t>
-      </w:r>
-    </w:p>
-    <w:p>
-      <w:pPr>
-        <w:ind w:firstLine="708"/>
-        <w:rPr>
-          <w:lang w:val="en-US"/>
-        </w:rPr>
-      </w:pPr>
-      <w:r>
-        <w:rPr>
-          <w:lang w:val="en-US"/>
-        </w:rPr>
-        <w:t>${maven}/conf/settings.xml – here we can change path to local repo (better not to do it)</w:t>
+        <w:t>${maven}/</w:t>
+      </w:r>
+      <w:proofErr w:type="spellStart"/>
+      <w:r>
+        <w:rPr>
+          <w:lang w:val="en-US"/>
+        </w:rPr>
+        <w:t>conf</w:t>
+      </w:r>
+      <w:proofErr w:type="spellEnd"/>
+      <w:r>
+        <w:rPr>
+          <w:lang w:val="en-US"/>
+        </w:rPr>
+        <w:t>/settings.xml – here we can change path to local repo (better not to do it)</w:t>
       </w:r>
     </w:p>
     <w:p>
@@ -2102,7 +2900,7 @@
 </file>
 
 <file path=customXml/itemProps1.xml><?xml version="1.0" encoding="utf-8"?>
-<ds:datastoreItem xmlns:ds="http://schemas.openxmlformats.org/officeDocument/2006/customXml" ds:itemID="{CA95352F-4D6A-45CC-BE69-6C43DC9FF8F6}">
+<ds:datastoreItem xmlns:ds="http://schemas.openxmlformats.org/officeDocument/2006/customXml" ds:itemID="{E3E81638-48B9-4A90-863E-06251BB45B7E}">
   <ds:schemaRefs>
     <ds:schemaRef ds:uri="http://schemas.openxmlformats.org/officeDocument/2006/bibliography"/>
   </ds:schemaRefs>

</xml_diff>

<commit_message>
dependency scope, dependency plugin
</commit_message>
<xml_diff>
--- a/lessons.docx
+++ b/lessons.docx
@@ -28,17 +28,20 @@
         <w:p>
           <w:pPr>
             <w:pStyle w:val="TOCHeading"/>
-            <w:rPr>
-              <w:b w:val="0"/>
-              <w:bCs w:val="0"/>
-            </w:rPr>
           </w:pPr>
           <w:r>
             <w:t>Contents</w:t>
           </w:r>
+          <w:bookmarkStart w:id="0" w:name="_GoBack"/>
+          <w:bookmarkEnd w:id="0"/>
         </w:p>
-        <w:bookmarkStart w:id="0" w:name="_GoBack"/>
-        <w:bookmarkEnd w:id="0"/>
+        <w:p>
+          <w:pPr>
+            <w:rPr>
+              <w:lang w:val="en-US" w:eastAsia="ja-JP"/>
+            </w:rPr>
+          </w:pPr>
+        </w:p>
         <w:p>
           <w:pPr>
             <w:pStyle w:val="TOC2"/>
@@ -60,7 +63,7 @@
           <w:r>
             <w:fldChar w:fldCharType="separate"/>
           </w:r>
-          <w:hyperlink w:anchor="_Toc71973647" w:history="1">
+          <w:hyperlink w:anchor="_Toc71974739" w:history="1">
             <w:r>
               <w:rPr>
                 <w:rStyle w:val="Hyperlink"/>
@@ -88,7 +91,7 @@
                 <w:noProof/>
                 <w:webHidden/>
               </w:rPr>
-              <w:instrText xml:space="preserve"> PAGEREF _Toc71973647 \h </w:instrText>
+              <w:instrText xml:space="preserve"> PAGEREF _Toc71974739 \h </w:instrText>
             </w:r>
             <w:r>
               <w:rPr>
@@ -131,7 +134,7 @@
               <w:lang w:eastAsia="ru-RU"/>
             </w:rPr>
           </w:pPr>
-          <w:hyperlink w:anchor="_Toc71973648" w:history="1">
+          <w:hyperlink w:anchor="_Toc71974740" w:history="1">
             <w:r>
               <w:rPr>
                 <w:rStyle w:val="Hyperlink"/>
@@ -159,7 +162,7 @@
                 <w:noProof/>
                 <w:webHidden/>
               </w:rPr>
-              <w:instrText xml:space="preserve"> PAGEREF _Toc71973648 \h </w:instrText>
+              <w:instrText xml:space="preserve"> PAGEREF _Toc71974740 \h </w:instrText>
             </w:r>
             <w:r>
               <w:rPr>
@@ -202,7 +205,7 @@
               <w:lang w:eastAsia="ru-RU"/>
             </w:rPr>
           </w:pPr>
-          <w:hyperlink w:anchor="_Toc71973649" w:history="1">
+          <w:hyperlink w:anchor="_Toc71974741" w:history="1">
             <w:r>
               <w:rPr>
                 <w:rStyle w:val="Hyperlink"/>
@@ -230,7 +233,7 @@
                 <w:noProof/>
                 <w:webHidden/>
               </w:rPr>
-              <w:instrText xml:space="preserve"> PAGEREF _Toc71973649 \h </w:instrText>
+              <w:instrText xml:space="preserve"> PAGEREF _Toc71974741 \h </w:instrText>
             </w:r>
             <w:r>
               <w:rPr>
@@ -273,7 +276,7 @@
               <w:lang w:eastAsia="ru-RU"/>
             </w:rPr>
           </w:pPr>
-          <w:hyperlink w:anchor="_Toc71973650" w:history="1">
+          <w:hyperlink w:anchor="_Toc71974742" w:history="1">
             <w:r>
               <w:rPr>
                 <w:rStyle w:val="Hyperlink"/>
@@ -301,7 +304,7 @@
                 <w:noProof/>
                 <w:webHidden/>
               </w:rPr>
-              <w:instrText xml:space="preserve"> PAGEREF _Toc71973650 \h </w:instrText>
+              <w:instrText xml:space="preserve"> PAGEREF _Toc71974742 \h </w:instrText>
             </w:r>
             <w:r>
               <w:rPr>
@@ -344,7 +347,7 @@
               <w:lang w:eastAsia="ru-RU"/>
             </w:rPr>
           </w:pPr>
-          <w:hyperlink w:anchor="_Toc71973651" w:history="1">
+          <w:hyperlink w:anchor="_Toc71974743" w:history="1">
             <w:r>
               <w:rPr>
                 <w:rStyle w:val="Hyperlink"/>
@@ -372,7 +375,7 @@
                 <w:noProof/>
                 <w:webHidden/>
               </w:rPr>
-              <w:instrText xml:space="preserve"> PAGEREF _Toc71973651 \h </w:instrText>
+              <w:instrText xml:space="preserve"> PAGEREF _Toc71974743 \h </w:instrText>
             </w:r>
             <w:r>
               <w:rPr>
@@ -415,7 +418,7 @@
               <w:lang w:eastAsia="ru-RU"/>
             </w:rPr>
           </w:pPr>
-          <w:hyperlink w:anchor="_Toc71973652" w:history="1">
+          <w:hyperlink w:anchor="_Toc71974744" w:history="1">
             <w:r>
               <w:rPr>
                 <w:rStyle w:val="Hyperlink"/>
@@ -443,7 +446,7 @@
                 <w:noProof/>
                 <w:webHidden/>
               </w:rPr>
-              <w:instrText xml:space="preserve"> PAGEREF _Toc71973652 \h </w:instrText>
+              <w:instrText xml:space="preserve"> PAGEREF _Toc71974744 \h </w:instrText>
             </w:r>
             <w:r>
               <w:rPr>
@@ -486,7 +489,7 @@
               <w:lang w:eastAsia="ru-RU"/>
             </w:rPr>
           </w:pPr>
-          <w:hyperlink w:anchor="_Toc71973653" w:history="1">
+          <w:hyperlink w:anchor="_Toc71974745" w:history="1">
             <w:r>
               <w:rPr>
                 <w:rStyle w:val="Hyperlink"/>
@@ -514,7 +517,7 @@
                 <w:noProof/>
                 <w:webHidden/>
               </w:rPr>
-              <w:instrText xml:space="preserve"> PAGEREF _Toc71973653 \h </w:instrText>
+              <w:instrText xml:space="preserve"> PAGEREF _Toc71974745 \h </w:instrText>
             </w:r>
             <w:r>
               <w:rPr>
@@ -557,7 +560,7 @@
               <w:lang w:eastAsia="ru-RU"/>
             </w:rPr>
           </w:pPr>
-          <w:hyperlink w:anchor="_Toc71973654" w:history="1">
+          <w:hyperlink w:anchor="_Toc71974746" w:history="1">
             <w:r>
               <w:rPr>
                 <w:rStyle w:val="Hyperlink"/>
@@ -585,7 +588,7 @@
                 <w:noProof/>
                 <w:webHidden/>
               </w:rPr>
-              <w:instrText xml:space="preserve"> PAGEREF _Toc71973654 \h </w:instrText>
+              <w:instrText xml:space="preserve"> PAGEREF _Toc71974746 \h </w:instrText>
             </w:r>
             <w:r>
               <w:rPr>
@@ -606,6 +609,77 @@
                 <w:webHidden/>
               </w:rPr>
               <w:t>3</w:t>
+            </w:r>
+            <w:r>
+              <w:rPr>
+                <w:noProof/>
+                <w:webHidden/>
+              </w:rPr>
+              <w:fldChar w:fldCharType="end"/>
+            </w:r>
+          </w:hyperlink>
+        </w:p>
+        <w:p>
+          <w:pPr>
+            <w:pStyle w:val="TOC2"/>
+            <w:tabs>
+              <w:tab w:val="right" w:leader="dot" w:pos="10456"/>
+            </w:tabs>
+            <w:rPr>
+              <w:rFonts w:eastAsiaTheme="minorEastAsia"/>
+              <w:noProof/>
+              <w:lang w:eastAsia="ru-RU"/>
+            </w:rPr>
+          </w:pPr>
+          <w:hyperlink w:anchor="_Toc71974747" w:history="1">
+            <w:r>
+              <w:rPr>
+                <w:rStyle w:val="Hyperlink"/>
+                <w:noProof/>
+                <w:lang w:val="en-US"/>
+              </w:rPr>
+              <w:t>Lesson 9. Dependency scope, Dependency plugin</w:t>
+            </w:r>
+            <w:r>
+              <w:rPr>
+                <w:noProof/>
+                <w:webHidden/>
+              </w:rPr>
+              <w:tab/>
+            </w:r>
+            <w:r>
+              <w:rPr>
+                <w:noProof/>
+                <w:webHidden/>
+              </w:rPr>
+              <w:fldChar w:fldCharType="begin"/>
+            </w:r>
+            <w:r>
+              <w:rPr>
+                <w:noProof/>
+                <w:webHidden/>
+              </w:rPr>
+              <w:instrText xml:space="preserve"> PAGEREF _Toc71974747 \h </w:instrText>
+            </w:r>
+            <w:r>
+              <w:rPr>
+                <w:noProof/>
+                <w:webHidden/>
+              </w:rPr>
+            </w:r>
+            <w:r>
+              <w:rPr>
+                <w:noProof/>
+                <w:webHidden/>
+              </w:rPr>
+              <w:fldChar w:fldCharType="separate"/>
+            </w:r>
+            <w:r>
+              <w:rPr>
+                <w:noProof/>
+                <w:webHidden/>
+              </w:rPr>
+              <w:t>4</w:t>
             </w:r>
             <w:r>
               <w:rPr>
@@ -663,7 +737,7 @@
           <w:lang w:val="en-US"/>
         </w:rPr>
       </w:pPr>
-      <w:bookmarkStart w:id="1" w:name="_Toc71973647"/>
+      <w:bookmarkStart w:id="1" w:name="_Toc71974739"/>
       <w:proofErr w:type="gramStart"/>
       <w:r>
         <w:rPr>
@@ -896,7 +970,7 @@
           <w:lang w:val="en-US"/>
         </w:rPr>
       </w:pPr>
-      <w:bookmarkStart w:id="2" w:name="_Toc71973648"/>
+      <w:bookmarkStart w:id="2" w:name="_Toc71974740"/>
       <w:proofErr w:type="gramStart"/>
       <w:r>
         <w:rPr>
@@ -1010,7 +1084,7 @@
           <w:lang w:val="en-US"/>
         </w:rPr>
       </w:pPr>
-      <w:bookmarkStart w:id="3" w:name="_Toc71973649"/>
+      <w:bookmarkStart w:id="3" w:name="_Toc71974741"/>
       <w:proofErr w:type="gramStart"/>
       <w:r>
         <w:rPr>
@@ -1185,7 +1259,7 @@
           <w:lang w:val="en-US"/>
         </w:rPr>
       </w:pPr>
-      <w:bookmarkStart w:id="4" w:name="_Toc71973650"/>
+      <w:bookmarkStart w:id="4" w:name="_Toc71974742"/>
       <w:proofErr w:type="gramStart"/>
       <w:r>
         <w:rPr>
@@ -1690,7 +1764,7 @@
           <w:lang w:val="en-US"/>
         </w:rPr>
       </w:pPr>
-      <w:bookmarkStart w:id="5" w:name="_Toc71973651"/>
+      <w:bookmarkStart w:id="5" w:name="_Toc71974743"/>
       <w:proofErr w:type="gramStart"/>
       <w:r>
         <w:rPr>
@@ -1764,7 +1838,7 @@
           <w:lang w:val="en-US"/>
         </w:rPr>
       </w:pPr>
-      <w:bookmarkStart w:id="6" w:name="_Toc71973652"/>
+      <w:bookmarkStart w:id="6" w:name="_Toc71974744"/>
       <w:proofErr w:type="gramStart"/>
       <w:r>
         <w:rPr>
@@ -1880,7 +1954,7 @@
           <w:lang w:val="en-US"/>
         </w:rPr>
       </w:pPr>
-      <w:bookmarkStart w:id="7" w:name="_Toc71973653"/>
+      <w:bookmarkStart w:id="7" w:name="_Toc71974745"/>
       <w:proofErr w:type="gramStart"/>
       <w:r>
         <w:rPr>
@@ -1978,7 +2052,7 @@
           <w:lang w:val="en-US"/>
         </w:rPr>
       </w:pPr>
-      <w:bookmarkStart w:id="8" w:name="_Toc71973654"/>
+      <w:bookmarkStart w:id="8" w:name="_Toc71974746"/>
       <w:proofErr w:type="gramStart"/>
       <w:r>
         <w:rPr>
@@ -2086,6 +2160,613 @@
           <w:lang w:val="en-US"/>
         </w:rPr>
         <w:lastRenderedPageBreak/>
+        <w:t>-----------------------------------------------------------------------------------------------------------------------------------------------------------</w:t>
+      </w:r>
+    </w:p>
+    <w:p>
+      <w:pPr>
+        <w:pStyle w:val="Heading2"/>
+        <w:rPr>
+          <w:lang w:val="en-US"/>
+        </w:rPr>
+      </w:pPr>
+      <w:bookmarkStart w:id="9" w:name="_Toc71974747"/>
+      <w:proofErr w:type="gramStart"/>
+      <w:r>
+        <w:rPr>
+          <w:rStyle w:val="Heading1Char"/>
+          <w:lang w:val="en-US"/>
+        </w:rPr>
+        <w:t xml:space="preserve">Lesson </w:t>
+      </w:r>
+      <w:r>
+        <w:rPr>
+          <w:rStyle w:val="Heading1Char"/>
+          <w:lang w:val="en-US"/>
+        </w:rPr>
+        <w:t>9</w:t>
+      </w:r>
+      <w:r>
+        <w:rPr>
+          <w:rStyle w:val="Heading1Char"/>
+          <w:lang w:val="en-US"/>
+        </w:rPr>
+        <w:t>.</w:t>
+      </w:r>
+      <w:proofErr w:type="gramEnd"/>
+      <w:r>
+        <w:rPr>
+          <w:rStyle w:val="Heading1Char"/>
+          <w:lang w:val="en-US"/>
+        </w:rPr>
+        <w:t xml:space="preserve"> Dependency </w:t>
+      </w:r>
+      <w:r>
+        <w:rPr>
+          <w:rStyle w:val="Heading1Char"/>
+          <w:lang w:val="en-US"/>
+        </w:rPr>
+        <w:t>scope</w:t>
+      </w:r>
+      <w:r>
+        <w:rPr>
+          <w:rStyle w:val="Heading1Char"/>
+          <w:lang w:val="en-US"/>
+        </w:rPr>
+        <w:t>, Dependency plugin</w:t>
+      </w:r>
+      <w:bookmarkEnd w:id="9"/>
+    </w:p>
+    <w:tbl>
+      <w:tblPr>
+        <w:tblStyle w:val="TableGrid"/>
+        <w:tblW w:w="0" w:type="auto"/>
+        <w:tblLook w:val="04A0" w:firstRow="1" w:lastRow="0" w:firstColumn="1" w:lastColumn="0" w:noHBand="0" w:noVBand="1"/>
+      </w:tblPr>
+      <w:tblGrid>
+        <w:gridCol w:w="1809"/>
+        <w:gridCol w:w="4395"/>
+        <w:gridCol w:w="4478"/>
+      </w:tblGrid>
+      <w:tr>
+        <w:tc>
+          <w:tcPr>
+            <w:tcW w:w="1809" w:type="dxa"/>
+          </w:tcPr>
+          <w:p>
+            <w:pPr>
+              <w:jc w:val="center"/>
+              <w:rPr>
+                <w:sz w:val="20"/>
+                <w:lang w:val="en-US"/>
+              </w:rPr>
+            </w:pPr>
+            <w:r>
+              <w:rPr>
+                <w:sz w:val="20"/>
+                <w:lang w:val="en-US"/>
+              </w:rPr>
+              <w:t>TY</w:t>
+            </w:r>
+            <w:r>
+              <w:rPr>
+                <w:sz w:val="20"/>
+                <w:lang w:val="en-US"/>
+              </w:rPr>
+              <w:t>PE</w:t>
+            </w:r>
+          </w:p>
+        </w:tc>
+        <w:tc>
+          <w:tcPr>
+            <w:tcW w:w="4395" w:type="dxa"/>
+          </w:tcPr>
+          <w:p>
+            <w:pPr>
+              <w:jc w:val="center"/>
+              <w:rPr>
+                <w:sz w:val="20"/>
+                <w:lang w:val="en-US"/>
+              </w:rPr>
+            </w:pPr>
+            <w:r>
+              <w:rPr>
+                <w:sz w:val="20"/>
+                <w:lang w:val="en-US"/>
+              </w:rPr>
+              <w:t>DESCRIPTION</w:t>
+            </w:r>
+          </w:p>
+        </w:tc>
+        <w:tc>
+          <w:tcPr>
+            <w:tcW w:w="4478" w:type="dxa"/>
+          </w:tcPr>
+          <w:p>
+            <w:pPr>
+              <w:jc w:val="center"/>
+              <w:rPr>
+                <w:sz w:val="20"/>
+                <w:lang w:val="en-US"/>
+              </w:rPr>
+            </w:pPr>
+            <w:r>
+              <w:rPr>
+                <w:sz w:val="20"/>
+                <w:lang w:val="en-US"/>
+              </w:rPr>
+              <w:t>EXAMPLE</w:t>
+            </w:r>
+          </w:p>
+        </w:tc>
+      </w:tr>
+      <w:tr>
+        <w:tc>
+          <w:tcPr>
+            <w:tcW w:w="1809" w:type="dxa"/>
+          </w:tcPr>
+          <w:p>
+            <w:pPr>
+              <w:rPr>
+                <w:sz w:val="20"/>
+                <w:lang w:val="en-US"/>
+              </w:rPr>
+            </w:pPr>
+            <w:r>
+              <w:rPr>
+                <w:sz w:val="20"/>
+                <w:lang w:val="en-US"/>
+              </w:rPr>
+              <w:t>Compile (Default)</w:t>
+            </w:r>
+          </w:p>
+        </w:tc>
+        <w:tc>
+          <w:tcPr>
+            <w:tcW w:w="4395" w:type="dxa"/>
+          </w:tcPr>
+          <w:p>
+            <w:pPr>
+              <w:rPr>
+                <w:sz w:val="20"/>
+                <w:lang w:val="en-US"/>
+              </w:rPr>
+            </w:pPr>
+            <w:r>
+              <w:rPr>
+                <w:sz w:val="20"/>
+                <w:lang w:val="en-US"/>
+              </w:rPr>
+              <w:t>Dependency is needed to compile our project</w:t>
+            </w:r>
+          </w:p>
+        </w:tc>
+        <w:tc>
+          <w:tcPr>
+            <w:tcW w:w="4478" w:type="dxa"/>
+          </w:tcPr>
+          <w:p>
+            <w:pPr>
+              <w:rPr>
+                <w:sz w:val="20"/>
+                <w:lang w:val="en-US"/>
+              </w:rPr>
+            </w:pPr>
+          </w:p>
+        </w:tc>
+      </w:tr>
+      <w:tr>
+        <w:tc>
+          <w:tcPr>
+            <w:tcW w:w="1809" w:type="dxa"/>
+          </w:tcPr>
+          <w:p>
+            <w:pPr>
+              <w:rPr>
+                <w:sz w:val="20"/>
+                <w:lang w:val="en-US"/>
+              </w:rPr>
+            </w:pPr>
+            <w:r>
+              <w:rPr>
+                <w:sz w:val="20"/>
+                <w:lang w:val="en-US"/>
+              </w:rPr>
+              <w:t>Provided</w:t>
+            </w:r>
+          </w:p>
+        </w:tc>
+        <w:tc>
+          <w:tcPr>
+            <w:tcW w:w="4395" w:type="dxa"/>
+          </w:tcPr>
+          <w:p>
+            <w:pPr>
+              <w:rPr>
+                <w:sz w:val="20"/>
+                <w:lang w:val="en-US"/>
+              </w:rPr>
+            </w:pPr>
+            <w:r>
+              <w:rPr>
+                <w:sz w:val="20"/>
+                <w:lang w:val="en-US"/>
+              </w:rPr>
+              <w:t xml:space="preserve">By another dependency. </w:t>
+            </w:r>
+          </w:p>
+        </w:tc>
+        <w:tc>
+          <w:tcPr>
+            <w:tcW w:w="4478" w:type="dxa"/>
+          </w:tcPr>
+          <w:p>
+            <w:pPr>
+              <w:rPr>
+                <w:sz w:val="20"/>
+                <w:lang w:val="en-US"/>
+              </w:rPr>
+            </w:pPr>
+            <w:proofErr w:type="spellStart"/>
+            <w:r>
+              <w:rPr>
+                <w:sz w:val="20"/>
+                <w:lang w:val="en-US"/>
+              </w:rPr>
+              <w:t>Jackarta.servlet-api</w:t>
+            </w:r>
+            <w:proofErr w:type="spellEnd"/>
+            <w:r>
+              <w:rPr>
+                <w:sz w:val="20"/>
+                <w:lang w:val="en-US"/>
+              </w:rPr>
+              <w:t xml:space="preserve"> is provided by Tomcat</w:t>
+            </w:r>
+          </w:p>
+        </w:tc>
+      </w:tr>
+      <w:tr>
+        <w:tc>
+          <w:tcPr>
+            <w:tcW w:w="1809" w:type="dxa"/>
+          </w:tcPr>
+          <w:p>
+            <w:pPr>
+              <w:rPr>
+                <w:sz w:val="20"/>
+                <w:lang w:val="en-US"/>
+              </w:rPr>
+            </w:pPr>
+            <w:r>
+              <w:rPr>
+                <w:sz w:val="20"/>
+                <w:lang w:val="en-US"/>
+              </w:rPr>
+              <w:t>Runtime</w:t>
+            </w:r>
+          </w:p>
+        </w:tc>
+        <w:tc>
+          <w:tcPr>
+            <w:tcW w:w="4395" w:type="dxa"/>
+          </w:tcPr>
+          <w:p>
+            <w:pPr>
+              <w:rPr>
+                <w:sz w:val="20"/>
+                <w:lang w:val="en-US"/>
+              </w:rPr>
+            </w:pPr>
+            <w:r>
+              <w:rPr>
+                <w:sz w:val="20"/>
+                <w:lang w:val="en-US"/>
+              </w:rPr>
+              <w:t>Dependency is needed</w:t>
+            </w:r>
+            <w:r>
+              <w:rPr>
+                <w:sz w:val="20"/>
+                <w:lang w:val="en-US"/>
+              </w:rPr>
+              <w:t xml:space="preserve"> in runtime.</w:t>
+            </w:r>
+          </w:p>
+        </w:tc>
+        <w:tc>
+          <w:tcPr>
+            <w:tcW w:w="4478" w:type="dxa"/>
+          </w:tcPr>
+          <w:p>
+            <w:pPr>
+              <w:rPr>
+                <w:sz w:val="20"/>
+                <w:lang w:val="en-US"/>
+              </w:rPr>
+            </w:pPr>
+            <w:r>
+              <w:rPr>
+                <w:sz w:val="20"/>
+                <w:lang w:val="en-US"/>
+              </w:rPr>
+              <w:t>Database driver</w:t>
+            </w:r>
+          </w:p>
+        </w:tc>
+      </w:tr>
+      <w:tr>
+        <w:tc>
+          <w:tcPr>
+            <w:tcW w:w="1809" w:type="dxa"/>
+          </w:tcPr>
+          <w:p>
+            <w:pPr>
+              <w:rPr>
+                <w:sz w:val="20"/>
+                <w:lang w:val="en-US"/>
+              </w:rPr>
+            </w:pPr>
+            <w:r>
+              <w:rPr>
+                <w:sz w:val="20"/>
+                <w:lang w:val="en-US"/>
+              </w:rPr>
+              <w:t>System</w:t>
+            </w:r>
+          </w:p>
+        </w:tc>
+        <w:tc>
+          <w:tcPr>
+            <w:tcW w:w="4395" w:type="dxa"/>
+          </w:tcPr>
+          <w:p>
+            <w:pPr>
+              <w:rPr>
+                <w:sz w:val="20"/>
+                <w:lang w:val="en-US"/>
+              </w:rPr>
+            </w:pPr>
+            <w:r>
+              <w:rPr>
+                <w:sz w:val="20"/>
+                <w:lang w:val="en-US"/>
+              </w:rPr>
+              <w:t>Jar is on our pc.</w:t>
+            </w:r>
+          </w:p>
+        </w:tc>
+        <w:tc>
+          <w:tcPr>
+            <w:tcW w:w="4478" w:type="dxa"/>
+          </w:tcPr>
+          <w:p>
+            <w:pPr>
+              <w:rPr>
+                <w:sz w:val="20"/>
+                <w:lang w:val="en-US"/>
+              </w:rPr>
+            </w:pPr>
+            <w:r>
+              <w:rPr>
+                <w:sz w:val="20"/>
+                <w:lang w:val="en-US"/>
+              </w:rPr>
+              <w:t>DO NOT USE AT ALL!</w:t>
+            </w:r>
+          </w:p>
+        </w:tc>
+      </w:tr>
+      <w:tr>
+        <w:tc>
+          <w:tcPr>
+            <w:tcW w:w="1809" w:type="dxa"/>
+          </w:tcPr>
+          <w:p>
+            <w:pPr>
+              <w:rPr>
+                <w:sz w:val="20"/>
+                <w:lang w:val="en-US"/>
+              </w:rPr>
+            </w:pPr>
+            <w:r>
+              <w:rPr>
+                <w:sz w:val="20"/>
+                <w:lang w:val="en-US"/>
+              </w:rPr>
+              <w:t>Test</w:t>
+            </w:r>
+          </w:p>
+        </w:tc>
+        <w:tc>
+          <w:tcPr>
+            <w:tcW w:w="4395" w:type="dxa"/>
+          </w:tcPr>
+          <w:p>
+            <w:pPr>
+              <w:rPr>
+                <w:sz w:val="20"/>
+                <w:lang w:val="en-US"/>
+              </w:rPr>
+            </w:pPr>
+            <w:r>
+              <w:rPr>
+                <w:sz w:val="20"/>
+                <w:lang w:val="en-US"/>
+              </w:rPr>
+              <w:t>Dependency is needed</w:t>
+            </w:r>
+            <w:r>
+              <w:rPr>
+                <w:sz w:val="20"/>
+                <w:lang w:val="en-US"/>
+              </w:rPr>
+              <w:t xml:space="preserve"> during test phase</w:t>
+            </w:r>
+          </w:p>
+        </w:tc>
+        <w:tc>
+          <w:tcPr>
+            <w:tcW w:w="4478" w:type="dxa"/>
+          </w:tcPr>
+          <w:p>
+            <w:pPr>
+              <w:rPr>
+                <w:sz w:val="20"/>
+                <w:lang w:val="en-US"/>
+              </w:rPr>
+            </w:pPr>
+            <w:r>
+              <w:rPr>
+                <w:sz w:val="20"/>
+                <w:lang w:val="en-US"/>
+              </w:rPr>
+              <w:t>Junit</w:t>
+            </w:r>
+          </w:p>
+        </w:tc>
+      </w:tr>
+    </w:tbl>
+    <w:p>
+      <w:pPr>
+        <w:rPr>
+          <w:lang w:val="en-US"/>
+        </w:rPr>
+      </w:pPr>
+    </w:p>
+    <w:p>
+      <w:pPr>
+        <w:rPr>
+          <w:lang w:val="en-US"/>
+        </w:rPr>
+      </w:pPr>
+      <w:proofErr w:type="spellStart"/>
+      <w:proofErr w:type="gramStart"/>
+      <w:r>
+        <w:rPr>
+          <w:lang w:val="en-US"/>
+        </w:rPr>
+        <w:t>mvn</w:t>
+      </w:r>
+      <w:proofErr w:type="spellEnd"/>
+      <w:proofErr w:type="gramEnd"/>
+      <w:r>
+        <w:rPr>
+          <w:lang w:val="en-US"/>
+        </w:rPr>
+        <w:t xml:space="preserve"> </w:t>
+      </w:r>
+      <w:proofErr w:type="spellStart"/>
+      <w:r>
+        <w:rPr>
+          <w:lang w:val="en-US"/>
+        </w:rPr>
+        <w:t>dependency:analyze</w:t>
+      </w:r>
+      <w:proofErr w:type="spellEnd"/>
+      <w:r>
+        <w:rPr>
+          <w:lang w:val="en-US"/>
+        </w:rPr>
+        <w:t xml:space="preserve"> </w:t>
+      </w:r>
+      <w:r>
+        <w:rPr>
+          <w:lang w:val="en-US"/>
+        </w:rPr>
+        <w:tab/>
+      </w:r>
+      <w:r>
+        <w:rPr>
+          <w:lang w:val="en-US"/>
+        </w:rPr>
+        <w:tab/>
+        <w:t>- shows unused or required dependencies</w:t>
+      </w:r>
+    </w:p>
+    <w:p>
+      <w:pPr>
+        <w:rPr>
+          <w:lang w:val="en-US"/>
+        </w:rPr>
+      </w:pPr>
+      <w:proofErr w:type="spellStart"/>
+      <w:proofErr w:type="gramStart"/>
+      <w:r>
+        <w:rPr>
+          <w:lang w:val="en-US"/>
+        </w:rPr>
+        <w:t>mvn</w:t>
+      </w:r>
+      <w:proofErr w:type="spellEnd"/>
+      <w:proofErr w:type="gramEnd"/>
+      <w:r>
+        <w:rPr>
+          <w:lang w:val="en-US"/>
+        </w:rPr>
+        <w:t xml:space="preserve"> </w:t>
+      </w:r>
+      <w:proofErr w:type="spellStart"/>
+      <w:r>
+        <w:rPr>
+          <w:lang w:val="en-US"/>
+        </w:rPr>
+        <w:t>dependency:</w:t>
+      </w:r>
+      <w:r>
+        <w:rPr>
+          <w:lang w:val="en-US"/>
+        </w:rPr>
+        <w:t>tree</w:t>
+      </w:r>
+      <w:proofErr w:type="spellEnd"/>
+      <w:r>
+        <w:rPr>
+          <w:lang w:val="en-US"/>
+        </w:rPr>
+        <w:t xml:space="preserve"> </w:t>
+      </w:r>
+      <w:r>
+        <w:rPr>
+          <w:lang w:val="en-US"/>
+        </w:rPr>
+        <w:tab/>
+      </w:r>
+      <w:r>
+        <w:rPr>
+          <w:lang w:val="en-US"/>
+        </w:rPr>
+        <w:tab/>
+      </w:r>
+      <w:r>
+        <w:rPr>
+          <w:lang w:val="en-US"/>
+        </w:rPr>
+        <w:tab/>
+      </w:r>
+      <w:r>
+        <w:rPr>
+          <w:lang w:val="en-US"/>
+        </w:rPr>
+        <w:t xml:space="preserve">- </w:t>
+      </w:r>
+      <w:r>
+        <w:rPr>
+          <w:lang w:val="en-US"/>
+        </w:rPr>
+        <w:t>tree of dependencies</w:t>
+      </w:r>
+    </w:p>
+    <w:p>
+      <w:pPr>
+        <w:rPr>
+          <w:lang w:val="en-US"/>
+        </w:rPr>
+      </w:pPr>
+      <w:r>
+        <w:rPr>
+          <w:lang w:val="en-US"/>
+        </w:rPr>
         <w:t>-----------------------------------------------------------------------------------------------------------------------------------------------------------</w:t>
       </w:r>
     </w:p>
@@ -2585,6 +3266,25 @@
       <w:szCs w:val="16"/>
     </w:rPr>
   </w:style>
+  <w:style w:type="table" w:styleId="TableGrid">
+    <w:name w:val="Table Grid"/>
+    <w:basedOn w:val="TableNormal"/>
+    <w:uiPriority w:val="59"/>
+    <w:rsid w:val="004F43BE"/>
+    <w:pPr>
+      <w:spacing w:after="0" w:line="240" w:lineRule="auto"/>
+    </w:pPr>
+    <w:tblPr>
+      <w:tblBorders>
+        <w:top w:val="single" w:sz="4" w:space="0" w:color="auto"/>
+        <w:left w:val="single" w:sz="4" w:space="0" w:color="auto"/>
+        <w:bottom w:val="single" w:sz="4" w:space="0" w:color="auto"/>
+        <w:right w:val="single" w:sz="4" w:space="0" w:color="auto"/>
+        <w:insideH w:val="single" w:sz="4" w:space="0" w:color="auto"/>
+        <w:insideV w:val="single" w:sz="4" w:space="0" w:color="auto"/>
+      </w:tblBorders>
+    </w:tblPr>
+  </w:style>
 </w:styles>
 </file>
 
@@ -2932,6 +3632,25 @@
       <w:szCs w:val="16"/>
     </w:rPr>
   </w:style>
+  <w:style w:type="table" w:styleId="TableGrid">
+    <w:name w:val="Table Grid"/>
+    <w:basedOn w:val="TableNormal"/>
+    <w:uiPriority w:val="59"/>
+    <w:rsid w:val="004F43BE"/>
+    <w:pPr>
+      <w:spacing w:after="0" w:line="240" w:lineRule="auto"/>
+    </w:pPr>
+    <w:tblPr>
+      <w:tblBorders>
+        <w:top w:val="single" w:sz="4" w:space="0" w:color="auto"/>
+        <w:left w:val="single" w:sz="4" w:space="0" w:color="auto"/>
+        <w:bottom w:val="single" w:sz="4" w:space="0" w:color="auto"/>
+        <w:right w:val="single" w:sz="4" w:space="0" w:color="auto"/>
+        <w:insideH w:val="single" w:sz="4" w:space="0" w:color="auto"/>
+        <w:insideV w:val="single" w:sz="4" w:space="0" w:color="auto"/>
+      </w:tblBorders>
+    </w:tblPr>
+  </w:style>
 </w:styles>
 </file>
 
@@ -3225,7 +3944,7 @@
 </file>
 
 <file path=customXml/itemProps1.xml><?xml version="1.0" encoding="utf-8"?>
-<ds:datastoreItem xmlns:ds="http://schemas.openxmlformats.org/officeDocument/2006/customXml" ds:itemID="{0D51527E-B54D-49A0-AA92-EE0C51803F2F}">
+<ds:datastoreItem xmlns:ds="http://schemas.openxmlformats.org/officeDocument/2006/customXml" ds:itemID="{B61A7253-5461-4213-B6DF-240F62B6BFA7}">
   <ds:schemaRefs>
     <ds:schemaRef ds:uri="http://schemas.openxmlformats.org/officeDocument/2006/bibliography"/>
   </ds:schemaRefs>

</xml_diff>

<commit_message>
transitive and optional dependencies
</commit_message>
<xml_diff>
--- a/lessons.docx
+++ b/lessons.docx
@@ -32,8 +32,6 @@
           <w:r>
             <w:t>Contents</w:t>
           </w:r>
-          <w:bookmarkStart w:id="0" w:name="_GoBack"/>
-          <w:bookmarkEnd w:id="0"/>
         </w:p>
         <w:p>
           <w:pPr>
@@ -42,6 +40,8 @@
             </w:rPr>
           </w:pPr>
         </w:p>
+        <w:bookmarkStart w:id="0" w:name="_GoBack"/>
+        <w:bookmarkEnd w:id="0"/>
         <w:p>
           <w:pPr>
             <w:pStyle w:val="TOC2"/>
@@ -63,7 +63,7 @@
           <w:r>
             <w:fldChar w:fldCharType="separate"/>
           </w:r>
-          <w:hyperlink w:anchor="_Toc71974739" w:history="1">
+          <w:hyperlink w:anchor="_Toc71986083" w:history="1">
             <w:r>
               <w:rPr>
                 <w:rStyle w:val="Hyperlink"/>
@@ -91,7 +91,7 @@
                 <w:noProof/>
                 <w:webHidden/>
               </w:rPr>
-              <w:instrText xml:space="preserve"> PAGEREF _Toc71974739 \h </w:instrText>
+              <w:instrText xml:space="preserve"> PAGEREF _Toc71986083 \h </w:instrText>
             </w:r>
             <w:r>
               <w:rPr>
@@ -134,7 +134,7 @@
               <w:lang w:eastAsia="ru-RU"/>
             </w:rPr>
           </w:pPr>
-          <w:hyperlink w:anchor="_Toc71974740" w:history="1">
+          <w:hyperlink w:anchor="_Toc71986084" w:history="1">
             <w:r>
               <w:rPr>
                 <w:rStyle w:val="Hyperlink"/>
@@ -162,7 +162,7 @@
                 <w:noProof/>
                 <w:webHidden/>
               </w:rPr>
-              <w:instrText xml:space="preserve"> PAGEREF _Toc71974740 \h </w:instrText>
+              <w:instrText xml:space="preserve"> PAGEREF _Toc71986084 \h </w:instrText>
             </w:r>
             <w:r>
               <w:rPr>
@@ -205,7 +205,7 @@
               <w:lang w:eastAsia="ru-RU"/>
             </w:rPr>
           </w:pPr>
-          <w:hyperlink w:anchor="_Toc71974741" w:history="1">
+          <w:hyperlink w:anchor="_Toc71986085" w:history="1">
             <w:r>
               <w:rPr>
                 <w:rStyle w:val="Hyperlink"/>
@@ -233,7 +233,7 @@
                 <w:noProof/>
                 <w:webHidden/>
               </w:rPr>
-              <w:instrText xml:space="preserve"> PAGEREF _Toc71974741 \h </w:instrText>
+              <w:instrText xml:space="preserve"> PAGEREF _Toc71986085 \h </w:instrText>
             </w:r>
             <w:r>
               <w:rPr>
@@ -276,7 +276,7 @@
               <w:lang w:eastAsia="ru-RU"/>
             </w:rPr>
           </w:pPr>
-          <w:hyperlink w:anchor="_Toc71974742" w:history="1">
+          <w:hyperlink w:anchor="_Toc71986086" w:history="1">
             <w:r>
               <w:rPr>
                 <w:rStyle w:val="Hyperlink"/>
@@ -304,7 +304,7 @@
                 <w:noProof/>
                 <w:webHidden/>
               </w:rPr>
-              <w:instrText xml:space="preserve"> PAGEREF _Toc71974742 \h </w:instrText>
+              <w:instrText xml:space="preserve"> PAGEREF _Toc71986086 \h </w:instrText>
             </w:r>
             <w:r>
               <w:rPr>
@@ -347,7 +347,7 @@
               <w:lang w:eastAsia="ru-RU"/>
             </w:rPr>
           </w:pPr>
-          <w:hyperlink w:anchor="_Toc71974743" w:history="1">
+          <w:hyperlink w:anchor="_Toc71986087" w:history="1">
             <w:r>
               <w:rPr>
                 <w:rStyle w:val="Hyperlink"/>
@@ -375,7 +375,7 @@
                 <w:noProof/>
                 <w:webHidden/>
               </w:rPr>
-              <w:instrText xml:space="preserve"> PAGEREF _Toc71974743 \h </w:instrText>
+              <w:instrText xml:space="preserve"> PAGEREF _Toc71986087 \h </w:instrText>
             </w:r>
             <w:r>
               <w:rPr>
@@ -418,7 +418,7 @@
               <w:lang w:eastAsia="ru-RU"/>
             </w:rPr>
           </w:pPr>
-          <w:hyperlink w:anchor="_Toc71974744" w:history="1">
+          <w:hyperlink w:anchor="_Toc71986088" w:history="1">
             <w:r>
               <w:rPr>
                 <w:rStyle w:val="Hyperlink"/>
@@ -446,7 +446,7 @@
                 <w:noProof/>
                 <w:webHidden/>
               </w:rPr>
-              <w:instrText xml:space="preserve"> PAGEREF _Toc71974744 \h </w:instrText>
+              <w:instrText xml:space="preserve"> PAGEREF _Toc71986088 \h </w:instrText>
             </w:r>
             <w:r>
               <w:rPr>
@@ -489,7 +489,7 @@
               <w:lang w:eastAsia="ru-RU"/>
             </w:rPr>
           </w:pPr>
-          <w:hyperlink w:anchor="_Toc71974745" w:history="1">
+          <w:hyperlink w:anchor="_Toc71986089" w:history="1">
             <w:r>
               <w:rPr>
                 <w:rStyle w:val="Hyperlink"/>
@@ -517,7 +517,7 @@
                 <w:noProof/>
                 <w:webHidden/>
               </w:rPr>
-              <w:instrText xml:space="preserve"> PAGEREF _Toc71974745 \h </w:instrText>
+              <w:instrText xml:space="preserve"> PAGEREF _Toc71986089 \h </w:instrText>
             </w:r>
             <w:r>
               <w:rPr>
@@ -560,7 +560,7 @@
               <w:lang w:eastAsia="ru-RU"/>
             </w:rPr>
           </w:pPr>
-          <w:hyperlink w:anchor="_Toc71974746" w:history="1">
+          <w:hyperlink w:anchor="_Toc71986090" w:history="1">
             <w:r>
               <w:rPr>
                 <w:rStyle w:val="Hyperlink"/>
@@ -588,7 +588,7 @@
                 <w:noProof/>
                 <w:webHidden/>
               </w:rPr>
-              <w:instrText xml:space="preserve"> PAGEREF _Toc71974746 \h </w:instrText>
+              <w:instrText xml:space="preserve"> PAGEREF _Toc71986090 \h </w:instrText>
             </w:r>
             <w:r>
               <w:rPr>
@@ -631,7 +631,7 @@
               <w:lang w:eastAsia="ru-RU"/>
             </w:rPr>
           </w:pPr>
-          <w:hyperlink w:anchor="_Toc71974747" w:history="1">
+          <w:hyperlink w:anchor="_Toc71986091" w:history="1">
             <w:r>
               <w:rPr>
                 <w:rStyle w:val="Hyperlink"/>
@@ -659,7 +659,78 @@
                 <w:noProof/>
                 <w:webHidden/>
               </w:rPr>
-              <w:instrText xml:space="preserve"> PAGEREF _Toc71974747 \h </w:instrText>
+              <w:instrText xml:space="preserve"> PAGEREF _Toc71986091 \h </w:instrText>
+            </w:r>
+            <w:r>
+              <w:rPr>
+                <w:noProof/>
+                <w:webHidden/>
+              </w:rPr>
+            </w:r>
+            <w:r>
+              <w:rPr>
+                <w:noProof/>
+                <w:webHidden/>
+              </w:rPr>
+              <w:fldChar w:fldCharType="separate"/>
+            </w:r>
+            <w:r>
+              <w:rPr>
+                <w:noProof/>
+                <w:webHidden/>
+              </w:rPr>
+              <w:t>4</w:t>
+            </w:r>
+            <w:r>
+              <w:rPr>
+                <w:noProof/>
+                <w:webHidden/>
+              </w:rPr>
+              <w:fldChar w:fldCharType="end"/>
+            </w:r>
+          </w:hyperlink>
+        </w:p>
+        <w:p>
+          <w:pPr>
+            <w:pStyle w:val="TOC2"/>
+            <w:tabs>
+              <w:tab w:val="right" w:leader="dot" w:pos="10456"/>
+            </w:tabs>
+            <w:rPr>
+              <w:rFonts w:eastAsiaTheme="minorEastAsia"/>
+              <w:noProof/>
+              <w:lang w:eastAsia="ru-RU"/>
+            </w:rPr>
+          </w:pPr>
+          <w:hyperlink w:anchor="_Toc71986092" w:history="1">
+            <w:r>
+              <w:rPr>
+                <w:rStyle w:val="Hyperlink"/>
+                <w:noProof/>
+                <w:lang w:val="en-US"/>
+              </w:rPr>
+              <w:t>Lesson 10. Transitive dependencies, exclusions, optional dependencies</w:t>
+            </w:r>
+            <w:r>
+              <w:rPr>
+                <w:noProof/>
+                <w:webHidden/>
+              </w:rPr>
+              <w:tab/>
+            </w:r>
+            <w:r>
+              <w:rPr>
+                <w:noProof/>
+                <w:webHidden/>
+              </w:rPr>
+              <w:fldChar w:fldCharType="begin"/>
+            </w:r>
+            <w:r>
+              <w:rPr>
+                <w:noProof/>
+                <w:webHidden/>
+              </w:rPr>
+              <w:instrText xml:space="preserve"> PAGEREF _Toc71986092 \h </w:instrText>
             </w:r>
             <w:r>
               <w:rPr>
@@ -737,7 +808,7 @@
           <w:lang w:val="en-US"/>
         </w:rPr>
       </w:pPr>
-      <w:bookmarkStart w:id="1" w:name="_Toc71974739"/>
+      <w:bookmarkStart w:id="1" w:name="_Toc71986083"/>
       <w:proofErr w:type="gramStart"/>
       <w:r>
         <w:rPr>
@@ -970,7 +1041,7 @@
           <w:lang w:val="en-US"/>
         </w:rPr>
       </w:pPr>
-      <w:bookmarkStart w:id="2" w:name="_Toc71974740"/>
+      <w:bookmarkStart w:id="2" w:name="_Toc71986084"/>
       <w:proofErr w:type="gramStart"/>
       <w:r>
         <w:rPr>
@@ -1084,7 +1155,7 @@
           <w:lang w:val="en-US"/>
         </w:rPr>
       </w:pPr>
-      <w:bookmarkStart w:id="3" w:name="_Toc71974741"/>
+      <w:bookmarkStart w:id="3" w:name="_Toc71986085"/>
       <w:proofErr w:type="gramStart"/>
       <w:r>
         <w:rPr>
@@ -1259,7 +1330,7 @@
           <w:lang w:val="en-US"/>
         </w:rPr>
       </w:pPr>
-      <w:bookmarkStart w:id="4" w:name="_Toc71974742"/>
+      <w:bookmarkStart w:id="4" w:name="_Toc71986086"/>
       <w:proofErr w:type="gramStart"/>
       <w:r>
         <w:rPr>
@@ -1273,14 +1344,7 @@
           <w:rStyle w:val="Heading1Char"/>
           <w:lang w:val="en-US"/>
         </w:rPr>
-        <w:t>4</w:t>
-      </w:r>
-      <w:r>
-        <w:rPr>
-          <w:rStyle w:val="Heading1Char"/>
-          <w:lang w:val="en-US"/>
-        </w:rPr>
-        <w:t>.</w:t>
+        <w:t>4.</w:t>
       </w:r>
       <w:proofErr w:type="gramEnd"/>
       <w:r>
@@ -1288,14 +1352,7 @@
           <w:rStyle w:val="Heading1Char"/>
           <w:lang w:val="en-US"/>
         </w:rPr>
-        <w:t xml:space="preserve"> </w:t>
-      </w:r>
-      <w:r>
-        <w:rPr>
-          <w:rStyle w:val="Heading1Char"/>
-          <w:lang w:val="en-US"/>
-        </w:rPr>
-        <w:t>JVM arguments</w:t>
+        <w:t xml:space="preserve"> JVM arguments</w:t>
       </w:r>
       <w:r>
         <w:rPr>
@@ -1331,11 +1388,6 @@
           <w:lang w:val="en-US"/>
         </w:rPr>
         <w:tab/>
-      </w:r>
-      <w:r>
-        <w:rPr>
-          <w:lang w:val="en-US"/>
-        </w:rPr>
         <w:t>IDEA-&gt;Run-&gt;Edit Configuration</w:t>
       </w:r>
     </w:p>
@@ -1673,19 +1725,7 @@
           <w:lang w:val="en-US"/>
         </w:rPr>
         <w:tab/>
-        <w:t xml:space="preserve">To look at </w:t>
-      </w:r>
-      <w:r>
-        <w:rPr>
-          <w:lang w:val="en-US"/>
-        </w:rPr>
-        <w:t>environment variables</w:t>
-      </w:r>
-      <w:r>
-        <w:rPr>
-          <w:lang w:val="en-US"/>
-        </w:rPr>
-        <w:t>:</w:t>
+        <w:t>To look at environment variables:</w:t>
       </w:r>
     </w:p>
     <w:p>
@@ -1714,13 +1754,7 @@
         <w:rPr>
           <w:lang w:val="en-US"/>
         </w:rPr>
-        <w:t>System.get</w:t>
-      </w:r>
-      <w:r>
-        <w:rPr>
-          <w:lang w:val="en-US"/>
-        </w:rPr>
-        <w:t>Env</w:t>
+        <w:t>System.getEnv</w:t>
       </w:r>
       <w:proofErr w:type="spellEnd"/>
       <w:r>
@@ -1764,7 +1798,7 @@
           <w:lang w:val="en-US"/>
         </w:rPr>
       </w:pPr>
-      <w:bookmarkStart w:id="5" w:name="_Toc71974743"/>
+      <w:bookmarkStart w:id="5" w:name="_Toc71986087"/>
       <w:proofErr w:type="gramStart"/>
       <w:r>
         <w:rPr>
@@ -1778,14 +1812,7 @@
           <w:rStyle w:val="Heading1Char"/>
           <w:lang w:val="en-US"/>
         </w:rPr>
-        <w:t>5</w:t>
-      </w:r>
-      <w:r>
-        <w:rPr>
-          <w:rStyle w:val="Heading1Char"/>
-          <w:lang w:val="en-US"/>
-        </w:rPr>
-        <w:t>.</w:t>
+        <w:t>5.</w:t>
       </w:r>
       <w:proofErr w:type="gramEnd"/>
       <w:r>
@@ -1793,14 +1820,7 @@
           <w:rStyle w:val="Heading1Char"/>
           <w:lang w:val="en-US"/>
         </w:rPr>
-        <w:t xml:space="preserve"> </w:t>
-      </w:r>
-      <w:r>
-        <w:rPr>
-          <w:rStyle w:val="Heading1Char"/>
-          <w:lang w:val="en-US"/>
-        </w:rPr>
-        <w:t>Archetype plugin</w:t>
+        <w:t xml:space="preserve"> Archetype plugin</w:t>
       </w:r>
       <w:bookmarkEnd w:id="5"/>
     </w:p>
@@ -1838,7 +1858,7 @@
           <w:lang w:val="en-US"/>
         </w:rPr>
       </w:pPr>
-      <w:bookmarkStart w:id="6" w:name="_Toc71974744"/>
+      <w:bookmarkStart w:id="6" w:name="_Toc71986088"/>
       <w:proofErr w:type="gramStart"/>
       <w:r>
         <w:rPr>
@@ -1852,14 +1872,7 @@
           <w:rStyle w:val="Heading1Char"/>
           <w:lang w:val="en-US"/>
         </w:rPr>
-        <w:t>6</w:t>
-      </w:r>
-      <w:r>
-        <w:rPr>
-          <w:rStyle w:val="Heading1Char"/>
-          <w:lang w:val="en-US"/>
-        </w:rPr>
-        <w:t>.</w:t>
+        <w:t>6.</w:t>
       </w:r>
       <w:proofErr w:type="gramEnd"/>
       <w:r>
@@ -1867,14 +1880,7 @@
           <w:rStyle w:val="Heading1Char"/>
           <w:lang w:val="en-US"/>
         </w:rPr>
-        <w:t xml:space="preserve"> </w:t>
-      </w:r>
-      <w:r>
-        <w:rPr>
-          <w:rStyle w:val="Heading1Char"/>
-          <w:lang w:val="en-US"/>
-        </w:rPr>
-        <w:t>POM Project Object Model</w:t>
+        <w:t xml:space="preserve"> POM Project Object Model</w:t>
       </w:r>
       <w:bookmarkEnd w:id="6"/>
     </w:p>
@@ -1954,7 +1960,7 @@
           <w:lang w:val="en-US"/>
         </w:rPr>
       </w:pPr>
-      <w:bookmarkStart w:id="7" w:name="_Toc71974745"/>
+      <w:bookmarkStart w:id="7" w:name="_Toc71986089"/>
       <w:proofErr w:type="gramStart"/>
       <w:r>
         <w:rPr>
@@ -2052,7 +2058,7 @@
           <w:lang w:val="en-US"/>
         </w:rPr>
       </w:pPr>
-      <w:bookmarkStart w:id="8" w:name="_Toc71974746"/>
+      <w:bookmarkStart w:id="8" w:name="_Toc71986090"/>
       <w:proofErr w:type="gramStart"/>
       <w:r>
         <w:rPr>
@@ -2170,7 +2176,7 @@
           <w:lang w:val="en-US"/>
         </w:rPr>
       </w:pPr>
-      <w:bookmarkStart w:id="9" w:name="_Toc71974747"/>
+      <w:bookmarkStart w:id="9" w:name="_Toc71986091"/>
       <w:proofErr w:type="gramStart"/>
       <w:r>
         <w:rPr>
@@ -2199,14 +2205,7 @@
           <w:rStyle w:val="Heading1Char"/>
           <w:lang w:val="en-US"/>
         </w:rPr>
-        <w:t xml:space="preserve"> Dependency </w:t>
-      </w:r>
-      <w:r>
-        <w:rPr>
-          <w:rStyle w:val="Heading1Char"/>
-          <w:lang w:val="en-US"/>
-        </w:rPr>
-        <w:t>scope</w:t>
+        <w:t xml:space="preserve"> Dependency scope</w:t>
       </w:r>
       <w:r>
         <w:rPr>
@@ -2463,14 +2462,7 @@
                 <w:sz w:val="20"/>
                 <w:lang w:val="en-US"/>
               </w:rPr>
-              <w:t>Dependency is needed</w:t>
-            </w:r>
-            <w:r>
-              <w:rPr>
-                <w:sz w:val="20"/>
-                <w:lang w:val="en-US"/>
-              </w:rPr>
-              <w:t xml:space="preserve"> in runtime.</w:t>
+              <w:t>Dependency is needed in runtime.</w:t>
             </w:r>
           </w:p>
         </w:tc>
@@ -2681,6 +2673,17 @@
           <w:lang w:val="en-US"/>
         </w:rPr>
         <w:tab/>
+      </w:r>
+      <w:r>
+        <w:rPr>
+          <w:lang w:val="en-US"/>
+        </w:rPr>
+        <w:tab/>
+      </w:r>
+      <w:r>
+        <w:rPr>
+          <w:lang w:val="en-US"/>
+        </w:rPr>
         <w:t>- shows unused or required dependencies</w:t>
       </w:r>
     </w:p>
@@ -2711,13 +2714,7 @@
         <w:rPr>
           <w:lang w:val="en-US"/>
         </w:rPr>
-        <w:t>dependency:</w:t>
-      </w:r>
-      <w:r>
-        <w:rPr>
-          <w:lang w:val="en-US"/>
-        </w:rPr>
-        <w:t>tree</w:t>
+        <w:t>dependency:tree</w:t>
       </w:r>
       <w:proofErr w:type="spellEnd"/>
       <w:r>
@@ -2730,6 +2727,20 @@
         <w:rPr>
           <w:lang w:val="en-US"/>
         </w:rPr>
+        <w:t>-</w:t>
+      </w:r>
+      <w:proofErr w:type="spellStart"/>
+      <w:r>
+        <w:rPr>
+          <w:lang w:val="en-US"/>
+        </w:rPr>
+        <w:t>Dverbose</w:t>
+      </w:r>
+      <w:proofErr w:type="spellEnd"/>
+      <w:r>
+        <w:rPr>
+          <w:lang w:val="en-US"/>
+        </w:rPr>
         <w:tab/>
       </w:r>
       <w:r>
@@ -2742,33 +2753,301 @@
         <w:rPr>
           <w:lang w:val="en-US"/>
         </w:rPr>
+        <w:t>- tree of dependencies</w:t>
+      </w:r>
+    </w:p>
+    <w:p>
+      <w:pPr>
+        <w:rPr>
+          <w:lang w:val="en-US"/>
+        </w:rPr>
+      </w:pPr>
+      <w:r>
+        <w:rPr>
+          <w:lang w:val="en-US"/>
+        </w:rPr>
+        <w:t>-----------------------------------------------------------------------------------------------------------------------------------------------------------</w:t>
+      </w:r>
+    </w:p>
+    <w:p>
+      <w:pPr>
+        <w:pStyle w:val="Heading2"/>
+        <w:rPr>
+          <w:lang w:val="en-US"/>
+        </w:rPr>
+      </w:pPr>
+      <w:bookmarkStart w:id="10" w:name="_Toc71986092"/>
+      <w:proofErr w:type="gramStart"/>
+      <w:r>
+        <w:rPr>
+          <w:rStyle w:val="Heading1Char"/>
+          <w:lang w:val="en-US"/>
+        </w:rPr>
+        <w:t xml:space="preserve">Lesson </w:t>
+      </w:r>
+      <w:r>
+        <w:rPr>
+          <w:rStyle w:val="Heading1Char"/>
+          <w:lang w:val="en-US"/>
+        </w:rPr>
+        <w:t>1</w:t>
+      </w:r>
+      <w:r>
+        <w:rPr>
+          <w:rStyle w:val="Heading1Char"/>
+          <w:lang w:val="en-US"/>
+        </w:rPr>
+        <w:t>0</w:t>
+      </w:r>
+      <w:r>
+        <w:rPr>
+          <w:rStyle w:val="Heading1Char"/>
+          <w:lang w:val="en-US"/>
+        </w:rPr>
+        <w:t>.</w:t>
+      </w:r>
+      <w:proofErr w:type="gramEnd"/>
+      <w:r>
+        <w:rPr>
+          <w:rStyle w:val="Heading1Char"/>
+          <w:lang w:val="en-US"/>
+        </w:rPr>
+        <w:t xml:space="preserve"> </w:t>
+      </w:r>
+      <w:r>
+        <w:rPr>
+          <w:rStyle w:val="Heading1Char"/>
+          <w:lang w:val="en-US"/>
+        </w:rPr>
+        <w:t>Transitive dependencies</w:t>
+      </w:r>
+      <w:r>
+        <w:rPr>
+          <w:rStyle w:val="Heading1Char"/>
+          <w:lang w:val="en-US"/>
+        </w:rPr>
+        <w:t>, exclusions, optional dependencies</w:t>
+      </w:r>
+      <w:bookmarkEnd w:id="10"/>
+    </w:p>
+    <w:p>
+      <w:pPr>
+        <w:rPr>
+          <w:lang w:val="en-US"/>
+        </w:rPr>
+      </w:pPr>
+      <w:r>
+        <w:rPr>
+          <w:lang w:val="en-US"/>
+        </w:rPr>
         <w:tab/>
       </w:r>
       <w:r>
         <w:rPr>
           <w:lang w:val="en-US"/>
         </w:rPr>
-        <w:t xml:space="preserve">- </w:t>
-      </w:r>
-      <w:r>
-        <w:rPr>
-          <w:lang w:val="en-US"/>
-        </w:rPr>
-        <w:t>tree of dependencies</w:t>
-      </w:r>
-    </w:p>
-    <w:p>
-      <w:pPr>
-        <w:rPr>
-          <w:lang w:val="en-US"/>
-        </w:rPr>
-      </w:pPr>
-      <w:r>
-        <w:rPr>
-          <w:lang w:val="en-US"/>
-        </w:rPr>
-        <w:t>-----------------------------------------------------------------------------------------------------------------------------------------------------------</w:t>
-      </w:r>
+        <w:t>Each dependency in our local maven repo has its own POM file. From it transitive dependencies are pulled by chain.</w:t>
+      </w:r>
+    </w:p>
+    <w:p>
+      <w:pPr>
+        <w:rPr>
+          <w:lang w:val="en-US"/>
+        </w:rPr>
+      </w:pPr>
+      <w:r>
+        <w:rPr>
+          <w:lang w:val="en-US"/>
+        </w:rPr>
+        <w:tab/>
+        <w:t>For instance spring dependencies pull a lot of transitive dependencies. Problems occur when those dependencies don’t fit by versions.</w:t>
+      </w:r>
+    </w:p>
+    <w:p>
+      <w:pPr>
+        <w:rPr>
+          <w:lang w:val="en-US"/>
+        </w:rPr>
+      </w:pPr>
+      <w:r>
+        <w:rPr>
+          <w:lang w:val="en-US"/>
+        </w:rPr>
+        <w:tab/>
+      </w:r>
+      <w:proofErr w:type="spellStart"/>
+      <w:proofErr w:type="gramStart"/>
+      <w:r>
+        <w:rPr>
+          <w:lang w:val="en-US"/>
+        </w:rPr>
+        <w:t>mvn</w:t>
+      </w:r>
+      <w:proofErr w:type="spellEnd"/>
+      <w:proofErr w:type="gramEnd"/>
+      <w:r>
+        <w:rPr>
+          <w:lang w:val="en-US"/>
+        </w:rPr>
+        <w:t xml:space="preserve"> </w:t>
+      </w:r>
+      <w:proofErr w:type="spellStart"/>
+      <w:r>
+        <w:rPr>
+          <w:lang w:val="en-US"/>
+        </w:rPr>
+        <w:t>dependency:tree</w:t>
+      </w:r>
+      <w:proofErr w:type="spellEnd"/>
+      <w:r>
+        <w:rPr>
+          <w:lang w:val="en-US"/>
+        </w:rPr>
+        <w:t xml:space="preserve"> </w:t>
+      </w:r>
+      <w:r>
+        <w:rPr>
+          <w:lang w:val="en-US"/>
+        </w:rPr>
+        <w:t>–</w:t>
+      </w:r>
+      <w:proofErr w:type="spellStart"/>
+      <w:r>
+        <w:rPr>
+          <w:lang w:val="en-US"/>
+        </w:rPr>
+        <w:t>Dverbose</w:t>
+      </w:r>
+      <w:proofErr w:type="spellEnd"/>
+      <w:r>
+        <w:rPr>
+          <w:lang w:val="en-US"/>
+        </w:rPr>
+        <w:t xml:space="preserve"> </w:t>
+      </w:r>
+    </w:p>
+    <w:p>
+      <w:pPr>
+        <w:rPr>
+          <w:lang w:val="en-US"/>
+        </w:rPr>
+      </w:pPr>
+      <w:r>
+        <w:rPr>
+          <w:lang w:val="en-US"/>
+        </w:rPr>
+        <w:tab/>
+        <w:t>Sometimes in output of the goal above we can see that some dependencies are marked as “omitted for conflict with X.X.X RELEASE”.</w:t>
+      </w:r>
+    </w:p>
+    <w:p>
+      <w:pPr>
+        <w:rPr>
+          <w:lang w:val="en-US"/>
+        </w:rPr>
+      </w:pPr>
+      <w:r>
+        <w:rPr>
+          <w:lang w:val="en-US"/>
+        </w:rPr>
+        <w:tab/>
+        <w:t xml:space="preserve">In such situation those dependencies win which are located higher in POM file. </w:t>
+      </w:r>
+      <w:proofErr w:type="gramStart"/>
+      <w:r>
+        <w:rPr>
+          <w:lang w:val="en-US"/>
+        </w:rPr>
+        <w:t>So effective POM depends on order of dependencies.</w:t>
+      </w:r>
+      <w:proofErr w:type="gramEnd"/>
+      <w:r>
+        <w:rPr>
+          <w:lang w:val="en-US"/>
+        </w:rPr>
+        <w:t xml:space="preserve"> In opposite to Maven in </w:t>
+      </w:r>
+      <w:proofErr w:type="spellStart"/>
+      <w:r>
+        <w:rPr>
+          <w:lang w:val="en-US"/>
+        </w:rPr>
+        <w:t>Gradle</w:t>
+      </w:r>
+      <w:proofErr w:type="spellEnd"/>
+      <w:r>
+        <w:rPr>
+          <w:lang w:val="en-US"/>
+        </w:rPr>
+        <w:t xml:space="preserve"> dependencies with higher version win.</w:t>
+      </w:r>
+    </w:p>
+    <w:p>
+      <w:pPr>
+        <w:rPr>
+          <w:lang w:val="en-US"/>
+        </w:rPr>
+      </w:pPr>
+      <w:r>
+        <w:rPr>
+          <w:lang w:val="en-US"/>
+        </w:rPr>
+        <w:tab/>
+        <w:t>Another way to solve dependency conflict is tag &lt;exclusions&gt;&lt;/exclusions&gt;.</w:t>
+      </w:r>
+    </w:p>
+    <w:p>
+      <w:pPr>
+        <w:rPr>
+          <w:lang w:val="en-US"/>
+        </w:rPr>
+      </w:pPr>
+      <w:r>
+        <w:rPr>
+          <w:lang w:val="en-US"/>
+        </w:rPr>
+        <w:tab/>
+        <w:t xml:space="preserve">Also we can make dependencies optional and anybody who connect our project as </w:t>
+      </w:r>
+      <w:proofErr w:type="gramStart"/>
+      <w:r>
+        <w:rPr>
+          <w:lang w:val="en-US"/>
+        </w:rPr>
+        <w:t>a  dependency</w:t>
+      </w:r>
+      <w:proofErr w:type="gramEnd"/>
+      <w:r>
+        <w:rPr>
+          <w:lang w:val="en-US"/>
+        </w:rPr>
+        <w:t xml:space="preserve"> has to choose one of them and add to his </w:t>
+      </w:r>
+      <w:r>
+        <w:rPr>
+          <w:lang w:val="en-US"/>
+        </w:rPr>
+        <w:t>POM</w:t>
+      </w:r>
+      <w:r>
+        <w:rPr>
+          <w:lang w:val="en-US"/>
+        </w:rPr>
+        <w:t>.</w:t>
+      </w:r>
+      <w:r>
+        <w:rPr>
+          <w:lang w:val="en-US"/>
+        </w:rPr>
+        <w:t xml:space="preserve"> But better not to do it.</w:t>
+      </w:r>
+    </w:p>
+    <w:p>
+      <w:pPr>
+        <w:rPr>
+          <w:lang w:val="en-US"/>
+        </w:rPr>
+      </w:pPr>
     </w:p>
     <w:p>
       <w:pPr>
@@ -3944,7 +4223,7 @@
 </file>
 
 <file path=customXml/itemProps1.xml><?xml version="1.0" encoding="utf-8"?>
-<ds:datastoreItem xmlns:ds="http://schemas.openxmlformats.org/officeDocument/2006/customXml" ds:itemID="{B61A7253-5461-4213-B6DF-240F62B6BFA7}">
+<ds:datastoreItem xmlns:ds="http://schemas.openxmlformats.org/officeDocument/2006/customXml" ds:itemID="{02BC63C6-F6D1-4644-844C-79103C3FC7BF}">
   <ds:schemaRefs>
     <ds:schemaRef ds:uri="http://schemas.openxmlformats.org/officeDocument/2006/bibliography"/>
   </ds:schemaRefs>

</xml_diff>

<commit_message>
validate and compile phases
</commit_message>
<xml_diff>
--- a/lessons.docx
+++ b/lessons.docx
@@ -32,8 +32,6 @@
           <w:r>
             <w:t>Contents</w:t>
           </w:r>
-          <w:bookmarkStart w:id="0" w:name="_GoBack"/>
-          <w:bookmarkEnd w:id="0"/>
         </w:p>
         <w:p>
           <w:pPr>
@@ -42,6 +40,8 @@
             </w:rPr>
           </w:pPr>
         </w:p>
+        <w:bookmarkStart w:id="0" w:name="_GoBack"/>
+        <w:bookmarkEnd w:id="0"/>
         <w:p>
           <w:pPr>
             <w:pStyle w:val="TOC2"/>
@@ -63,7 +63,7 @@
           <w:r>
             <w:fldChar w:fldCharType="separate"/>
           </w:r>
-          <w:hyperlink w:anchor="_Toc72122362" w:history="1">
+          <w:hyperlink w:anchor="_Toc72124509" w:history="1">
             <w:r>
               <w:rPr>
                 <w:rStyle w:val="Hyperlink"/>
@@ -91,7 +91,7 @@
                 <w:noProof/>
                 <w:webHidden/>
               </w:rPr>
-              <w:instrText xml:space="preserve"> PAGEREF _Toc72122362 \h </w:instrText>
+              <w:instrText xml:space="preserve"> PAGEREF _Toc72124509 \h </w:instrText>
             </w:r>
             <w:r>
               <w:rPr>
@@ -134,7 +134,7 @@
               <w:lang w:eastAsia="ru-RU"/>
             </w:rPr>
           </w:pPr>
-          <w:hyperlink w:anchor="_Toc72122363" w:history="1">
+          <w:hyperlink w:anchor="_Toc72124510" w:history="1">
             <w:r>
               <w:rPr>
                 <w:rStyle w:val="Hyperlink"/>
@@ -162,7 +162,7 @@
                 <w:noProof/>
                 <w:webHidden/>
               </w:rPr>
-              <w:instrText xml:space="preserve"> PAGEREF _Toc72122363 \h </w:instrText>
+              <w:instrText xml:space="preserve"> PAGEREF _Toc72124510 \h </w:instrText>
             </w:r>
             <w:r>
               <w:rPr>
@@ -205,7 +205,7 @@
               <w:lang w:eastAsia="ru-RU"/>
             </w:rPr>
           </w:pPr>
-          <w:hyperlink w:anchor="_Toc72122364" w:history="1">
+          <w:hyperlink w:anchor="_Toc72124511" w:history="1">
             <w:r>
               <w:rPr>
                 <w:rStyle w:val="Hyperlink"/>
@@ -233,7 +233,7 @@
                 <w:noProof/>
                 <w:webHidden/>
               </w:rPr>
-              <w:instrText xml:space="preserve"> PAGEREF _Toc72122364 \h </w:instrText>
+              <w:instrText xml:space="preserve"> PAGEREF _Toc72124511 \h </w:instrText>
             </w:r>
             <w:r>
               <w:rPr>
@@ -276,7 +276,7 @@
               <w:lang w:eastAsia="ru-RU"/>
             </w:rPr>
           </w:pPr>
-          <w:hyperlink w:anchor="_Toc72122365" w:history="1">
+          <w:hyperlink w:anchor="_Toc72124512" w:history="1">
             <w:r>
               <w:rPr>
                 <w:rStyle w:val="Hyperlink"/>
@@ -304,7 +304,7 @@
                 <w:noProof/>
                 <w:webHidden/>
               </w:rPr>
-              <w:instrText xml:space="preserve"> PAGEREF _Toc72122365 \h </w:instrText>
+              <w:instrText xml:space="preserve"> PAGEREF _Toc72124512 \h </w:instrText>
             </w:r>
             <w:r>
               <w:rPr>
@@ -347,7 +347,7 @@
               <w:lang w:eastAsia="ru-RU"/>
             </w:rPr>
           </w:pPr>
-          <w:hyperlink w:anchor="_Toc72122366" w:history="1">
+          <w:hyperlink w:anchor="_Toc72124513" w:history="1">
             <w:r>
               <w:rPr>
                 <w:rStyle w:val="Hyperlink"/>
@@ -375,7 +375,7 @@
                 <w:noProof/>
                 <w:webHidden/>
               </w:rPr>
-              <w:instrText xml:space="preserve"> PAGEREF _Toc72122366 \h </w:instrText>
+              <w:instrText xml:space="preserve"> PAGEREF _Toc72124513 \h </w:instrText>
             </w:r>
             <w:r>
               <w:rPr>
@@ -418,7 +418,7 @@
               <w:lang w:eastAsia="ru-RU"/>
             </w:rPr>
           </w:pPr>
-          <w:hyperlink w:anchor="_Toc72122367" w:history="1">
+          <w:hyperlink w:anchor="_Toc72124514" w:history="1">
             <w:r>
               <w:rPr>
                 <w:rStyle w:val="Hyperlink"/>
@@ -446,7 +446,7 @@
                 <w:noProof/>
                 <w:webHidden/>
               </w:rPr>
-              <w:instrText xml:space="preserve"> PAGEREF _Toc72122367 \h </w:instrText>
+              <w:instrText xml:space="preserve"> PAGEREF _Toc72124514 \h </w:instrText>
             </w:r>
             <w:r>
               <w:rPr>
@@ -489,7 +489,7 @@
               <w:lang w:eastAsia="ru-RU"/>
             </w:rPr>
           </w:pPr>
-          <w:hyperlink w:anchor="_Toc72122368" w:history="1">
+          <w:hyperlink w:anchor="_Toc72124515" w:history="1">
             <w:r>
               <w:rPr>
                 <w:rStyle w:val="Hyperlink"/>
@@ -517,7 +517,7 @@
                 <w:noProof/>
                 <w:webHidden/>
               </w:rPr>
-              <w:instrText xml:space="preserve"> PAGEREF _Toc72122368 \h </w:instrText>
+              <w:instrText xml:space="preserve"> PAGEREF _Toc72124515 \h </w:instrText>
             </w:r>
             <w:r>
               <w:rPr>
@@ -560,7 +560,7 @@
               <w:lang w:eastAsia="ru-RU"/>
             </w:rPr>
           </w:pPr>
-          <w:hyperlink w:anchor="_Toc72122369" w:history="1">
+          <w:hyperlink w:anchor="_Toc72124516" w:history="1">
             <w:r>
               <w:rPr>
                 <w:rStyle w:val="Hyperlink"/>
@@ -588,7 +588,7 @@
                 <w:noProof/>
                 <w:webHidden/>
               </w:rPr>
-              <w:instrText xml:space="preserve"> PAGEREF _Toc72122369 \h </w:instrText>
+              <w:instrText xml:space="preserve"> PAGEREF _Toc72124516 \h </w:instrText>
             </w:r>
             <w:r>
               <w:rPr>
@@ -631,7 +631,7 @@
               <w:lang w:eastAsia="ru-RU"/>
             </w:rPr>
           </w:pPr>
-          <w:hyperlink w:anchor="_Toc72122370" w:history="1">
+          <w:hyperlink w:anchor="_Toc72124517" w:history="1">
             <w:r>
               <w:rPr>
                 <w:rStyle w:val="Hyperlink"/>
@@ -659,7 +659,7 @@
                 <w:noProof/>
                 <w:webHidden/>
               </w:rPr>
-              <w:instrText xml:space="preserve"> PAGEREF _Toc72122370 \h </w:instrText>
+              <w:instrText xml:space="preserve"> PAGEREF _Toc72124517 \h </w:instrText>
             </w:r>
             <w:r>
               <w:rPr>
@@ -702,7 +702,7 @@
               <w:lang w:eastAsia="ru-RU"/>
             </w:rPr>
           </w:pPr>
-          <w:hyperlink w:anchor="_Toc72122371" w:history="1">
+          <w:hyperlink w:anchor="_Toc72124518" w:history="1">
             <w:r>
               <w:rPr>
                 <w:rStyle w:val="Hyperlink"/>
@@ -730,7 +730,7 @@
                 <w:noProof/>
                 <w:webHidden/>
               </w:rPr>
-              <w:instrText xml:space="preserve"> PAGEREF _Toc72122371 \h </w:instrText>
+              <w:instrText xml:space="preserve"> PAGEREF _Toc72124518 \h </w:instrText>
             </w:r>
             <w:r>
               <w:rPr>
@@ -773,7 +773,7 @@
               <w:lang w:eastAsia="ru-RU"/>
             </w:rPr>
           </w:pPr>
-          <w:hyperlink w:anchor="_Toc72122372" w:history="1">
+          <w:hyperlink w:anchor="_Toc72124519" w:history="1">
             <w:r>
               <w:rPr>
                 <w:rStyle w:val="Hyperlink"/>
@@ -801,7 +801,7 @@
                 <w:noProof/>
                 <w:webHidden/>
               </w:rPr>
-              <w:instrText xml:space="preserve"> PAGEREF _Toc72122372 \h </w:instrText>
+              <w:instrText xml:space="preserve"> PAGEREF _Toc72124519 \h </w:instrText>
             </w:r>
             <w:r>
               <w:rPr>
@@ -822,6 +822,77 @@
                 <w:webHidden/>
               </w:rPr>
               <w:t>4</w:t>
+            </w:r>
+            <w:r>
+              <w:rPr>
+                <w:noProof/>
+                <w:webHidden/>
+              </w:rPr>
+              <w:fldChar w:fldCharType="end"/>
+            </w:r>
+          </w:hyperlink>
+        </w:p>
+        <w:p>
+          <w:pPr>
+            <w:pStyle w:val="TOC2"/>
+            <w:tabs>
+              <w:tab w:val="right" w:leader="dot" w:pos="10456"/>
+            </w:tabs>
+            <w:rPr>
+              <w:rFonts w:eastAsiaTheme="minorEastAsia"/>
+              <w:noProof/>
+              <w:lang w:eastAsia="ru-RU"/>
+            </w:rPr>
+          </w:pPr>
+          <w:hyperlink w:anchor="_Toc72124520" w:history="1">
+            <w:r>
+              <w:rPr>
+                <w:rStyle w:val="Hyperlink"/>
+                <w:noProof/>
+                <w:lang w:val="en-US"/>
+              </w:rPr>
+              <w:t>Lesson 12. Validate and compile phases</w:t>
+            </w:r>
+            <w:r>
+              <w:rPr>
+                <w:noProof/>
+                <w:webHidden/>
+              </w:rPr>
+              <w:tab/>
+            </w:r>
+            <w:r>
+              <w:rPr>
+                <w:noProof/>
+                <w:webHidden/>
+              </w:rPr>
+              <w:fldChar w:fldCharType="begin"/>
+            </w:r>
+            <w:r>
+              <w:rPr>
+                <w:noProof/>
+                <w:webHidden/>
+              </w:rPr>
+              <w:instrText xml:space="preserve"> PAGEREF _Toc72124520 \h </w:instrText>
+            </w:r>
+            <w:r>
+              <w:rPr>
+                <w:noProof/>
+                <w:webHidden/>
+              </w:rPr>
+            </w:r>
+            <w:r>
+              <w:rPr>
+                <w:noProof/>
+                <w:webHidden/>
+              </w:rPr>
+              <w:fldChar w:fldCharType="separate"/>
+            </w:r>
+            <w:r>
+              <w:rPr>
+                <w:noProof/>
+                <w:webHidden/>
+              </w:rPr>
+              <w:t>5</w:t>
             </w:r>
             <w:r>
               <w:rPr>
@@ -879,7 +950,7 @@
           <w:lang w:val="en-US"/>
         </w:rPr>
       </w:pPr>
-      <w:bookmarkStart w:id="1" w:name="_Toc72122362"/>
+      <w:bookmarkStart w:id="1" w:name="_Toc72124509"/>
       <w:proofErr w:type="gramStart"/>
       <w:r>
         <w:rPr>
@@ -1112,7 +1183,7 @@
           <w:lang w:val="en-US"/>
         </w:rPr>
       </w:pPr>
-      <w:bookmarkStart w:id="2" w:name="_Toc72122363"/>
+      <w:bookmarkStart w:id="2" w:name="_Toc72124510"/>
       <w:proofErr w:type="gramStart"/>
       <w:r>
         <w:rPr>
@@ -1226,7 +1297,7 @@
           <w:lang w:val="en-US"/>
         </w:rPr>
       </w:pPr>
-      <w:bookmarkStart w:id="3" w:name="_Toc72122364"/>
+      <w:bookmarkStart w:id="3" w:name="_Toc72124511"/>
       <w:proofErr w:type="gramStart"/>
       <w:r>
         <w:rPr>
@@ -1401,7 +1472,7 @@
           <w:lang w:val="en-US"/>
         </w:rPr>
       </w:pPr>
-      <w:bookmarkStart w:id="4" w:name="_Toc72122365"/>
+      <w:bookmarkStart w:id="4" w:name="_Toc72124512"/>
       <w:proofErr w:type="gramStart"/>
       <w:r>
         <w:rPr>
@@ -1869,7 +1940,7 @@
           <w:lang w:val="en-US"/>
         </w:rPr>
       </w:pPr>
-      <w:bookmarkStart w:id="5" w:name="_Toc72122366"/>
+      <w:bookmarkStart w:id="5" w:name="_Toc72124513"/>
       <w:proofErr w:type="gramStart"/>
       <w:r>
         <w:rPr>
@@ -1929,7 +2000,7 @@
           <w:lang w:val="en-US"/>
         </w:rPr>
       </w:pPr>
-      <w:bookmarkStart w:id="6" w:name="_Toc72122367"/>
+      <w:bookmarkStart w:id="6" w:name="_Toc72124514"/>
       <w:proofErr w:type="gramStart"/>
       <w:r>
         <w:rPr>
@@ -2031,7 +2102,7 @@
           <w:lang w:val="en-US"/>
         </w:rPr>
       </w:pPr>
-      <w:bookmarkStart w:id="7" w:name="_Toc72122368"/>
+      <w:bookmarkStart w:id="7" w:name="_Toc72124515"/>
       <w:proofErr w:type="gramStart"/>
       <w:r>
         <w:rPr>
@@ -2129,7 +2200,7 @@
           <w:lang w:val="en-US"/>
         </w:rPr>
       </w:pPr>
-      <w:bookmarkStart w:id="8" w:name="_Toc72122369"/>
+      <w:bookmarkStart w:id="8" w:name="_Toc72124516"/>
       <w:proofErr w:type="gramStart"/>
       <w:r>
         <w:rPr>
@@ -2247,7 +2318,7 @@
           <w:lang w:val="en-US"/>
         </w:rPr>
       </w:pPr>
-      <w:bookmarkStart w:id="9" w:name="_Toc72122370"/>
+      <w:bookmarkStart w:id="9" w:name="_Toc72124517"/>
       <w:proofErr w:type="gramStart"/>
       <w:r>
         <w:rPr>
@@ -2847,7 +2918,7 @@
           <w:lang w:val="en-US"/>
         </w:rPr>
       </w:pPr>
-      <w:bookmarkStart w:id="10" w:name="_Toc72122371"/>
+      <w:bookmarkStart w:id="10" w:name="_Toc72124518"/>
       <w:proofErr w:type="gramStart"/>
       <w:r>
         <w:rPr>
@@ -3115,7 +3186,7 @@
           <w:lang w:val="en-US"/>
         </w:rPr>
       </w:pPr>
-      <w:bookmarkStart w:id="11" w:name="_Toc72122372"/>
+      <w:bookmarkStart w:id="11" w:name="_Toc72124519"/>
       <w:proofErr w:type="gramStart"/>
       <w:r>
         <w:rPr>
@@ -3425,7 +3496,25 @@
         <w:rPr>
           <w:lang w:val="en-US"/>
         </w:rPr>
-        <w:t>Set of goals on each phase depends on artefact type we choose.</w:t>
+        <w:t>Set of goals on each phase depends on artefact type we choose</w:t>
+      </w:r>
+      <w:r>
+        <w:rPr>
+          <w:lang w:val="en-US"/>
+        </w:rPr>
+        <w:t>, plugins</w:t>
+      </w:r>
+      <w:r>
+        <w:rPr>
+          <w:lang w:val="en-US"/>
+        </w:rPr>
+        <w:t xml:space="preserve"> and dependencies</w:t>
+      </w:r>
+      <w:r>
+        <w:rPr>
+          <w:lang w:val="en-US"/>
+        </w:rPr>
+        <w:t xml:space="preserve"> and so on.</w:t>
       </w:r>
     </w:p>
     <w:p>
@@ -3453,6 +3542,1407 @@
         </w:rPr>
         <w:t>Shift-shift/Maven home directory</w:t>
       </w:r>
+    </w:p>
+    <w:p>
+      <w:pPr>
+        <w:rPr>
+          <w:lang w:val="en-US"/>
+        </w:rPr>
+      </w:pPr>
+      <w:r>
+        <w:rPr>
+          <w:lang w:val="en-US"/>
+        </w:rPr>
+        <w:t>-----------------------------------------------------------------------------------------------------------------------------------------------------------</w:t>
+      </w:r>
+    </w:p>
+    <w:p>
+      <w:pPr>
+        <w:pStyle w:val="Heading2"/>
+        <w:rPr>
+          <w:lang w:val="en-US"/>
+        </w:rPr>
+      </w:pPr>
+      <w:bookmarkStart w:id="12" w:name="_Toc72124520"/>
+      <w:proofErr w:type="gramStart"/>
+      <w:r>
+        <w:rPr>
+          <w:rStyle w:val="Heading1Char"/>
+          <w:lang w:val="en-US"/>
+        </w:rPr>
+        <w:t xml:space="preserve">Lesson </w:t>
+      </w:r>
+      <w:r>
+        <w:rPr>
+          <w:rStyle w:val="Heading1Char"/>
+          <w:lang w:val="en-US"/>
+        </w:rPr>
+        <w:t>1</w:t>
+      </w:r>
+      <w:r>
+        <w:rPr>
+          <w:rStyle w:val="Heading1Char"/>
+          <w:lang w:val="en-US"/>
+        </w:rPr>
+        <w:t>2</w:t>
+      </w:r>
+      <w:r>
+        <w:rPr>
+          <w:rStyle w:val="Heading1Char"/>
+          <w:lang w:val="en-US"/>
+        </w:rPr>
+        <w:t>.</w:t>
+      </w:r>
+      <w:proofErr w:type="gramEnd"/>
+      <w:r>
+        <w:rPr>
+          <w:rStyle w:val="Heading1Char"/>
+          <w:lang w:val="en-US"/>
+        </w:rPr>
+        <w:t xml:space="preserve"> </w:t>
+      </w:r>
+      <w:r>
+        <w:rPr>
+          <w:rStyle w:val="Heading1Char"/>
+          <w:lang w:val="en-US"/>
+        </w:rPr>
+        <w:t>Validate and c</w:t>
+      </w:r>
+      <w:r>
+        <w:rPr>
+          <w:rStyle w:val="Heading1Char"/>
+          <w:lang w:val="en-US"/>
+        </w:rPr>
+        <w:t>ompile</w:t>
+      </w:r>
+      <w:r>
+        <w:rPr>
+          <w:rStyle w:val="Heading1Char"/>
+          <w:lang w:val="en-US"/>
+        </w:rPr>
+        <w:t xml:space="preserve"> phases</w:t>
+      </w:r>
+      <w:bookmarkEnd w:id="12"/>
+    </w:p>
+    <w:p>
+      <w:pPr>
+        <w:rPr>
+          <w:lang w:val="en-US"/>
+        </w:rPr>
+      </w:pPr>
+      <w:r>
+        <w:rPr>
+          <w:lang w:val="en-US"/>
+        </w:rPr>
+        <w:tab/>
+      </w:r>
+      <w:r>
+        <w:rPr>
+          <w:lang w:val="en-US"/>
+        </w:rPr>
+        <w:t xml:space="preserve"> </w:t>
+      </w:r>
+    </w:p>
+    <w:p>
+      <w:pPr>
+        <w:jc w:val="center"/>
+        <w:rPr>
+          <w:lang w:val="en-US"/>
+        </w:rPr>
+      </w:pPr>
+      <w:r>
+        <w:rPr>
+          <w:noProof/>
+          <w:lang w:eastAsia="ru-RU"/>
+        </w:rPr>
+        <w:drawing>
+          <wp:inline distT="0" distB="0" distL="0" distR="0" wp14:anchorId="14EB4B2A" wp14:editId="21AF3BF0">
+            <wp:extent cx="2933700" cy="1543050"/>
+            <wp:effectExtent l="0" t="0" r="0" b="0"/>
+            <wp:docPr id="4" name="Picture 4"/>
+            <wp:cNvGraphicFramePr>
+              <a:graphicFrameLocks xmlns:a="http://schemas.openxmlformats.org/drawingml/2006/main" noChangeAspect="1"/>
+            </wp:cNvGraphicFramePr>
+            <a:graphic xmlns:a="http://schemas.openxmlformats.org/drawingml/2006/main">
+              <a:graphicData uri="http://schemas.openxmlformats.org/drawingml/2006/picture">
+                <pic:pic xmlns:pic="http://schemas.openxmlformats.org/drawingml/2006/picture">
+                  <pic:nvPicPr>
+                    <pic:cNvPr id="0" name=""/>
+                    <pic:cNvPicPr/>
+                  </pic:nvPicPr>
+                  <pic:blipFill>
+                    <a:blip r:embed="rId10"/>
+                    <a:stretch>
+                      <a:fillRect/>
+                    </a:stretch>
+                  </pic:blipFill>
+                  <pic:spPr>
+                    <a:xfrm>
+                      <a:off x="0" y="0"/>
+                      <a:ext cx="2933700" cy="1543050"/>
+                    </a:xfrm>
+                    <a:prstGeom prst="rect">
+                      <a:avLst/>
+                    </a:prstGeom>
+                  </pic:spPr>
+                </pic:pic>
+              </a:graphicData>
+            </a:graphic>
+          </wp:inline>
+        </w:drawing>
+      </w:r>
+    </w:p>
+    <w:p>
+      <w:pPr>
+        <w:rPr>
+          <w:lang w:val="en-US"/>
+        </w:rPr>
+      </w:pPr>
+      <w:r>
+        <w:rPr>
+          <w:lang w:val="en-US"/>
+        </w:rPr>
+        <w:t>All phases go consequently</w:t>
+      </w:r>
+      <w:r>
+        <w:rPr>
+          <w:lang w:val="en-US"/>
+        </w:rPr>
+        <w:t>:</w:t>
+      </w:r>
+    </w:p>
+    <w:p>
+      <w:pPr>
+        <w:pStyle w:val="ListParagraph"/>
+        <w:numPr>
+          <w:ilvl w:val="0"/>
+          <w:numId w:val="1"/>
+        </w:numPr>
+        <w:rPr>
+          <w:lang w:val="en-US"/>
+        </w:rPr>
+      </w:pPr>
+      <w:r>
+        <w:rPr>
+          <w:lang w:val="en-US"/>
+        </w:rPr>
+        <w:t>Validate – validation of POMs</w:t>
+      </w:r>
+    </w:p>
+    <w:p>
+      <w:pPr>
+        <w:pStyle w:val="ListParagraph"/>
+        <w:numPr>
+          <w:ilvl w:val="0"/>
+          <w:numId w:val="1"/>
+        </w:numPr>
+        <w:rPr>
+          <w:lang w:val="en-US"/>
+        </w:rPr>
+      </w:pPr>
+      <w:r>
+        <w:rPr>
+          <w:lang w:val="en-US"/>
+        </w:rPr>
+        <w:t>Initialize – by default does nothing (we can override by connecting a plugin)</w:t>
+      </w:r>
+    </w:p>
+    <w:p>
+      <w:pPr>
+        <w:pStyle w:val="ListParagraph"/>
+        <w:numPr>
+          <w:ilvl w:val="0"/>
+          <w:numId w:val="1"/>
+        </w:numPr>
+        <w:rPr>
+          <w:lang w:val="en-US"/>
+        </w:rPr>
+      </w:pPr>
+      <w:r>
+        <w:rPr>
+          <w:lang w:val="en-US"/>
+        </w:rPr>
+        <w:t>Generate-sources</w:t>
+      </w:r>
+      <w:r>
+        <w:rPr>
+          <w:lang w:val="en-US"/>
+        </w:rPr>
+        <w:t xml:space="preserve"> – </w:t>
+      </w:r>
+      <w:r>
+        <w:rPr>
+          <w:lang w:val="en-US"/>
+        </w:rPr>
+        <w:t xml:space="preserve">generator of .java (like </w:t>
+      </w:r>
+      <w:proofErr w:type="spellStart"/>
+      <w:r>
+        <w:rPr>
+          <w:lang w:val="en-US"/>
+        </w:rPr>
+        <w:t>QueryDSL</w:t>
+      </w:r>
+      <w:proofErr w:type="spellEnd"/>
+      <w:r>
+        <w:rPr>
+          <w:lang w:val="en-US"/>
+        </w:rPr>
+        <w:t>) work on the phase</w:t>
+      </w:r>
+    </w:p>
+    <w:p>
+      <w:pPr>
+        <w:pStyle w:val="ListParagraph"/>
+        <w:numPr>
+          <w:ilvl w:val="0"/>
+          <w:numId w:val="1"/>
+        </w:numPr>
+        <w:rPr>
+          <w:lang w:val="en-US"/>
+        </w:rPr>
+      </w:pPr>
+      <w:r>
+        <w:rPr>
+          <w:lang w:val="en-US"/>
+        </w:rPr>
+        <w:t xml:space="preserve">Process sources – we can set </w:t>
+      </w:r>
+      <w:proofErr w:type="spellStart"/>
+      <w:r>
+        <w:rPr>
+          <w:lang w:val="en-US"/>
+        </w:rPr>
+        <w:t>vals</w:t>
+      </w:r>
+      <w:proofErr w:type="spellEnd"/>
+      <w:r>
+        <w:rPr>
+          <w:lang w:val="en-US"/>
+        </w:rPr>
+        <w:t xml:space="preserve"> of </w:t>
+      </w:r>
+      <w:proofErr w:type="spellStart"/>
+      <w:r>
+        <w:rPr>
+          <w:lang w:val="en-US"/>
+        </w:rPr>
+        <w:t>vars</w:t>
+      </w:r>
+      <w:proofErr w:type="spellEnd"/>
+    </w:p>
+    <w:p>
+      <w:pPr>
+        <w:pStyle w:val="ListParagraph"/>
+        <w:numPr>
+          <w:ilvl w:val="0"/>
+          <w:numId w:val="1"/>
+        </w:numPr>
+        <w:rPr>
+          <w:lang w:val="en-US"/>
+        </w:rPr>
+      </w:pPr>
+      <w:r>
+        <w:rPr>
+          <w:lang w:val="en-US"/>
+        </w:rPr>
+        <w:t>Generate-</w:t>
+      </w:r>
+      <w:r>
+        <w:rPr>
+          <w:lang w:val="en-US"/>
+        </w:rPr>
+        <w:t>re</w:t>
+      </w:r>
+      <w:r>
+        <w:rPr>
+          <w:lang w:val="en-US"/>
+        </w:rPr>
+        <w:t>sources –</w:t>
+      </w:r>
+    </w:p>
+    <w:p>
+      <w:pPr>
+        <w:pStyle w:val="ListParagraph"/>
+        <w:numPr>
+          <w:ilvl w:val="0"/>
+          <w:numId w:val="1"/>
+        </w:numPr>
+        <w:rPr>
+          <w:lang w:val="en-US"/>
+        </w:rPr>
+      </w:pPr>
+      <w:r>
+        <w:rPr>
+          <w:lang w:val="en-US"/>
+        </w:rPr>
+        <w:t xml:space="preserve">Process </w:t>
+      </w:r>
+      <w:r>
+        <w:rPr>
+          <w:lang w:val="en-US"/>
+        </w:rPr>
+        <w:t>re</w:t>
+      </w:r>
+      <w:r>
+        <w:rPr>
+          <w:lang w:val="en-US"/>
+        </w:rPr>
+        <w:t xml:space="preserve">sources – </w:t>
+      </w:r>
+      <w:r>
+        <w:rPr>
+          <w:lang w:val="en-US"/>
+        </w:rPr>
+        <w:t>put all recourses from main to target folder</w:t>
+      </w:r>
+    </w:p>
+    <w:p>
+      <w:pPr>
+        <w:pStyle w:val="ListParagraph"/>
+        <w:numPr>
+          <w:ilvl w:val="0"/>
+          <w:numId w:val="1"/>
+        </w:numPr>
+        <w:rPr>
+          <w:lang w:val="en-US"/>
+        </w:rPr>
+      </w:pPr>
+      <w:r>
+        <w:rPr>
+          <w:lang w:val="en-US"/>
+        </w:rPr>
+        <w:t>Compile – generation .class files</w:t>
+      </w:r>
+      <w:r>
+        <w:rPr>
+          <w:lang w:val="en-US"/>
+        </w:rPr>
+        <w:t xml:space="preserve"> from .java</w:t>
+      </w:r>
+    </w:p>
+    <w:p>
+      <w:pPr>
+        <w:rPr>
+          <w:lang w:val="en-US"/>
+        </w:rPr>
+      </w:pPr>
+      <w:r>
+        <w:rPr>
+          <w:lang w:val="en-US"/>
+        </w:rPr>
+        <w:t xml:space="preserve">Which phases were passes we can see </w:t>
+      </w:r>
+      <w:r>
+        <w:rPr>
+          <w:lang w:val="en-US"/>
+        </w:rPr>
+        <w:t xml:space="preserve">in output of </w:t>
+      </w:r>
+      <w:proofErr w:type="gramStart"/>
+      <w:r>
+        <w:rPr>
+          <w:lang w:val="en-US"/>
+        </w:rPr>
+        <w:t>terminal</w:t>
+      </w:r>
+      <w:r>
+        <w:rPr>
+          <w:lang w:val="en-US"/>
+        </w:rPr>
+        <w:t>:</w:t>
+      </w:r>
+      <w:proofErr w:type="gramEnd"/>
+    </w:p>
+    <w:p>
+      <w:pPr>
+        <w:jc w:val="center"/>
+        <w:rPr>
+          <w:lang w:val="en-US"/>
+        </w:rPr>
+      </w:pPr>
+      <w:r>
+        <w:rPr>
+          <w:noProof/>
+          <w:lang w:eastAsia="ru-RU"/>
+        </w:rPr>
+        <w:drawing>
+          <wp:inline distT="0" distB="0" distL="0" distR="0" wp14:anchorId="3B401F30" wp14:editId="501C91B2">
+            <wp:extent cx="6152515" cy="1552575"/>
+            <wp:effectExtent l="0" t="0" r="635" b="9525"/>
+            <wp:docPr id="6" name="Picture 6"/>
+            <wp:cNvGraphicFramePr>
+              <a:graphicFrameLocks xmlns:a="http://schemas.openxmlformats.org/drawingml/2006/main" noChangeAspect="1"/>
+            </wp:cNvGraphicFramePr>
+            <a:graphic xmlns:a="http://schemas.openxmlformats.org/drawingml/2006/main">
+              <a:graphicData uri="http://schemas.openxmlformats.org/drawingml/2006/picture">
+                <pic:pic xmlns:pic="http://schemas.openxmlformats.org/drawingml/2006/picture">
+                  <pic:nvPicPr>
+                    <pic:cNvPr id="0" name=""/>
+                    <pic:cNvPicPr/>
+                  </pic:nvPicPr>
+                  <pic:blipFill>
+                    <a:blip r:embed="rId11"/>
+                    <a:stretch>
+                      <a:fillRect/>
+                    </a:stretch>
+                  </pic:blipFill>
+                  <pic:spPr>
+                    <a:xfrm>
+                      <a:off x="0" y="0"/>
+                      <a:ext cx="6152515" cy="1552575"/>
+                    </a:xfrm>
+                    <a:prstGeom prst="rect">
+                      <a:avLst/>
+                    </a:prstGeom>
+                  </pic:spPr>
+                </pic:pic>
+              </a:graphicData>
+            </a:graphic>
+          </wp:inline>
+        </w:drawing>
+      </w:r>
+    </w:p>
+    <w:p>
+      <w:pPr>
+        <w:rPr>
+          <w:lang w:val="en-US"/>
+        </w:rPr>
+      </w:pPr>
+      <w:r>
+        <w:rPr>
+          <w:lang w:val="en-US"/>
+        </w:rPr>
+        <w:lastRenderedPageBreak/>
+        <w:tab/>
+        <w:t>In section build we can override version and behavior of our plugins:</w:t>
+      </w:r>
+    </w:p>
+    <w:tbl>
+      <w:tblPr>
+        <w:tblW w:w="0" w:type="auto"/>
+        <w:shd w:val="clear" w:color="auto" w:fill="FFFFFF"/>
+        <w:tblCellMar>
+          <w:top w:w="15" w:type="dxa"/>
+          <w:left w:w="15" w:type="dxa"/>
+          <w:bottom w:w="15" w:type="dxa"/>
+          <w:right w:w="15" w:type="dxa"/>
+        </w:tblCellMar>
+        <w:tblLook w:val="04A0" w:firstRow="1" w:lastRow="0" w:firstColumn="1" w:lastColumn="0" w:noHBand="0" w:noVBand="1"/>
+      </w:tblPr>
+      <w:tblGrid>
+        <w:gridCol w:w="1785"/>
+        <w:gridCol w:w="5645"/>
+      </w:tblGrid>
+      <w:tr>
+        <w:tc>
+          <w:tcPr>
+            <w:tcW w:w="1785" w:type="dxa"/>
+            <w:shd w:val="clear" w:color="auto" w:fill="FFFFFF"/>
+            <w:noWrap/>
+            <w:tcMar>
+              <w:top w:w="0" w:type="dxa"/>
+              <w:left w:w="150" w:type="dxa"/>
+              <w:bottom w:w="0" w:type="dxa"/>
+              <w:right w:w="150" w:type="dxa"/>
+            </w:tcMar>
+            <w:hideMark/>
+          </w:tcPr>
+          <w:p>
+            <w:pPr>
+              <w:spacing w:after="0" w:line="300" w:lineRule="atLeast"/>
+              <w:jc w:val="right"/>
+              <w:rPr>
+                <w:rFonts w:ascii="Consolas" w:eastAsia="Times New Roman" w:hAnsi="Consolas" w:cs="Consolas"/>
+                <w:color w:val="24292E"/>
+                <w:sz w:val="18"/>
+                <w:szCs w:val="18"/>
+                <w:lang w:eastAsia="ru-RU"/>
+              </w:rPr>
+            </w:pPr>
+            <w:r>
+              <w:rPr>
+                <w:lang w:val="en-US"/>
+              </w:rPr>
+              <w:tab/>
+            </w:r>
+          </w:p>
+        </w:tc>
+        <w:tc>
+          <w:tcPr>
+            <w:tcW w:w="0" w:type="auto"/>
+            <w:shd w:val="clear" w:color="auto" w:fill="FFFFFF"/>
+            <w:tcMar>
+              <w:top w:w="0" w:type="dxa"/>
+              <w:left w:w="150" w:type="dxa"/>
+              <w:bottom w:w="0" w:type="dxa"/>
+              <w:right w:w="150" w:type="dxa"/>
+            </w:tcMar>
+            <w:hideMark/>
+          </w:tcPr>
+          <w:p>
+            <w:pPr>
+              <w:spacing w:after="0" w:line="300" w:lineRule="atLeast"/>
+              <w:rPr>
+                <w:rFonts w:ascii="Consolas" w:eastAsia="Times New Roman" w:hAnsi="Consolas" w:cs="Consolas"/>
+                <w:color w:val="24292E"/>
+                <w:sz w:val="18"/>
+                <w:szCs w:val="18"/>
+                <w:lang w:eastAsia="ru-RU"/>
+              </w:rPr>
+            </w:pPr>
+            <w:r>
+              <w:rPr>
+                <w:rFonts w:ascii="Consolas" w:eastAsia="Times New Roman" w:hAnsi="Consolas" w:cs="Consolas"/>
+                <w:color w:val="24292E"/>
+                <w:sz w:val="18"/>
+                <w:szCs w:val="18"/>
+                <w:lang w:eastAsia="ru-RU"/>
+              </w:rPr>
+              <w:t xml:space="preserve">    &lt;plugins&gt;</w:t>
+            </w:r>
+          </w:p>
+        </w:tc>
+      </w:tr>
+      <w:tr>
+        <w:tc>
+          <w:tcPr>
+            <w:tcW w:w="1785" w:type="dxa"/>
+            <w:shd w:val="clear" w:color="auto" w:fill="FFFFFF"/>
+            <w:noWrap/>
+            <w:tcMar>
+              <w:top w:w="0" w:type="dxa"/>
+              <w:left w:w="150" w:type="dxa"/>
+              <w:bottom w:w="0" w:type="dxa"/>
+              <w:right w:w="150" w:type="dxa"/>
+            </w:tcMar>
+            <w:hideMark/>
+          </w:tcPr>
+          <w:p>
+            <w:pPr>
+              <w:spacing w:after="0" w:line="300" w:lineRule="atLeast"/>
+              <w:jc w:val="right"/>
+              <w:rPr>
+                <w:rFonts w:ascii="Consolas" w:eastAsia="Times New Roman" w:hAnsi="Consolas" w:cs="Consolas"/>
+                <w:color w:val="24292E"/>
+                <w:sz w:val="18"/>
+                <w:szCs w:val="18"/>
+                <w:lang w:eastAsia="ru-RU"/>
+              </w:rPr>
+            </w:pPr>
+          </w:p>
+        </w:tc>
+        <w:tc>
+          <w:tcPr>
+            <w:tcW w:w="0" w:type="auto"/>
+            <w:shd w:val="clear" w:color="auto" w:fill="FFFFFF"/>
+            <w:tcMar>
+              <w:top w:w="0" w:type="dxa"/>
+              <w:left w:w="150" w:type="dxa"/>
+              <w:bottom w:w="0" w:type="dxa"/>
+              <w:right w:w="150" w:type="dxa"/>
+            </w:tcMar>
+            <w:hideMark/>
+          </w:tcPr>
+          <w:p>
+            <w:pPr>
+              <w:spacing w:after="0" w:line="300" w:lineRule="atLeast"/>
+              <w:rPr>
+                <w:rFonts w:ascii="Consolas" w:eastAsia="Times New Roman" w:hAnsi="Consolas" w:cs="Consolas"/>
+                <w:color w:val="24292E"/>
+                <w:sz w:val="18"/>
+                <w:szCs w:val="18"/>
+                <w:lang w:eastAsia="ru-RU"/>
+              </w:rPr>
+            </w:pPr>
+            <w:r>
+              <w:rPr>
+                <w:rFonts w:ascii="Consolas" w:eastAsia="Times New Roman" w:hAnsi="Consolas" w:cs="Consolas"/>
+                <w:color w:val="24292E"/>
+                <w:sz w:val="18"/>
+                <w:szCs w:val="18"/>
+                <w:lang w:eastAsia="ru-RU"/>
+              </w:rPr>
+              <w:t xml:space="preserve">      &lt;plugin&gt;</w:t>
+            </w:r>
+          </w:p>
+        </w:tc>
+      </w:tr>
+      <w:tr>
+        <w:tc>
+          <w:tcPr>
+            <w:tcW w:w="1785" w:type="dxa"/>
+            <w:shd w:val="clear" w:color="auto" w:fill="FFFFFF"/>
+            <w:noWrap/>
+            <w:tcMar>
+              <w:top w:w="0" w:type="dxa"/>
+              <w:left w:w="150" w:type="dxa"/>
+              <w:bottom w:w="0" w:type="dxa"/>
+              <w:right w:w="150" w:type="dxa"/>
+            </w:tcMar>
+            <w:hideMark/>
+          </w:tcPr>
+          <w:p>
+            <w:pPr>
+              <w:spacing w:after="0" w:line="300" w:lineRule="atLeast"/>
+              <w:jc w:val="right"/>
+              <w:rPr>
+                <w:rFonts w:ascii="Consolas" w:eastAsia="Times New Roman" w:hAnsi="Consolas" w:cs="Consolas"/>
+                <w:color w:val="24292E"/>
+                <w:sz w:val="18"/>
+                <w:szCs w:val="18"/>
+                <w:lang w:eastAsia="ru-RU"/>
+              </w:rPr>
+            </w:pPr>
+          </w:p>
+        </w:tc>
+        <w:tc>
+          <w:tcPr>
+            <w:tcW w:w="0" w:type="auto"/>
+            <w:shd w:val="clear" w:color="auto" w:fill="FFFFFF"/>
+            <w:tcMar>
+              <w:top w:w="0" w:type="dxa"/>
+              <w:left w:w="150" w:type="dxa"/>
+              <w:bottom w:w="0" w:type="dxa"/>
+              <w:right w:w="150" w:type="dxa"/>
+            </w:tcMar>
+            <w:hideMark/>
+          </w:tcPr>
+          <w:p>
+            <w:pPr>
+              <w:spacing w:after="0" w:line="300" w:lineRule="atLeast"/>
+              <w:rPr>
+                <w:rFonts w:ascii="Consolas" w:eastAsia="Times New Roman" w:hAnsi="Consolas" w:cs="Consolas"/>
+                <w:color w:val="24292E"/>
+                <w:sz w:val="18"/>
+                <w:szCs w:val="18"/>
+                <w:lang w:val="en-US" w:eastAsia="ru-RU"/>
+              </w:rPr>
+            </w:pPr>
+            <w:r>
+              <w:rPr>
+                <w:rFonts w:ascii="Consolas" w:eastAsia="Times New Roman" w:hAnsi="Consolas" w:cs="Consolas"/>
+                <w:color w:val="24292E"/>
+                <w:sz w:val="18"/>
+                <w:szCs w:val="18"/>
+                <w:lang w:val="en-US" w:eastAsia="ru-RU"/>
+              </w:rPr>
+              <w:t xml:space="preserve">        &lt;</w:t>
+            </w:r>
+            <w:proofErr w:type="spellStart"/>
+            <w:r>
+              <w:rPr>
+                <w:rFonts w:ascii="Consolas" w:eastAsia="Times New Roman" w:hAnsi="Consolas" w:cs="Consolas"/>
+                <w:color w:val="24292E"/>
+                <w:sz w:val="18"/>
+                <w:szCs w:val="18"/>
+                <w:lang w:val="en-US" w:eastAsia="ru-RU"/>
+              </w:rPr>
+              <w:t>groupId</w:t>
+            </w:r>
+            <w:proofErr w:type="spellEnd"/>
+            <w:r>
+              <w:rPr>
+                <w:rFonts w:ascii="Consolas" w:eastAsia="Times New Roman" w:hAnsi="Consolas" w:cs="Consolas"/>
+                <w:color w:val="24292E"/>
+                <w:sz w:val="18"/>
+                <w:szCs w:val="18"/>
+                <w:lang w:val="en-US" w:eastAsia="ru-RU"/>
+              </w:rPr>
+              <w:t>&gt;</w:t>
+            </w:r>
+            <w:proofErr w:type="spellStart"/>
+            <w:r>
+              <w:rPr>
+                <w:rFonts w:ascii="Consolas" w:eastAsia="Times New Roman" w:hAnsi="Consolas" w:cs="Consolas"/>
+                <w:color w:val="24292E"/>
+                <w:sz w:val="18"/>
+                <w:szCs w:val="18"/>
+                <w:lang w:val="en-US" w:eastAsia="ru-RU"/>
+              </w:rPr>
+              <w:t>org.apache.maven.plugins</w:t>
+            </w:r>
+            <w:proofErr w:type="spellEnd"/>
+            <w:r>
+              <w:rPr>
+                <w:rFonts w:ascii="Consolas" w:eastAsia="Times New Roman" w:hAnsi="Consolas" w:cs="Consolas"/>
+                <w:color w:val="24292E"/>
+                <w:sz w:val="18"/>
+                <w:szCs w:val="18"/>
+                <w:lang w:val="en-US" w:eastAsia="ru-RU"/>
+              </w:rPr>
+              <w:t>&lt;/</w:t>
+            </w:r>
+            <w:proofErr w:type="spellStart"/>
+            <w:r>
+              <w:rPr>
+                <w:rFonts w:ascii="Consolas" w:eastAsia="Times New Roman" w:hAnsi="Consolas" w:cs="Consolas"/>
+                <w:color w:val="24292E"/>
+                <w:sz w:val="18"/>
+                <w:szCs w:val="18"/>
+                <w:lang w:val="en-US" w:eastAsia="ru-RU"/>
+              </w:rPr>
+              <w:t>groupId</w:t>
+            </w:r>
+            <w:proofErr w:type="spellEnd"/>
+            <w:r>
+              <w:rPr>
+                <w:rFonts w:ascii="Consolas" w:eastAsia="Times New Roman" w:hAnsi="Consolas" w:cs="Consolas"/>
+                <w:color w:val="24292E"/>
+                <w:sz w:val="18"/>
+                <w:szCs w:val="18"/>
+                <w:lang w:val="en-US" w:eastAsia="ru-RU"/>
+              </w:rPr>
+              <w:t>&gt;</w:t>
+            </w:r>
+          </w:p>
+        </w:tc>
+      </w:tr>
+      <w:tr>
+        <w:tc>
+          <w:tcPr>
+            <w:tcW w:w="1785" w:type="dxa"/>
+            <w:shd w:val="clear" w:color="auto" w:fill="FFFFFF"/>
+            <w:noWrap/>
+            <w:tcMar>
+              <w:top w:w="0" w:type="dxa"/>
+              <w:left w:w="150" w:type="dxa"/>
+              <w:bottom w:w="0" w:type="dxa"/>
+              <w:right w:w="150" w:type="dxa"/>
+            </w:tcMar>
+            <w:hideMark/>
+          </w:tcPr>
+          <w:p>
+            <w:pPr>
+              <w:spacing w:after="0" w:line="300" w:lineRule="atLeast"/>
+              <w:jc w:val="right"/>
+              <w:rPr>
+                <w:rFonts w:ascii="Consolas" w:eastAsia="Times New Roman" w:hAnsi="Consolas" w:cs="Consolas"/>
+                <w:color w:val="24292E"/>
+                <w:sz w:val="18"/>
+                <w:szCs w:val="18"/>
+                <w:lang w:val="en-US" w:eastAsia="ru-RU"/>
+              </w:rPr>
+            </w:pPr>
+          </w:p>
+        </w:tc>
+        <w:tc>
+          <w:tcPr>
+            <w:tcW w:w="0" w:type="auto"/>
+            <w:shd w:val="clear" w:color="auto" w:fill="FFFFFF"/>
+            <w:tcMar>
+              <w:top w:w="0" w:type="dxa"/>
+              <w:left w:w="150" w:type="dxa"/>
+              <w:bottom w:w="0" w:type="dxa"/>
+              <w:right w:w="150" w:type="dxa"/>
+            </w:tcMar>
+            <w:hideMark/>
+          </w:tcPr>
+          <w:p>
+            <w:pPr>
+              <w:spacing w:after="0" w:line="300" w:lineRule="atLeast"/>
+              <w:rPr>
+                <w:rFonts w:ascii="Consolas" w:eastAsia="Times New Roman" w:hAnsi="Consolas" w:cs="Consolas"/>
+                <w:color w:val="24292E"/>
+                <w:sz w:val="18"/>
+                <w:szCs w:val="18"/>
+                <w:lang w:val="en-US" w:eastAsia="ru-RU"/>
+              </w:rPr>
+            </w:pPr>
+            <w:r>
+              <w:rPr>
+                <w:rFonts w:ascii="Consolas" w:eastAsia="Times New Roman" w:hAnsi="Consolas" w:cs="Consolas"/>
+                <w:color w:val="24292E"/>
+                <w:sz w:val="18"/>
+                <w:szCs w:val="18"/>
+                <w:lang w:val="en-US" w:eastAsia="ru-RU"/>
+              </w:rPr>
+              <w:t xml:space="preserve">        &lt;</w:t>
+            </w:r>
+            <w:proofErr w:type="spellStart"/>
+            <w:r>
+              <w:rPr>
+                <w:rFonts w:ascii="Consolas" w:eastAsia="Times New Roman" w:hAnsi="Consolas" w:cs="Consolas"/>
+                <w:color w:val="24292E"/>
+                <w:sz w:val="18"/>
+                <w:szCs w:val="18"/>
+                <w:lang w:val="en-US" w:eastAsia="ru-RU"/>
+              </w:rPr>
+              <w:t>artifactId</w:t>
+            </w:r>
+            <w:proofErr w:type="spellEnd"/>
+            <w:r>
+              <w:rPr>
+                <w:rFonts w:ascii="Consolas" w:eastAsia="Times New Roman" w:hAnsi="Consolas" w:cs="Consolas"/>
+                <w:color w:val="24292E"/>
+                <w:sz w:val="18"/>
+                <w:szCs w:val="18"/>
+                <w:lang w:val="en-US" w:eastAsia="ru-RU"/>
+              </w:rPr>
+              <w:t>&gt;maven-compiler-plugin&lt;/</w:t>
+            </w:r>
+            <w:proofErr w:type="spellStart"/>
+            <w:r>
+              <w:rPr>
+                <w:rFonts w:ascii="Consolas" w:eastAsia="Times New Roman" w:hAnsi="Consolas" w:cs="Consolas"/>
+                <w:color w:val="24292E"/>
+                <w:sz w:val="18"/>
+                <w:szCs w:val="18"/>
+                <w:lang w:val="en-US" w:eastAsia="ru-RU"/>
+              </w:rPr>
+              <w:t>artifactId</w:t>
+            </w:r>
+            <w:proofErr w:type="spellEnd"/>
+            <w:r>
+              <w:rPr>
+                <w:rFonts w:ascii="Consolas" w:eastAsia="Times New Roman" w:hAnsi="Consolas" w:cs="Consolas"/>
+                <w:color w:val="24292E"/>
+                <w:sz w:val="18"/>
+                <w:szCs w:val="18"/>
+                <w:lang w:val="en-US" w:eastAsia="ru-RU"/>
+              </w:rPr>
+              <w:t>&gt;</w:t>
+            </w:r>
+          </w:p>
+        </w:tc>
+      </w:tr>
+      <w:tr>
+        <w:tc>
+          <w:tcPr>
+            <w:tcW w:w="1785" w:type="dxa"/>
+            <w:shd w:val="clear" w:color="auto" w:fill="FFFFFF"/>
+            <w:noWrap/>
+            <w:tcMar>
+              <w:top w:w="0" w:type="dxa"/>
+              <w:left w:w="150" w:type="dxa"/>
+              <w:bottom w:w="0" w:type="dxa"/>
+              <w:right w:w="150" w:type="dxa"/>
+            </w:tcMar>
+            <w:hideMark/>
+          </w:tcPr>
+          <w:p>
+            <w:pPr>
+              <w:spacing w:after="0" w:line="300" w:lineRule="atLeast"/>
+              <w:jc w:val="right"/>
+              <w:rPr>
+                <w:rFonts w:ascii="Consolas" w:eastAsia="Times New Roman" w:hAnsi="Consolas" w:cs="Consolas"/>
+                <w:color w:val="24292E"/>
+                <w:sz w:val="18"/>
+                <w:szCs w:val="18"/>
+                <w:lang w:val="en-US" w:eastAsia="ru-RU"/>
+              </w:rPr>
+            </w:pPr>
+          </w:p>
+        </w:tc>
+        <w:tc>
+          <w:tcPr>
+            <w:tcW w:w="0" w:type="auto"/>
+            <w:shd w:val="clear" w:color="auto" w:fill="FFFFFF"/>
+            <w:tcMar>
+              <w:top w:w="0" w:type="dxa"/>
+              <w:left w:w="150" w:type="dxa"/>
+              <w:bottom w:w="0" w:type="dxa"/>
+              <w:right w:w="150" w:type="dxa"/>
+            </w:tcMar>
+            <w:hideMark/>
+          </w:tcPr>
+          <w:p>
+            <w:pPr>
+              <w:spacing w:after="0" w:line="300" w:lineRule="atLeast"/>
+              <w:rPr>
+                <w:rFonts w:ascii="Consolas" w:eastAsia="Times New Roman" w:hAnsi="Consolas" w:cs="Consolas"/>
+                <w:color w:val="24292E"/>
+                <w:sz w:val="18"/>
+                <w:szCs w:val="18"/>
+                <w:lang w:eastAsia="ru-RU"/>
+              </w:rPr>
+            </w:pPr>
+            <w:r>
+              <w:rPr>
+                <w:rFonts w:ascii="Consolas" w:eastAsia="Times New Roman" w:hAnsi="Consolas" w:cs="Consolas"/>
+                <w:color w:val="24292E"/>
+                <w:sz w:val="18"/>
+                <w:szCs w:val="18"/>
+                <w:lang w:val="en-US" w:eastAsia="ru-RU"/>
+              </w:rPr>
+              <w:t xml:space="preserve">        </w:t>
+            </w:r>
+            <w:r>
+              <w:rPr>
+                <w:rFonts w:ascii="Consolas" w:eastAsia="Times New Roman" w:hAnsi="Consolas" w:cs="Consolas"/>
+                <w:color w:val="24292E"/>
+                <w:sz w:val="18"/>
+                <w:szCs w:val="18"/>
+                <w:lang w:eastAsia="ru-RU"/>
+              </w:rPr>
+              <w:t>&lt;version&gt;3.8.1&lt;/version&gt;</w:t>
+            </w:r>
+          </w:p>
+        </w:tc>
+      </w:tr>
+      <w:tr>
+        <w:tc>
+          <w:tcPr>
+            <w:tcW w:w="1785" w:type="dxa"/>
+            <w:shd w:val="clear" w:color="auto" w:fill="FFFFFF"/>
+            <w:noWrap/>
+            <w:tcMar>
+              <w:top w:w="0" w:type="dxa"/>
+              <w:left w:w="150" w:type="dxa"/>
+              <w:bottom w:w="0" w:type="dxa"/>
+              <w:right w:w="150" w:type="dxa"/>
+            </w:tcMar>
+            <w:hideMark/>
+          </w:tcPr>
+          <w:p>
+            <w:pPr>
+              <w:spacing w:after="0" w:line="300" w:lineRule="atLeast"/>
+              <w:jc w:val="right"/>
+              <w:rPr>
+                <w:rFonts w:ascii="Consolas" w:eastAsia="Times New Roman" w:hAnsi="Consolas" w:cs="Consolas"/>
+                <w:color w:val="24292E"/>
+                <w:sz w:val="18"/>
+                <w:szCs w:val="18"/>
+                <w:lang w:eastAsia="ru-RU"/>
+              </w:rPr>
+            </w:pPr>
+          </w:p>
+        </w:tc>
+        <w:tc>
+          <w:tcPr>
+            <w:tcW w:w="0" w:type="auto"/>
+            <w:shd w:val="clear" w:color="auto" w:fill="FFFFFF"/>
+            <w:tcMar>
+              <w:top w:w="0" w:type="dxa"/>
+              <w:left w:w="150" w:type="dxa"/>
+              <w:bottom w:w="0" w:type="dxa"/>
+              <w:right w:w="150" w:type="dxa"/>
+            </w:tcMar>
+            <w:hideMark/>
+          </w:tcPr>
+          <w:p>
+            <w:pPr>
+              <w:spacing w:after="0" w:line="300" w:lineRule="atLeast"/>
+              <w:rPr>
+                <w:rFonts w:ascii="Consolas" w:eastAsia="Times New Roman" w:hAnsi="Consolas" w:cs="Consolas"/>
+                <w:color w:val="24292E"/>
+                <w:sz w:val="18"/>
+                <w:szCs w:val="18"/>
+                <w:lang w:eastAsia="ru-RU"/>
+              </w:rPr>
+            </w:pPr>
+            <w:r>
+              <w:rPr>
+                <w:rFonts w:ascii="Consolas" w:eastAsia="Times New Roman" w:hAnsi="Consolas" w:cs="Consolas"/>
+                <w:color w:val="24292E"/>
+                <w:sz w:val="18"/>
+                <w:szCs w:val="18"/>
+                <w:lang w:eastAsia="ru-RU"/>
+              </w:rPr>
+              <w:t xml:space="preserve">        &lt;configuration&gt;</w:t>
+            </w:r>
+          </w:p>
+        </w:tc>
+      </w:tr>
+      <w:tr>
+        <w:tc>
+          <w:tcPr>
+            <w:tcW w:w="1785" w:type="dxa"/>
+            <w:shd w:val="clear" w:color="auto" w:fill="FFFFFF"/>
+            <w:noWrap/>
+            <w:tcMar>
+              <w:top w:w="0" w:type="dxa"/>
+              <w:left w:w="150" w:type="dxa"/>
+              <w:bottom w:w="0" w:type="dxa"/>
+              <w:right w:w="150" w:type="dxa"/>
+            </w:tcMar>
+            <w:hideMark/>
+          </w:tcPr>
+          <w:p>
+            <w:pPr>
+              <w:spacing w:after="0" w:line="300" w:lineRule="atLeast"/>
+              <w:jc w:val="right"/>
+              <w:rPr>
+                <w:rFonts w:ascii="Consolas" w:eastAsia="Times New Roman" w:hAnsi="Consolas" w:cs="Consolas"/>
+                <w:color w:val="24292E"/>
+                <w:sz w:val="18"/>
+                <w:szCs w:val="18"/>
+                <w:lang w:eastAsia="ru-RU"/>
+              </w:rPr>
+            </w:pPr>
+          </w:p>
+        </w:tc>
+        <w:tc>
+          <w:tcPr>
+            <w:tcW w:w="0" w:type="auto"/>
+            <w:shd w:val="clear" w:color="auto" w:fill="FFFFFF"/>
+            <w:tcMar>
+              <w:top w:w="0" w:type="dxa"/>
+              <w:left w:w="150" w:type="dxa"/>
+              <w:bottom w:w="0" w:type="dxa"/>
+              <w:right w:w="150" w:type="dxa"/>
+            </w:tcMar>
+            <w:hideMark/>
+          </w:tcPr>
+          <w:p>
+            <w:pPr>
+              <w:spacing w:after="0" w:line="300" w:lineRule="atLeast"/>
+              <w:rPr>
+                <w:rFonts w:ascii="Consolas" w:eastAsia="Times New Roman" w:hAnsi="Consolas" w:cs="Consolas"/>
+                <w:color w:val="24292E"/>
+                <w:sz w:val="18"/>
+                <w:szCs w:val="18"/>
+                <w:lang w:eastAsia="ru-RU"/>
+              </w:rPr>
+            </w:pPr>
+            <w:r>
+              <w:rPr>
+                <w:rFonts w:ascii="Consolas" w:eastAsia="Times New Roman" w:hAnsi="Consolas" w:cs="Consolas"/>
+                <w:color w:val="24292E"/>
+                <w:sz w:val="18"/>
+                <w:szCs w:val="18"/>
+                <w:lang w:eastAsia="ru-RU"/>
+              </w:rPr>
+              <w:t xml:space="preserve">          &lt;source&gt;15&lt;/source&gt;</w:t>
+            </w:r>
+          </w:p>
+        </w:tc>
+      </w:tr>
+      <w:tr>
+        <w:tc>
+          <w:tcPr>
+            <w:tcW w:w="1785" w:type="dxa"/>
+            <w:shd w:val="clear" w:color="auto" w:fill="FFFFFF"/>
+            <w:noWrap/>
+            <w:tcMar>
+              <w:top w:w="0" w:type="dxa"/>
+              <w:left w:w="150" w:type="dxa"/>
+              <w:bottom w:w="0" w:type="dxa"/>
+              <w:right w:w="150" w:type="dxa"/>
+            </w:tcMar>
+            <w:hideMark/>
+          </w:tcPr>
+          <w:p>
+            <w:pPr>
+              <w:spacing w:after="0" w:line="300" w:lineRule="atLeast"/>
+              <w:jc w:val="right"/>
+              <w:rPr>
+                <w:rFonts w:ascii="Consolas" w:eastAsia="Times New Roman" w:hAnsi="Consolas" w:cs="Consolas"/>
+                <w:color w:val="24292E"/>
+                <w:sz w:val="18"/>
+                <w:szCs w:val="18"/>
+                <w:lang w:eastAsia="ru-RU"/>
+              </w:rPr>
+            </w:pPr>
+          </w:p>
+        </w:tc>
+        <w:tc>
+          <w:tcPr>
+            <w:tcW w:w="0" w:type="auto"/>
+            <w:shd w:val="clear" w:color="auto" w:fill="FFFFFF"/>
+            <w:tcMar>
+              <w:top w:w="0" w:type="dxa"/>
+              <w:left w:w="150" w:type="dxa"/>
+              <w:bottom w:w="0" w:type="dxa"/>
+              <w:right w:w="150" w:type="dxa"/>
+            </w:tcMar>
+            <w:hideMark/>
+          </w:tcPr>
+          <w:p>
+            <w:pPr>
+              <w:spacing w:after="0" w:line="300" w:lineRule="atLeast"/>
+              <w:rPr>
+                <w:rFonts w:ascii="Consolas" w:eastAsia="Times New Roman" w:hAnsi="Consolas" w:cs="Consolas"/>
+                <w:color w:val="24292E"/>
+                <w:sz w:val="18"/>
+                <w:szCs w:val="18"/>
+                <w:lang w:eastAsia="ru-RU"/>
+              </w:rPr>
+            </w:pPr>
+            <w:r>
+              <w:rPr>
+                <w:rFonts w:ascii="Consolas" w:eastAsia="Times New Roman" w:hAnsi="Consolas" w:cs="Consolas"/>
+                <w:color w:val="24292E"/>
+                <w:sz w:val="18"/>
+                <w:szCs w:val="18"/>
+                <w:lang w:eastAsia="ru-RU"/>
+              </w:rPr>
+              <w:t xml:space="preserve">          &lt;target&gt;15&lt;/target&gt;</w:t>
+            </w:r>
+          </w:p>
+        </w:tc>
+      </w:tr>
+      <w:tr>
+        <w:tc>
+          <w:tcPr>
+            <w:tcW w:w="1785" w:type="dxa"/>
+            <w:shd w:val="clear" w:color="auto" w:fill="FFFFFF"/>
+            <w:noWrap/>
+            <w:tcMar>
+              <w:top w:w="0" w:type="dxa"/>
+              <w:left w:w="150" w:type="dxa"/>
+              <w:bottom w:w="0" w:type="dxa"/>
+              <w:right w:w="150" w:type="dxa"/>
+            </w:tcMar>
+            <w:hideMark/>
+          </w:tcPr>
+          <w:p>
+            <w:pPr>
+              <w:spacing w:after="0" w:line="300" w:lineRule="atLeast"/>
+              <w:jc w:val="right"/>
+              <w:rPr>
+                <w:rFonts w:ascii="Consolas" w:eastAsia="Times New Roman" w:hAnsi="Consolas" w:cs="Consolas"/>
+                <w:color w:val="24292E"/>
+                <w:sz w:val="18"/>
+                <w:szCs w:val="18"/>
+                <w:lang w:eastAsia="ru-RU"/>
+              </w:rPr>
+            </w:pPr>
+          </w:p>
+        </w:tc>
+        <w:tc>
+          <w:tcPr>
+            <w:tcW w:w="0" w:type="auto"/>
+            <w:shd w:val="clear" w:color="auto" w:fill="FFFFFF"/>
+            <w:tcMar>
+              <w:top w:w="0" w:type="dxa"/>
+              <w:left w:w="150" w:type="dxa"/>
+              <w:bottom w:w="0" w:type="dxa"/>
+              <w:right w:w="150" w:type="dxa"/>
+            </w:tcMar>
+            <w:hideMark/>
+          </w:tcPr>
+          <w:p>
+            <w:pPr>
+              <w:spacing w:after="0" w:line="300" w:lineRule="atLeast"/>
+              <w:rPr>
+                <w:rFonts w:ascii="Consolas" w:eastAsia="Times New Roman" w:hAnsi="Consolas" w:cs="Consolas"/>
+                <w:color w:val="24292E"/>
+                <w:sz w:val="18"/>
+                <w:szCs w:val="18"/>
+                <w:lang w:eastAsia="ru-RU"/>
+              </w:rPr>
+            </w:pPr>
+            <w:r>
+              <w:rPr>
+                <w:rFonts w:ascii="Consolas" w:eastAsia="Times New Roman" w:hAnsi="Consolas" w:cs="Consolas"/>
+                <w:color w:val="24292E"/>
+                <w:sz w:val="18"/>
+                <w:szCs w:val="18"/>
+                <w:lang w:eastAsia="ru-RU"/>
+              </w:rPr>
+              <w:t xml:space="preserve">        &lt;/configuration&gt;</w:t>
+            </w:r>
+          </w:p>
+        </w:tc>
+      </w:tr>
+      <w:tr>
+        <w:tc>
+          <w:tcPr>
+            <w:tcW w:w="1785" w:type="dxa"/>
+            <w:shd w:val="clear" w:color="auto" w:fill="FFFFFF"/>
+            <w:noWrap/>
+            <w:tcMar>
+              <w:top w:w="0" w:type="dxa"/>
+              <w:left w:w="150" w:type="dxa"/>
+              <w:bottom w:w="0" w:type="dxa"/>
+              <w:right w:w="150" w:type="dxa"/>
+            </w:tcMar>
+            <w:hideMark/>
+          </w:tcPr>
+          <w:p>
+            <w:pPr>
+              <w:spacing w:after="0" w:line="300" w:lineRule="atLeast"/>
+              <w:jc w:val="right"/>
+              <w:rPr>
+                <w:rFonts w:ascii="Consolas" w:eastAsia="Times New Roman" w:hAnsi="Consolas" w:cs="Consolas"/>
+                <w:color w:val="24292E"/>
+                <w:sz w:val="18"/>
+                <w:szCs w:val="18"/>
+                <w:lang w:eastAsia="ru-RU"/>
+              </w:rPr>
+            </w:pPr>
+          </w:p>
+        </w:tc>
+        <w:tc>
+          <w:tcPr>
+            <w:tcW w:w="0" w:type="auto"/>
+            <w:shd w:val="clear" w:color="auto" w:fill="FFFFFF"/>
+            <w:tcMar>
+              <w:top w:w="0" w:type="dxa"/>
+              <w:left w:w="150" w:type="dxa"/>
+              <w:bottom w:w="0" w:type="dxa"/>
+              <w:right w:w="150" w:type="dxa"/>
+            </w:tcMar>
+            <w:hideMark/>
+          </w:tcPr>
+          <w:p>
+            <w:pPr>
+              <w:spacing w:after="0" w:line="300" w:lineRule="atLeast"/>
+              <w:rPr>
+                <w:rFonts w:ascii="Consolas" w:eastAsia="Times New Roman" w:hAnsi="Consolas" w:cs="Consolas"/>
+                <w:color w:val="24292E"/>
+                <w:sz w:val="18"/>
+                <w:szCs w:val="18"/>
+                <w:lang w:eastAsia="ru-RU"/>
+              </w:rPr>
+            </w:pPr>
+            <w:r>
+              <w:rPr>
+                <w:rFonts w:ascii="Consolas" w:eastAsia="Times New Roman" w:hAnsi="Consolas" w:cs="Consolas"/>
+                <w:color w:val="24292E"/>
+                <w:sz w:val="18"/>
+                <w:szCs w:val="18"/>
+                <w:lang w:eastAsia="ru-RU"/>
+              </w:rPr>
+              <w:t xml:space="preserve">      &lt;/plugin&gt;</w:t>
+            </w:r>
+          </w:p>
+        </w:tc>
+      </w:tr>
+      <w:tr>
+        <w:tc>
+          <w:tcPr>
+            <w:tcW w:w="1785" w:type="dxa"/>
+            <w:shd w:val="clear" w:color="auto" w:fill="FFFFFF"/>
+            <w:noWrap/>
+            <w:tcMar>
+              <w:top w:w="0" w:type="dxa"/>
+              <w:left w:w="150" w:type="dxa"/>
+              <w:bottom w:w="0" w:type="dxa"/>
+              <w:right w:w="150" w:type="dxa"/>
+            </w:tcMar>
+            <w:hideMark/>
+          </w:tcPr>
+          <w:p>
+            <w:pPr>
+              <w:spacing w:after="0" w:line="300" w:lineRule="atLeast"/>
+              <w:jc w:val="right"/>
+              <w:rPr>
+                <w:rFonts w:ascii="Consolas" w:eastAsia="Times New Roman" w:hAnsi="Consolas" w:cs="Consolas"/>
+                <w:color w:val="24292E"/>
+                <w:sz w:val="18"/>
+                <w:szCs w:val="18"/>
+                <w:lang w:eastAsia="ru-RU"/>
+              </w:rPr>
+            </w:pPr>
+          </w:p>
+        </w:tc>
+        <w:tc>
+          <w:tcPr>
+            <w:tcW w:w="0" w:type="auto"/>
+            <w:shd w:val="clear" w:color="auto" w:fill="FFFFFF"/>
+            <w:tcMar>
+              <w:top w:w="0" w:type="dxa"/>
+              <w:left w:w="150" w:type="dxa"/>
+              <w:bottom w:w="0" w:type="dxa"/>
+              <w:right w:w="150" w:type="dxa"/>
+            </w:tcMar>
+            <w:hideMark/>
+          </w:tcPr>
+          <w:p>
+            <w:pPr>
+              <w:spacing w:after="0" w:line="300" w:lineRule="atLeast"/>
+              <w:rPr>
+                <w:rFonts w:ascii="Consolas" w:eastAsia="Times New Roman" w:hAnsi="Consolas" w:cs="Consolas"/>
+                <w:color w:val="24292E"/>
+                <w:sz w:val="18"/>
+                <w:szCs w:val="18"/>
+                <w:lang w:eastAsia="ru-RU"/>
+              </w:rPr>
+            </w:pPr>
+            <w:r>
+              <w:rPr>
+                <w:rFonts w:ascii="Consolas" w:eastAsia="Times New Roman" w:hAnsi="Consolas" w:cs="Consolas"/>
+                <w:color w:val="24292E"/>
+                <w:sz w:val="18"/>
+                <w:szCs w:val="18"/>
+                <w:lang w:eastAsia="ru-RU"/>
+              </w:rPr>
+              <w:t xml:space="preserve">    &lt;/plugins&gt;</w:t>
+            </w:r>
+          </w:p>
+        </w:tc>
+      </w:tr>
+      <w:tr>
+        <w:tc>
+          <w:tcPr>
+            <w:tcW w:w="1785" w:type="dxa"/>
+            <w:shd w:val="clear" w:color="auto" w:fill="FFFFFF"/>
+            <w:noWrap/>
+            <w:tcMar>
+              <w:top w:w="0" w:type="dxa"/>
+              <w:left w:w="150" w:type="dxa"/>
+              <w:bottom w:w="0" w:type="dxa"/>
+              <w:right w:w="150" w:type="dxa"/>
+            </w:tcMar>
+            <w:hideMark/>
+          </w:tcPr>
+          <w:p>
+            <w:pPr>
+              <w:spacing w:after="0" w:line="300" w:lineRule="atLeast"/>
+              <w:jc w:val="right"/>
+              <w:rPr>
+                <w:rFonts w:ascii="Consolas" w:eastAsia="Times New Roman" w:hAnsi="Consolas" w:cs="Consolas"/>
+                <w:color w:val="24292E"/>
+                <w:sz w:val="18"/>
+                <w:szCs w:val="18"/>
+                <w:lang w:eastAsia="ru-RU"/>
+              </w:rPr>
+            </w:pPr>
+          </w:p>
+        </w:tc>
+        <w:tc>
+          <w:tcPr>
+            <w:tcW w:w="0" w:type="auto"/>
+            <w:shd w:val="clear" w:color="auto" w:fill="FFFFFF"/>
+            <w:tcMar>
+              <w:top w:w="0" w:type="dxa"/>
+              <w:left w:w="150" w:type="dxa"/>
+              <w:bottom w:w="0" w:type="dxa"/>
+              <w:right w:w="150" w:type="dxa"/>
+            </w:tcMar>
+            <w:hideMark/>
+          </w:tcPr>
+          <w:p>
+            <w:pPr>
+              <w:spacing w:after="0" w:line="300" w:lineRule="atLeast"/>
+              <w:rPr>
+                <w:rFonts w:ascii="Consolas" w:eastAsia="Times New Roman" w:hAnsi="Consolas" w:cs="Consolas"/>
+                <w:color w:val="24292E"/>
+                <w:sz w:val="18"/>
+                <w:szCs w:val="18"/>
+                <w:lang w:eastAsia="ru-RU"/>
+              </w:rPr>
+            </w:pPr>
+            <w:r>
+              <w:rPr>
+                <w:rFonts w:ascii="Consolas" w:eastAsia="Times New Roman" w:hAnsi="Consolas" w:cs="Consolas"/>
+                <w:color w:val="24292E"/>
+                <w:sz w:val="18"/>
+                <w:szCs w:val="18"/>
+                <w:lang w:eastAsia="ru-RU"/>
+              </w:rPr>
+              <w:t xml:space="preserve">  &lt;/build&gt;</w:t>
+            </w:r>
+          </w:p>
+        </w:tc>
+      </w:tr>
+    </w:tbl>
+    <w:p>
+      <w:pPr>
+        <w:rPr>
+          <w:lang w:val="en-US"/>
+        </w:rPr>
+      </w:pPr>
+    </w:p>
+    <w:p>
+      <w:pPr>
+        <w:ind w:firstLine="708"/>
+        <w:rPr>
+          <w:lang w:val="en-US"/>
+        </w:rPr>
+      </w:pPr>
     </w:p>
     <w:p>
       <w:pPr>
@@ -3976,6 +5466,11 @@
       </w:tblBorders>
     </w:tblPr>
   </w:style>
+  <w:style w:type="character" w:customStyle="1" w:styleId="pl-ent">
+    <w:name w:val="pl-ent"/>
+    <w:basedOn w:val="DefaultParagraphFont"/>
+    <w:rsid w:val="00F96302"/>
+  </w:style>
 </w:styles>
 </file>
 
@@ -4342,6 +5837,11 @@
       </w:tblBorders>
     </w:tblPr>
   </w:style>
+  <w:style w:type="character" w:customStyle="1" w:styleId="pl-ent">
+    <w:name w:val="pl-ent"/>
+    <w:basedOn w:val="DefaultParagraphFont"/>
+    <w:rsid w:val="00F96302"/>
+  </w:style>
 </w:styles>
 </file>
 
@@ -4635,7 +6135,7 @@
 </file>
 
 <file path=customXml/itemProps1.xml><?xml version="1.0" encoding="utf-8"?>
-<ds:datastoreItem xmlns:ds="http://schemas.openxmlformats.org/officeDocument/2006/customXml" ds:itemID="{4976FCF7-2803-470A-BAFD-179FDC96D1E2}">
+<ds:datastoreItem xmlns:ds="http://schemas.openxmlformats.org/officeDocument/2006/customXml" ds:itemID="{30E5BDD7-4C25-48AF-8979-D8AACFD5D935}">
   <ds:schemaRefs>
     <ds:schemaRef ds:uri="http://schemas.openxmlformats.org/officeDocument/2006/bibliography"/>
   </ds:schemaRefs>

</xml_diff>

<commit_message>
test phase and surefire plugin
</commit_message>
<xml_diff>
--- a/lessons.docx
+++ b/lessons.docx
@@ -63,7 +63,7 @@
           <w:r>
             <w:fldChar w:fldCharType="separate"/>
           </w:r>
-          <w:hyperlink w:anchor="_Toc72124509" w:history="1">
+          <w:hyperlink w:anchor="_Toc72125308" w:history="1">
             <w:r>
               <w:rPr>
                 <w:rStyle w:val="Hyperlink"/>
@@ -91,7 +91,7 @@
                 <w:noProof/>
                 <w:webHidden/>
               </w:rPr>
-              <w:instrText xml:space="preserve"> PAGEREF _Toc72124509 \h </w:instrText>
+              <w:instrText xml:space="preserve"> PAGEREF _Toc72125308 \h </w:instrText>
             </w:r>
             <w:r>
               <w:rPr>
@@ -134,7 +134,7 @@
               <w:lang w:eastAsia="ru-RU"/>
             </w:rPr>
           </w:pPr>
-          <w:hyperlink w:anchor="_Toc72124510" w:history="1">
+          <w:hyperlink w:anchor="_Toc72125309" w:history="1">
             <w:r>
               <w:rPr>
                 <w:rStyle w:val="Hyperlink"/>
@@ -162,7 +162,7 @@
                 <w:noProof/>
                 <w:webHidden/>
               </w:rPr>
-              <w:instrText xml:space="preserve"> PAGEREF _Toc72124510 \h </w:instrText>
+              <w:instrText xml:space="preserve"> PAGEREF _Toc72125309 \h </w:instrText>
             </w:r>
             <w:r>
               <w:rPr>
@@ -205,7 +205,7 @@
               <w:lang w:eastAsia="ru-RU"/>
             </w:rPr>
           </w:pPr>
-          <w:hyperlink w:anchor="_Toc72124511" w:history="1">
+          <w:hyperlink w:anchor="_Toc72125310" w:history="1">
             <w:r>
               <w:rPr>
                 <w:rStyle w:val="Hyperlink"/>
@@ -233,7 +233,7 @@
                 <w:noProof/>
                 <w:webHidden/>
               </w:rPr>
-              <w:instrText xml:space="preserve"> PAGEREF _Toc72124511 \h </w:instrText>
+              <w:instrText xml:space="preserve"> PAGEREF _Toc72125310 \h </w:instrText>
             </w:r>
             <w:r>
               <w:rPr>
@@ -276,7 +276,7 @@
               <w:lang w:eastAsia="ru-RU"/>
             </w:rPr>
           </w:pPr>
-          <w:hyperlink w:anchor="_Toc72124512" w:history="1">
+          <w:hyperlink w:anchor="_Toc72125311" w:history="1">
             <w:r>
               <w:rPr>
                 <w:rStyle w:val="Hyperlink"/>
@@ -304,7 +304,7 @@
                 <w:noProof/>
                 <w:webHidden/>
               </w:rPr>
-              <w:instrText xml:space="preserve"> PAGEREF _Toc72124512 \h </w:instrText>
+              <w:instrText xml:space="preserve"> PAGEREF _Toc72125311 \h </w:instrText>
             </w:r>
             <w:r>
               <w:rPr>
@@ -347,7 +347,7 @@
               <w:lang w:eastAsia="ru-RU"/>
             </w:rPr>
           </w:pPr>
-          <w:hyperlink w:anchor="_Toc72124513" w:history="1">
+          <w:hyperlink w:anchor="_Toc72125312" w:history="1">
             <w:r>
               <w:rPr>
                 <w:rStyle w:val="Hyperlink"/>
@@ -375,7 +375,7 @@
                 <w:noProof/>
                 <w:webHidden/>
               </w:rPr>
-              <w:instrText xml:space="preserve"> PAGEREF _Toc72124513 \h </w:instrText>
+              <w:instrText xml:space="preserve"> PAGEREF _Toc72125312 \h </w:instrText>
             </w:r>
             <w:r>
               <w:rPr>
@@ -418,7 +418,7 @@
               <w:lang w:eastAsia="ru-RU"/>
             </w:rPr>
           </w:pPr>
-          <w:hyperlink w:anchor="_Toc72124514" w:history="1">
+          <w:hyperlink w:anchor="_Toc72125313" w:history="1">
             <w:r>
               <w:rPr>
                 <w:rStyle w:val="Hyperlink"/>
@@ -446,7 +446,7 @@
                 <w:noProof/>
                 <w:webHidden/>
               </w:rPr>
-              <w:instrText xml:space="preserve"> PAGEREF _Toc72124514 \h </w:instrText>
+              <w:instrText xml:space="preserve"> PAGEREF _Toc72125313 \h </w:instrText>
             </w:r>
             <w:r>
               <w:rPr>
@@ -489,7 +489,7 @@
               <w:lang w:eastAsia="ru-RU"/>
             </w:rPr>
           </w:pPr>
-          <w:hyperlink w:anchor="_Toc72124515" w:history="1">
+          <w:hyperlink w:anchor="_Toc72125314" w:history="1">
             <w:r>
               <w:rPr>
                 <w:rStyle w:val="Hyperlink"/>
@@ -517,7 +517,7 @@
                 <w:noProof/>
                 <w:webHidden/>
               </w:rPr>
-              <w:instrText xml:space="preserve"> PAGEREF _Toc72124515 \h </w:instrText>
+              <w:instrText xml:space="preserve"> PAGEREF _Toc72125314 \h </w:instrText>
             </w:r>
             <w:r>
               <w:rPr>
@@ -560,7 +560,7 @@
               <w:lang w:eastAsia="ru-RU"/>
             </w:rPr>
           </w:pPr>
-          <w:hyperlink w:anchor="_Toc72124516" w:history="1">
+          <w:hyperlink w:anchor="_Toc72125315" w:history="1">
             <w:r>
               <w:rPr>
                 <w:rStyle w:val="Hyperlink"/>
@@ -588,7 +588,7 @@
                 <w:noProof/>
                 <w:webHidden/>
               </w:rPr>
-              <w:instrText xml:space="preserve"> PAGEREF _Toc72124516 \h </w:instrText>
+              <w:instrText xml:space="preserve"> PAGEREF _Toc72125315 \h </w:instrText>
             </w:r>
             <w:r>
               <w:rPr>
@@ -631,7 +631,7 @@
               <w:lang w:eastAsia="ru-RU"/>
             </w:rPr>
           </w:pPr>
-          <w:hyperlink w:anchor="_Toc72124517" w:history="1">
+          <w:hyperlink w:anchor="_Toc72125316" w:history="1">
             <w:r>
               <w:rPr>
                 <w:rStyle w:val="Hyperlink"/>
@@ -659,7 +659,7 @@
                 <w:noProof/>
                 <w:webHidden/>
               </w:rPr>
-              <w:instrText xml:space="preserve"> PAGEREF _Toc72124517 \h </w:instrText>
+              <w:instrText xml:space="preserve"> PAGEREF _Toc72125316 \h </w:instrText>
             </w:r>
             <w:r>
               <w:rPr>
@@ -702,7 +702,7 @@
               <w:lang w:eastAsia="ru-RU"/>
             </w:rPr>
           </w:pPr>
-          <w:hyperlink w:anchor="_Toc72124518" w:history="1">
+          <w:hyperlink w:anchor="_Toc72125317" w:history="1">
             <w:r>
               <w:rPr>
                 <w:rStyle w:val="Hyperlink"/>
@@ -730,7 +730,7 @@
                 <w:noProof/>
                 <w:webHidden/>
               </w:rPr>
-              <w:instrText xml:space="preserve"> PAGEREF _Toc72124518 \h </w:instrText>
+              <w:instrText xml:space="preserve"> PAGEREF _Toc72125317 \h </w:instrText>
             </w:r>
             <w:r>
               <w:rPr>
@@ -773,7 +773,7 @@
               <w:lang w:eastAsia="ru-RU"/>
             </w:rPr>
           </w:pPr>
-          <w:hyperlink w:anchor="_Toc72124519" w:history="1">
+          <w:hyperlink w:anchor="_Toc72125318" w:history="1">
             <w:r>
               <w:rPr>
                 <w:rStyle w:val="Hyperlink"/>
@@ -801,7 +801,7 @@
                 <w:noProof/>
                 <w:webHidden/>
               </w:rPr>
-              <w:instrText xml:space="preserve"> PAGEREF _Toc72124519 \h </w:instrText>
+              <w:instrText xml:space="preserve"> PAGEREF _Toc72125318 \h </w:instrText>
             </w:r>
             <w:r>
               <w:rPr>
@@ -844,7 +844,7 @@
               <w:lang w:eastAsia="ru-RU"/>
             </w:rPr>
           </w:pPr>
-          <w:hyperlink w:anchor="_Toc72124520" w:history="1">
+          <w:hyperlink w:anchor="_Toc72125319" w:history="1">
             <w:r>
               <w:rPr>
                 <w:rStyle w:val="Hyperlink"/>
@@ -872,7 +872,7 @@
                 <w:noProof/>
                 <w:webHidden/>
               </w:rPr>
-              <w:instrText xml:space="preserve"> PAGEREF _Toc72124520 \h </w:instrText>
+              <w:instrText xml:space="preserve"> PAGEREF _Toc72125319 \h </w:instrText>
             </w:r>
             <w:r>
               <w:rPr>
@@ -893,6 +893,77 @@
                 <w:webHidden/>
               </w:rPr>
               <w:t>5</w:t>
+            </w:r>
+            <w:r>
+              <w:rPr>
+                <w:noProof/>
+                <w:webHidden/>
+              </w:rPr>
+              <w:fldChar w:fldCharType="end"/>
+            </w:r>
+          </w:hyperlink>
+        </w:p>
+        <w:p>
+          <w:pPr>
+            <w:pStyle w:val="TOC2"/>
+            <w:tabs>
+              <w:tab w:val="right" w:leader="dot" w:pos="10456"/>
+            </w:tabs>
+            <w:rPr>
+              <w:rFonts w:eastAsiaTheme="minorEastAsia"/>
+              <w:noProof/>
+              <w:lang w:eastAsia="ru-RU"/>
+            </w:rPr>
+          </w:pPr>
+          <w:hyperlink w:anchor="_Toc72125320" w:history="1">
+            <w:r>
+              <w:rPr>
+                <w:rStyle w:val="Hyperlink"/>
+                <w:noProof/>
+                <w:lang w:val="en-US"/>
+              </w:rPr>
+              <w:t>Lesson 13. Test phase. Surefire plugin</w:t>
+            </w:r>
+            <w:r>
+              <w:rPr>
+                <w:noProof/>
+                <w:webHidden/>
+              </w:rPr>
+              <w:tab/>
+            </w:r>
+            <w:r>
+              <w:rPr>
+                <w:noProof/>
+                <w:webHidden/>
+              </w:rPr>
+              <w:fldChar w:fldCharType="begin"/>
+            </w:r>
+            <w:r>
+              <w:rPr>
+                <w:noProof/>
+                <w:webHidden/>
+              </w:rPr>
+              <w:instrText xml:space="preserve"> PAGEREF _Toc72125320 \h </w:instrText>
+            </w:r>
+            <w:r>
+              <w:rPr>
+                <w:noProof/>
+                <w:webHidden/>
+              </w:rPr>
+            </w:r>
+            <w:r>
+              <w:rPr>
+                <w:noProof/>
+                <w:webHidden/>
+              </w:rPr>
+              <w:fldChar w:fldCharType="separate"/>
+            </w:r>
+            <w:r>
+              <w:rPr>
+                <w:noProof/>
+                <w:webHidden/>
+              </w:rPr>
+              <w:t>6</w:t>
             </w:r>
             <w:r>
               <w:rPr>
@@ -950,7 +1021,7 @@
           <w:lang w:val="en-US"/>
         </w:rPr>
       </w:pPr>
-      <w:bookmarkStart w:id="1" w:name="_Toc72124509"/>
+      <w:bookmarkStart w:id="1" w:name="_Toc72125308"/>
       <w:proofErr w:type="gramStart"/>
       <w:r>
         <w:rPr>
@@ -1183,7 +1254,7 @@
           <w:lang w:val="en-US"/>
         </w:rPr>
       </w:pPr>
-      <w:bookmarkStart w:id="2" w:name="_Toc72124510"/>
+      <w:bookmarkStart w:id="2" w:name="_Toc72125309"/>
       <w:proofErr w:type="gramStart"/>
       <w:r>
         <w:rPr>
@@ -1297,7 +1368,7 @@
           <w:lang w:val="en-US"/>
         </w:rPr>
       </w:pPr>
-      <w:bookmarkStart w:id="3" w:name="_Toc72124511"/>
+      <w:bookmarkStart w:id="3" w:name="_Toc72125310"/>
       <w:proofErr w:type="gramStart"/>
       <w:r>
         <w:rPr>
@@ -1472,7 +1543,7 @@
           <w:lang w:val="en-US"/>
         </w:rPr>
       </w:pPr>
-      <w:bookmarkStart w:id="4" w:name="_Toc72124512"/>
+      <w:bookmarkStart w:id="4" w:name="_Toc72125311"/>
       <w:proofErr w:type="gramStart"/>
       <w:r>
         <w:rPr>
@@ -1940,7 +2011,7 @@
           <w:lang w:val="en-US"/>
         </w:rPr>
       </w:pPr>
-      <w:bookmarkStart w:id="5" w:name="_Toc72124513"/>
+      <w:bookmarkStart w:id="5" w:name="_Toc72125312"/>
       <w:proofErr w:type="gramStart"/>
       <w:r>
         <w:rPr>
@@ -2000,7 +2071,7 @@
           <w:lang w:val="en-US"/>
         </w:rPr>
       </w:pPr>
-      <w:bookmarkStart w:id="6" w:name="_Toc72124514"/>
+      <w:bookmarkStart w:id="6" w:name="_Toc72125313"/>
       <w:proofErr w:type="gramStart"/>
       <w:r>
         <w:rPr>
@@ -2102,7 +2173,7 @@
           <w:lang w:val="en-US"/>
         </w:rPr>
       </w:pPr>
-      <w:bookmarkStart w:id="7" w:name="_Toc72124515"/>
+      <w:bookmarkStart w:id="7" w:name="_Toc72125314"/>
       <w:proofErr w:type="gramStart"/>
       <w:r>
         <w:rPr>
@@ -2200,7 +2271,7 @@
           <w:lang w:val="en-US"/>
         </w:rPr>
       </w:pPr>
-      <w:bookmarkStart w:id="8" w:name="_Toc72124516"/>
+      <w:bookmarkStart w:id="8" w:name="_Toc72125315"/>
       <w:proofErr w:type="gramStart"/>
       <w:r>
         <w:rPr>
@@ -2318,7 +2389,7 @@
           <w:lang w:val="en-US"/>
         </w:rPr>
       </w:pPr>
-      <w:bookmarkStart w:id="9" w:name="_Toc72124517"/>
+      <w:bookmarkStart w:id="9" w:name="_Toc72125316"/>
       <w:proofErr w:type="gramStart"/>
       <w:r>
         <w:rPr>
@@ -2918,7 +2989,7 @@
           <w:lang w:val="en-US"/>
         </w:rPr>
       </w:pPr>
-      <w:bookmarkStart w:id="10" w:name="_Toc72124518"/>
+      <w:bookmarkStart w:id="10" w:name="_Toc72125317"/>
       <w:proofErr w:type="gramStart"/>
       <w:r>
         <w:rPr>
@@ -3186,7 +3257,7 @@
           <w:lang w:val="en-US"/>
         </w:rPr>
       </w:pPr>
-      <w:bookmarkStart w:id="11" w:name="_Toc72124519"/>
+      <w:bookmarkStart w:id="11" w:name="_Toc72125318"/>
       <w:proofErr w:type="gramStart"/>
       <w:r>
         <w:rPr>
@@ -3563,7 +3634,7 @@
           <w:lang w:val="en-US"/>
         </w:rPr>
       </w:pPr>
-      <w:bookmarkStart w:id="12" w:name="_Toc72124520"/>
+      <w:bookmarkStart w:id="12" w:name="_Toc72125319"/>
       <w:proofErr w:type="gramStart"/>
       <w:r>
         <w:rPr>
@@ -4935,10 +5006,259 @@
           <w:lang w:val="en-US"/>
         </w:rPr>
       </w:pPr>
-    </w:p>
-    <w:p>
-      <w:pPr>
-        <w:ind w:firstLine="708"/>
+      <w:r>
+        <w:rPr>
+          <w:lang w:val="en-US"/>
+        </w:rPr>
+        <w:t>-----------------------------------------------------------------------------------------------------------------------------------------------------------</w:t>
+      </w:r>
+    </w:p>
+    <w:p>
+      <w:pPr>
+        <w:pStyle w:val="Heading2"/>
+        <w:rPr>
+          <w:lang w:val="en-US"/>
+        </w:rPr>
+      </w:pPr>
+      <w:bookmarkStart w:id="13" w:name="_Toc72125320"/>
+      <w:proofErr w:type="gramStart"/>
+      <w:r>
+        <w:rPr>
+          <w:rStyle w:val="Heading1Char"/>
+          <w:lang w:val="en-US"/>
+        </w:rPr>
+        <w:t xml:space="preserve">Lesson </w:t>
+      </w:r>
+      <w:r>
+        <w:rPr>
+          <w:rStyle w:val="Heading1Char"/>
+          <w:lang w:val="en-US"/>
+        </w:rPr>
+        <w:t>1</w:t>
+      </w:r>
+      <w:r>
+        <w:rPr>
+          <w:rStyle w:val="Heading1Char"/>
+          <w:lang w:val="en-US"/>
+        </w:rPr>
+        <w:t>3</w:t>
+      </w:r>
+      <w:r>
+        <w:rPr>
+          <w:rStyle w:val="Heading1Char"/>
+          <w:lang w:val="en-US"/>
+        </w:rPr>
+        <w:t>.</w:t>
+      </w:r>
+      <w:proofErr w:type="gramEnd"/>
+      <w:r>
+        <w:rPr>
+          <w:rStyle w:val="Heading1Char"/>
+          <w:lang w:val="en-US"/>
+        </w:rPr>
+        <w:t xml:space="preserve"> </w:t>
+      </w:r>
+      <w:r>
+        <w:rPr>
+          <w:rStyle w:val="Heading1Char"/>
+          <w:lang w:val="en-US"/>
+        </w:rPr>
+        <w:t>Test</w:t>
+      </w:r>
+      <w:r>
+        <w:rPr>
+          <w:rStyle w:val="Heading1Char"/>
+          <w:lang w:val="en-US"/>
+        </w:rPr>
+        <w:t xml:space="preserve"> phase</w:t>
+      </w:r>
+      <w:r>
+        <w:rPr>
+          <w:rStyle w:val="Heading1Char"/>
+          <w:lang w:val="en-US"/>
+        </w:rPr>
+        <w:t>. Surefire plugin</w:t>
+      </w:r>
+      <w:bookmarkEnd w:id="13"/>
+    </w:p>
+    <w:p>
+      <w:pPr>
+        <w:jc w:val="center"/>
+        <w:rPr>
+          <w:lang w:val="en-US"/>
+        </w:rPr>
+      </w:pPr>
+      <w:r>
+        <w:rPr>
+          <w:noProof/>
+          <w:lang w:eastAsia="ru-RU"/>
+        </w:rPr>
+        <w:drawing>
+          <wp:inline distT="0" distB="0" distL="0" distR="0" wp14:anchorId="5D57A019" wp14:editId="05A5CB95">
+            <wp:extent cx="1428750" cy="1076325"/>
+            <wp:effectExtent l="0" t="0" r="0" b="9525"/>
+            <wp:docPr id="8" name="Picture 8"/>
+            <wp:cNvGraphicFramePr>
+              <a:graphicFrameLocks xmlns:a="http://schemas.openxmlformats.org/drawingml/2006/main" noChangeAspect="1"/>
+            </wp:cNvGraphicFramePr>
+            <a:graphic xmlns:a="http://schemas.openxmlformats.org/drawingml/2006/main">
+              <a:graphicData uri="http://schemas.openxmlformats.org/drawingml/2006/picture">
+                <pic:pic xmlns:pic="http://schemas.openxmlformats.org/drawingml/2006/picture">
+                  <pic:nvPicPr>
+                    <pic:cNvPr id="0" name=""/>
+                    <pic:cNvPicPr/>
+                  </pic:nvPicPr>
+                  <pic:blipFill>
+                    <a:blip r:embed="rId12"/>
+                    <a:stretch>
+                      <a:fillRect/>
+                    </a:stretch>
+                  </pic:blipFill>
+                  <pic:spPr>
+                    <a:xfrm>
+                      <a:off x="0" y="0"/>
+                      <a:ext cx="1428750" cy="1076325"/>
+                    </a:xfrm>
+                    <a:prstGeom prst="rect">
+                      <a:avLst/>
+                    </a:prstGeom>
+                  </pic:spPr>
+                </pic:pic>
+              </a:graphicData>
+            </a:graphic>
+          </wp:inline>
+        </w:drawing>
+      </w:r>
+    </w:p>
+    <w:p>
+      <w:pPr>
+        <w:pStyle w:val="ListParagraph"/>
+        <w:numPr>
+          <w:ilvl w:val="0"/>
+          <w:numId w:val="1"/>
+        </w:numPr>
+        <w:rPr>
+          <w:lang w:val="en-US"/>
+        </w:rPr>
+      </w:pPr>
+      <w:r>
+        <w:rPr>
+          <w:lang w:val="en-US"/>
+        </w:rPr>
+        <w:t>Process-classes – to change something in bytecode</w:t>
+      </w:r>
+    </w:p>
+    <w:p>
+      <w:pPr>
+        <w:pStyle w:val="ListParagraph"/>
+        <w:numPr>
+          <w:ilvl w:val="0"/>
+          <w:numId w:val="1"/>
+        </w:numPr>
+        <w:rPr>
+          <w:lang w:val="en-US"/>
+        </w:rPr>
+      </w:pPr>
+      <w:r>
+        <w:rPr>
+          <w:lang w:val="en-US"/>
+        </w:rPr>
+        <w:t>Others – clear from names</w:t>
+      </w:r>
+    </w:p>
+    <w:p>
+      <w:pPr>
+        <w:rPr>
+          <w:lang w:val="en-US"/>
+        </w:rPr>
+      </w:pPr>
+    </w:p>
+    <w:p>
+      <w:pPr>
+        <w:ind w:left="705"/>
+        <w:rPr>
+          <w:lang w:val="en-US"/>
+        </w:rPr>
+      </w:pPr>
+      <w:r>
+        <w:rPr>
+          <w:lang w:val="en-US"/>
+        </w:rPr>
+        <w:t>Surefire plugin runs test and generates statistics.</w:t>
+      </w:r>
+      <w:r>
+        <w:rPr>
+          <w:lang w:val="en-US"/>
+        </w:rPr>
+        <w:t xml:space="preserve"> By default it runs tests with following names only:</w:t>
+      </w:r>
+    </w:p>
+    <w:p>
+      <w:pPr>
+        <w:ind w:left="705"/>
+        <w:jc w:val="center"/>
+        <w:rPr>
+          <w:lang w:val="en-US"/>
+        </w:rPr>
+      </w:pPr>
+      <w:r>
+        <w:rPr>
+          <w:noProof/>
+          <w:lang w:eastAsia="ru-RU"/>
+        </w:rPr>
+        <w:drawing>
+          <wp:inline distT="0" distB="0" distL="0" distR="0" wp14:anchorId="7977752F" wp14:editId="44C8E194">
+            <wp:extent cx="2733675" cy="2371725"/>
+            <wp:effectExtent l="0" t="0" r="9525" b="9525"/>
+            <wp:docPr id="9" name="Picture 9"/>
+            <wp:cNvGraphicFramePr>
+              <a:graphicFrameLocks xmlns:a="http://schemas.openxmlformats.org/drawingml/2006/main" noChangeAspect="1"/>
+            </wp:cNvGraphicFramePr>
+            <a:graphic xmlns:a="http://schemas.openxmlformats.org/drawingml/2006/main">
+              <a:graphicData uri="http://schemas.openxmlformats.org/drawingml/2006/picture">
+                <pic:pic xmlns:pic="http://schemas.openxmlformats.org/drawingml/2006/picture">
+                  <pic:nvPicPr>
+                    <pic:cNvPr id="0" name=""/>
+                    <pic:cNvPicPr/>
+                  </pic:nvPicPr>
+                  <pic:blipFill>
+                    <a:blip r:embed="rId13"/>
+                    <a:stretch>
+                      <a:fillRect/>
+                    </a:stretch>
+                  </pic:blipFill>
+                  <pic:spPr>
+                    <a:xfrm>
+                      <a:off x="0" y="0"/>
+                      <a:ext cx="2733675" cy="2371725"/>
+                    </a:xfrm>
+                    <a:prstGeom prst="rect">
+                      <a:avLst/>
+                    </a:prstGeom>
+                  </pic:spPr>
+                </pic:pic>
+              </a:graphicData>
+            </a:graphic>
+          </wp:inline>
+        </w:drawing>
+      </w:r>
+    </w:p>
+    <w:p>
+      <w:pPr>
+        <w:ind w:firstLine="705"/>
+        <w:rPr>
+          <w:lang w:val="en-US"/>
+        </w:rPr>
+      </w:pPr>
+      <w:r>
+        <w:rPr>
+          <w:lang w:val="en-US"/>
+        </w:rPr>
+        <w:t>But this behavior can be overridden.</w:t>
+      </w:r>
+    </w:p>
+    <w:p>
+      <w:pPr>
         <w:rPr>
           <w:lang w:val="en-US"/>
         </w:rPr>
@@ -6135,7 +6455,7 @@
 </file>
 
 <file path=customXml/itemProps1.xml><?xml version="1.0" encoding="utf-8"?>
-<ds:datastoreItem xmlns:ds="http://schemas.openxmlformats.org/officeDocument/2006/customXml" ds:itemID="{30E5BDD7-4C25-48AF-8979-D8AACFD5D935}">
+<ds:datastoreItem xmlns:ds="http://schemas.openxmlformats.org/officeDocument/2006/customXml" ds:itemID="{AA3B80F2-483D-4D81-B16F-67A595EB8021}">
   <ds:schemaRefs>
     <ds:schemaRef ds:uri="http://schemas.openxmlformats.org/officeDocument/2006/bibliography"/>
   </ds:schemaRefs>

</xml_diff>

<commit_message>
connecting  of a goal to a phase
</commit_message>
<xml_diff>
--- a/lessons.docx
+++ b/lessons.docx
@@ -40,6 +40,8 @@
             </w:rPr>
           </w:pPr>
         </w:p>
+        <w:bookmarkStart w:id="0" w:name="_GoBack"/>
+        <w:bookmarkEnd w:id="0"/>
         <w:p>
           <w:pPr>
             <w:pStyle w:val="TOC2"/>
@@ -61,7 +63,7 @@
           <w:r>
             <w:fldChar w:fldCharType="separate"/>
           </w:r>
-          <w:hyperlink w:anchor="_Toc72128073" w:history="1">
+          <w:hyperlink w:anchor="_Toc72195733" w:history="1">
             <w:r>
               <w:rPr>
                 <w:rStyle w:val="Hyperlink"/>
@@ -89,7 +91,7 @@
                 <w:noProof/>
                 <w:webHidden/>
               </w:rPr>
-              <w:instrText xml:space="preserve"> PAGEREF _Toc72128073 \h </w:instrText>
+              <w:instrText xml:space="preserve"> PAGEREF _Toc72195733 \h </w:instrText>
             </w:r>
             <w:r>
               <w:rPr>
@@ -132,7 +134,7 @@
               <w:lang w:eastAsia="ru-RU"/>
             </w:rPr>
           </w:pPr>
-          <w:hyperlink w:anchor="_Toc72128074" w:history="1">
+          <w:hyperlink w:anchor="_Toc72195734" w:history="1">
             <w:r>
               <w:rPr>
                 <w:rStyle w:val="Hyperlink"/>
@@ -160,7 +162,7 @@
                 <w:noProof/>
                 <w:webHidden/>
               </w:rPr>
-              <w:instrText xml:space="preserve"> PAGEREF _Toc72128074 \h </w:instrText>
+              <w:instrText xml:space="preserve"> PAGEREF _Toc72195734 \h </w:instrText>
             </w:r>
             <w:r>
               <w:rPr>
@@ -203,7 +205,7 @@
               <w:lang w:eastAsia="ru-RU"/>
             </w:rPr>
           </w:pPr>
-          <w:hyperlink w:anchor="_Toc72128075" w:history="1">
+          <w:hyperlink w:anchor="_Toc72195735" w:history="1">
             <w:r>
               <w:rPr>
                 <w:rStyle w:val="Hyperlink"/>
@@ -231,7 +233,7 @@
                 <w:noProof/>
                 <w:webHidden/>
               </w:rPr>
-              <w:instrText xml:space="preserve"> PAGEREF _Toc72128075 \h </w:instrText>
+              <w:instrText xml:space="preserve"> PAGEREF _Toc72195735 \h </w:instrText>
             </w:r>
             <w:r>
               <w:rPr>
@@ -274,7 +276,7 @@
               <w:lang w:eastAsia="ru-RU"/>
             </w:rPr>
           </w:pPr>
-          <w:hyperlink w:anchor="_Toc72128076" w:history="1">
+          <w:hyperlink w:anchor="_Toc72195736" w:history="1">
             <w:r>
               <w:rPr>
                 <w:rStyle w:val="Hyperlink"/>
@@ -302,7 +304,7 @@
                 <w:noProof/>
                 <w:webHidden/>
               </w:rPr>
-              <w:instrText xml:space="preserve"> PAGEREF _Toc72128076 \h </w:instrText>
+              <w:instrText xml:space="preserve"> PAGEREF _Toc72195736 \h </w:instrText>
             </w:r>
             <w:r>
               <w:rPr>
@@ -345,7 +347,7 @@
               <w:lang w:eastAsia="ru-RU"/>
             </w:rPr>
           </w:pPr>
-          <w:hyperlink w:anchor="_Toc72128077" w:history="1">
+          <w:hyperlink w:anchor="_Toc72195737" w:history="1">
             <w:r>
               <w:rPr>
                 <w:rStyle w:val="Hyperlink"/>
@@ -373,7 +375,7 @@
                 <w:noProof/>
                 <w:webHidden/>
               </w:rPr>
-              <w:instrText xml:space="preserve"> PAGEREF _Toc72128077 \h </w:instrText>
+              <w:instrText xml:space="preserve"> PAGEREF _Toc72195737 \h </w:instrText>
             </w:r>
             <w:r>
               <w:rPr>
@@ -416,7 +418,7 @@
               <w:lang w:eastAsia="ru-RU"/>
             </w:rPr>
           </w:pPr>
-          <w:hyperlink w:anchor="_Toc72128078" w:history="1">
+          <w:hyperlink w:anchor="_Toc72195738" w:history="1">
             <w:r>
               <w:rPr>
                 <w:rStyle w:val="Hyperlink"/>
@@ -444,7 +446,7 @@
                 <w:noProof/>
                 <w:webHidden/>
               </w:rPr>
-              <w:instrText xml:space="preserve"> PAGEREF _Toc72128078 \h </w:instrText>
+              <w:instrText xml:space="preserve"> PAGEREF _Toc72195738 \h </w:instrText>
             </w:r>
             <w:r>
               <w:rPr>
@@ -487,7 +489,7 @@
               <w:lang w:eastAsia="ru-RU"/>
             </w:rPr>
           </w:pPr>
-          <w:hyperlink w:anchor="_Toc72128079" w:history="1">
+          <w:hyperlink w:anchor="_Toc72195739" w:history="1">
             <w:r>
               <w:rPr>
                 <w:rStyle w:val="Hyperlink"/>
@@ -515,7 +517,7 @@
                 <w:noProof/>
                 <w:webHidden/>
               </w:rPr>
-              <w:instrText xml:space="preserve"> PAGEREF _Toc72128079 \h </w:instrText>
+              <w:instrText xml:space="preserve"> PAGEREF _Toc72195739 \h </w:instrText>
             </w:r>
             <w:r>
               <w:rPr>
@@ -558,7 +560,7 @@
               <w:lang w:eastAsia="ru-RU"/>
             </w:rPr>
           </w:pPr>
-          <w:hyperlink w:anchor="_Toc72128080" w:history="1">
+          <w:hyperlink w:anchor="_Toc72195740" w:history="1">
             <w:r>
               <w:rPr>
                 <w:rStyle w:val="Hyperlink"/>
@@ -586,7 +588,7 @@
                 <w:noProof/>
                 <w:webHidden/>
               </w:rPr>
-              <w:instrText xml:space="preserve"> PAGEREF _Toc72128080 \h </w:instrText>
+              <w:instrText xml:space="preserve"> PAGEREF _Toc72195740 \h </w:instrText>
             </w:r>
             <w:r>
               <w:rPr>
@@ -629,7 +631,7 @@
               <w:lang w:eastAsia="ru-RU"/>
             </w:rPr>
           </w:pPr>
-          <w:hyperlink w:anchor="_Toc72128081" w:history="1">
+          <w:hyperlink w:anchor="_Toc72195741" w:history="1">
             <w:r>
               <w:rPr>
                 <w:rStyle w:val="Hyperlink"/>
@@ -657,7 +659,7 @@
                 <w:noProof/>
                 <w:webHidden/>
               </w:rPr>
-              <w:instrText xml:space="preserve"> PAGEREF _Toc72128081 \h </w:instrText>
+              <w:instrText xml:space="preserve"> PAGEREF _Toc72195741 \h </w:instrText>
             </w:r>
             <w:r>
               <w:rPr>
@@ -700,7 +702,7 @@
               <w:lang w:eastAsia="ru-RU"/>
             </w:rPr>
           </w:pPr>
-          <w:hyperlink w:anchor="_Toc72128082" w:history="1">
+          <w:hyperlink w:anchor="_Toc72195742" w:history="1">
             <w:r>
               <w:rPr>
                 <w:rStyle w:val="Hyperlink"/>
@@ -728,7 +730,7 @@
                 <w:noProof/>
                 <w:webHidden/>
               </w:rPr>
-              <w:instrText xml:space="preserve"> PAGEREF _Toc72128082 \h </w:instrText>
+              <w:instrText xml:space="preserve"> PAGEREF _Toc72195742 \h </w:instrText>
             </w:r>
             <w:r>
               <w:rPr>
@@ -771,7 +773,7 @@
               <w:lang w:eastAsia="ru-RU"/>
             </w:rPr>
           </w:pPr>
-          <w:hyperlink w:anchor="_Toc72128083" w:history="1">
+          <w:hyperlink w:anchor="_Toc72195743" w:history="1">
             <w:r>
               <w:rPr>
                 <w:rStyle w:val="Hyperlink"/>
@@ -799,7 +801,7 @@
                 <w:noProof/>
                 <w:webHidden/>
               </w:rPr>
-              <w:instrText xml:space="preserve"> PAGEREF _Toc72128083 \h </w:instrText>
+              <w:instrText xml:space="preserve"> PAGEREF _Toc72195743 \h </w:instrText>
             </w:r>
             <w:r>
               <w:rPr>
@@ -842,7 +844,7 @@
               <w:lang w:eastAsia="ru-RU"/>
             </w:rPr>
           </w:pPr>
-          <w:hyperlink w:anchor="_Toc72128084" w:history="1">
+          <w:hyperlink w:anchor="_Toc72195744" w:history="1">
             <w:r>
               <w:rPr>
                 <w:rStyle w:val="Hyperlink"/>
@@ -870,7 +872,7 @@
                 <w:noProof/>
                 <w:webHidden/>
               </w:rPr>
-              <w:instrText xml:space="preserve"> PAGEREF _Toc72128084 \h </w:instrText>
+              <w:instrText xml:space="preserve"> PAGEREF _Toc72195744 \h </w:instrText>
             </w:r>
             <w:r>
               <w:rPr>
@@ -913,7 +915,7 @@
               <w:lang w:eastAsia="ru-RU"/>
             </w:rPr>
           </w:pPr>
-          <w:hyperlink w:anchor="_Toc72128085" w:history="1">
+          <w:hyperlink w:anchor="_Toc72195745" w:history="1">
             <w:r>
               <w:rPr>
                 <w:rStyle w:val="Hyperlink"/>
@@ -941,7 +943,7 @@
                 <w:noProof/>
                 <w:webHidden/>
               </w:rPr>
-              <w:instrText xml:space="preserve"> PAGEREF _Toc72128085 \h </w:instrText>
+              <w:instrText xml:space="preserve"> PAGEREF _Toc72195745 \h </w:instrText>
             </w:r>
             <w:r>
               <w:rPr>
@@ -984,7 +986,7 @@
               <w:lang w:eastAsia="ru-RU"/>
             </w:rPr>
           </w:pPr>
-          <w:hyperlink w:anchor="_Toc72128086" w:history="1">
+          <w:hyperlink w:anchor="_Toc72195746" w:history="1">
             <w:r>
               <w:rPr>
                 <w:rStyle w:val="Hyperlink"/>
@@ -1012,7 +1014,7 @@
                 <w:noProof/>
                 <w:webHidden/>
               </w:rPr>
-              <w:instrText xml:space="preserve"> PAGEREF _Toc72128086 \h </w:instrText>
+              <w:instrText xml:space="preserve"> PAGEREF _Toc72195746 \h </w:instrText>
             </w:r>
             <w:r>
               <w:rPr>
@@ -1055,7 +1057,7 @@
               <w:lang w:eastAsia="ru-RU"/>
             </w:rPr>
           </w:pPr>
-          <w:hyperlink w:anchor="_Toc72128087" w:history="1">
+          <w:hyperlink w:anchor="_Toc72195747" w:history="1">
             <w:r>
               <w:rPr>
                 <w:rStyle w:val="Hyperlink"/>
@@ -1083,7 +1085,7 @@
                 <w:noProof/>
                 <w:webHidden/>
               </w:rPr>
-              <w:instrText xml:space="preserve"> PAGEREF _Toc72128087 \h </w:instrText>
+              <w:instrText xml:space="preserve"> PAGEREF _Toc72195747 \h </w:instrText>
             </w:r>
             <w:r>
               <w:rPr>
@@ -1104,6 +1106,77 @@
                 <w:webHidden/>
               </w:rPr>
               <w:t>7</w:t>
+            </w:r>
+            <w:r>
+              <w:rPr>
+                <w:noProof/>
+                <w:webHidden/>
+              </w:rPr>
+              <w:fldChar w:fldCharType="end"/>
+            </w:r>
+          </w:hyperlink>
+        </w:p>
+        <w:p>
+          <w:pPr>
+            <w:pStyle w:val="TOC2"/>
+            <w:tabs>
+              <w:tab w:val="right" w:leader="dot" w:pos="10456"/>
+            </w:tabs>
+            <w:rPr>
+              <w:rFonts w:eastAsiaTheme="minorEastAsia"/>
+              <w:noProof/>
+              <w:lang w:eastAsia="ru-RU"/>
+            </w:rPr>
+          </w:pPr>
+          <w:hyperlink w:anchor="_Toc72195748" w:history="1">
+            <w:r>
+              <w:rPr>
+                <w:rStyle w:val="Hyperlink"/>
+                <w:noProof/>
+                <w:lang w:val="en-US"/>
+              </w:rPr>
+              <w:t>Lesson 16. Connecting  of a goal to a phase</w:t>
+            </w:r>
+            <w:r>
+              <w:rPr>
+                <w:noProof/>
+                <w:webHidden/>
+              </w:rPr>
+              <w:tab/>
+            </w:r>
+            <w:r>
+              <w:rPr>
+                <w:noProof/>
+                <w:webHidden/>
+              </w:rPr>
+              <w:fldChar w:fldCharType="begin"/>
+            </w:r>
+            <w:r>
+              <w:rPr>
+                <w:noProof/>
+                <w:webHidden/>
+              </w:rPr>
+              <w:instrText xml:space="preserve"> PAGEREF _Toc72195748 \h </w:instrText>
+            </w:r>
+            <w:r>
+              <w:rPr>
+                <w:noProof/>
+                <w:webHidden/>
+              </w:rPr>
+            </w:r>
+            <w:r>
+              <w:rPr>
+                <w:noProof/>
+                <w:webHidden/>
+              </w:rPr>
+              <w:fldChar w:fldCharType="separate"/>
+            </w:r>
+            <w:r>
+              <w:rPr>
+                <w:noProof/>
+                <w:webHidden/>
+              </w:rPr>
+              <w:t>8</w:t>
             </w:r>
             <w:r>
               <w:rPr>
@@ -1161,7 +1234,8 @@
           <w:lang w:val="en-US"/>
         </w:rPr>
       </w:pPr>
-      <w:bookmarkStart w:id="0" w:name="_Toc72128073"/>
+      <w:bookmarkStart w:id="1" w:name="_Toc72195733"/>
+      <w:proofErr w:type="gramStart"/>
       <w:r>
         <w:rPr>
           <w:rStyle w:val="Heading1Char"/>
@@ -1175,9 +1249,17 @@
           <w:rStyle w:val="Heading1Char"/>
           <w:lang w:val="en-US"/>
         </w:rPr>
-        <w:t>1. Intro</w:t>
-      </w:r>
-      <w:bookmarkEnd w:id="0"/>
+        <w:t>1.</w:t>
+      </w:r>
+      <w:proofErr w:type="gramEnd"/>
+      <w:r>
+        <w:rPr>
+          <w:rStyle w:val="Heading1Char"/>
+          <w:lang w:val="en-US"/>
+        </w:rPr>
+        <w:t xml:space="preserve"> Intro</w:t>
+      </w:r>
+      <w:bookmarkEnd w:id="1"/>
     </w:p>
     <w:p>
       <w:pPr>
@@ -1208,7 +1290,21 @@
         <w:rPr>
           <w:lang w:val="en-US"/>
         </w:rPr>
-        <w:t>Platform dependence (unix/windows required different scripts)</w:t>
+        <w:t>Platform dependence (</w:t>
+      </w:r>
+      <w:proofErr w:type="spellStart"/>
+      <w:r>
+        <w:rPr>
+          <w:lang w:val="en-US"/>
+        </w:rPr>
+        <w:t>unix</w:t>
+      </w:r>
+      <w:proofErr w:type="spellEnd"/>
+      <w:r>
+        <w:rPr>
+          <w:lang w:val="en-US"/>
+        </w:rPr>
+        <w:t>/windows required different scripts)</w:t>
       </w:r>
     </w:p>
     <w:p>
@@ -1257,33 +1353,97 @@
         <w:rPr>
           <w:lang w:val="en-US"/>
         </w:rPr>
-        <w:t>2000 – released Apache Ant which were more convenient than scripts.</w:t>
-      </w:r>
-    </w:p>
-    <w:p>
-      <w:pPr>
-        <w:rPr>
-          <w:lang w:val="en-US"/>
-        </w:rPr>
-      </w:pPr>
-      <w:r>
-        <w:rPr>
-          <w:lang w:val="en-US"/>
-        </w:rPr>
-        <w:t>2002 – released Apache Maven which was better because supplied uniformed project structure.</w:t>
-      </w:r>
-    </w:p>
-    <w:p>
-      <w:pPr>
-        <w:rPr>
-          <w:lang w:val="en-US"/>
-        </w:rPr>
-      </w:pPr>
-      <w:r>
-        <w:rPr>
-          <w:lang w:val="en-US"/>
-        </w:rPr>
-        <w:t>2007 – released  Gradle which can use Groovy/Kotlin instead of xml.</w:t>
+        <w:t xml:space="preserve">2000 – </w:t>
+      </w:r>
+      <w:proofErr w:type="gramStart"/>
+      <w:r>
+        <w:rPr>
+          <w:lang w:val="en-US"/>
+        </w:rPr>
+        <w:t>released</w:t>
+      </w:r>
+      <w:proofErr w:type="gramEnd"/>
+      <w:r>
+        <w:rPr>
+          <w:lang w:val="en-US"/>
+        </w:rPr>
+        <w:t xml:space="preserve"> Apache Ant which were more convenient than scripts.</w:t>
+      </w:r>
+    </w:p>
+    <w:p>
+      <w:pPr>
+        <w:rPr>
+          <w:lang w:val="en-US"/>
+        </w:rPr>
+      </w:pPr>
+      <w:r>
+        <w:rPr>
+          <w:lang w:val="en-US"/>
+        </w:rPr>
+        <w:t xml:space="preserve">2002 – </w:t>
+      </w:r>
+      <w:proofErr w:type="gramStart"/>
+      <w:r>
+        <w:rPr>
+          <w:lang w:val="en-US"/>
+        </w:rPr>
+        <w:t>released</w:t>
+      </w:r>
+      <w:proofErr w:type="gramEnd"/>
+      <w:r>
+        <w:rPr>
+          <w:lang w:val="en-US"/>
+        </w:rPr>
+        <w:t xml:space="preserve"> Apache Maven which was better because supplied uniformed project structure.</w:t>
+      </w:r>
+    </w:p>
+    <w:p>
+      <w:pPr>
+        <w:rPr>
+          <w:lang w:val="en-US"/>
+        </w:rPr>
+      </w:pPr>
+      <w:r>
+        <w:rPr>
+          <w:lang w:val="en-US"/>
+        </w:rPr>
+        <w:t xml:space="preserve">2007 – </w:t>
+      </w:r>
+      <w:proofErr w:type="gramStart"/>
+      <w:r>
+        <w:rPr>
+          <w:lang w:val="en-US"/>
+        </w:rPr>
+        <w:t xml:space="preserve">released  </w:t>
+      </w:r>
+      <w:proofErr w:type="spellStart"/>
+      <w:r>
+        <w:rPr>
+          <w:lang w:val="en-US"/>
+        </w:rPr>
+        <w:t>Gradle</w:t>
+      </w:r>
+      <w:proofErr w:type="spellEnd"/>
+      <w:proofErr w:type="gramEnd"/>
+      <w:r>
+        <w:rPr>
+          <w:lang w:val="en-US"/>
+        </w:rPr>
+        <w:t xml:space="preserve"> which can use Groovy/</w:t>
+      </w:r>
+      <w:proofErr w:type="spellStart"/>
+      <w:r>
+        <w:rPr>
+          <w:lang w:val="en-US"/>
+        </w:rPr>
+        <w:t>Kotlin</w:t>
+      </w:r>
+      <w:proofErr w:type="spellEnd"/>
+      <w:r>
+        <w:rPr>
+          <w:lang w:val="en-US"/>
+        </w:rPr>
+        <w:t xml:space="preserve"> instead of xml.</w:t>
       </w:r>
     </w:p>
     <w:p>
@@ -1307,7 +1467,8 @@
           <w:lang w:val="en-US"/>
         </w:rPr>
       </w:pPr>
-      <w:bookmarkStart w:id="1" w:name="_Toc72128074"/>
+      <w:bookmarkStart w:id="2" w:name="_Toc72195734"/>
+      <w:proofErr w:type="gramStart"/>
       <w:r>
         <w:rPr>
           <w:rStyle w:val="Heading1Char"/>
@@ -1320,9 +1481,17 @@
           <w:rStyle w:val="Heading1Char"/>
           <w:lang w:val="en-US"/>
         </w:rPr>
-        <w:t>2. Installing</w:t>
-      </w:r>
-      <w:bookmarkEnd w:id="1"/>
+        <w:t>2.</w:t>
+      </w:r>
+      <w:proofErr w:type="gramEnd"/>
+      <w:r>
+        <w:rPr>
+          <w:rStyle w:val="Heading1Char"/>
+          <w:lang w:val="en-US"/>
+        </w:rPr>
+        <w:t xml:space="preserve"> Installing</w:t>
+      </w:r>
+      <w:bookmarkEnd w:id="2"/>
     </w:p>
     <w:p>
       <w:pPr>
@@ -1335,6 +1504,12 @@
           <w:lang w:val="en-US"/>
         </w:rPr>
         <w:tab/>
+      </w:r>
+      <w:proofErr w:type="gramStart"/>
+      <w:r>
+        <w:rPr>
+          <w:lang w:val="en-US"/>
+        </w:rPr>
         <w:t xml:space="preserve">About installing of environment variables (JAVA_HOME, </w:t>
       </w:r>
       <w:r>
@@ -1353,8 +1528,37 @@
         <w:rPr>
           <w:lang w:val="en-US"/>
         </w:rPr>
-        <w:t xml:space="preserve"> for unix/windows and about apache maven in the video. About installing of Maven Wrapper in the last video of the course.</w:t>
-      </w:r>
+        <w:t xml:space="preserve"> for </w:t>
+      </w:r>
+      <w:proofErr w:type="spellStart"/>
+      <w:r>
+        <w:rPr>
+          <w:lang w:val="en-US"/>
+        </w:rPr>
+        <w:t>unix</w:t>
+      </w:r>
+      <w:proofErr w:type="spellEnd"/>
+      <w:r>
+        <w:rPr>
+          <w:lang w:val="en-US"/>
+        </w:rPr>
+        <w:t>/windows and about apache maven in the video.</w:t>
+      </w:r>
+      <w:proofErr w:type="gramEnd"/>
+      <w:r>
+        <w:rPr>
+          <w:lang w:val="en-US"/>
+        </w:rPr>
+        <w:t xml:space="preserve"> </w:t>
+      </w:r>
+      <w:proofErr w:type="gramStart"/>
+      <w:r>
+        <w:rPr>
+          <w:lang w:val="en-US"/>
+        </w:rPr>
+        <w:t>About installing of Maven Wrapper in the last video of the course.</w:t>
+      </w:r>
+      <w:proofErr w:type="gramEnd"/>
     </w:p>
     <w:p>
       <w:pPr>
@@ -1377,7 +1581,8 @@
           <w:lang w:val="en-US"/>
         </w:rPr>
       </w:pPr>
-      <w:bookmarkStart w:id="2" w:name="_Toc72128075"/>
+      <w:bookmarkStart w:id="3" w:name="_Toc72195735"/>
+      <w:proofErr w:type="gramStart"/>
       <w:r>
         <w:rPr>
           <w:rStyle w:val="Heading1Char"/>
@@ -1390,9 +1595,17 @@
           <w:rStyle w:val="Heading1Char"/>
           <w:lang w:val="en-US"/>
         </w:rPr>
-        <w:t>3. Plugins and MOJO</w:t>
-      </w:r>
-      <w:bookmarkEnd w:id="2"/>
+        <w:t>3.</w:t>
+      </w:r>
+      <w:proofErr w:type="gramEnd"/>
+      <w:r>
+        <w:rPr>
+          <w:rStyle w:val="Heading1Char"/>
+          <w:lang w:val="en-US"/>
+        </w:rPr>
+        <w:t xml:space="preserve"> Plugins and MOJO</w:t>
+      </w:r>
+      <w:bookmarkEnd w:id="3"/>
     </w:p>
     <w:p>
       <w:pPr>
@@ -1419,7 +1632,21 @@
           <w:lang w:val="en-US"/>
         </w:rPr>
         <w:tab/>
-        <w:t>Goals are MOJO (Maven plain Old Java Object) – ordinary java classes with method execute(). So we can create own goals and plugins.</w:t>
+        <w:t xml:space="preserve">Goals are MOJO (Maven plain Old Java Object) – ordinary java classes with method </w:t>
+      </w:r>
+      <w:proofErr w:type="gramStart"/>
+      <w:r>
+        <w:rPr>
+          <w:lang w:val="en-US"/>
+        </w:rPr>
+        <w:t>execute(</w:t>
+      </w:r>
+      <w:proofErr w:type="gramEnd"/>
+      <w:r>
+        <w:rPr>
+          <w:lang w:val="en-US"/>
+        </w:rPr>
+        <w:t>). So we can create own goals and plugins.</w:t>
       </w:r>
     </w:p>
     <w:p>
@@ -1429,11 +1656,63 @@
           <w:lang w:val="en-US"/>
         </w:rPr>
       </w:pPr>
-      <w:r>
-        <w:rPr>
-          <w:lang w:val="en-US"/>
-        </w:rPr>
-        <w:t>mvn plugin:goal (e.g. mvn compiler:compile)</w:t>
+      <w:proofErr w:type="spellStart"/>
+      <w:proofErr w:type="gramStart"/>
+      <w:r>
+        <w:rPr>
+          <w:lang w:val="en-US"/>
+        </w:rPr>
+        <w:t>mvn</w:t>
+      </w:r>
+      <w:proofErr w:type="spellEnd"/>
+      <w:proofErr w:type="gramEnd"/>
+      <w:r>
+        <w:rPr>
+          <w:lang w:val="en-US"/>
+        </w:rPr>
+        <w:t xml:space="preserve"> </w:t>
+      </w:r>
+      <w:proofErr w:type="spellStart"/>
+      <w:r>
+        <w:rPr>
+          <w:lang w:val="en-US"/>
+        </w:rPr>
+        <w:t>plugin:goal</w:t>
+      </w:r>
+      <w:proofErr w:type="spellEnd"/>
+      <w:r>
+        <w:rPr>
+          <w:lang w:val="en-US"/>
+        </w:rPr>
+        <w:t xml:space="preserve"> (e.g. </w:t>
+      </w:r>
+      <w:proofErr w:type="spellStart"/>
+      <w:r>
+        <w:rPr>
+          <w:lang w:val="en-US"/>
+        </w:rPr>
+        <w:t>mvn</w:t>
+      </w:r>
+      <w:proofErr w:type="spellEnd"/>
+      <w:r>
+        <w:rPr>
+          <w:lang w:val="en-US"/>
+        </w:rPr>
+        <w:t xml:space="preserve"> </w:t>
+      </w:r>
+      <w:proofErr w:type="spellStart"/>
+      <w:r>
+        <w:rPr>
+          <w:lang w:val="en-US"/>
+        </w:rPr>
+        <w:t>compiler:compile</w:t>
+      </w:r>
+      <w:proofErr w:type="spellEnd"/>
+      <w:r>
+        <w:rPr>
+          <w:lang w:val="en-US"/>
+        </w:rPr>
+        <w:t>)</w:t>
       </w:r>
       <w:r>
         <w:rPr>
@@ -1477,7 +1756,8 @@
           <w:lang w:val="en-US"/>
         </w:rPr>
       </w:pPr>
-      <w:bookmarkStart w:id="3" w:name="_Toc72128076"/>
+      <w:bookmarkStart w:id="4" w:name="_Toc72195736"/>
+      <w:proofErr w:type="gramStart"/>
       <w:r>
         <w:rPr>
           <w:rStyle w:val="Heading1Char"/>
@@ -1490,13 +1770,21 @@
           <w:rStyle w:val="Heading1Char"/>
           <w:lang w:val="en-US"/>
         </w:rPr>
-        <w:t>4. JVM arguments</w:t>
-      </w:r>
+        <w:t>4.</w:t>
+      </w:r>
+      <w:proofErr w:type="gramEnd"/>
       <w:r>
         <w:rPr>
           <w:rStyle w:val="Heading1Char"/>
           <w:lang w:val="en-US"/>
         </w:rPr>
+        <w:t xml:space="preserve"> JVM arguments</w:t>
+      </w:r>
+      <w:r>
+        <w:rPr>
+          <w:rStyle w:val="Heading1Char"/>
+          <w:lang w:val="en-US"/>
+        </w:rPr>
         <w:t xml:space="preserve">, Program arguments, </w:t>
       </w:r>
       <w:r>
@@ -1513,7 +1801,7 @@
         </w:rPr>
         <w:t>nvironment variables</w:t>
       </w:r>
-      <w:bookmarkEnd w:id="3"/>
+      <w:bookmarkEnd w:id="4"/>
     </w:p>
     <w:p>
       <w:pPr>
@@ -1588,7 +1876,14 @@
         <w:rPr>
           <w:lang w:val="en-US"/>
         </w:rPr>
-        <w:t>Program arguments = arguments of main</w:t>
+        <w:t xml:space="preserve">Program arguments = arguments of </w:t>
+      </w:r>
+      <w:proofErr w:type="gramStart"/>
+      <w:r>
+        <w:rPr>
+          <w:lang w:val="en-US"/>
+        </w:rPr>
+        <w:t>main</w:t>
       </w:r>
       <w:r>
         <w:rPr>
@@ -1596,6 +1891,7 @@
         </w:rPr>
         <w:t>()</w:t>
       </w:r>
+      <w:proofErr w:type="gramEnd"/>
     </w:p>
     <w:p>
       <w:pPr>
@@ -1644,14 +1940,28 @@
         <w:rPr>
           <w:lang w:val="en-US"/>
         </w:rPr>
-        <w:t xml:space="preserve"> args    </w:t>
-      </w:r>
-      <w:r>
-        <w:rPr>
-          <w:lang w:val="en-US"/>
-        </w:rPr>
         <w:t xml:space="preserve"> </w:t>
       </w:r>
+      <w:proofErr w:type="spellStart"/>
+      <w:r>
+        <w:rPr>
+          <w:lang w:val="en-US"/>
+        </w:rPr>
+        <w:t>args</w:t>
+      </w:r>
+      <w:proofErr w:type="spellEnd"/>
+      <w:r>
+        <w:rPr>
+          <w:lang w:val="en-US"/>
+        </w:rPr>
+        <w:t xml:space="preserve">    </w:t>
+      </w:r>
+      <w:r>
+        <w:rPr>
+          <w:lang w:val="en-US"/>
+        </w:rPr>
+        <w:t xml:space="preserve"> </w:t>
+      </w:r>
       <w:r>
         <w:rPr>
           <w:lang w:val="en-US"/>
@@ -1664,11 +1974,19 @@
         </w:rPr>
         <w:tab/>
       </w:r>
-      <w:r>
-        <w:rPr>
-          <w:lang w:val="en-US"/>
-        </w:rPr>
-        <w:t xml:space="preserve">Dkey=value </w:t>
+      <w:proofErr w:type="spellStart"/>
+      <w:r>
+        <w:rPr>
+          <w:lang w:val="en-US"/>
+        </w:rPr>
+        <w:t>Dkey</w:t>
+      </w:r>
+      <w:proofErr w:type="spellEnd"/>
+      <w:r>
+        <w:rPr>
+          <w:lang w:val="en-US"/>
+        </w:rPr>
+        <w:t xml:space="preserve">=value </w:t>
       </w:r>
     </w:p>
     <w:p>
@@ -1686,14 +2004,41 @@
         <w:rPr>
           <w:lang w:val="en-US"/>
         </w:rPr>
-        <w:t xml:space="preserve">Reserved args </w:t>
+        <w:t xml:space="preserve">Reserved </w:t>
+      </w:r>
+      <w:proofErr w:type="spellStart"/>
+      <w:r>
+        <w:rPr>
+          <w:lang w:val="en-US"/>
+        </w:rPr>
+        <w:t>args</w:t>
+      </w:r>
+      <w:proofErr w:type="spellEnd"/>
+      <w:r>
+        <w:rPr>
+          <w:lang w:val="en-US"/>
+        </w:rPr>
+        <w:t xml:space="preserve"> </w:t>
       </w:r>
       <w:r>
         <w:rPr>
           <w:lang w:val="en-US"/>
         </w:rPr>
         <w:tab/>
-        <w:t xml:space="preserve">XkeyValue  </w:t>
+      </w:r>
+      <w:proofErr w:type="spellStart"/>
+      <w:r>
+        <w:rPr>
+          <w:lang w:val="en-US"/>
+        </w:rPr>
+        <w:t>XkeyValue</w:t>
+      </w:r>
+      <w:proofErr w:type="spellEnd"/>
+      <w:r>
+        <w:rPr>
+          <w:lang w:val="en-US"/>
+        </w:rPr>
+        <w:t xml:space="preserve">  </w:t>
       </w:r>
       <w:r>
         <w:rPr>
@@ -1769,7 +2114,29 @@
         <w:rPr>
           <w:lang w:val="en-US"/>
         </w:rPr>
-        <w:t>IDEA-&gt;DEBUG-&gt;evaluate expression-&gt;System.getProperties();</w:t>
+        <w:t>IDEA-&gt;DEBUG-&gt;evaluate expression-&gt;</w:t>
+      </w:r>
+      <w:proofErr w:type="spellStart"/>
+      <w:proofErr w:type="gramStart"/>
+      <w:r>
+        <w:rPr>
+          <w:lang w:val="en-US"/>
+        </w:rPr>
+        <w:t>System.getProperties</w:t>
+      </w:r>
+      <w:proofErr w:type="spellEnd"/>
+      <w:r>
+        <w:rPr>
+          <w:lang w:val="en-US"/>
+        </w:rPr>
+        <w:t>(</w:t>
+      </w:r>
+      <w:proofErr w:type="gramEnd"/>
+      <w:r>
+        <w:rPr>
+          <w:lang w:val="en-US"/>
+        </w:rPr>
+        <w:t>);</w:t>
       </w:r>
     </w:p>
     <w:p>
@@ -1805,8 +2172,24 @@
           <w:lang w:val="en-US"/>
         </w:rPr>
         <w:tab/>
-        <w:t>IDEA-&gt;DEBUG-&gt;evaluate expression-&gt;System.getEnv(</w:t>
-      </w:r>
+        <w:t>IDEA-&gt;DEBUG-&gt;evaluate expression-&gt;</w:t>
+      </w:r>
+      <w:proofErr w:type="spellStart"/>
+      <w:proofErr w:type="gramStart"/>
+      <w:r>
+        <w:rPr>
+          <w:lang w:val="en-US"/>
+        </w:rPr>
+        <w:t>System.getEnv</w:t>
+      </w:r>
+      <w:proofErr w:type="spellEnd"/>
+      <w:r>
+        <w:rPr>
+          <w:lang w:val="en-US"/>
+        </w:rPr>
+        <w:t>(</w:t>
+      </w:r>
+      <w:proofErr w:type="gramEnd"/>
       <w:r>
         <w:rPr>
           <w:color w:val="A6A6A6" w:themeColor="background1" w:themeShade="A6"/>
@@ -1841,7 +2224,8 @@
           <w:lang w:val="en-US"/>
         </w:rPr>
       </w:pPr>
-      <w:bookmarkStart w:id="4" w:name="_Toc72128077"/>
+      <w:bookmarkStart w:id="5" w:name="_Toc72195737"/>
+      <w:proofErr w:type="gramStart"/>
       <w:r>
         <w:rPr>
           <w:rStyle w:val="Heading1Char"/>
@@ -1854,9 +2238,17 @@
           <w:rStyle w:val="Heading1Char"/>
           <w:lang w:val="en-US"/>
         </w:rPr>
-        <w:t>5. Archetype plugin</w:t>
-      </w:r>
-      <w:bookmarkEnd w:id="4"/>
+        <w:t>5.</w:t>
+      </w:r>
+      <w:proofErr w:type="gramEnd"/>
+      <w:r>
+        <w:rPr>
+          <w:rStyle w:val="Heading1Char"/>
+          <w:lang w:val="en-US"/>
+        </w:rPr>
+        <w:t xml:space="preserve"> Archetype plugin</w:t>
+      </w:r>
+      <w:bookmarkEnd w:id="5"/>
     </w:p>
     <w:p>
       <w:pPr>
@@ -1892,7 +2284,8 @@
           <w:lang w:val="en-US"/>
         </w:rPr>
       </w:pPr>
-      <w:bookmarkStart w:id="5" w:name="_Toc72128078"/>
+      <w:bookmarkStart w:id="6" w:name="_Toc72195738"/>
+      <w:proofErr w:type="gramStart"/>
       <w:r>
         <w:rPr>
           <w:rStyle w:val="Heading1Char"/>
@@ -1905,9 +2298,17 @@
           <w:rStyle w:val="Heading1Char"/>
           <w:lang w:val="en-US"/>
         </w:rPr>
-        <w:t>6. POM Project Object Model</w:t>
-      </w:r>
-      <w:bookmarkEnd w:id="5"/>
+        <w:t>6.</w:t>
+      </w:r>
+      <w:proofErr w:type="gramEnd"/>
+      <w:r>
+        <w:rPr>
+          <w:rStyle w:val="Heading1Char"/>
+          <w:lang w:val="en-US"/>
+        </w:rPr>
+        <w:t xml:space="preserve"> POM Project Object Model</w:t>
+      </w:r>
+      <w:bookmarkEnd w:id="6"/>
     </w:p>
     <w:p>
       <w:pPr>
@@ -1985,7 +2386,8 @@
           <w:lang w:val="en-US"/>
         </w:rPr>
       </w:pPr>
-      <w:bookmarkStart w:id="6" w:name="_Toc72128079"/>
+      <w:bookmarkStart w:id="7" w:name="_Toc72195739"/>
+      <w:proofErr w:type="gramStart"/>
       <w:r>
         <w:rPr>
           <w:rStyle w:val="Heading1Char"/>
@@ -2000,6 +2402,7 @@
         </w:rPr>
         <w:t>.</w:t>
       </w:r>
+      <w:proofErr w:type="gramEnd"/>
       <w:r>
         <w:rPr>
           <w:rStyle w:val="Heading1Char"/>
@@ -2007,7 +2410,7 @@
         </w:rPr>
         <w:t xml:space="preserve"> Effective POM</w:t>
       </w:r>
-      <w:bookmarkEnd w:id="6"/>
+      <w:bookmarkEnd w:id="7"/>
     </w:p>
     <w:p>
       <w:pPr>
@@ -2030,11 +2433,28 @@
           <w:lang w:val="en-US"/>
         </w:rPr>
       </w:pPr>
-      <w:r>
-        <w:rPr>
-          <w:lang w:val="en-US"/>
-        </w:rPr>
-        <w:t>mvn help:effective-po</w:t>
+      <w:proofErr w:type="spellStart"/>
+      <w:proofErr w:type="gramStart"/>
+      <w:r>
+        <w:rPr>
+          <w:lang w:val="en-US"/>
+        </w:rPr>
+        <w:t>mvn</w:t>
+      </w:r>
+      <w:proofErr w:type="spellEnd"/>
+      <w:proofErr w:type="gramEnd"/>
+      <w:r>
+        <w:rPr>
+          <w:lang w:val="en-US"/>
+        </w:rPr>
+        <w:t xml:space="preserve"> </w:t>
+      </w:r>
+      <w:proofErr w:type="spellStart"/>
+      <w:r>
+        <w:rPr>
+          <w:lang w:val="en-US"/>
+        </w:rPr>
+        <w:t>help:effective-po</w:t>
       </w:r>
       <w:r>
         <w:rPr>
@@ -2042,6 +2462,7 @@
         </w:rPr>
         <w:t>m</w:t>
       </w:r>
+      <w:proofErr w:type="spellEnd"/>
     </w:p>
     <w:p>
       <w:pPr>
@@ -2063,7 +2484,8 @@
           <w:lang w:val="en-US"/>
         </w:rPr>
       </w:pPr>
-      <w:bookmarkStart w:id="7" w:name="_Toc72128080"/>
+      <w:bookmarkStart w:id="8" w:name="_Toc72195740"/>
+      <w:proofErr w:type="gramStart"/>
       <w:r>
         <w:rPr>
           <w:rStyle w:val="Heading1Char"/>
@@ -2078,6 +2500,7 @@
         </w:rPr>
         <w:t>.</w:t>
       </w:r>
+      <w:proofErr w:type="gramEnd"/>
       <w:r>
         <w:rPr>
           <w:rStyle w:val="Heading1Char"/>
@@ -2085,7 +2508,7 @@
         </w:rPr>
         <w:t xml:space="preserve"> Dependency management</w:t>
       </w:r>
-      <w:bookmarkEnd w:id="7"/>
+      <w:bookmarkEnd w:id="8"/>
     </w:p>
     <w:p>
       <w:pPr>
@@ -2098,14 +2521,37 @@
           <w:lang w:val="en-US"/>
         </w:rPr>
         <w:tab/>
-        <w:t>Classpath – directory where all our dependencies (.jar) are stored.</w:t>
-      </w:r>
-      <w:r>
-        <w:rPr>
-          <w:lang w:val="en-US"/>
-        </w:rPr>
-        <w:t xml:space="preserve"> They are not in our project but in maven local repository in our PC (~/.m2/repository). If we add a new dependency in our project maven first look for it in local repo and then in remote repo.</w:t>
-      </w:r>
+      </w:r>
+      <w:proofErr w:type="spellStart"/>
+      <w:proofErr w:type="gramStart"/>
+      <w:r>
+        <w:rPr>
+          <w:lang w:val="en-US"/>
+        </w:rPr>
+        <w:t>Classpath</w:t>
+      </w:r>
+      <w:proofErr w:type="spellEnd"/>
+      <w:r>
+        <w:rPr>
+          <w:lang w:val="en-US"/>
+        </w:rPr>
+        <w:t xml:space="preserve"> – directory where all our dependencies (.jar) are stored.</w:t>
+      </w:r>
+      <w:proofErr w:type="gramEnd"/>
+      <w:r>
+        <w:rPr>
+          <w:lang w:val="en-US"/>
+        </w:rPr>
+        <w:t xml:space="preserve"> They are not in our project but in maven local repository in our PC (~/.m2/repository). </w:t>
+      </w:r>
+      <w:proofErr w:type="gramStart"/>
+      <w:r>
+        <w:rPr>
+          <w:lang w:val="en-US"/>
+        </w:rPr>
+        <w:t>If we add a new dependency in our project maven first look for it in local repo and then in remote repo.</w:t>
+      </w:r>
+      <w:proofErr w:type="gramEnd"/>
     </w:p>
     <w:p>
       <w:pPr>
@@ -2118,7 +2564,21 @@
         <w:rPr>
           <w:lang w:val="en-US"/>
         </w:rPr>
-        <w:t>${maven}/conf/settings.xml – here we can change path to local repo (better not to do it)</w:t>
+        <w:t>${maven}/</w:t>
+      </w:r>
+      <w:proofErr w:type="spellStart"/>
+      <w:r>
+        <w:rPr>
+          <w:lang w:val="en-US"/>
+        </w:rPr>
+        <w:t>conf</w:t>
+      </w:r>
+      <w:proofErr w:type="spellEnd"/>
+      <w:r>
+        <w:rPr>
+          <w:lang w:val="en-US"/>
+        </w:rPr>
+        <w:t>/settings.xml – here we can change path to local repo (better not to do it)</w:t>
       </w:r>
     </w:p>
     <w:p>
@@ -2142,7 +2602,8 @@
           <w:lang w:val="en-US"/>
         </w:rPr>
       </w:pPr>
-      <w:bookmarkStart w:id="8" w:name="_Toc72128081"/>
+      <w:bookmarkStart w:id="9" w:name="_Toc72195741"/>
+      <w:proofErr w:type="gramStart"/>
       <w:r>
         <w:rPr>
           <w:rStyle w:val="Heading1Char"/>
@@ -2162,16 +2623,24 @@
           <w:rStyle w:val="Heading1Char"/>
           <w:lang w:val="en-US"/>
         </w:rPr>
-        <w:t>. Dependency scope</w:t>
-      </w:r>
+        <w:t>.</w:t>
+      </w:r>
+      <w:proofErr w:type="gramEnd"/>
       <w:r>
         <w:rPr>
           <w:rStyle w:val="Heading1Char"/>
           <w:lang w:val="en-US"/>
         </w:rPr>
+        <w:t xml:space="preserve"> Dependency scope</w:t>
+      </w:r>
+      <w:r>
+        <w:rPr>
+          <w:rStyle w:val="Heading1Char"/>
+          <w:lang w:val="en-US"/>
+        </w:rPr>
         <w:t>, Dependency plugin</w:t>
       </w:r>
-      <w:bookmarkEnd w:id="8"/>
+      <w:bookmarkEnd w:id="9"/>
     </w:p>
     <w:tbl>
       <w:tblPr>
@@ -2363,12 +2832,21 @@
                 <w:lang w:val="en-US"/>
               </w:rPr>
             </w:pPr>
+            <w:proofErr w:type="spellStart"/>
             <w:r>
               <w:rPr>
                 <w:sz w:val="20"/>
                 <w:lang w:val="en-US"/>
               </w:rPr>
-              <w:t>Jackarta.servlet-api is provided by Tomcat</w:t>
+              <w:t>Jackarta.servlet-api</w:t>
+            </w:r>
+            <w:proofErr w:type="spellEnd"/>
+            <w:r>
+              <w:rPr>
+                <w:sz w:val="20"/>
+                <w:lang w:val="en-US"/>
+              </w:rPr>
+              <w:t xml:space="preserve"> is provided by Tomcat</w:t>
             </w:r>
           </w:p>
         </w:tc>
@@ -2580,11 +3058,35 @@
           <w:lang w:val="en-US"/>
         </w:rPr>
       </w:pPr>
-      <w:r>
-        <w:rPr>
-          <w:lang w:val="en-US"/>
-        </w:rPr>
-        <w:t xml:space="preserve">mvn dependency:analyze </w:t>
+      <w:proofErr w:type="spellStart"/>
+      <w:proofErr w:type="gramStart"/>
+      <w:r>
+        <w:rPr>
+          <w:lang w:val="en-US"/>
+        </w:rPr>
+        <w:t>mvn</w:t>
+      </w:r>
+      <w:proofErr w:type="spellEnd"/>
+      <w:proofErr w:type="gramEnd"/>
+      <w:r>
+        <w:rPr>
+          <w:lang w:val="en-US"/>
+        </w:rPr>
+        <w:t xml:space="preserve"> </w:t>
+      </w:r>
+      <w:proofErr w:type="spellStart"/>
+      <w:r>
+        <w:rPr>
+          <w:lang w:val="en-US"/>
+        </w:rPr>
+        <w:t>dependency:analyze</w:t>
+      </w:r>
+      <w:proofErr w:type="spellEnd"/>
+      <w:r>
+        <w:rPr>
+          <w:lang w:val="en-US"/>
+        </w:rPr>
+        <w:t xml:space="preserve"> </w:t>
       </w:r>
       <w:r>
         <w:rPr>
@@ -2617,18 +3119,50 @@
           <w:lang w:val="en-US"/>
         </w:rPr>
       </w:pPr>
-      <w:r>
-        <w:rPr>
-          <w:lang w:val="en-US"/>
-        </w:rPr>
-        <w:t xml:space="preserve">mvn dependency:tree </w:t>
-      </w:r>
-      <w:r>
-        <w:rPr>
-          <w:lang w:val="en-US"/>
-        </w:rPr>
-        <w:t>-Dverbose</w:t>
-      </w:r>
+      <w:proofErr w:type="spellStart"/>
+      <w:proofErr w:type="gramStart"/>
+      <w:r>
+        <w:rPr>
+          <w:lang w:val="en-US"/>
+        </w:rPr>
+        <w:t>mvn</w:t>
+      </w:r>
+      <w:proofErr w:type="spellEnd"/>
+      <w:proofErr w:type="gramEnd"/>
+      <w:r>
+        <w:rPr>
+          <w:lang w:val="en-US"/>
+        </w:rPr>
+        <w:t xml:space="preserve"> </w:t>
+      </w:r>
+      <w:proofErr w:type="spellStart"/>
+      <w:r>
+        <w:rPr>
+          <w:lang w:val="en-US"/>
+        </w:rPr>
+        <w:t>dependency:tree</w:t>
+      </w:r>
+      <w:proofErr w:type="spellEnd"/>
+      <w:r>
+        <w:rPr>
+          <w:lang w:val="en-US"/>
+        </w:rPr>
+        <w:t xml:space="preserve"> </w:t>
+      </w:r>
+      <w:r>
+        <w:rPr>
+          <w:lang w:val="en-US"/>
+        </w:rPr>
+        <w:t>-</w:t>
+      </w:r>
+      <w:proofErr w:type="spellStart"/>
+      <w:r>
+        <w:rPr>
+          <w:lang w:val="en-US"/>
+        </w:rPr>
+        <w:t>Dverbose</w:t>
+      </w:r>
+      <w:proofErr w:type="spellEnd"/>
       <w:r>
         <w:rPr>
           <w:lang w:val="en-US"/>
@@ -2668,7 +3202,8 @@
           <w:lang w:val="en-US"/>
         </w:rPr>
       </w:pPr>
-      <w:bookmarkStart w:id="9" w:name="_Toc72128082"/>
+      <w:bookmarkStart w:id="10" w:name="_Toc72195742"/>
+      <w:proofErr w:type="gramStart"/>
       <w:r>
         <w:rPr>
           <w:rStyle w:val="Heading1Char"/>
@@ -2695,16 +3230,24 @@
           <w:rStyle w:val="Heading1Char"/>
           <w:lang w:val="en-US"/>
         </w:rPr>
-        <w:t>. Transitive dependencies</w:t>
-      </w:r>
+        <w:t>.</w:t>
+      </w:r>
+      <w:proofErr w:type="gramEnd"/>
       <w:r>
         <w:rPr>
           <w:rStyle w:val="Heading1Char"/>
           <w:lang w:val="en-US"/>
         </w:rPr>
+        <w:t xml:space="preserve"> Transitive dependencies</w:t>
+      </w:r>
+      <w:r>
+        <w:rPr>
+          <w:rStyle w:val="Heading1Char"/>
+          <w:lang w:val="en-US"/>
+        </w:rPr>
         <w:t>, exclusions, optional dependencies</w:t>
       </w:r>
-      <w:bookmarkEnd w:id="9"/>
+      <w:bookmarkEnd w:id="10"/>
     </w:p>
     <w:p>
       <w:pPr>
@@ -2746,11 +3289,49 @@
         </w:rPr>
         <w:tab/>
       </w:r>
-      <w:r>
-        <w:rPr>
-          <w:lang w:val="en-US"/>
-        </w:rPr>
-        <w:t xml:space="preserve">mvn dependency:tree –Dverbose </w:t>
+      <w:proofErr w:type="spellStart"/>
+      <w:proofErr w:type="gramStart"/>
+      <w:r>
+        <w:rPr>
+          <w:lang w:val="en-US"/>
+        </w:rPr>
+        <w:t>mvn</w:t>
+      </w:r>
+      <w:proofErr w:type="spellEnd"/>
+      <w:proofErr w:type="gramEnd"/>
+      <w:r>
+        <w:rPr>
+          <w:lang w:val="en-US"/>
+        </w:rPr>
+        <w:t xml:space="preserve"> </w:t>
+      </w:r>
+      <w:proofErr w:type="spellStart"/>
+      <w:r>
+        <w:rPr>
+          <w:lang w:val="en-US"/>
+        </w:rPr>
+        <w:t>dependency:tree</w:t>
+      </w:r>
+      <w:proofErr w:type="spellEnd"/>
+      <w:r>
+        <w:rPr>
+          <w:lang w:val="en-US"/>
+        </w:rPr>
+        <w:t xml:space="preserve"> –</w:t>
+      </w:r>
+      <w:proofErr w:type="spellStart"/>
+      <w:r>
+        <w:rPr>
+          <w:lang w:val="en-US"/>
+        </w:rPr>
+        <w:t>Dverbose</w:t>
+      </w:r>
+      <w:proofErr w:type="spellEnd"/>
+      <w:r>
+        <w:rPr>
+          <w:lang w:val="en-US"/>
+        </w:rPr>
+        <w:t xml:space="preserve"> </w:t>
       </w:r>
     </w:p>
     <w:p>
@@ -2778,7 +3359,35 @@
           <w:lang w:val="en-US"/>
         </w:rPr>
         <w:tab/>
-        <w:t>In such situation those dependencies win which are located higher in POM file. So effective POM depends on order of dependencies. In opposite to Maven in Gradle dependencies with higher version win.</w:t>
+        <w:t xml:space="preserve">In such situation those dependencies win which are located higher in POM file. </w:t>
+      </w:r>
+      <w:proofErr w:type="gramStart"/>
+      <w:r>
+        <w:rPr>
+          <w:lang w:val="en-US"/>
+        </w:rPr>
+        <w:t>So effective POM depends on order of dependencies.</w:t>
+      </w:r>
+      <w:proofErr w:type="gramEnd"/>
+      <w:r>
+        <w:rPr>
+          <w:lang w:val="en-US"/>
+        </w:rPr>
+        <w:t xml:space="preserve"> In opposite to Maven in </w:t>
+      </w:r>
+      <w:proofErr w:type="spellStart"/>
+      <w:r>
+        <w:rPr>
+          <w:lang w:val="en-US"/>
+        </w:rPr>
+        <w:t>Gradle</w:t>
+      </w:r>
+      <w:proofErr w:type="spellEnd"/>
+      <w:r>
+        <w:rPr>
+          <w:lang w:val="en-US"/>
+        </w:rPr>
+        <w:t xml:space="preserve"> dependencies with higher version win.</w:t>
       </w:r>
     </w:p>
     <w:p>
@@ -2806,7 +3415,21 @@
           <w:lang w:val="en-US"/>
         </w:rPr>
         <w:tab/>
-        <w:t xml:space="preserve">Also we can make dependencies optional and anybody who connect our project as a  dependency has to choose one of them and add to his </w:t>
+        <w:t xml:space="preserve">Also we can make dependencies optional and anybody who connect our project as </w:t>
+      </w:r>
+      <w:proofErr w:type="gramStart"/>
+      <w:r>
+        <w:rPr>
+          <w:lang w:val="en-US"/>
+        </w:rPr>
+        <w:t>a  dependency</w:t>
+      </w:r>
+      <w:proofErr w:type="gramEnd"/>
+      <w:r>
+        <w:rPr>
+          <w:lang w:val="en-US"/>
+        </w:rPr>
+        <w:t xml:space="preserve"> has to choose one of them and add to his </w:t>
       </w:r>
       <w:r>
         <w:rPr>
@@ -2847,7 +3470,8 @@
           <w:lang w:val="en-US"/>
         </w:rPr>
       </w:pPr>
-      <w:bookmarkStart w:id="10" w:name="_Toc72128083"/>
+      <w:bookmarkStart w:id="11" w:name="_Toc72195743"/>
+      <w:proofErr w:type="gramStart"/>
       <w:r>
         <w:rPr>
           <w:rStyle w:val="Heading1Char"/>
@@ -2860,9 +3484,33 @@
           <w:rStyle w:val="Heading1Char"/>
           <w:lang w:val="en-US"/>
         </w:rPr>
-        <w:t>11. Project lifecycles. Clean lifecycle</w:t>
-      </w:r>
-      <w:bookmarkEnd w:id="10"/>
+        <w:t>11.</w:t>
+      </w:r>
+      <w:proofErr w:type="gramEnd"/>
+      <w:r>
+        <w:rPr>
+          <w:rStyle w:val="Heading1Char"/>
+          <w:lang w:val="en-US"/>
+        </w:rPr>
+        <w:t xml:space="preserve"> </w:t>
+      </w:r>
+      <w:proofErr w:type="gramStart"/>
+      <w:r>
+        <w:rPr>
+          <w:rStyle w:val="Heading1Char"/>
+          <w:lang w:val="en-US"/>
+        </w:rPr>
+        <w:t>Project lifecycles.</w:t>
+      </w:r>
+      <w:proofErr w:type="gramEnd"/>
+      <w:r>
+        <w:rPr>
+          <w:rStyle w:val="Heading1Char"/>
+          <w:lang w:val="en-US"/>
+        </w:rPr>
+        <w:t xml:space="preserve"> Clean lifecycle</w:t>
+      </w:r>
+      <w:bookmarkEnd w:id="11"/>
     </w:p>
     <w:p>
       <w:pPr>
@@ -3180,7 +3828,8 @@
           <w:lang w:val="en-US"/>
         </w:rPr>
       </w:pPr>
-      <w:bookmarkStart w:id="11" w:name="_Toc72128084"/>
+      <w:bookmarkStart w:id="12" w:name="_Toc72195744"/>
+      <w:proofErr w:type="gramStart"/>
       <w:r>
         <w:rPr>
           <w:rStyle w:val="Heading1Char"/>
@@ -3193,13 +3842,21 @@
           <w:rStyle w:val="Heading1Char"/>
           <w:lang w:val="en-US"/>
         </w:rPr>
-        <w:t>12. Validate and c</w:t>
-      </w:r>
+        <w:t>12.</w:t>
+      </w:r>
+      <w:proofErr w:type="gramEnd"/>
       <w:r>
         <w:rPr>
           <w:rStyle w:val="Heading1Char"/>
           <w:lang w:val="en-US"/>
         </w:rPr>
+        <w:t xml:space="preserve"> Validate and c</w:t>
+      </w:r>
+      <w:r>
+        <w:rPr>
+          <w:rStyle w:val="Heading1Char"/>
+          <w:lang w:val="en-US"/>
+        </w:rPr>
         <w:t>ompile</w:t>
       </w:r>
       <w:r>
@@ -3209,7 +3866,7 @@
         </w:rPr>
         <w:t xml:space="preserve"> phases</w:t>
       </w:r>
-      <w:bookmarkEnd w:id="11"/>
+      <w:bookmarkEnd w:id="12"/>
     </w:p>
     <w:p>
       <w:pPr>
@@ -3338,7 +3995,21 @@
         <w:rPr>
           <w:lang w:val="en-US"/>
         </w:rPr>
-        <w:t>Generate-sources – generator of .java (like QueryDSL) work on the phase</w:t>
+        <w:t xml:space="preserve">Generate-sources – generator of .java (like </w:t>
+      </w:r>
+      <w:proofErr w:type="spellStart"/>
+      <w:r>
+        <w:rPr>
+          <w:lang w:val="en-US"/>
+        </w:rPr>
+        <w:t>QueryDSL</w:t>
+      </w:r>
+      <w:proofErr w:type="spellEnd"/>
+      <w:r>
+        <w:rPr>
+          <w:lang w:val="en-US"/>
+        </w:rPr>
+        <w:t>) work on the phase</w:t>
       </w:r>
     </w:p>
     <w:p>
@@ -3356,8 +4027,30 @@
         <w:rPr>
           <w:lang w:val="en-US"/>
         </w:rPr>
-        <w:t>Process sources – we can set vals of vars</w:t>
-      </w:r>
+        <w:t xml:space="preserve">Process sources – we can set </w:t>
+      </w:r>
+      <w:proofErr w:type="spellStart"/>
+      <w:r>
+        <w:rPr>
+          <w:lang w:val="en-US"/>
+        </w:rPr>
+        <w:t>vals</w:t>
+      </w:r>
+      <w:proofErr w:type="spellEnd"/>
+      <w:r>
+        <w:rPr>
+          <w:lang w:val="en-US"/>
+        </w:rPr>
+        <w:t xml:space="preserve"> of </w:t>
+      </w:r>
+      <w:proofErr w:type="spellStart"/>
+      <w:r>
+        <w:rPr>
+          <w:lang w:val="en-US"/>
+        </w:rPr>
+        <w:t>vars</w:t>
+      </w:r>
+      <w:proofErr w:type="spellEnd"/>
     </w:p>
     <w:p>
       <w:pPr>
@@ -3429,7 +4122,14 @@
         <w:rPr>
           <w:lang w:val="en-US"/>
         </w:rPr>
-        <w:t>in output of terminal</w:t>
+        <w:t xml:space="preserve">in output of </w:t>
+      </w:r>
+      <w:proofErr w:type="gramStart"/>
+      <w:r>
+        <w:rPr>
+          <w:lang w:val="en-US"/>
+        </w:rPr>
+        <w:t>terminal</w:t>
       </w:r>
       <w:r>
         <w:rPr>
@@ -3437,6 +4137,7 @@
         </w:rPr>
         <w:t>:</w:t>
       </w:r>
+      <w:proofErr w:type="gramEnd"/>
     </w:p>
     <w:p>
       <w:pPr>
@@ -3721,7 +4422,73 @@
                 <w:szCs w:val="18"/>
                 <w:lang w:val="en-US" w:eastAsia="ru-RU"/>
               </w:rPr>
-              <w:t xml:space="preserve">        &lt;groupId&gt;org.apache.maven.plugins&lt;/groupId&gt;</w:t>
+              <w:t xml:space="preserve">        &lt;</w:t>
+            </w:r>
+            <w:proofErr w:type="spellStart"/>
+            <w:r>
+              <w:rPr>
+                <w:rFonts w:ascii="Consolas" w:eastAsia="Times New Roman" w:hAnsi="Consolas" w:cs="Consolas"/>
+                <w:color w:val="24292E"/>
+                <w:sz w:val="18"/>
+                <w:szCs w:val="18"/>
+                <w:lang w:val="en-US" w:eastAsia="ru-RU"/>
+              </w:rPr>
+              <w:t>groupId</w:t>
+            </w:r>
+            <w:proofErr w:type="spellEnd"/>
+            <w:r>
+              <w:rPr>
+                <w:rFonts w:ascii="Consolas" w:eastAsia="Times New Roman" w:hAnsi="Consolas" w:cs="Consolas"/>
+                <w:color w:val="24292E"/>
+                <w:sz w:val="18"/>
+                <w:szCs w:val="18"/>
+                <w:lang w:val="en-US" w:eastAsia="ru-RU"/>
+              </w:rPr>
+              <w:t>&gt;</w:t>
+            </w:r>
+            <w:proofErr w:type="spellStart"/>
+            <w:r>
+              <w:rPr>
+                <w:rFonts w:ascii="Consolas" w:eastAsia="Times New Roman" w:hAnsi="Consolas" w:cs="Consolas"/>
+                <w:color w:val="24292E"/>
+                <w:sz w:val="18"/>
+                <w:szCs w:val="18"/>
+                <w:lang w:val="en-US" w:eastAsia="ru-RU"/>
+              </w:rPr>
+              <w:t>org.apache.maven.plugins</w:t>
+            </w:r>
+            <w:proofErr w:type="spellEnd"/>
+            <w:r>
+              <w:rPr>
+                <w:rFonts w:ascii="Consolas" w:eastAsia="Times New Roman" w:hAnsi="Consolas" w:cs="Consolas"/>
+                <w:color w:val="24292E"/>
+                <w:sz w:val="18"/>
+                <w:szCs w:val="18"/>
+                <w:lang w:val="en-US" w:eastAsia="ru-RU"/>
+              </w:rPr>
+              <w:t>&lt;/</w:t>
+            </w:r>
+            <w:proofErr w:type="spellStart"/>
+            <w:r>
+              <w:rPr>
+                <w:rFonts w:ascii="Consolas" w:eastAsia="Times New Roman" w:hAnsi="Consolas" w:cs="Consolas"/>
+                <w:color w:val="24292E"/>
+                <w:sz w:val="18"/>
+                <w:szCs w:val="18"/>
+                <w:lang w:val="en-US" w:eastAsia="ru-RU"/>
+              </w:rPr>
+              <w:t>groupId</w:t>
+            </w:r>
+            <w:proofErr w:type="spellEnd"/>
+            <w:r>
+              <w:rPr>
+                <w:rFonts w:ascii="Consolas" w:eastAsia="Times New Roman" w:hAnsi="Consolas" w:cs="Consolas"/>
+                <w:color w:val="24292E"/>
+                <w:sz w:val="18"/>
+                <w:szCs w:val="18"/>
+                <w:lang w:val="en-US" w:eastAsia="ru-RU"/>
+              </w:rPr>
+              <w:t>&gt;</w:t>
             </w:r>
           </w:p>
         </w:tc>
@@ -3785,7 +4552,51 @@
                 <w:szCs w:val="18"/>
                 <w:lang w:val="en-US" w:eastAsia="ru-RU"/>
               </w:rPr>
-              <w:t xml:space="preserve">        &lt;artifactId&gt;maven-compiler-plugin&lt;/artifactId&gt;</w:t>
+              <w:t xml:space="preserve">        &lt;</w:t>
+            </w:r>
+            <w:proofErr w:type="spellStart"/>
+            <w:r>
+              <w:rPr>
+                <w:rFonts w:ascii="Consolas" w:eastAsia="Times New Roman" w:hAnsi="Consolas" w:cs="Consolas"/>
+                <w:color w:val="24292E"/>
+                <w:sz w:val="18"/>
+                <w:szCs w:val="18"/>
+                <w:lang w:val="en-US" w:eastAsia="ru-RU"/>
+              </w:rPr>
+              <w:t>artifactId</w:t>
+            </w:r>
+            <w:proofErr w:type="spellEnd"/>
+            <w:r>
+              <w:rPr>
+                <w:rFonts w:ascii="Consolas" w:eastAsia="Times New Roman" w:hAnsi="Consolas" w:cs="Consolas"/>
+                <w:color w:val="24292E"/>
+                <w:sz w:val="18"/>
+                <w:szCs w:val="18"/>
+                <w:lang w:val="en-US" w:eastAsia="ru-RU"/>
+              </w:rPr>
+              <w:t>&gt;maven-compiler-plugin&lt;/</w:t>
+            </w:r>
+            <w:proofErr w:type="spellStart"/>
+            <w:r>
+              <w:rPr>
+                <w:rFonts w:ascii="Consolas" w:eastAsia="Times New Roman" w:hAnsi="Consolas" w:cs="Consolas"/>
+                <w:color w:val="24292E"/>
+                <w:sz w:val="18"/>
+                <w:szCs w:val="18"/>
+                <w:lang w:val="en-US" w:eastAsia="ru-RU"/>
+              </w:rPr>
+              <w:t>artifactId</w:t>
+            </w:r>
+            <w:proofErr w:type="spellEnd"/>
+            <w:r>
+              <w:rPr>
+                <w:rFonts w:ascii="Consolas" w:eastAsia="Times New Roman" w:hAnsi="Consolas" w:cs="Consolas"/>
+                <w:color w:val="24292E"/>
+                <w:sz w:val="18"/>
+                <w:szCs w:val="18"/>
+                <w:lang w:val="en-US" w:eastAsia="ru-RU"/>
+              </w:rPr>
+              <w:t>&gt;</w:t>
             </w:r>
           </w:p>
         </w:tc>
@@ -4333,7 +5144,8 @@
           <w:lang w:val="en-US"/>
         </w:rPr>
       </w:pPr>
-      <w:bookmarkStart w:id="12" w:name="_Toc72128085"/>
+      <w:bookmarkStart w:id="13" w:name="_Toc72195745"/>
+      <w:proofErr w:type="gramStart"/>
       <w:r>
         <w:rPr>
           <w:rStyle w:val="Heading1Char"/>
@@ -4346,9 +5158,17 @@
           <w:rStyle w:val="Heading1Char"/>
           <w:lang w:val="en-US"/>
         </w:rPr>
-        <w:t>13. Test phase. Surefire plugin</w:t>
-      </w:r>
-      <w:bookmarkEnd w:id="12"/>
+        <w:t>13.</w:t>
+      </w:r>
+      <w:proofErr w:type="gramEnd"/>
+      <w:r>
+        <w:rPr>
+          <w:rStyle w:val="Heading1Char"/>
+          <w:lang w:val="en-US"/>
+        </w:rPr>
+        <w:t xml:space="preserve"> Test phase. Surefire plugin</w:t>
+      </w:r>
+      <w:bookmarkEnd w:id="13"/>
     </w:p>
     <w:p>
       <w:pPr>
@@ -4546,7 +5366,8 @@
           <w:lang w:val="en-US"/>
         </w:rPr>
       </w:pPr>
-      <w:bookmarkStart w:id="13" w:name="_Toc72128086"/>
+      <w:bookmarkStart w:id="14" w:name="_Toc72195746"/>
+      <w:proofErr w:type="gramStart"/>
       <w:r>
         <w:rPr>
           <w:rStyle w:val="Heading1Char"/>
@@ -4559,9 +5380,17 @@
           <w:rStyle w:val="Heading1Char"/>
           <w:lang w:val="en-US"/>
         </w:rPr>
-        <w:t>14. Package phase</w:t>
-      </w:r>
-      <w:bookmarkEnd w:id="13"/>
+        <w:t>14.</w:t>
+      </w:r>
+      <w:proofErr w:type="gramEnd"/>
+      <w:r>
+        <w:rPr>
+          <w:rStyle w:val="Heading1Char"/>
+          <w:lang w:val="en-US"/>
+        </w:rPr>
+        <w:t xml:space="preserve"> Package phase</w:t>
+      </w:r>
+      <w:bookmarkEnd w:id="14"/>
     </w:p>
     <w:p>
       <w:pPr>
@@ -4642,7 +5471,21 @@
         <w:rPr>
           <w:lang w:val="en-US"/>
         </w:rPr>
-        <w:t>We probably face only JAR, WAR, POM, Maven-plugin. Others are very rare.</w:t>
+        <w:t xml:space="preserve">We probably face only JAR, WAR, POM, </w:t>
+      </w:r>
+      <w:proofErr w:type="gramStart"/>
+      <w:r>
+        <w:rPr>
+          <w:lang w:val="en-US"/>
+        </w:rPr>
+        <w:t>Maven</w:t>
+      </w:r>
+      <w:proofErr w:type="gramEnd"/>
+      <w:r>
+        <w:rPr>
+          <w:lang w:val="en-US"/>
+        </w:rPr>
+        <w:t>-plugin. Others are very rare.</w:t>
       </w:r>
     </w:p>
     <w:p>
@@ -4663,8 +5506,6 @@
         </w:rPr>
         <w:t>It can be added to WAR in IDEA</w:t>
       </w:r>
-      <w:bookmarkStart w:id="14" w:name="_GoBack"/>
-      <w:bookmarkEnd w:id="14"/>
     </w:p>
     <w:p>
       <w:pPr>
@@ -4686,7 +5527,8 @@
           <w:lang w:val="en-US"/>
         </w:rPr>
       </w:pPr>
-      <w:bookmarkStart w:id="15" w:name="_Toc72128087"/>
+      <w:bookmarkStart w:id="15" w:name="_Toc72195747"/>
+      <w:proofErr w:type="gramStart"/>
       <w:r>
         <w:rPr>
           <w:rStyle w:val="Heading1Char"/>
@@ -4699,7 +5541,15 @@
           <w:rStyle w:val="Heading1Char"/>
           <w:lang w:val="en-US"/>
         </w:rPr>
-        <w:t>15. Packaging type war</w:t>
+        <w:t>15.</w:t>
+      </w:r>
+      <w:proofErr w:type="gramEnd"/>
+      <w:r>
+        <w:rPr>
+          <w:rStyle w:val="Heading1Char"/>
+          <w:lang w:val="en-US"/>
+        </w:rPr>
+        <w:t xml:space="preserve"> Packaging type war</w:t>
       </w:r>
       <w:bookmarkEnd w:id="15"/>
     </w:p>
@@ -4746,7 +5596,35 @@
         <w:rPr>
           <w:lang w:val="en-US"/>
         </w:rPr>
-        <w:t>Maven-archetypre-webapp – better not to use (</w:t>
+        <w:t>Maven-</w:t>
+      </w:r>
+      <w:proofErr w:type="spellStart"/>
+      <w:r>
+        <w:rPr>
+          <w:lang w:val="en-US"/>
+        </w:rPr>
+        <w:t>archetypre</w:t>
+      </w:r>
+      <w:proofErr w:type="spellEnd"/>
+      <w:r>
+        <w:rPr>
+          <w:lang w:val="en-US"/>
+        </w:rPr>
+        <w:t>-</w:t>
+      </w:r>
+      <w:proofErr w:type="spellStart"/>
+      <w:r>
+        <w:rPr>
+          <w:lang w:val="en-US"/>
+        </w:rPr>
+        <w:t>webapp</w:t>
+      </w:r>
+      <w:proofErr w:type="spellEnd"/>
+      <w:r>
+        <w:rPr>
+          <w:lang w:val="en-US"/>
+        </w:rPr>
+        <w:t xml:space="preserve"> – better not to use (</w:t>
       </w:r>
       <w:r>
         <w:rPr>
@@ -4917,7 +5795,21 @@
         <w:rPr>
           <w:lang w:val="en-US"/>
         </w:rPr>
-        <w:t>directory web to directory main and rename to webapp.</w:t>
+        <w:t xml:space="preserve">directory web to directory main and rename to </w:t>
+      </w:r>
+      <w:proofErr w:type="spellStart"/>
+      <w:r>
+        <w:rPr>
+          <w:lang w:val="en-US"/>
+        </w:rPr>
+        <w:t>webapp</w:t>
+      </w:r>
+      <w:proofErr w:type="spellEnd"/>
+      <w:r>
+        <w:rPr>
+          <w:lang w:val="en-US"/>
+        </w:rPr>
+        <w:t>.</w:t>
       </w:r>
     </w:p>
     <w:p>
@@ -5217,6 +6109,141 @@
           <w:lang w:val="en-US"/>
         </w:rPr>
         <w:t xml:space="preserve"> We can call package phase.</w:t>
+      </w:r>
+    </w:p>
+    <w:p>
+      <w:pPr>
+        <w:rPr>
+          <w:lang w:val="en-US"/>
+        </w:rPr>
+      </w:pPr>
+      <w:r>
+        <w:rPr>
+          <w:lang w:val="en-US"/>
+        </w:rPr>
+        <w:t>-----------------------------------------------------------------------------------------------------------------------------------------------------------</w:t>
+      </w:r>
+    </w:p>
+    <w:p>
+      <w:pPr>
+        <w:pStyle w:val="Heading2"/>
+        <w:rPr>
+          <w:lang w:val="en-US"/>
+        </w:rPr>
+      </w:pPr>
+      <w:bookmarkStart w:id="16" w:name="_Toc72195748"/>
+      <w:proofErr w:type="gramStart"/>
+      <w:r>
+        <w:rPr>
+          <w:rStyle w:val="Heading1Char"/>
+          <w:lang w:val="en-US"/>
+        </w:rPr>
+        <w:t xml:space="preserve">Lesson </w:t>
+      </w:r>
+      <w:r>
+        <w:rPr>
+          <w:rStyle w:val="Heading1Char"/>
+          <w:lang w:val="en-US"/>
+        </w:rPr>
+        <w:t>1</w:t>
+      </w:r>
+      <w:r>
+        <w:rPr>
+          <w:rStyle w:val="Heading1Char"/>
+          <w:lang w:val="en-US"/>
+        </w:rPr>
+        <w:t>6</w:t>
+      </w:r>
+      <w:r>
+        <w:rPr>
+          <w:rStyle w:val="Heading1Char"/>
+          <w:lang w:val="en-US"/>
+        </w:rPr>
+        <w:t>.</w:t>
+      </w:r>
+      <w:proofErr w:type="gramEnd"/>
+      <w:r>
+        <w:rPr>
+          <w:rStyle w:val="Heading1Char"/>
+          <w:lang w:val="en-US"/>
+        </w:rPr>
+        <w:t xml:space="preserve"> </w:t>
+      </w:r>
+      <w:proofErr w:type="gramStart"/>
+      <w:r>
+        <w:rPr>
+          <w:rStyle w:val="Heading1Char"/>
+          <w:lang w:val="en-US"/>
+        </w:rPr>
+        <w:t>Connecting  of</w:t>
+      </w:r>
+      <w:proofErr w:type="gramEnd"/>
+      <w:r>
+        <w:rPr>
+          <w:rStyle w:val="Heading1Char"/>
+          <w:lang w:val="en-US"/>
+        </w:rPr>
+        <w:t xml:space="preserve"> a goal to a phase</w:t>
+      </w:r>
+      <w:bookmarkEnd w:id="16"/>
+    </w:p>
+    <w:p>
+      <w:pPr>
+        <w:rPr>
+          <w:lang w:val="en-US"/>
+        </w:rPr>
+      </w:pPr>
+    </w:p>
+    <w:p>
+      <w:pPr>
+        <w:rPr>
+          <w:lang w:val="en-US"/>
+        </w:rPr>
+      </w:pPr>
+      <w:r>
+        <w:rPr>
+          <w:lang w:val="en-US"/>
+        </w:rPr>
+        <w:t xml:space="preserve">We override plugin (which goal we want to use) in build section of </w:t>
+      </w:r>
+      <w:r>
+        <w:rPr>
+          <w:lang w:val="en-US"/>
+        </w:rPr>
+        <w:t>POM</w:t>
+      </w:r>
+      <w:r>
+        <w:rPr>
+          <w:lang w:val="en-US"/>
+        </w:rPr>
+        <w:t>.</w:t>
+      </w:r>
+    </w:p>
+    <w:p>
+      <w:pPr>
+        <w:rPr>
+          <w:lang w:val="en-US"/>
+        </w:rPr>
+      </w:pPr>
+      <w:r>
+        <w:rPr>
+          <w:lang w:val="en-US"/>
+        </w:rPr>
+        <w:t xml:space="preserve">Example of adding </w:t>
+      </w:r>
+      <w:proofErr w:type="spellStart"/>
+      <w:r>
+        <w:rPr>
+          <w:lang w:val="en-US"/>
+        </w:rPr>
+        <w:t>docker-compose.yml</w:t>
+      </w:r>
+      <w:proofErr w:type="spellEnd"/>
+      <w:r>
+        <w:rPr>
+          <w:lang w:val="en-US"/>
+        </w:rPr>
+        <w:t xml:space="preserve"> to target in phase validate is included.</w:t>
       </w:r>
     </w:p>
     <w:p>
@@ -6497,7 +7524,7 @@
 </file>
 
 <file path=customXml/itemProps1.xml><?xml version="1.0" encoding="utf-8"?>
-<ds:datastoreItem xmlns:ds="http://schemas.openxmlformats.org/officeDocument/2006/customXml" ds:itemID="{8AE4457E-5CE2-4787-AC46-ECFD3AC1E68F}">
+<ds:datastoreItem xmlns:ds="http://schemas.openxmlformats.org/officeDocument/2006/customXml" ds:itemID="{8DB5EB2B-027E-472F-B62E-8EFA2A772CCB}">
   <ds:schemaRefs>
     <ds:schemaRef ds:uri="http://schemas.openxmlformats.org/officeDocument/2006/bibliography"/>
   </ds:schemaRefs>

</xml_diff>

<commit_message>
verify phase. failsafe plugin
</commit_message>
<xml_diff>
--- a/lessons.docx
+++ b/lessons.docx
@@ -63,7 +63,7 @@
           <w:r>
             <w:fldChar w:fldCharType="separate"/>
           </w:r>
-          <w:hyperlink w:anchor="_Toc72195733" w:history="1">
+          <w:hyperlink w:anchor="_Toc72197111" w:history="1">
             <w:r>
               <w:rPr>
                 <w:rStyle w:val="Hyperlink"/>
@@ -91,7 +91,7 @@
                 <w:noProof/>
                 <w:webHidden/>
               </w:rPr>
-              <w:instrText xml:space="preserve"> PAGEREF _Toc72195733 \h </w:instrText>
+              <w:instrText xml:space="preserve"> PAGEREF _Toc72197111 \h </w:instrText>
             </w:r>
             <w:r>
               <w:rPr>
@@ -134,7 +134,7 @@
               <w:lang w:eastAsia="ru-RU"/>
             </w:rPr>
           </w:pPr>
-          <w:hyperlink w:anchor="_Toc72195734" w:history="1">
+          <w:hyperlink w:anchor="_Toc72197112" w:history="1">
             <w:r>
               <w:rPr>
                 <w:rStyle w:val="Hyperlink"/>
@@ -162,7 +162,7 @@
                 <w:noProof/>
                 <w:webHidden/>
               </w:rPr>
-              <w:instrText xml:space="preserve"> PAGEREF _Toc72195734 \h </w:instrText>
+              <w:instrText xml:space="preserve"> PAGEREF _Toc72197112 \h </w:instrText>
             </w:r>
             <w:r>
               <w:rPr>
@@ -205,7 +205,7 @@
               <w:lang w:eastAsia="ru-RU"/>
             </w:rPr>
           </w:pPr>
-          <w:hyperlink w:anchor="_Toc72195735" w:history="1">
+          <w:hyperlink w:anchor="_Toc72197113" w:history="1">
             <w:r>
               <w:rPr>
                 <w:rStyle w:val="Hyperlink"/>
@@ -233,7 +233,7 @@
                 <w:noProof/>
                 <w:webHidden/>
               </w:rPr>
-              <w:instrText xml:space="preserve"> PAGEREF _Toc72195735 \h </w:instrText>
+              <w:instrText xml:space="preserve"> PAGEREF _Toc72197113 \h </w:instrText>
             </w:r>
             <w:r>
               <w:rPr>
@@ -276,7 +276,7 @@
               <w:lang w:eastAsia="ru-RU"/>
             </w:rPr>
           </w:pPr>
-          <w:hyperlink w:anchor="_Toc72195736" w:history="1">
+          <w:hyperlink w:anchor="_Toc72197114" w:history="1">
             <w:r>
               <w:rPr>
                 <w:rStyle w:val="Hyperlink"/>
@@ -304,7 +304,7 @@
                 <w:noProof/>
                 <w:webHidden/>
               </w:rPr>
-              <w:instrText xml:space="preserve"> PAGEREF _Toc72195736 \h </w:instrText>
+              <w:instrText xml:space="preserve"> PAGEREF _Toc72197114 \h </w:instrText>
             </w:r>
             <w:r>
               <w:rPr>
@@ -347,7 +347,7 @@
               <w:lang w:eastAsia="ru-RU"/>
             </w:rPr>
           </w:pPr>
-          <w:hyperlink w:anchor="_Toc72195737" w:history="1">
+          <w:hyperlink w:anchor="_Toc72197115" w:history="1">
             <w:r>
               <w:rPr>
                 <w:rStyle w:val="Hyperlink"/>
@@ -375,7 +375,7 @@
                 <w:noProof/>
                 <w:webHidden/>
               </w:rPr>
-              <w:instrText xml:space="preserve"> PAGEREF _Toc72195737 \h </w:instrText>
+              <w:instrText xml:space="preserve"> PAGEREF _Toc72197115 \h </w:instrText>
             </w:r>
             <w:r>
               <w:rPr>
@@ -418,7 +418,7 @@
               <w:lang w:eastAsia="ru-RU"/>
             </w:rPr>
           </w:pPr>
-          <w:hyperlink w:anchor="_Toc72195738" w:history="1">
+          <w:hyperlink w:anchor="_Toc72197116" w:history="1">
             <w:r>
               <w:rPr>
                 <w:rStyle w:val="Hyperlink"/>
@@ -446,7 +446,7 @@
                 <w:noProof/>
                 <w:webHidden/>
               </w:rPr>
-              <w:instrText xml:space="preserve"> PAGEREF _Toc72195738 \h </w:instrText>
+              <w:instrText xml:space="preserve"> PAGEREF _Toc72197116 \h </w:instrText>
             </w:r>
             <w:r>
               <w:rPr>
@@ -489,7 +489,7 @@
               <w:lang w:eastAsia="ru-RU"/>
             </w:rPr>
           </w:pPr>
-          <w:hyperlink w:anchor="_Toc72195739" w:history="1">
+          <w:hyperlink w:anchor="_Toc72197117" w:history="1">
             <w:r>
               <w:rPr>
                 <w:rStyle w:val="Hyperlink"/>
@@ -517,7 +517,7 @@
                 <w:noProof/>
                 <w:webHidden/>
               </w:rPr>
-              <w:instrText xml:space="preserve"> PAGEREF _Toc72195739 \h </w:instrText>
+              <w:instrText xml:space="preserve"> PAGEREF _Toc72197117 \h </w:instrText>
             </w:r>
             <w:r>
               <w:rPr>
@@ -560,7 +560,7 @@
               <w:lang w:eastAsia="ru-RU"/>
             </w:rPr>
           </w:pPr>
-          <w:hyperlink w:anchor="_Toc72195740" w:history="1">
+          <w:hyperlink w:anchor="_Toc72197118" w:history="1">
             <w:r>
               <w:rPr>
                 <w:rStyle w:val="Hyperlink"/>
@@ -588,7 +588,7 @@
                 <w:noProof/>
                 <w:webHidden/>
               </w:rPr>
-              <w:instrText xml:space="preserve"> PAGEREF _Toc72195740 \h </w:instrText>
+              <w:instrText xml:space="preserve"> PAGEREF _Toc72197118 \h </w:instrText>
             </w:r>
             <w:r>
               <w:rPr>
@@ -631,7 +631,7 @@
               <w:lang w:eastAsia="ru-RU"/>
             </w:rPr>
           </w:pPr>
-          <w:hyperlink w:anchor="_Toc72195741" w:history="1">
+          <w:hyperlink w:anchor="_Toc72197119" w:history="1">
             <w:r>
               <w:rPr>
                 <w:rStyle w:val="Hyperlink"/>
@@ -659,7 +659,7 @@
                 <w:noProof/>
                 <w:webHidden/>
               </w:rPr>
-              <w:instrText xml:space="preserve"> PAGEREF _Toc72195741 \h </w:instrText>
+              <w:instrText xml:space="preserve"> PAGEREF _Toc72197119 \h </w:instrText>
             </w:r>
             <w:r>
               <w:rPr>
@@ -702,7 +702,7 @@
               <w:lang w:eastAsia="ru-RU"/>
             </w:rPr>
           </w:pPr>
-          <w:hyperlink w:anchor="_Toc72195742" w:history="1">
+          <w:hyperlink w:anchor="_Toc72197120" w:history="1">
             <w:r>
               <w:rPr>
                 <w:rStyle w:val="Hyperlink"/>
@@ -730,7 +730,7 @@
                 <w:noProof/>
                 <w:webHidden/>
               </w:rPr>
-              <w:instrText xml:space="preserve"> PAGEREF _Toc72195742 \h </w:instrText>
+              <w:instrText xml:space="preserve"> PAGEREF _Toc72197120 \h </w:instrText>
             </w:r>
             <w:r>
               <w:rPr>
@@ -773,7 +773,7 @@
               <w:lang w:eastAsia="ru-RU"/>
             </w:rPr>
           </w:pPr>
-          <w:hyperlink w:anchor="_Toc72195743" w:history="1">
+          <w:hyperlink w:anchor="_Toc72197121" w:history="1">
             <w:r>
               <w:rPr>
                 <w:rStyle w:val="Hyperlink"/>
@@ -801,7 +801,7 @@
                 <w:noProof/>
                 <w:webHidden/>
               </w:rPr>
-              <w:instrText xml:space="preserve"> PAGEREF _Toc72195743 \h </w:instrText>
+              <w:instrText xml:space="preserve"> PAGEREF _Toc72197121 \h </w:instrText>
             </w:r>
             <w:r>
               <w:rPr>
@@ -844,7 +844,7 @@
               <w:lang w:eastAsia="ru-RU"/>
             </w:rPr>
           </w:pPr>
-          <w:hyperlink w:anchor="_Toc72195744" w:history="1">
+          <w:hyperlink w:anchor="_Toc72197122" w:history="1">
             <w:r>
               <w:rPr>
                 <w:rStyle w:val="Hyperlink"/>
@@ -872,7 +872,7 @@
                 <w:noProof/>
                 <w:webHidden/>
               </w:rPr>
-              <w:instrText xml:space="preserve"> PAGEREF _Toc72195744 \h </w:instrText>
+              <w:instrText xml:space="preserve"> PAGEREF _Toc72197122 \h </w:instrText>
             </w:r>
             <w:r>
               <w:rPr>
@@ -915,7 +915,7 @@
               <w:lang w:eastAsia="ru-RU"/>
             </w:rPr>
           </w:pPr>
-          <w:hyperlink w:anchor="_Toc72195745" w:history="1">
+          <w:hyperlink w:anchor="_Toc72197123" w:history="1">
             <w:r>
               <w:rPr>
                 <w:rStyle w:val="Hyperlink"/>
@@ -943,7 +943,7 @@
                 <w:noProof/>
                 <w:webHidden/>
               </w:rPr>
-              <w:instrText xml:space="preserve"> PAGEREF _Toc72195745 \h </w:instrText>
+              <w:instrText xml:space="preserve"> PAGEREF _Toc72197123 \h </w:instrText>
             </w:r>
             <w:r>
               <w:rPr>
@@ -986,7 +986,7 @@
               <w:lang w:eastAsia="ru-RU"/>
             </w:rPr>
           </w:pPr>
-          <w:hyperlink w:anchor="_Toc72195746" w:history="1">
+          <w:hyperlink w:anchor="_Toc72197124" w:history="1">
             <w:r>
               <w:rPr>
                 <w:rStyle w:val="Hyperlink"/>
@@ -1014,7 +1014,7 @@
                 <w:noProof/>
                 <w:webHidden/>
               </w:rPr>
-              <w:instrText xml:space="preserve"> PAGEREF _Toc72195746 \h </w:instrText>
+              <w:instrText xml:space="preserve"> PAGEREF _Toc72197124 \h </w:instrText>
             </w:r>
             <w:r>
               <w:rPr>
@@ -1057,7 +1057,7 @@
               <w:lang w:eastAsia="ru-RU"/>
             </w:rPr>
           </w:pPr>
-          <w:hyperlink w:anchor="_Toc72195747" w:history="1">
+          <w:hyperlink w:anchor="_Toc72197125" w:history="1">
             <w:r>
               <w:rPr>
                 <w:rStyle w:val="Hyperlink"/>
@@ -1085,7 +1085,7 @@
                 <w:noProof/>
                 <w:webHidden/>
               </w:rPr>
-              <w:instrText xml:space="preserve"> PAGEREF _Toc72195747 \h </w:instrText>
+              <w:instrText xml:space="preserve"> PAGEREF _Toc72197125 \h </w:instrText>
             </w:r>
             <w:r>
               <w:rPr>
@@ -1128,7 +1128,7 @@
               <w:lang w:eastAsia="ru-RU"/>
             </w:rPr>
           </w:pPr>
-          <w:hyperlink w:anchor="_Toc72195748" w:history="1">
+          <w:hyperlink w:anchor="_Toc72197126" w:history="1">
             <w:r>
               <w:rPr>
                 <w:rStyle w:val="Hyperlink"/>
@@ -1156,7 +1156,78 @@
                 <w:noProof/>
                 <w:webHidden/>
               </w:rPr>
-              <w:instrText xml:space="preserve"> PAGEREF _Toc72195748 \h </w:instrText>
+              <w:instrText xml:space="preserve"> PAGEREF _Toc72197126 \h </w:instrText>
+            </w:r>
+            <w:r>
+              <w:rPr>
+                <w:noProof/>
+                <w:webHidden/>
+              </w:rPr>
+            </w:r>
+            <w:r>
+              <w:rPr>
+                <w:noProof/>
+                <w:webHidden/>
+              </w:rPr>
+              <w:fldChar w:fldCharType="separate"/>
+            </w:r>
+            <w:r>
+              <w:rPr>
+                <w:noProof/>
+                <w:webHidden/>
+              </w:rPr>
+              <w:t>8</w:t>
+            </w:r>
+            <w:r>
+              <w:rPr>
+                <w:noProof/>
+                <w:webHidden/>
+              </w:rPr>
+              <w:fldChar w:fldCharType="end"/>
+            </w:r>
+          </w:hyperlink>
+        </w:p>
+        <w:p>
+          <w:pPr>
+            <w:pStyle w:val="TOC2"/>
+            <w:tabs>
+              <w:tab w:val="right" w:leader="dot" w:pos="10456"/>
+            </w:tabs>
+            <w:rPr>
+              <w:rFonts w:eastAsiaTheme="minorEastAsia"/>
+              <w:noProof/>
+              <w:lang w:eastAsia="ru-RU"/>
+            </w:rPr>
+          </w:pPr>
+          <w:hyperlink w:anchor="_Toc72197127" w:history="1">
+            <w:r>
+              <w:rPr>
+                <w:rStyle w:val="Hyperlink"/>
+                <w:noProof/>
+                <w:lang w:val="en-US"/>
+              </w:rPr>
+              <w:t>Lesson 17. Verify phase. Failsafe plugin</w:t>
+            </w:r>
+            <w:r>
+              <w:rPr>
+                <w:noProof/>
+                <w:webHidden/>
+              </w:rPr>
+              <w:tab/>
+            </w:r>
+            <w:r>
+              <w:rPr>
+                <w:noProof/>
+                <w:webHidden/>
+              </w:rPr>
+              <w:fldChar w:fldCharType="begin"/>
+            </w:r>
+            <w:r>
+              <w:rPr>
+                <w:noProof/>
+                <w:webHidden/>
+              </w:rPr>
+              <w:instrText xml:space="preserve"> PAGEREF _Toc72197127 \h </w:instrText>
             </w:r>
             <w:r>
               <w:rPr>
@@ -1234,7 +1305,7 @@
           <w:lang w:val="en-US"/>
         </w:rPr>
       </w:pPr>
-      <w:bookmarkStart w:id="1" w:name="_Toc72195733"/>
+      <w:bookmarkStart w:id="1" w:name="_Toc72197111"/>
       <w:proofErr w:type="gramStart"/>
       <w:r>
         <w:rPr>
@@ -1467,7 +1538,7 @@
           <w:lang w:val="en-US"/>
         </w:rPr>
       </w:pPr>
-      <w:bookmarkStart w:id="2" w:name="_Toc72195734"/>
+      <w:bookmarkStart w:id="2" w:name="_Toc72197112"/>
       <w:proofErr w:type="gramStart"/>
       <w:r>
         <w:rPr>
@@ -1581,7 +1652,7 @@
           <w:lang w:val="en-US"/>
         </w:rPr>
       </w:pPr>
-      <w:bookmarkStart w:id="3" w:name="_Toc72195735"/>
+      <w:bookmarkStart w:id="3" w:name="_Toc72197113"/>
       <w:proofErr w:type="gramStart"/>
       <w:r>
         <w:rPr>
@@ -1756,7 +1827,7 @@
           <w:lang w:val="en-US"/>
         </w:rPr>
       </w:pPr>
-      <w:bookmarkStart w:id="4" w:name="_Toc72195736"/>
+      <w:bookmarkStart w:id="4" w:name="_Toc72197114"/>
       <w:proofErr w:type="gramStart"/>
       <w:r>
         <w:rPr>
@@ -2224,7 +2295,7 @@
           <w:lang w:val="en-US"/>
         </w:rPr>
       </w:pPr>
-      <w:bookmarkStart w:id="5" w:name="_Toc72195737"/>
+      <w:bookmarkStart w:id="5" w:name="_Toc72197115"/>
       <w:proofErr w:type="gramStart"/>
       <w:r>
         <w:rPr>
@@ -2284,7 +2355,7 @@
           <w:lang w:val="en-US"/>
         </w:rPr>
       </w:pPr>
-      <w:bookmarkStart w:id="6" w:name="_Toc72195738"/>
+      <w:bookmarkStart w:id="6" w:name="_Toc72197116"/>
       <w:proofErr w:type="gramStart"/>
       <w:r>
         <w:rPr>
@@ -2386,7 +2457,7 @@
           <w:lang w:val="en-US"/>
         </w:rPr>
       </w:pPr>
-      <w:bookmarkStart w:id="7" w:name="_Toc72195739"/>
+      <w:bookmarkStart w:id="7" w:name="_Toc72197117"/>
       <w:proofErr w:type="gramStart"/>
       <w:r>
         <w:rPr>
@@ -2484,7 +2555,7 @@
           <w:lang w:val="en-US"/>
         </w:rPr>
       </w:pPr>
-      <w:bookmarkStart w:id="8" w:name="_Toc72195740"/>
+      <w:bookmarkStart w:id="8" w:name="_Toc72197118"/>
       <w:proofErr w:type="gramStart"/>
       <w:r>
         <w:rPr>
@@ -2602,7 +2673,7 @@
           <w:lang w:val="en-US"/>
         </w:rPr>
       </w:pPr>
-      <w:bookmarkStart w:id="9" w:name="_Toc72195741"/>
+      <w:bookmarkStart w:id="9" w:name="_Toc72197119"/>
       <w:proofErr w:type="gramStart"/>
       <w:r>
         <w:rPr>
@@ -3202,7 +3273,7 @@
           <w:lang w:val="en-US"/>
         </w:rPr>
       </w:pPr>
-      <w:bookmarkStart w:id="10" w:name="_Toc72195742"/>
+      <w:bookmarkStart w:id="10" w:name="_Toc72197120"/>
       <w:proofErr w:type="gramStart"/>
       <w:r>
         <w:rPr>
@@ -3470,7 +3541,7 @@
           <w:lang w:val="en-US"/>
         </w:rPr>
       </w:pPr>
-      <w:bookmarkStart w:id="11" w:name="_Toc72195743"/>
+      <w:bookmarkStart w:id="11" w:name="_Toc72197121"/>
       <w:proofErr w:type="gramStart"/>
       <w:r>
         <w:rPr>
@@ -3828,7 +3899,7 @@
           <w:lang w:val="en-US"/>
         </w:rPr>
       </w:pPr>
-      <w:bookmarkStart w:id="12" w:name="_Toc72195744"/>
+      <w:bookmarkStart w:id="12" w:name="_Toc72197122"/>
       <w:proofErr w:type="gramStart"/>
       <w:r>
         <w:rPr>
@@ -5144,7 +5215,7 @@
           <w:lang w:val="en-US"/>
         </w:rPr>
       </w:pPr>
-      <w:bookmarkStart w:id="13" w:name="_Toc72195745"/>
+      <w:bookmarkStart w:id="13" w:name="_Toc72197123"/>
       <w:proofErr w:type="gramStart"/>
       <w:r>
         <w:rPr>
@@ -5273,7 +5344,19 @@
         <w:rPr>
           <w:lang w:val="en-US"/>
         </w:rPr>
-        <w:t>Surefire plugin runs test and generates statistics.</w:t>
+        <w:t xml:space="preserve">Surefire plugin runs </w:t>
+      </w:r>
+      <w:r>
+        <w:rPr>
+          <w:lang w:val="en-US"/>
+        </w:rPr>
+        <w:t xml:space="preserve">our UNIT </w:t>
+      </w:r>
+      <w:r>
+        <w:rPr>
+          <w:lang w:val="en-US"/>
+        </w:rPr>
+        <w:t>test and generates statistics.</w:t>
       </w:r>
       <w:r>
         <w:rPr>
@@ -5366,7 +5449,7 @@
           <w:lang w:val="en-US"/>
         </w:rPr>
       </w:pPr>
-      <w:bookmarkStart w:id="14" w:name="_Toc72195746"/>
+      <w:bookmarkStart w:id="14" w:name="_Toc72197124"/>
       <w:proofErr w:type="gramStart"/>
       <w:r>
         <w:rPr>
@@ -5527,7 +5610,7 @@
           <w:lang w:val="en-US"/>
         </w:rPr>
       </w:pPr>
-      <w:bookmarkStart w:id="15" w:name="_Toc72195747"/>
+      <w:bookmarkStart w:id="15" w:name="_Toc72197125"/>
       <w:proofErr w:type="gramStart"/>
       <w:r>
         <w:rPr>
@@ -6131,7 +6214,7 @@
           <w:lang w:val="en-US"/>
         </w:rPr>
       </w:pPr>
-      <w:bookmarkStart w:id="16" w:name="_Toc72195748"/>
+      <w:bookmarkStart w:id="16" w:name="_Toc72197126"/>
       <w:proofErr w:type="gramStart"/>
       <w:r>
         <w:rPr>
@@ -6245,6 +6328,182 @@
         </w:rPr>
         <w:t xml:space="preserve"> to target in phase validate is included.</w:t>
       </w:r>
+    </w:p>
+    <w:p>
+      <w:pPr>
+        <w:rPr>
+          <w:lang w:val="en-US"/>
+        </w:rPr>
+      </w:pPr>
+      <w:r>
+        <w:rPr>
+          <w:lang w:val="en-US"/>
+        </w:rPr>
+        <w:t>-----------------------------------------------------------------------------------------------------------------------------------------------------------</w:t>
+      </w:r>
+    </w:p>
+    <w:p>
+      <w:pPr>
+        <w:pStyle w:val="Heading2"/>
+        <w:rPr>
+          <w:lang w:val="en-US"/>
+        </w:rPr>
+      </w:pPr>
+      <w:bookmarkStart w:id="17" w:name="_Toc72197127"/>
+      <w:proofErr w:type="gramStart"/>
+      <w:r>
+        <w:rPr>
+          <w:rStyle w:val="Heading1Char"/>
+          <w:lang w:val="en-US"/>
+        </w:rPr>
+        <w:t xml:space="preserve">Lesson </w:t>
+      </w:r>
+      <w:r>
+        <w:rPr>
+          <w:rStyle w:val="Heading1Char"/>
+          <w:lang w:val="en-US"/>
+        </w:rPr>
+        <w:t>1</w:t>
+      </w:r>
+      <w:r>
+        <w:rPr>
+          <w:rStyle w:val="Heading1Char"/>
+          <w:lang w:val="en-US"/>
+        </w:rPr>
+        <w:t>7</w:t>
+      </w:r>
+      <w:r>
+        <w:rPr>
+          <w:rStyle w:val="Heading1Char"/>
+          <w:lang w:val="en-US"/>
+        </w:rPr>
+        <w:t>.</w:t>
+      </w:r>
+      <w:proofErr w:type="gramEnd"/>
+      <w:r>
+        <w:rPr>
+          <w:rStyle w:val="Heading1Char"/>
+          <w:lang w:val="en-US"/>
+        </w:rPr>
+        <w:t xml:space="preserve"> </w:t>
+      </w:r>
+      <w:r>
+        <w:rPr>
+          <w:rStyle w:val="Heading1Char"/>
+          <w:lang w:val="en-US"/>
+        </w:rPr>
+        <w:t>Verify phase. Failsafe plugin</w:t>
+      </w:r>
+      <w:bookmarkEnd w:id="17"/>
+    </w:p>
+    <w:p>
+      <w:pPr>
+        <w:rPr>
+          <w:lang w:val="en-US"/>
+        </w:rPr>
+      </w:pPr>
+    </w:p>
+    <w:p>
+      <w:pPr>
+        <w:rPr>
+          <w:lang w:val="en-US"/>
+        </w:rPr>
+      </w:pPr>
+      <w:r>
+        <w:rPr>
+          <w:lang w:val="en-US"/>
+        </w:rPr>
+        <w:t>Failsafe</w:t>
+      </w:r>
+      <w:r>
+        <w:rPr>
+          <w:lang w:val="en-US"/>
+        </w:rPr>
+        <w:t xml:space="preserve"> plugin runs our </w:t>
+      </w:r>
+      <w:r>
+        <w:rPr>
+          <w:lang w:val="en-US"/>
+        </w:rPr>
+        <w:t>INTEGRATION</w:t>
+      </w:r>
+      <w:r>
+        <w:rPr>
+          <w:lang w:val="en-US"/>
+        </w:rPr>
+        <w:t xml:space="preserve"> test</w:t>
+      </w:r>
+      <w:r>
+        <w:rPr>
+          <w:lang w:val="en-US"/>
+        </w:rPr>
+        <w:t>s</w:t>
+      </w:r>
+      <w:r>
+        <w:rPr>
+          <w:lang w:val="en-US"/>
+        </w:rPr>
+        <w:t xml:space="preserve"> and generates statistics. By default it runs tests with </w:t>
+      </w:r>
+      <w:r>
+        <w:rPr>
+          <w:lang w:val="en-US"/>
+        </w:rPr>
+        <w:t>prefixes and postfixes “IT”.</w:t>
+      </w:r>
+    </w:p>
+    <w:p>
+      <w:pPr>
+        <w:rPr>
+          <w:lang w:val="en-US"/>
+        </w:rPr>
+      </w:pPr>
+      <w:r>
+        <w:rPr>
+          <w:lang w:val="en-US"/>
+        </w:rPr>
+        <w:t>By default to verify phase no goal is connected. We override it in build section like in previous lesson.</w:t>
+      </w:r>
+    </w:p>
+    <w:p>
+      <w:pPr>
+        <w:rPr>
+          <w:lang w:val="en-US"/>
+        </w:rPr>
+      </w:pPr>
+      <w:r>
+        <w:rPr>
+          <w:lang w:val="en-US"/>
+        </w:rPr>
+        <w:t>Example as well is in attached project.</w:t>
+      </w:r>
+    </w:p>
+    <w:p>
+      <w:pPr>
+        <w:rPr>
+          <w:lang w:val="en-US"/>
+        </w:rPr>
+      </w:pPr>
+      <w:r>
+        <w:rPr>
+          <w:lang w:val="en-US"/>
+        </w:rPr>
+        <w:t>All reports (surefire and failsafe) are in target folder.</w:t>
+      </w:r>
+    </w:p>
+    <w:p>
+      <w:pPr>
+        <w:rPr>
+          <w:lang w:val="en-US"/>
+        </w:rPr>
+      </w:pPr>
+    </w:p>
+    <w:p>
+      <w:pPr>
+        <w:rPr>
+          <w:lang w:val="en-US"/>
+        </w:rPr>
+      </w:pPr>
     </w:p>
     <w:p>
       <w:pPr>
@@ -7524,7 +7783,7 @@
 </file>
 
 <file path=customXml/itemProps1.xml><?xml version="1.0" encoding="utf-8"?>
-<ds:datastoreItem xmlns:ds="http://schemas.openxmlformats.org/officeDocument/2006/customXml" ds:itemID="{8DB5EB2B-027E-472F-B62E-8EFA2A772CCB}">
+<ds:datastoreItem xmlns:ds="http://schemas.openxmlformats.org/officeDocument/2006/customXml" ds:itemID="{7E2B4BD2-89BC-4328-AB35-2895DA8A51A8}">
   <ds:schemaRefs>
     <ds:schemaRef ds:uri="http://schemas.openxmlformats.org/officeDocument/2006/bibliography"/>
   </ds:schemaRefs>

</xml_diff>

<commit_message>
deploy phase and nexus
</commit_message>
<xml_diff>
--- a/lessons.docx
+++ b/lessons.docx
@@ -40,6 +40,8 @@
             </w:rPr>
           </w:pPr>
         </w:p>
+        <w:bookmarkStart w:id="0" w:name="_GoBack"/>
+        <w:bookmarkEnd w:id="0"/>
         <w:p>
           <w:pPr>
             <w:pStyle w:val="TOC2"/>
@@ -61,7 +63,7 @@
           <w:r>
             <w:fldChar w:fldCharType="separate"/>
           </w:r>
-          <w:hyperlink w:anchor="_Toc72272230" w:history="1">
+          <w:hyperlink w:anchor="_Toc72275175" w:history="1">
             <w:r>
               <w:rPr>
                 <w:rStyle w:val="Hyperlink"/>
@@ -89,7 +91,7 @@
                 <w:noProof/>
                 <w:webHidden/>
               </w:rPr>
-              <w:instrText xml:space="preserve"> PAGEREF _Toc72272230 \h </w:instrText>
+              <w:instrText xml:space="preserve"> PAGEREF _Toc72275175 \h </w:instrText>
             </w:r>
             <w:r>
               <w:rPr>
@@ -132,7 +134,7 @@
               <w:lang w:eastAsia="ru-RU"/>
             </w:rPr>
           </w:pPr>
-          <w:hyperlink w:anchor="_Toc72272231" w:history="1">
+          <w:hyperlink w:anchor="_Toc72275176" w:history="1">
             <w:r>
               <w:rPr>
                 <w:rStyle w:val="Hyperlink"/>
@@ -160,7 +162,7 @@
                 <w:noProof/>
                 <w:webHidden/>
               </w:rPr>
-              <w:instrText xml:space="preserve"> PAGEREF _Toc72272231 \h </w:instrText>
+              <w:instrText xml:space="preserve"> PAGEREF _Toc72275176 \h </w:instrText>
             </w:r>
             <w:r>
               <w:rPr>
@@ -203,7 +205,7 @@
               <w:lang w:eastAsia="ru-RU"/>
             </w:rPr>
           </w:pPr>
-          <w:hyperlink w:anchor="_Toc72272232" w:history="1">
+          <w:hyperlink w:anchor="_Toc72275177" w:history="1">
             <w:r>
               <w:rPr>
                 <w:rStyle w:val="Hyperlink"/>
@@ -231,7 +233,7 @@
                 <w:noProof/>
                 <w:webHidden/>
               </w:rPr>
-              <w:instrText xml:space="preserve"> PAGEREF _Toc72272232 \h </w:instrText>
+              <w:instrText xml:space="preserve"> PAGEREF _Toc72275177 \h </w:instrText>
             </w:r>
             <w:r>
               <w:rPr>
@@ -274,7 +276,7 @@
               <w:lang w:eastAsia="ru-RU"/>
             </w:rPr>
           </w:pPr>
-          <w:hyperlink w:anchor="_Toc72272233" w:history="1">
+          <w:hyperlink w:anchor="_Toc72275178" w:history="1">
             <w:r>
               <w:rPr>
                 <w:rStyle w:val="Hyperlink"/>
@@ -302,7 +304,7 @@
                 <w:noProof/>
                 <w:webHidden/>
               </w:rPr>
-              <w:instrText xml:space="preserve"> PAGEREF _Toc72272233 \h </w:instrText>
+              <w:instrText xml:space="preserve"> PAGEREF _Toc72275178 \h </w:instrText>
             </w:r>
             <w:r>
               <w:rPr>
@@ -345,7 +347,7 @@
               <w:lang w:eastAsia="ru-RU"/>
             </w:rPr>
           </w:pPr>
-          <w:hyperlink w:anchor="_Toc72272234" w:history="1">
+          <w:hyperlink w:anchor="_Toc72275179" w:history="1">
             <w:r>
               <w:rPr>
                 <w:rStyle w:val="Hyperlink"/>
@@ -373,7 +375,7 @@
                 <w:noProof/>
                 <w:webHidden/>
               </w:rPr>
-              <w:instrText xml:space="preserve"> PAGEREF _Toc72272234 \h </w:instrText>
+              <w:instrText xml:space="preserve"> PAGEREF _Toc72275179 \h </w:instrText>
             </w:r>
             <w:r>
               <w:rPr>
@@ -416,7 +418,7 @@
               <w:lang w:eastAsia="ru-RU"/>
             </w:rPr>
           </w:pPr>
-          <w:hyperlink w:anchor="_Toc72272235" w:history="1">
+          <w:hyperlink w:anchor="_Toc72275180" w:history="1">
             <w:r>
               <w:rPr>
                 <w:rStyle w:val="Hyperlink"/>
@@ -444,7 +446,7 @@
                 <w:noProof/>
                 <w:webHidden/>
               </w:rPr>
-              <w:instrText xml:space="preserve"> PAGEREF _Toc72272235 \h </w:instrText>
+              <w:instrText xml:space="preserve"> PAGEREF _Toc72275180 \h </w:instrText>
             </w:r>
             <w:r>
               <w:rPr>
@@ -487,7 +489,7 @@
               <w:lang w:eastAsia="ru-RU"/>
             </w:rPr>
           </w:pPr>
-          <w:hyperlink w:anchor="_Toc72272236" w:history="1">
+          <w:hyperlink w:anchor="_Toc72275181" w:history="1">
             <w:r>
               <w:rPr>
                 <w:rStyle w:val="Hyperlink"/>
@@ -515,7 +517,7 @@
                 <w:noProof/>
                 <w:webHidden/>
               </w:rPr>
-              <w:instrText xml:space="preserve"> PAGEREF _Toc72272236 \h </w:instrText>
+              <w:instrText xml:space="preserve"> PAGEREF _Toc72275181 \h </w:instrText>
             </w:r>
             <w:r>
               <w:rPr>
@@ -558,7 +560,7 @@
               <w:lang w:eastAsia="ru-RU"/>
             </w:rPr>
           </w:pPr>
-          <w:hyperlink w:anchor="_Toc72272237" w:history="1">
+          <w:hyperlink w:anchor="_Toc72275182" w:history="1">
             <w:r>
               <w:rPr>
                 <w:rStyle w:val="Hyperlink"/>
@@ -586,7 +588,7 @@
                 <w:noProof/>
                 <w:webHidden/>
               </w:rPr>
-              <w:instrText xml:space="preserve"> PAGEREF _Toc72272237 \h </w:instrText>
+              <w:instrText xml:space="preserve"> PAGEREF _Toc72275182 \h </w:instrText>
             </w:r>
             <w:r>
               <w:rPr>
@@ -629,7 +631,7 @@
               <w:lang w:eastAsia="ru-RU"/>
             </w:rPr>
           </w:pPr>
-          <w:hyperlink w:anchor="_Toc72272238" w:history="1">
+          <w:hyperlink w:anchor="_Toc72275183" w:history="1">
             <w:r>
               <w:rPr>
                 <w:rStyle w:val="Hyperlink"/>
@@ -657,7 +659,7 @@
                 <w:noProof/>
                 <w:webHidden/>
               </w:rPr>
-              <w:instrText xml:space="preserve"> PAGEREF _Toc72272238 \h </w:instrText>
+              <w:instrText xml:space="preserve"> PAGEREF _Toc72275183 \h </w:instrText>
             </w:r>
             <w:r>
               <w:rPr>
@@ -700,7 +702,7 @@
               <w:lang w:eastAsia="ru-RU"/>
             </w:rPr>
           </w:pPr>
-          <w:hyperlink w:anchor="_Toc72272239" w:history="1">
+          <w:hyperlink w:anchor="_Toc72275184" w:history="1">
             <w:r>
               <w:rPr>
                 <w:rStyle w:val="Hyperlink"/>
@@ -728,7 +730,7 @@
                 <w:noProof/>
                 <w:webHidden/>
               </w:rPr>
-              <w:instrText xml:space="preserve"> PAGEREF _Toc72272239 \h </w:instrText>
+              <w:instrText xml:space="preserve"> PAGEREF _Toc72275184 \h </w:instrText>
             </w:r>
             <w:r>
               <w:rPr>
@@ -771,7 +773,7 @@
               <w:lang w:eastAsia="ru-RU"/>
             </w:rPr>
           </w:pPr>
-          <w:hyperlink w:anchor="_Toc72272240" w:history="1">
+          <w:hyperlink w:anchor="_Toc72275185" w:history="1">
             <w:r>
               <w:rPr>
                 <w:rStyle w:val="Hyperlink"/>
@@ -799,7 +801,7 @@
                 <w:noProof/>
                 <w:webHidden/>
               </w:rPr>
-              <w:instrText xml:space="preserve"> PAGEREF _Toc72272240 \h </w:instrText>
+              <w:instrText xml:space="preserve"> PAGEREF _Toc72275185 \h </w:instrText>
             </w:r>
             <w:r>
               <w:rPr>
@@ -842,7 +844,7 @@
               <w:lang w:eastAsia="ru-RU"/>
             </w:rPr>
           </w:pPr>
-          <w:hyperlink w:anchor="_Toc72272241" w:history="1">
+          <w:hyperlink w:anchor="_Toc72275186" w:history="1">
             <w:r>
               <w:rPr>
                 <w:rStyle w:val="Hyperlink"/>
@@ -870,7 +872,7 @@
                 <w:noProof/>
                 <w:webHidden/>
               </w:rPr>
-              <w:instrText xml:space="preserve"> PAGEREF _Toc72272241 \h </w:instrText>
+              <w:instrText xml:space="preserve"> PAGEREF _Toc72275186 \h </w:instrText>
             </w:r>
             <w:r>
               <w:rPr>
@@ -913,7 +915,7 @@
               <w:lang w:eastAsia="ru-RU"/>
             </w:rPr>
           </w:pPr>
-          <w:hyperlink w:anchor="_Toc72272242" w:history="1">
+          <w:hyperlink w:anchor="_Toc72275187" w:history="1">
             <w:r>
               <w:rPr>
                 <w:rStyle w:val="Hyperlink"/>
@@ -941,7 +943,7 @@
                 <w:noProof/>
                 <w:webHidden/>
               </w:rPr>
-              <w:instrText xml:space="preserve"> PAGEREF _Toc72272242 \h </w:instrText>
+              <w:instrText xml:space="preserve"> PAGEREF _Toc72275187 \h </w:instrText>
             </w:r>
             <w:r>
               <w:rPr>
@@ -984,7 +986,7 @@
               <w:lang w:eastAsia="ru-RU"/>
             </w:rPr>
           </w:pPr>
-          <w:hyperlink w:anchor="_Toc72272243" w:history="1">
+          <w:hyperlink w:anchor="_Toc72275188" w:history="1">
             <w:r>
               <w:rPr>
                 <w:rStyle w:val="Hyperlink"/>
@@ -1012,7 +1014,7 @@
                 <w:noProof/>
                 <w:webHidden/>
               </w:rPr>
-              <w:instrText xml:space="preserve"> PAGEREF _Toc72272243 \h </w:instrText>
+              <w:instrText xml:space="preserve"> PAGEREF _Toc72275188 \h </w:instrText>
             </w:r>
             <w:r>
               <w:rPr>
@@ -1055,7 +1057,7 @@
               <w:lang w:eastAsia="ru-RU"/>
             </w:rPr>
           </w:pPr>
-          <w:hyperlink w:anchor="_Toc72272244" w:history="1">
+          <w:hyperlink w:anchor="_Toc72275189" w:history="1">
             <w:r>
               <w:rPr>
                 <w:rStyle w:val="Hyperlink"/>
@@ -1083,7 +1085,7 @@
                 <w:noProof/>
                 <w:webHidden/>
               </w:rPr>
-              <w:instrText xml:space="preserve"> PAGEREF _Toc72272244 \h </w:instrText>
+              <w:instrText xml:space="preserve"> PAGEREF _Toc72275189 \h </w:instrText>
             </w:r>
             <w:r>
               <w:rPr>
@@ -1126,7 +1128,7 @@
               <w:lang w:eastAsia="ru-RU"/>
             </w:rPr>
           </w:pPr>
-          <w:hyperlink w:anchor="_Toc72272245" w:history="1">
+          <w:hyperlink w:anchor="_Toc72275190" w:history="1">
             <w:r>
               <w:rPr>
                 <w:rStyle w:val="Hyperlink"/>
@@ -1154,7 +1156,7 @@
                 <w:noProof/>
                 <w:webHidden/>
               </w:rPr>
-              <w:instrText xml:space="preserve"> PAGEREF _Toc72272245 \h </w:instrText>
+              <w:instrText xml:space="preserve"> PAGEREF _Toc72275190 \h </w:instrText>
             </w:r>
             <w:r>
               <w:rPr>
@@ -1197,7 +1199,7 @@
               <w:lang w:eastAsia="ru-RU"/>
             </w:rPr>
           </w:pPr>
-          <w:hyperlink w:anchor="_Toc72272246" w:history="1">
+          <w:hyperlink w:anchor="_Toc72275191" w:history="1">
             <w:r>
               <w:rPr>
                 <w:rStyle w:val="Hyperlink"/>
@@ -1225,7 +1227,7 @@
                 <w:noProof/>
                 <w:webHidden/>
               </w:rPr>
-              <w:instrText xml:space="preserve"> PAGEREF _Toc72272246 \h </w:instrText>
+              <w:instrText xml:space="preserve"> PAGEREF _Toc72275191 \h </w:instrText>
             </w:r>
             <w:r>
               <w:rPr>
@@ -1268,7 +1270,7 @@
               <w:lang w:eastAsia="ru-RU"/>
             </w:rPr>
           </w:pPr>
-          <w:hyperlink w:anchor="_Toc72272247" w:history="1">
+          <w:hyperlink w:anchor="_Toc72275192" w:history="1">
             <w:r>
               <w:rPr>
                 <w:rStyle w:val="Hyperlink"/>
@@ -1296,7 +1298,78 @@
                 <w:noProof/>
                 <w:webHidden/>
               </w:rPr>
-              <w:instrText xml:space="preserve"> PAGEREF _Toc72272247 \h </w:instrText>
+              <w:instrText xml:space="preserve"> PAGEREF _Toc72275192 \h </w:instrText>
+            </w:r>
+            <w:r>
+              <w:rPr>
+                <w:noProof/>
+                <w:webHidden/>
+              </w:rPr>
+            </w:r>
+            <w:r>
+              <w:rPr>
+                <w:noProof/>
+                <w:webHidden/>
+              </w:rPr>
+              <w:fldChar w:fldCharType="separate"/>
+            </w:r>
+            <w:r>
+              <w:rPr>
+                <w:noProof/>
+                <w:webHidden/>
+              </w:rPr>
+              <w:t>9</w:t>
+            </w:r>
+            <w:r>
+              <w:rPr>
+                <w:noProof/>
+                <w:webHidden/>
+              </w:rPr>
+              <w:fldChar w:fldCharType="end"/>
+            </w:r>
+          </w:hyperlink>
+        </w:p>
+        <w:p>
+          <w:pPr>
+            <w:pStyle w:val="TOC2"/>
+            <w:tabs>
+              <w:tab w:val="right" w:leader="dot" w:pos="10456"/>
+            </w:tabs>
+            <w:rPr>
+              <w:rFonts w:eastAsiaTheme="minorEastAsia"/>
+              <w:noProof/>
+              <w:lang w:eastAsia="ru-RU"/>
+            </w:rPr>
+          </w:pPr>
+          <w:hyperlink w:anchor="_Toc72275193" w:history="1">
+            <w:r>
+              <w:rPr>
+                <w:rStyle w:val="Hyperlink"/>
+                <w:noProof/>
+                <w:lang w:val="en-US"/>
+              </w:rPr>
+              <w:t>Lesson 19. Deploy phase. Nexus</w:t>
+            </w:r>
+            <w:r>
+              <w:rPr>
+                <w:noProof/>
+                <w:webHidden/>
+              </w:rPr>
+              <w:tab/>
+            </w:r>
+            <w:r>
+              <w:rPr>
+                <w:noProof/>
+                <w:webHidden/>
+              </w:rPr>
+              <w:fldChar w:fldCharType="begin"/>
+            </w:r>
+            <w:r>
+              <w:rPr>
+                <w:noProof/>
+                <w:webHidden/>
+              </w:rPr>
+              <w:instrText xml:space="preserve"> PAGEREF _Toc72275193 \h </w:instrText>
             </w:r>
             <w:r>
               <w:rPr>
@@ -1337,8 +1410,6 @@
             <w:fldChar w:fldCharType="end"/>
           </w:r>
         </w:p>
-        <w:bookmarkStart w:id="0" w:name="_GoBack" w:displacedByCustomXml="next"/>
-        <w:bookmarkEnd w:id="0" w:displacedByCustomXml="next"/>
       </w:sdtContent>
     </w:sdt>
     <w:p>
@@ -1376,7 +1447,7 @@
           <w:lang w:val="en-US"/>
         </w:rPr>
       </w:pPr>
-      <w:bookmarkStart w:id="1" w:name="_Toc72272230"/>
+      <w:bookmarkStart w:id="1" w:name="_Toc72275175"/>
       <w:proofErr w:type="gramStart"/>
       <w:r>
         <w:rPr>
@@ -1609,7 +1680,7 @@
           <w:lang w:val="en-US"/>
         </w:rPr>
       </w:pPr>
-      <w:bookmarkStart w:id="2" w:name="_Toc72272231"/>
+      <w:bookmarkStart w:id="2" w:name="_Toc72275176"/>
       <w:proofErr w:type="gramStart"/>
       <w:r>
         <w:rPr>
@@ -1723,7 +1794,7 @@
           <w:lang w:val="en-US"/>
         </w:rPr>
       </w:pPr>
-      <w:bookmarkStart w:id="3" w:name="_Toc72272232"/>
+      <w:bookmarkStart w:id="3" w:name="_Toc72275177"/>
       <w:proofErr w:type="gramStart"/>
       <w:r>
         <w:rPr>
@@ -1898,7 +1969,7 @@
           <w:lang w:val="en-US"/>
         </w:rPr>
       </w:pPr>
-      <w:bookmarkStart w:id="4" w:name="_Toc72272233"/>
+      <w:bookmarkStart w:id="4" w:name="_Toc72275178"/>
       <w:proofErr w:type="gramStart"/>
       <w:r>
         <w:rPr>
@@ -2366,7 +2437,7 @@
           <w:lang w:val="en-US"/>
         </w:rPr>
       </w:pPr>
-      <w:bookmarkStart w:id="5" w:name="_Toc72272234"/>
+      <w:bookmarkStart w:id="5" w:name="_Toc72275179"/>
       <w:proofErr w:type="gramStart"/>
       <w:r>
         <w:rPr>
@@ -2426,7 +2497,7 @@
           <w:lang w:val="en-US"/>
         </w:rPr>
       </w:pPr>
-      <w:bookmarkStart w:id="6" w:name="_Toc72272235"/>
+      <w:bookmarkStart w:id="6" w:name="_Toc72275180"/>
       <w:proofErr w:type="gramStart"/>
       <w:r>
         <w:rPr>
@@ -2528,7 +2599,7 @@
           <w:lang w:val="en-US"/>
         </w:rPr>
       </w:pPr>
-      <w:bookmarkStart w:id="7" w:name="_Toc72272236"/>
+      <w:bookmarkStart w:id="7" w:name="_Toc72275181"/>
       <w:proofErr w:type="gramStart"/>
       <w:r>
         <w:rPr>
@@ -2626,7 +2697,7 @@
           <w:lang w:val="en-US"/>
         </w:rPr>
       </w:pPr>
-      <w:bookmarkStart w:id="8" w:name="_Toc72272237"/>
+      <w:bookmarkStart w:id="8" w:name="_Toc72275182"/>
       <w:proofErr w:type="gramStart"/>
       <w:r>
         <w:rPr>
@@ -2744,7 +2815,7 @@
           <w:lang w:val="en-US"/>
         </w:rPr>
       </w:pPr>
-      <w:bookmarkStart w:id="9" w:name="_Toc72272238"/>
+      <w:bookmarkStart w:id="9" w:name="_Toc72275183"/>
       <w:proofErr w:type="gramStart"/>
       <w:r>
         <w:rPr>
@@ -3344,7 +3415,7 @@
           <w:lang w:val="en-US"/>
         </w:rPr>
       </w:pPr>
-      <w:bookmarkStart w:id="10" w:name="_Toc72272239"/>
+      <w:bookmarkStart w:id="10" w:name="_Toc72275184"/>
       <w:proofErr w:type="gramStart"/>
       <w:r>
         <w:rPr>
@@ -3612,7 +3683,7 @@
           <w:lang w:val="en-US"/>
         </w:rPr>
       </w:pPr>
-      <w:bookmarkStart w:id="11" w:name="_Toc72272240"/>
+      <w:bookmarkStart w:id="11" w:name="_Toc72275185"/>
       <w:proofErr w:type="gramStart"/>
       <w:r>
         <w:rPr>
@@ -3970,7 +4041,7 @@
           <w:lang w:val="en-US"/>
         </w:rPr>
       </w:pPr>
-      <w:bookmarkStart w:id="12" w:name="_Toc72272241"/>
+      <w:bookmarkStart w:id="12" w:name="_Toc72275186"/>
       <w:proofErr w:type="gramStart"/>
       <w:r>
         <w:rPr>
@@ -5286,7 +5357,7 @@
           <w:lang w:val="en-US"/>
         </w:rPr>
       </w:pPr>
-      <w:bookmarkStart w:id="13" w:name="_Toc72272242"/>
+      <w:bookmarkStart w:id="13" w:name="_Toc72275187"/>
       <w:proofErr w:type="gramStart"/>
       <w:r>
         <w:rPr>
@@ -5520,7 +5591,7 @@
           <w:lang w:val="en-US"/>
         </w:rPr>
       </w:pPr>
-      <w:bookmarkStart w:id="14" w:name="_Toc72272243"/>
+      <w:bookmarkStart w:id="14" w:name="_Toc72275188"/>
       <w:proofErr w:type="gramStart"/>
       <w:r>
         <w:rPr>
@@ -5681,7 +5752,7 @@
           <w:lang w:val="en-US"/>
         </w:rPr>
       </w:pPr>
-      <w:bookmarkStart w:id="15" w:name="_Toc72272244"/>
+      <w:bookmarkStart w:id="15" w:name="_Toc72275189"/>
       <w:proofErr w:type="gramStart"/>
       <w:r>
         <w:rPr>
@@ -6285,7 +6356,7 @@
           <w:lang w:val="en-US"/>
         </w:rPr>
       </w:pPr>
-      <w:bookmarkStart w:id="16" w:name="_Toc72272245"/>
+      <w:bookmarkStart w:id="16" w:name="_Toc72275190"/>
       <w:proofErr w:type="gramStart"/>
       <w:r>
         <w:rPr>
@@ -6406,7 +6477,7 @@
           <w:lang w:val="en-US"/>
         </w:rPr>
       </w:pPr>
-      <w:bookmarkStart w:id="17" w:name="_Toc72272246"/>
+      <w:bookmarkStart w:id="17" w:name="_Toc72275191"/>
       <w:proofErr w:type="gramStart"/>
       <w:r>
         <w:rPr>
@@ -6519,7 +6590,7 @@
           <w:lang w:val="en-US"/>
         </w:rPr>
       </w:pPr>
-      <w:bookmarkStart w:id="18" w:name="_Toc72272247"/>
+      <w:bookmarkStart w:id="18" w:name="_Toc72275192"/>
       <w:proofErr w:type="gramStart"/>
       <w:r>
         <w:rPr>
@@ -6626,20 +6697,1030 @@
           <w:lang w:val="en-US"/>
         </w:rPr>
       </w:pPr>
-    </w:p>
-    <w:p>
-      <w:pPr>
-        <w:rPr>
-          <w:lang w:val="en-US"/>
-        </w:rPr>
-      </w:pPr>
-    </w:p>
-    <w:p>
-      <w:pPr>
-        <w:rPr>
-          <w:lang w:val="en-US"/>
-        </w:rPr>
-      </w:pPr>
+      <w:r>
+        <w:rPr>
+          <w:lang w:val="en-US"/>
+        </w:rPr>
+        <w:t>-----------------------------------------------------------------------------------------------------------------------------------------------------------</w:t>
+      </w:r>
+    </w:p>
+    <w:p>
+      <w:pPr>
+        <w:pStyle w:val="Heading2"/>
+        <w:rPr>
+          <w:lang w:val="en-US"/>
+        </w:rPr>
+      </w:pPr>
+      <w:bookmarkStart w:id="19" w:name="_Toc72275193"/>
+      <w:proofErr w:type="gramStart"/>
+      <w:r>
+        <w:rPr>
+          <w:rStyle w:val="Heading1Char"/>
+          <w:lang w:val="en-US"/>
+        </w:rPr>
+        <w:t xml:space="preserve">Lesson </w:t>
+      </w:r>
+      <w:r>
+        <w:rPr>
+          <w:rStyle w:val="Heading1Char"/>
+          <w:lang w:val="en-US"/>
+        </w:rPr>
+        <w:t>1</w:t>
+      </w:r>
+      <w:r>
+        <w:rPr>
+          <w:rStyle w:val="Heading1Char"/>
+          <w:lang w:val="en-US"/>
+        </w:rPr>
+        <w:t>9</w:t>
+      </w:r>
+      <w:r>
+        <w:rPr>
+          <w:rStyle w:val="Heading1Char"/>
+          <w:lang w:val="en-US"/>
+        </w:rPr>
+        <w:t>.</w:t>
+      </w:r>
+      <w:proofErr w:type="gramEnd"/>
+      <w:r>
+        <w:rPr>
+          <w:rStyle w:val="Heading1Char"/>
+          <w:lang w:val="en-US"/>
+        </w:rPr>
+        <w:t xml:space="preserve"> </w:t>
+      </w:r>
+      <w:r>
+        <w:rPr>
+          <w:rStyle w:val="Heading1Char"/>
+          <w:lang w:val="en-US"/>
+        </w:rPr>
+        <w:t>Deploy</w:t>
+      </w:r>
+      <w:r>
+        <w:rPr>
+          <w:rStyle w:val="Heading1Char"/>
+          <w:lang w:val="en-US"/>
+        </w:rPr>
+        <w:t xml:space="preserve"> phase</w:t>
+      </w:r>
+      <w:r>
+        <w:rPr>
+          <w:rStyle w:val="Heading1Char"/>
+          <w:lang w:val="en-US"/>
+        </w:rPr>
+        <w:t>. Nexus</w:t>
+      </w:r>
+      <w:bookmarkEnd w:id="19"/>
+    </w:p>
+    <w:p>
+      <w:pPr>
+        <w:rPr>
+          <w:lang w:val="en-US"/>
+        </w:rPr>
+      </w:pPr>
+    </w:p>
+    <w:p>
+      <w:pPr>
+        <w:rPr>
+          <w:lang w:val="en-US"/>
+        </w:rPr>
+      </w:pPr>
+      <w:r>
+        <w:rPr>
+          <w:lang w:val="en-US"/>
+        </w:rPr>
+        <w:t>We don’t have rights to deploy our artifacts to remote Maven repository.</w:t>
+      </w:r>
+    </w:p>
+    <w:p>
+      <w:pPr>
+        <w:rPr>
+          <w:lang w:val="en-US"/>
+        </w:rPr>
+      </w:pPr>
+      <w:r>
+        <w:rPr>
+          <w:lang w:val="en-US"/>
+        </w:rPr>
+        <w:t>The most widespread available repository for Maven is Nexus.</w:t>
+      </w:r>
+      <w:r>
+        <w:rPr>
+          <w:lang w:val="en-US"/>
+        </w:rPr>
+        <w:t xml:space="preserve"> Nexus is also used like cache for dependencies.</w:t>
+      </w:r>
+    </w:p>
+    <w:p>
+      <w:pPr>
+        <w:jc w:val="center"/>
+        <w:rPr>
+          <w:lang w:val="en-US"/>
+        </w:rPr>
+      </w:pPr>
+      <w:r>
+        <w:rPr>
+          <w:noProof/>
+          <w:lang w:eastAsia="ru-RU"/>
+        </w:rPr>
+        <w:drawing>
+          <wp:inline distT="0" distB="0" distL="0" distR="0" wp14:anchorId="3263BD73" wp14:editId="2620447B">
+            <wp:extent cx="5020236" cy="2478253"/>
+            <wp:effectExtent l="0" t="0" r="0" b="0"/>
+            <wp:docPr id="5" name="Picture 5"/>
+            <wp:cNvGraphicFramePr>
+              <a:graphicFrameLocks xmlns:a="http://schemas.openxmlformats.org/drawingml/2006/main" noChangeAspect="1"/>
+            </wp:cNvGraphicFramePr>
+            <a:graphic xmlns:a="http://schemas.openxmlformats.org/drawingml/2006/main">
+              <a:graphicData uri="http://schemas.openxmlformats.org/drawingml/2006/picture">
+                <pic:pic xmlns:pic="http://schemas.openxmlformats.org/drawingml/2006/picture">
+                  <pic:nvPicPr>
+                    <pic:cNvPr id="0" name=""/>
+                    <pic:cNvPicPr/>
+                  </pic:nvPicPr>
+                  <pic:blipFill>
+                    <a:blip r:embed="rId18"/>
+                    <a:stretch>
+                      <a:fillRect/>
+                    </a:stretch>
+                  </pic:blipFill>
+                  <pic:spPr>
+                    <a:xfrm>
+                      <a:off x="0" y="0"/>
+                      <a:ext cx="5022151" cy="2479198"/>
+                    </a:xfrm>
+                    <a:prstGeom prst="rect">
+                      <a:avLst/>
+                    </a:prstGeom>
+                  </pic:spPr>
+                </pic:pic>
+              </a:graphicData>
+            </a:graphic>
+          </wp:inline>
+        </w:drawing>
+      </w:r>
+    </w:p>
+    <w:p>
+      <w:pPr>
+        <w:rPr>
+          <w:lang w:val="en-US"/>
+        </w:rPr>
+      </w:pPr>
+      <w:r>
+        <w:rPr>
+          <w:lang w:val="en-US"/>
+        </w:rPr>
+        <w:t>Programmers pull dependencies from Nexus. If dependency is absent in Nexus, Nexus pulls it from remote Maven repository.</w:t>
+      </w:r>
+    </w:p>
+    <w:p>
+      <w:pPr>
+        <w:rPr>
+          <w:lang w:val="en-US"/>
+        </w:rPr>
+      </w:pPr>
+      <w:r>
+        <w:rPr>
+          <w:lang w:val="en-US"/>
+        </w:rPr>
+        <w:t xml:space="preserve">The simplest way to deploy Nexus is to run it in Docker container. </w:t>
+      </w:r>
+    </w:p>
+    <w:p>
+      <w:pPr>
+        <w:rPr>
+          <w:lang w:val="en-US"/>
+        </w:rPr>
+      </w:pPr>
+      <w:r>
+        <w:rPr>
+          <w:lang w:val="en-US"/>
+        </w:rPr>
+        <w:t xml:space="preserve">Nexus has separate URLs for snapshots, releases and others. </w:t>
+      </w:r>
+      <w:r>
+        <w:rPr>
+          <w:lang w:val="en-US"/>
+        </w:rPr>
+        <w:t>We use those URLs in our POM file.</w:t>
+      </w:r>
+    </w:p>
+    <w:p>
+      <w:pPr>
+        <w:jc w:val="center"/>
+        <w:rPr>
+          <w:lang w:val="en-US"/>
+        </w:rPr>
+      </w:pPr>
+      <w:r>
+        <w:rPr>
+          <w:noProof/>
+          <w:lang w:eastAsia="ru-RU"/>
+        </w:rPr>
+        <w:drawing>
+          <wp:inline distT="0" distB="0" distL="0" distR="0" wp14:anchorId="3B1E313B" wp14:editId="52A5407E">
+            <wp:extent cx="4141694" cy="2029597"/>
+            <wp:effectExtent l="0" t="0" r="0" b="8890"/>
+            <wp:docPr id="7" name="Picture 7"/>
+            <wp:cNvGraphicFramePr>
+              <a:graphicFrameLocks xmlns:a="http://schemas.openxmlformats.org/drawingml/2006/main" noChangeAspect="1"/>
+            </wp:cNvGraphicFramePr>
+            <a:graphic xmlns:a="http://schemas.openxmlformats.org/drawingml/2006/main">
+              <a:graphicData uri="http://schemas.openxmlformats.org/drawingml/2006/picture">
+                <pic:pic xmlns:pic="http://schemas.openxmlformats.org/drawingml/2006/picture">
+                  <pic:nvPicPr>
+                    <pic:cNvPr id="0" name=""/>
+                    <pic:cNvPicPr/>
+                  </pic:nvPicPr>
+                  <pic:blipFill>
+                    <a:blip r:embed="rId19"/>
+                    <a:stretch>
+                      <a:fillRect/>
+                    </a:stretch>
+                  </pic:blipFill>
+                  <pic:spPr>
+                    <a:xfrm>
+                      <a:off x="0" y="0"/>
+                      <a:ext cx="4145598" cy="2031510"/>
+                    </a:xfrm>
+                    <a:prstGeom prst="rect">
+                      <a:avLst/>
+                    </a:prstGeom>
+                  </pic:spPr>
+                </pic:pic>
+              </a:graphicData>
+            </a:graphic>
+          </wp:inline>
+        </w:drawing>
+      </w:r>
+    </w:p>
+    <w:p>
+      <w:pPr>
+        <w:rPr>
+          <w:lang w:val="en-US"/>
+        </w:rPr>
+      </w:pPr>
+      <w:r>
+        <w:rPr>
+          <w:lang w:val="en-US"/>
+        </w:rPr>
+        <w:br w:type="page"/>
+      </w:r>
+    </w:p>
+    <w:p>
+      <w:pPr>
+        <w:rPr>
+          <w:lang w:val="en-US"/>
+        </w:rPr>
+      </w:pPr>
+      <w:r>
+        <w:rPr>
+          <w:lang w:val="en-US"/>
+        </w:rPr>
+        <w:lastRenderedPageBreak/>
+        <w:t>Our POM changes:</w:t>
+      </w:r>
+    </w:p>
+    <w:tbl>
+      <w:tblPr>
+        <w:tblW w:w="0" w:type="auto"/>
+        <w:shd w:val="clear" w:color="auto" w:fill="FFFFFF"/>
+        <w:tblCellMar>
+          <w:top w:w="15" w:type="dxa"/>
+          <w:left w:w="15" w:type="dxa"/>
+          <w:bottom w:w="15" w:type="dxa"/>
+          <w:right w:w="15" w:type="dxa"/>
+        </w:tblCellMar>
+        <w:tblLook w:val="04A0" w:firstRow="1" w:lastRow="0" w:firstColumn="1" w:lastColumn="0" w:noHBand="0" w:noVBand="1"/>
+      </w:tblPr>
+      <w:tblGrid>
+        <w:gridCol w:w="750"/>
+        <w:gridCol w:w="6832"/>
+      </w:tblGrid>
+      <w:tr>
+        <w:tc>
+          <w:tcPr>
+            <w:tcW w:w="750" w:type="dxa"/>
+            <w:shd w:val="clear" w:color="auto" w:fill="FFFFFF"/>
+            <w:noWrap/>
+            <w:tcMar>
+              <w:top w:w="0" w:type="dxa"/>
+              <w:left w:w="150" w:type="dxa"/>
+              <w:bottom w:w="0" w:type="dxa"/>
+              <w:right w:w="150" w:type="dxa"/>
+            </w:tcMar>
+            <w:hideMark/>
+          </w:tcPr>
+          <w:p>
+            <w:pPr>
+              <w:spacing w:after="0" w:line="300" w:lineRule="atLeast"/>
+              <w:jc w:val="right"/>
+              <w:rPr>
+                <w:rFonts w:ascii="Consolas" w:eastAsia="Times New Roman" w:hAnsi="Consolas" w:cs="Consolas"/>
+                <w:color w:val="24292E"/>
+                <w:sz w:val="18"/>
+                <w:szCs w:val="18"/>
+                <w:lang w:eastAsia="ru-RU"/>
+              </w:rPr>
+            </w:pPr>
+          </w:p>
+        </w:tc>
+        <w:tc>
+          <w:tcPr>
+            <w:tcW w:w="0" w:type="auto"/>
+            <w:shd w:val="clear" w:color="auto" w:fill="FFFFFF"/>
+            <w:tcMar>
+              <w:top w:w="0" w:type="dxa"/>
+              <w:left w:w="150" w:type="dxa"/>
+              <w:bottom w:w="0" w:type="dxa"/>
+              <w:right w:w="150" w:type="dxa"/>
+            </w:tcMar>
+            <w:hideMark/>
+          </w:tcPr>
+          <w:p>
+            <w:pPr>
+              <w:spacing w:after="0" w:line="300" w:lineRule="atLeast"/>
+              <w:rPr>
+                <w:rFonts w:ascii="Consolas" w:eastAsia="Times New Roman" w:hAnsi="Consolas" w:cs="Consolas"/>
+                <w:color w:val="24292E"/>
+                <w:sz w:val="18"/>
+                <w:szCs w:val="18"/>
+                <w:lang w:eastAsia="ru-RU"/>
+              </w:rPr>
+            </w:pPr>
+            <w:r>
+              <w:rPr>
+                <w:rFonts w:ascii="Consolas" w:eastAsia="Times New Roman" w:hAnsi="Consolas" w:cs="Consolas"/>
+                <w:color w:val="24292E"/>
+                <w:sz w:val="18"/>
+                <w:szCs w:val="18"/>
+                <w:lang w:eastAsia="ru-RU"/>
+              </w:rPr>
+              <w:t>&lt;!--  ~/.m2/settings.xml--&gt;</w:t>
+            </w:r>
+          </w:p>
+        </w:tc>
+      </w:tr>
+      <w:tr>
+        <w:tc>
+          <w:tcPr>
+            <w:tcW w:w="750" w:type="dxa"/>
+            <w:shd w:val="clear" w:color="auto" w:fill="FFFFFF"/>
+            <w:noWrap/>
+            <w:tcMar>
+              <w:top w:w="0" w:type="dxa"/>
+              <w:left w:w="150" w:type="dxa"/>
+              <w:bottom w:w="0" w:type="dxa"/>
+              <w:right w:w="150" w:type="dxa"/>
+            </w:tcMar>
+            <w:hideMark/>
+          </w:tcPr>
+          <w:p>
+            <w:pPr>
+              <w:spacing w:after="0" w:line="300" w:lineRule="atLeast"/>
+              <w:jc w:val="right"/>
+              <w:rPr>
+                <w:rFonts w:ascii="Consolas" w:eastAsia="Times New Roman" w:hAnsi="Consolas" w:cs="Consolas"/>
+                <w:color w:val="24292E"/>
+                <w:sz w:val="18"/>
+                <w:szCs w:val="18"/>
+                <w:lang w:eastAsia="ru-RU"/>
+              </w:rPr>
+            </w:pPr>
+          </w:p>
+        </w:tc>
+        <w:tc>
+          <w:tcPr>
+            <w:tcW w:w="0" w:type="auto"/>
+            <w:shd w:val="clear" w:color="auto" w:fill="FFFFFF"/>
+            <w:tcMar>
+              <w:top w:w="0" w:type="dxa"/>
+              <w:left w:w="150" w:type="dxa"/>
+              <w:bottom w:w="0" w:type="dxa"/>
+              <w:right w:w="150" w:type="dxa"/>
+            </w:tcMar>
+            <w:hideMark/>
+          </w:tcPr>
+          <w:p>
+            <w:pPr>
+              <w:spacing w:after="0" w:line="300" w:lineRule="atLeast"/>
+              <w:rPr>
+                <w:rFonts w:ascii="Consolas" w:eastAsia="Times New Roman" w:hAnsi="Consolas" w:cs="Consolas"/>
+                <w:color w:val="24292E"/>
+                <w:sz w:val="18"/>
+                <w:szCs w:val="18"/>
+                <w:lang w:eastAsia="ru-RU"/>
+              </w:rPr>
+            </w:pPr>
+            <w:r>
+              <w:rPr>
+                <w:rFonts w:ascii="Consolas" w:eastAsia="Times New Roman" w:hAnsi="Consolas" w:cs="Consolas"/>
+                <w:color w:val="24292E"/>
+                <w:sz w:val="18"/>
+                <w:szCs w:val="18"/>
+                <w:lang w:eastAsia="ru-RU"/>
+              </w:rPr>
+              <w:t xml:space="preserve">  &lt;distributionManagement&gt;</w:t>
+            </w:r>
+          </w:p>
+        </w:tc>
+      </w:tr>
+      <w:tr>
+        <w:tc>
+          <w:tcPr>
+            <w:tcW w:w="750" w:type="dxa"/>
+            <w:shd w:val="clear" w:color="auto" w:fill="FFFFFF"/>
+            <w:noWrap/>
+            <w:tcMar>
+              <w:top w:w="0" w:type="dxa"/>
+              <w:left w:w="150" w:type="dxa"/>
+              <w:bottom w:w="0" w:type="dxa"/>
+              <w:right w:w="150" w:type="dxa"/>
+            </w:tcMar>
+            <w:hideMark/>
+          </w:tcPr>
+          <w:p>
+            <w:pPr>
+              <w:spacing w:after="0" w:line="300" w:lineRule="atLeast"/>
+              <w:jc w:val="right"/>
+              <w:rPr>
+                <w:rFonts w:ascii="Consolas" w:eastAsia="Times New Roman" w:hAnsi="Consolas" w:cs="Consolas"/>
+                <w:color w:val="24292E"/>
+                <w:sz w:val="18"/>
+                <w:szCs w:val="18"/>
+                <w:lang w:eastAsia="ru-RU"/>
+              </w:rPr>
+            </w:pPr>
+          </w:p>
+        </w:tc>
+        <w:tc>
+          <w:tcPr>
+            <w:tcW w:w="0" w:type="auto"/>
+            <w:shd w:val="clear" w:color="auto" w:fill="FFFFFF"/>
+            <w:tcMar>
+              <w:top w:w="0" w:type="dxa"/>
+              <w:left w:w="150" w:type="dxa"/>
+              <w:bottom w:w="0" w:type="dxa"/>
+              <w:right w:w="150" w:type="dxa"/>
+            </w:tcMar>
+            <w:hideMark/>
+          </w:tcPr>
+          <w:p>
+            <w:pPr>
+              <w:spacing w:after="0" w:line="300" w:lineRule="atLeast"/>
+              <w:rPr>
+                <w:rFonts w:ascii="Consolas" w:eastAsia="Times New Roman" w:hAnsi="Consolas" w:cs="Consolas"/>
+                <w:color w:val="24292E"/>
+                <w:sz w:val="18"/>
+                <w:szCs w:val="18"/>
+                <w:lang w:eastAsia="ru-RU"/>
+              </w:rPr>
+            </w:pPr>
+            <w:r>
+              <w:rPr>
+                <w:rFonts w:ascii="Consolas" w:eastAsia="Times New Roman" w:hAnsi="Consolas" w:cs="Consolas"/>
+                <w:color w:val="24292E"/>
+                <w:sz w:val="18"/>
+                <w:szCs w:val="18"/>
+                <w:lang w:eastAsia="ru-RU"/>
+              </w:rPr>
+              <w:t xml:space="preserve">    &lt;snapshotRepository&gt;</w:t>
+            </w:r>
+          </w:p>
+        </w:tc>
+      </w:tr>
+      <w:tr>
+        <w:tc>
+          <w:tcPr>
+            <w:tcW w:w="750" w:type="dxa"/>
+            <w:shd w:val="clear" w:color="auto" w:fill="FFFFFF"/>
+            <w:noWrap/>
+            <w:tcMar>
+              <w:top w:w="0" w:type="dxa"/>
+              <w:left w:w="150" w:type="dxa"/>
+              <w:bottom w:w="0" w:type="dxa"/>
+              <w:right w:w="150" w:type="dxa"/>
+            </w:tcMar>
+            <w:hideMark/>
+          </w:tcPr>
+          <w:p>
+            <w:pPr>
+              <w:spacing w:after="0" w:line="300" w:lineRule="atLeast"/>
+              <w:jc w:val="right"/>
+              <w:rPr>
+                <w:rFonts w:ascii="Consolas" w:eastAsia="Times New Roman" w:hAnsi="Consolas" w:cs="Consolas"/>
+                <w:color w:val="24292E"/>
+                <w:sz w:val="18"/>
+                <w:szCs w:val="18"/>
+                <w:lang w:eastAsia="ru-RU"/>
+              </w:rPr>
+            </w:pPr>
+          </w:p>
+        </w:tc>
+        <w:tc>
+          <w:tcPr>
+            <w:tcW w:w="0" w:type="auto"/>
+            <w:shd w:val="clear" w:color="auto" w:fill="FFFFFF"/>
+            <w:tcMar>
+              <w:top w:w="0" w:type="dxa"/>
+              <w:left w:w="150" w:type="dxa"/>
+              <w:bottom w:w="0" w:type="dxa"/>
+              <w:right w:w="150" w:type="dxa"/>
+            </w:tcMar>
+            <w:hideMark/>
+          </w:tcPr>
+          <w:p>
+            <w:pPr>
+              <w:spacing w:after="0" w:line="300" w:lineRule="atLeast"/>
+              <w:rPr>
+                <w:rFonts w:ascii="Consolas" w:eastAsia="Times New Roman" w:hAnsi="Consolas" w:cs="Consolas"/>
+                <w:color w:val="24292E"/>
+                <w:sz w:val="18"/>
+                <w:szCs w:val="18"/>
+                <w:lang w:eastAsia="ru-RU"/>
+              </w:rPr>
+            </w:pPr>
+            <w:r>
+              <w:rPr>
+                <w:rFonts w:ascii="Consolas" w:eastAsia="Times New Roman" w:hAnsi="Consolas" w:cs="Consolas"/>
+                <w:color w:val="24292E"/>
+                <w:sz w:val="18"/>
+                <w:szCs w:val="18"/>
+                <w:lang w:eastAsia="ru-RU"/>
+              </w:rPr>
+              <w:t xml:space="preserve">      &lt;id&gt;nexus&lt;/id&gt;</w:t>
+            </w:r>
+          </w:p>
+        </w:tc>
+      </w:tr>
+      <w:tr>
+        <w:tc>
+          <w:tcPr>
+            <w:tcW w:w="750" w:type="dxa"/>
+            <w:shd w:val="clear" w:color="auto" w:fill="FFFFFF"/>
+            <w:noWrap/>
+            <w:tcMar>
+              <w:top w:w="0" w:type="dxa"/>
+              <w:left w:w="150" w:type="dxa"/>
+              <w:bottom w:w="0" w:type="dxa"/>
+              <w:right w:w="150" w:type="dxa"/>
+            </w:tcMar>
+            <w:hideMark/>
+          </w:tcPr>
+          <w:p>
+            <w:pPr>
+              <w:spacing w:after="0" w:line="300" w:lineRule="atLeast"/>
+              <w:jc w:val="right"/>
+              <w:rPr>
+                <w:rFonts w:ascii="Consolas" w:eastAsia="Times New Roman" w:hAnsi="Consolas" w:cs="Consolas"/>
+                <w:color w:val="24292E"/>
+                <w:sz w:val="18"/>
+                <w:szCs w:val="18"/>
+                <w:lang w:eastAsia="ru-RU"/>
+              </w:rPr>
+            </w:pPr>
+          </w:p>
+        </w:tc>
+        <w:tc>
+          <w:tcPr>
+            <w:tcW w:w="0" w:type="auto"/>
+            <w:shd w:val="clear" w:color="auto" w:fill="FFFFFF"/>
+            <w:tcMar>
+              <w:top w:w="0" w:type="dxa"/>
+              <w:left w:w="150" w:type="dxa"/>
+              <w:bottom w:w="0" w:type="dxa"/>
+              <w:right w:w="150" w:type="dxa"/>
+            </w:tcMar>
+            <w:hideMark/>
+          </w:tcPr>
+          <w:p>
+            <w:pPr>
+              <w:spacing w:after="0" w:line="300" w:lineRule="atLeast"/>
+              <w:rPr>
+                <w:rFonts w:ascii="Consolas" w:eastAsia="Times New Roman" w:hAnsi="Consolas" w:cs="Consolas"/>
+                <w:color w:val="24292E"/>
+                <w:sz w:val="18"/>
+                <w:szCs w:val="18"/>
+                <w:lang w:eastAsia="ru-RU"/>
+              </w:rPr>
+            </w:pPr>
+            <w:r>
+              <w:rPr>
+                <w:rFonts w:ascii="Consolas" w:eastAsia="Times New Roman" w:hAnsi="Consolas" w:cs="Consolas"/>
+                <w:color w:val="24292E"/>
+                <w:sz w:val="18"/>
+                <w:szCs w:val="18"/>
+                <w:lang w:eastAsia="ru-RU"/>
+              </w:rPr>
+              <w:t xml:space="preserve">      &lt;url&gt;http://localhost:9000/repository/maven-snapshots/&lt;/url&gt;</w:t>
+            </w:r>
+          </w:p>
+        </w:tc>
+      </w:tr>
+      <w:tr>
+        <w:tc>
+          <w:tcPr>
+            <w:tcW w:w="750" w:type="dxa"/>
+            <w:shd w:val="clear" w:color="auto" w:fill="FFFFFF"/>
+            <w:noWrap/>
+            <w:tcMar>
+              <w:top w:w="0" w:type="dxa"/>
+              <w:left w:w="150" w:type="dxa"/>
+              <w:bottom w:w="0" w:type="dxa"/>
+              <w:right w:w="150" w:type="dxa"/>
+            </w:tcMar>
+            <w:hideMark/>
+          </w:tcPr>
+          <w:p>
+            <w:pPr>
+              <w:spacing w:after="0" w:line="300" w:lineRule="atLeast"/>
+              <w:jc w:val="right"/>
+              <w:rPr>
+                <w:rFonts w:ascii="Consolas" w:eastAsia="Times New Roman" w:hAnsi="Consolas" w:cs="Consolas"/>
+                <w:color w:val="24292E"/>
+                <w:sz w:val="18"/>
+                <w:szCs w:val="18"/>
+                <w:lang w:eastAsia="ru-RU"/>
+              </w:rPr>
+            </w:pPr>
+          </w:p>
+        </w:tc>
+        <w:tc>
+          <w:tcPr>
+            <w:tcW w:w="0" w:type="auto"/>
+            <w:shd w:val="clear" w:color="auto" w:fill="FFFFFF"/>
+            <w:tcMar>
+              <w:top w:w="0" w:type="dxa"/>
+              <w:left w:w="150" w:type="dxa"/>
+              <w:bottom w:w="0" w:type="dxa"/>
+              <w:right w:w="150" w:type="dxa"/>
+            </w:tcMar>
+            <w:hideMark/>
+          </w:tcPr>
+          <w:p>
+            <w:pPr>
+              <w:spacing w:after="0" w:line="300" w:lineRule="atLeast"/>
+              <w:rPr>
+                <w:rFonts w:ascii="Consolas" w:eastAsia="Times New Roman" w:hAnsi="Consolas" w:cs="Consolas"/>
+                <w:color w:val="24292E"/>
+                <w:sz w:val="18"/>
+                <w:szCs w:val="18"/>
+                <w:lang w:eastAsia="ru-RU"/>
+              </w:rPr>
+            </w:pPr>
+            <w:r>
+              <w:rPr>
+                <w:rFonts w:ascii="Consolas" w:eastAsia="Times New Roman" w:hAnsi="Consolas" w:cs="Consolas"/>
+                <w:color w:val="24292E"/>
+                <w:sz w:val="18"/>
+                <w:szCs w:val="18"/>
+                <w:lang w:eastAsia="ru-RU"/>
+              </w:rPr>
+              <w:t xml:space="preserve">    &lt;/snapshotRepository&gt;</w:t>
+            </w:r>
+          </w:p>
+        </w:tc>
+      </w:tr>
+      <w:tr>
+        <w:tc>
+          <w:tcPr>
+            <w:tcW w:w="750" w:type="dxa"/>
+            <w:shd w:val="clear" w:color="auto" w:fill="FFFFFF"/>
+            <w:noWrap/>
+            <w:tcMar>
+              <w:top w:w="0" w:type="dxa"/>
+              <w:left w:w="150" w:type="dxa"/>
+              <w:bottom w:w="0" w:type="dxa"/>
+              <w:right w:w="150" w:type="dxa"/>
+            </w:tcMar>
+            <w:hideMark/>
+          </w:tcPr>
+          <w:p>
+            <w:pPr>
+              <w:spacing w:after="0" w:line="300" w:lineRule="atLeast"/>
+              <w:jc w:val="right"/>
+              <w:rPr>
+                <w:rFonts w:ascii="Consolas" w:eastAsia="Times New Roman" w:hAnsi="Consolas" w:cs="Consolas"/>
+                <w:color w:val="24292E"/>
+                <w:sz w:val="18"/>
+                <w:szCs w:val="18"/>
+                <w:lang w:eastAsia="ru-RU"/>
+              </w:rPr>
+            </w:pPr>
+          </w:p>
+        </w:tc>
+        <w:tc>
+          <w:tcPr>
+            <w:tcW w:w="0" w:type="auto"/>
+            <w:shd w:val="clear" w:color="auto" w:fill="FFFFFF"/>
+            <w:tcMar>
+              <w:top w:w="0" w:type="dxa"/>
+              <w:left w:w="150" w:type="dxa"/>
+              <w:bottom w:w="0" w:type="dxa"/>
+              <w:right w:w="150" w:type="dxa"/>
+            </w:tcMar>
+            <w:hideMark/>
+          </w:tcPr>
+          <w:p>
+            <w:pPr>
+              <w:spacing w:after="0" w:line="300" w:lineRule="atLeast"/>
+              <w:rPr>
+                <w:rFonts w:ascii="Consolas" w:eastAsia="Times New Roman" w:hAnsi="Consolas" w:cs="Consolas"/>
+                <w:color w:val="24292E"/>
+                <w:sz w:val="18"/>
+                <w:szCs w:val="18"/>
+                <w:lang w:eastAsia="ru-RU"/>
+              </w:rPr>
+            </w:pPr>
+            <w:r>
+              <w:rPr>
+                <w:rFonts w:ascii="Consolas" w:eastAsia="Times New Roman" w:hAnsi="Consolas" w:cs="Consolas"/>
+                <w:color w:val="24292E"/>
+                <w:sz w:val="18"/>
+                <w:szCs w:val="18"/>
+                <w:lang w:eastAsia="ru-RU"/>
+              </w:rPr>
+              <w:t xml:space="preserve">    &lt;repository&gt;</w:t>
+            </w:r>
+          </w:p>
+        </w:tc>
+      </w:tr>
+      <w:tr>
+        <w:tc>
+          <w:tcPr>
+            <w:tcW w:w="750" w:type="dxa"/>
+            <w:shd w:val="clear" w:color="auto" w:fill="FFFFFF"/>
+            <w:noWrap/>
+            <w:tcMar>
+              <w:top w:w="0" w:type="dxa"/>
+              <w:left w:w="150" w:type="dxa"/>
+              <w:bottom w:w="0" w:type="dxa"/>
+              <w:right w:w="150" w:type="dxa"/>
+            </w:tcMar>
+            <w:hideMark/>
+          </w:tcPr>
+          <w:p>
+            <w:pPr>
+              <w:spacing w:after="0" w:line="300" w:lineRule="atLeast"/>
+              <w:jc w:val="right"/>
+              <w:rPr>
+                <w:rFonts w:ascii="Consolas" w:eastAsia="Times New Roman" w:hAnsi="Consolas" w:cs="Consolas"/>
+                <w:color w:val="24292E"/>
+                <w:sz w:val="18"/>
+                <w:szCs w:val="18"/>
+                <w:lang w:eastAsia="ru-RU"/>
+              </w:rPr>
+            </w:pPr>
+          </w:p>
+        </w:tc>
+        <w:tc>
+          <w:tcPr>
+            <w:tcW w:w="0" w:type="auto"/>
+            <w:shd w:val="clear" w:color="auto" w:fill="FFFFFF"/>
+            <w:tcMar>
+              <w:top w:w="0" w:type="dxa"/>
+              <w:left w:w="150" w:type="dxa"/>
+              <w:bottom w:w="0" w:type="dxa"/>
+              <w:right w:w="150" w:type="dxa"/>
+            </w:tcMar>
+            <w:hideMark/>
+          </w:tcPr>
+          <w:p>
+            <w:pPr>
+              <w:spacing w:after="0" w:line="300" w:lineRule="atLeast"/>
+              <w:rPr>
+                <w:rFonts w:ascii="Consolas" w:eastAsia="Times New Roman" w:hAnsi="Consolas" w:cs="Consolas"/>
+                <w:color w:val="24292E"/>
+                <w:sz w:val="18"/>
+                <w:szCs w:val="18"/>
+                <w:lang w:eastAsia="ru-RU"/>
+              </w:rPr>
+            </w:pPr>
+            <w:r>
+              <w:rPr>
+                <w:rFonts w:ascii="Consolas" w:eastAsia="Times New Roman" w:hAnsi="Consolas" w:cs="Consolas"/>
+                <w:color w:val="24292E"/>
+                <w:sz w:val="18"/>
+                <w:szCs w:val="18"/>
+                <w:lang w:eastAsia="ru-RU"/>
+              </w:rPr>
+              <w:t xml:space="preserve">      &lt;id&gt;nexus&lt;/id&gt;</w:t>
+            </w:r>
+          </w:p>
+        </w:tc>
+      </w:tr>
+      <w:tr>
+        <w:tc>
+          <w:tcPr>
+            <w:tcW w:w="750" w:type="dxa"/>
+            <w:shd w:val="clear" w:color="auto" w:fill="FFFFFF"/>
+            <w:noWrap/>
+            <w:tcMar>
+              <w:top w:w="0" w:type="dxa"/>
+              <w:left w:w="150" w:type="dxa"/>
+              <w:bottom w:w="0" w:type="dxa"/>
+              <w:right w:w="150" w:type="dxa"/>
+            </w:tcMar>
+            <w:hideMark/>
+          </w:tcPr>
+          <w:p>
+            <w:pPr>
+              <w:spacing w:after="0" w:line="300" w:lineRule="atLeast"/>
+              <w:jc w:val="right"/>
+              <w:rPr>
+                <w:rFonts w:ascii="Consolas" w:eastAsia="Times New Roman" w:hAnsi="Consolas" w:cs="Consolas"/>
+                <w:color w:val="24292E"/>
+                <w:sz w:val="18"/>
+                <w:szCs w:val="18"/>
+                <w:lang w:eastAsia="ru-RU"/>
+              </w:rPr>
+            </w:pPr>
+          </w:p>
+        </w:tc>
+        <w:tc>
+          <w:tcPr>
+            <w:tcW w:w="0" w:type="auto"/>
+            <w:shd w:val="clear" w:color="auto" w:fill="FFFFFF"/>
+            <w:tcMar>
+              <w:top w:w="0" w:type="dxa"/>
+              <w:left w:w="150" w:type="dxa"/>
+              <w:bottom w:w="0" w:type="dxa"/>
+              <w:right w:w="150" w:type="dxa"/>
+            </w:tcMar>
+            <w:hideMark/>
+          </w:tcPr>
+          <w:p>
+            <w:pPr>
+              <w:spacing w:after="0" w:line="300" w:lineRule="atLeast"/>
+              <w:rPr>
+                <w:rFonts w:ascii="Consolas" w:eastAsia="Times New Roman" w:hAnsi="Consolas" w:cs="Consolas"/>
+                <w:color w:val="24292E"/>
+                <w:sz w:val="18"/>
+                <w:szCs w:val="18"/>
+                <w:lang w:eastAsia="ru-RU"/>
+              </w:rPr>
+            </w:pPr>
+            <w:r>
+              <w:rPr>
+                <w:rFonts w:ascii="Consolas" w:eastAsia="Times New Roman" w:hAnsi="Consolas" w:cs="Consolas"/>
+                <w:color w:val="24292E"/>
+                <w:sz w:val="18"/>
+                <w:szCs w:val="18"/>
+                <w:lang w:eastAsia="ru-RU"/>
+              </w:rPr>
+              <w:t xml:space="preserve">      &lt;url&gt;http://localhost:9000/repository/maven-releases/&lt;/url&gt;</w:t>
+            </w:r>
+          </w:p>
+        </w:tc>
+      </w:tr>
+      <w:tr>
+        <w:tc>
+          <w:tcPr>
+            <w:tcW w:w="750" w:type="dxa"/>
+            <w:shd w:val="clear" w:color="auto" w:fill="FFFFFF"/>
+            <w:noWrap/>
+            <w:tcMar>
+              <w:top w:w="0" w:type="dxa"/>
+              <w:left w:w="150" w:type="dxa"/>
+              <w:bottom w:w="0" w:type="dxa"/>
+              <w:right w:w="150" w:type="dxa"/>
+            </w:tcMar>
+            <w:hideMark/>
+          </w:tcPr>
+          <w:p>
+            <w:pPr>
+              <w:spacing w:after="0" w:line="300" w:lineRule="atLeast"/>
+              <w:jc w:val="right"/>
+              <w:rPr>
+                <w:rFonts w:ascii="Consolas" w:eastAsia="Times New Roman" w:hAnsi="Consolas" w:cs="Consolas"/>
+                <w:color w:val="24292E"/>
+                <w:sz w:val="18"/>
+                <w:szCs w:val="18"/>
+                <w:lang w:eastAsia="ru-RU"/>
+              </w:rPr>
+            </w:pPr>
+          </w:p>
+        </w:tc>
+        <w:tc>
+          <w:tcPr>
+            <w:tcW w:w="0" w:type="auto"/>
+            <w:shd w:val="clear" w:color="auto" w:fill="FFFFFF"/>
+            <w:tcMar>
+              <w:top w:w="0" w:type="dxa"/>
+              <w:left w:w="150" w:type="dxa"/>
+              <w:bottom w:w="0" w:type="dxa"/>
+              <w:right w:w="150" w:type="dxa"/>
+            </w:tcMar>
+            <w:hideMark/>
+          </w:tcPr>
+          <w:p>
+            <w:pPr>
+              <w:spacing w:after="0" w:line="300" w:lineRule="atLeast"/>
+              <w:rPr>
+                <w:rFonts w:ascii="Consolas" w:eastAsia="Times New Roman" w:hAnsi="Consolas" w:cs="Consolas"/>
+                <w:color w:val="24292E"/>
+                <w:sz w:val="18"/>
+                <w:szCs w:val="18"/>
+                <w:lang w:eastAsia="ru-RU"/>
+              </w:rPr>
+            </w:pPr>
+            <w:r>
+              <w:rPr>
+                <w:rFonts w:ascii="Consolas" w:eastAsia="Times New Roman" w:hAnsi="Consolas" w:cs="Consolas"/>
+                <w:color w:val="24292E"/>
+                <w:sz w:val="18"/>
+                <w:szCs w:val="18"/>
+                <w:lang w:eastAsia="ru-RU"/>
+              </w:rPr>
+              <w:t xml:space="preserve">    &lt;/repository&gt;</w:t>
+            </w:r>
+          </w:p>
+        </w:tc>
+      </w:tr>
+      <w:tr>
+        <w:tc>
+          <w:tcPr>
+            <w:tcW w:w="750" w:type="dxa"/>
+            <w:shd w:val="clear" w:color="auto" w:fill="FFFFFF"/>
+            <w:noWrap/>
+            <w:tcMar>
+              <w:top w:w="0" w:type="dxa"/>
+              <w:left w:w="150" w:type="dxa"/>
+              <w:bottom w:w="0" w:type="dxa"/>
+              <w:right w:w="150" w:type="dxa"/>
+            </w:tcMar>
+            <w:hideMark/>
+          </w:tcPr>
+          <w:p>
+            <w:pPr>
+              <w:spacing w:after="0" w:line="300" w:lineRule="atLeast"/>
+              <w:jc w:val="right"/>
+              <w:rPr>
+                <w:rFonts w:ascii="Consolas" w:eastAsia="Times New Roman" w:hAnsi="Consolas" w:cs="Consolas"/>
+                <w:color w:val="24292E"/>
+                <w:sz w:val="18"/>
+                <w:szCs w:val="18"/>
+                <w:lang w:eastAsia="ru-RU"/>
+              </w:rPr>
+            </w:pPr>
+          </w:p>
+        </w:tc>
+        <w:tc>
+          <w:tcPr>
+            <w:tcW w:w="0" w:type="auto"/>
+            <w:shd w:val="clear" w:color="auto" w:fill="FFFFFF"/>
+            <w:tcMar>
+              <w:top w:w="0" w:type="dxa"/>
+              <w:left w:w="150" w:type="dxa"/>
+              <w:bottom w:w="0" w:type="dxa"/>
+              <w:right w:w="150" w:type="dxa"/>
+            </w:tcMar>
+            <w:hideMark/>
+          </w:tcPr>
+          <w:p>
+            <w:pPr>
+              <w:spacing w:after="0" w:line="300" w:lineRule="atLeast"/>
+              <w:rPr>
+                <w:rFonts w:ascii="Consolas" w:eastAsia="Times New Roman" w:hAnsi="Consolas" w:cs="Consolas"/>
+                <w:color w:val="24292E"/>
+                <w:sz w:val="18"/>
+                <w:szCs w:val="18"/>
+                <w:lang w:eastAsia="ru-RU"/>
+              </w:rPr>
+            </w:pPr>
+            <w:r>
+              <w:rPr>
+                <w:rFonts w:ascii="Consolas" w:eastAsia="Times New Roman" w:hAnsi="Consolas" w:cs="Consolas"/>
+                <w:color w:val="24292E"/>
+                <w:sz w:val="18"/>
+                <w:szCs w:val="18"/>
+                <w:lang w:eastAsia="ru-RU"/>
+              </w:rPr>
+              <w:t xml:space="preserve">  &lt;/distributionManagement&gt;</w:t>
+            </w:r>
+          </w:p>
+        </w:tc>
+      </w:tr>
+    </w:tbl>
+    <w:p>
+      <w:pPr>
+        <w:rPr>
+          <w:lang w:val="en-US"/>
+        </w:rPr>
+      </w:pPr>
+    </w:p>
+    <w:p>
+      <w:pPr>
+        <w:rPr>
+          <w:lang w:val="en-US"/>
+        </w:rPr>
+      </w:pPr>
+      <w:r>
+        <w:rPr>
+          <w:lang w:val="en-US"/>
+        </w:rPr>
+        <w:t>Also we have to set id in settings.xml. Settings.xml is a file where common Maven settings are configured (logins, passwords and so on).</w:t>
+      </w:r>
     </w:p>
     <w:p>
       <w:pPr>
@@ -7247,6 +8328,11 @@
     <w:basedOn w:val="DefaultParagraphFont"/>
     <w:rsid w:val="00F96302"/>
   </w:style>
+  <w:style w:type="character" w:customStyle="1" w:styleId="pl-c">
+    <w:name w:val="pl-c"/>
+    <w:basedOn w:val="DefaultParagraphFont"/>
+    <w:rsid w:val="00E13E55"/>
+  </w:style>
 </w:styles>
 </file>
 
@@ -7619,6 +8705,11 @@
     <w:basedOn w:val="DefaultParagraphFont"/>
     <w:rsid w:val="00F96302"/>
   </w:style>
+  <w:style w:type="character" w:customStyle="1" w:styleId="pl-c">
+    <w:name w:val="pl-c"/>
+    <w:basedOn w:val="DefaultParagraphFont"/>
+    <w:rsid w:val="00E13E55"/>
+  </w:style>
 </w:styles>
 </file>
 
@@ -7912,7 +9003,7 @@
 </file>
 
 <file path=customXml/itemProps1.xml><?xml version="1.0" encoding="utf-8"?>
-<ds:datastoreItem xmlns:ds="http://schemas.openxmlformats.org/officeDocument/2006/customXml" ds:itemID="{84A386CA-8C2C-4F9E-B947-6363CEBEEE57}">
+<ds:datastoreItem xmlns:ds="http://schemas.openxmlformats.org/officeDocument/2006/customXml" ds:itemID="{DBC7D7E7-8EB7-4A01-A8E2-7A34C1AE60CC}">
   <ds:schemaRefs>
     <ds:schemaRef ds:uri="http://schemas.openxmlformats.org/officeDocument/2006/bibliography"/>
   </ds:schemaRefs>

</xml_diff>

<commit_message>
dependencyManagement pluginManagement and best practices
</commit_message>
<xml_diff>
--- a/lessons.docx
+++ b/lessons.docx
@@ -63,7 +63,7 @@
           <w:r>
             <w:fldChar w:fldCharType="separate"/>
           </w:r>
-          <w:hyperlink w:anchor="_Toc72287723" w:history="1">
+          <w:hyperlink w:anchor="_Toc72292068" w:history="1">
             <w:r>
               <w:rPr>
                 <w:rStyle w:val="Hyperlink"/>
@@ -91,7 +91,7 @@
                 <w:noProof/>
                 <w:webHidden/>
               </w:rPr>
-              <w:instrText xml:space="preserve"> PAGEREF _Toc72287723 \h </w:instrText>
+              <w:instrText xml:space="preserve"> PAGEREF _Toc72292068 \h </w:instrText>
             </w:r>
             <w:r>
               <w:rPr>
@@ -134,7 +134,7 @@
               <w:lang w:eastAsia="ru-RU"/>
             </w:rPr>
           </w:pPr>
-          <w:hyperlink w:anchor="_Toc72287724" w:history="1">
+          <w:hyperlink w:anchor="_Toc72292069" w:history="1">
             <w:r>
               <w:rPr>
                 <w:rStyle w:val="Hyperlink"/>
@@ -162,7 +162,7 @@
                 <w:noProof/>
                 <w:webHidden/>
               </w:rPr>
-              <w:instrText xml:space="preserve"> PAGEREF _Toc72287724 \h </w:instrText>
+              <w:instrText xml:space="preserve"> PAGEREF _Toc72292069 \h </w:instrText>
             </w:r>
             <w:r>
               <w:rPr>
@@ -205,7 +205,7 @@
               <w:lang w:eastAsia="ru-RU"/>
             </w:rPr>
           </w:pPr>
-          <w:hyperlink w:anchor="_Toc72287725" w:history="1">
+          <w:hyperlink w:anchor="_Toc72292070" w:history="1">
             <w:r>
               <w:rPr>
                 <w:rStyle w:val="Hyperlink"/>
@@ -233,7 +233,7 @@
                 <w:noProof/>
                 <w:webHidden/>
               </w:rPr>
-              <w:instrText xml:space="preserve"> PAGEREF _Toc72287725 \h </w:instrText>
+              <w:instrText xml:space="preserve"> PAGEREF _Toc72292070 \h </w:instrText>
             </w:r>
             <w:r>
               <w:rPr>
@@ -276,7 +276,7 @@
               <w:lang w:eastAsia="ru-RU"/>
             </w:rPr>
           </w:pPr>
-          <w:hyperlink w:anchor="_Toc72287726" w:history="1">
+          <w:hyperlink w:anchor="_Toc72292071" w:history="1">
             <w:r>
               <w:rPr>
                 <w:rStyle w:val="Hyperlink"/>
@@ -304,7 +304,7 @@
                 <w:noProof/>
                 <w:webHidden/>
               </w:rPr>
-              <w:instrText xml:space="preserve"> PAGEREF _Toc72287726 \h </w:instrText>
+              <w:instrText xml:space="preserve"> PAGEREF _Toc72292071 \h </w:instrText>
             </w:r>
             <w:r>
               <w:rPr>
@@ -347,7 +347,7 @@
               <w:lang w:eastAsia="ru-RU"/>
             </w:rPr>
           </w:pPr>
-          <w:hyperlink w:anchor="_Toc72287727" w:history="1">
+          <w:hyperlink w:anchor="_Toc72292072" w:history="1">
             <w:r>
               <w:rPr>
                 <w:rStyle w:val="Hyperlink"/>
@@ -375,7 +375,7 @@
                 <w:noProof/>
                 <w:webHidden/>
               </w:rPr>
-              <w:instrText xml:space="preserve"> PAGEREF _Toc72287727 \h </w:instrText>
+              <w:instrText xml:space="preserve"> PAGEREF _Toc72292072 \h </w:instrText>
             </w:r>
             <w:r>
               <w:rPr>
@@ -418,7 +418,7 @@
               <w:lang w:eastAsia="ru-RU"/>
             </w:rPr>
           </w:pPr>
-          <w:hyperlink w:anchor="_Toc72287728" w:history="1">
+          <w:hyperlink w:anchor="_Toc72292073" w:history="1">
             <w:r>
               <w:rPr>
                 <w:rStyle w:val="Hyperlink"/>
@@ -446,7 +446,7 @@
                 <w:noProof/>
                 <w:webHidden/>
               </w:rPr>
-              <w:instrText xml:space="preserve"> PAGEREF _Toc72287728 \h </w:instrText>
+              <w:instrText xml:space="preserve"> PAGEREF _Toc72292073 \h </w:instrText>
             </w:r>
             <w:r>
               <w:rPr>
@@ -489,7 +489,7 @@
               <w:lang w:eastAsia="ru-RU"/>
             </w:rPr>
           </w:pPr>
-          <w:hyperlink w:anchor="_Toc72287729" w:history="1">
+          <w:hyperlink w:anchor="_Toc72292074" w:history="1">
             <w:r>
               <w:rPr>
                 <w:rStyle w:val="Hyperlink"/>
@@ -517,7 +517,7 @@
                 <w:noProof/>
                 <w:webHidden/>
               </w:rPr>
-              <w:instrText xml:space="preserve"> PAGEREF _Toc72287729 \h </w:instrText>
+              <w:instrText xml:space="preserve"> PAGEREF _Toc72292074 \h </w:instrText>
             </w:r>
             <w:r>
               <w:rPr>
@@ -560,7 +560,7 @@
               <w:lang w:eastAsia="ru-RU"/>
             </w:rPr>
           </w:pPr>
-          <w:hyperlink w:anchor="_Toc72287730" w:history="1">
+          <w:hyperlink w:anchor="_Toc72292075" w:history="1">
             <w:r>
               <w:rPr>
                 <w:rStyle w:val="Hyperlink"/>
@@ -588,7 +588,7 @@
                 <w:noProof/>
                 <w:webHidden/>
               </w:rPr>
-              <w:instrText xml:space="preserve"> PAGEREF _Toc72287730 \h </w:instrText>
+              <w:instrText xml:space="preserve"> PAGEREF _Toc72292075 \h </w:instrText>
             </w:r>
             <w:r>
               <w:rPr>
@@ -631,7 +631,7 @@
               <w:lang w:eastAsia="ru-RU"/>
             </w:rPr>
           </w:pPr>
-          <w:hyperlink w:anchor="_Toc72287731" w:history="1">
+          <w:hyperlink w:anchor="_Toc72292076" w:history="1">
             <w:r>
               <w:rPr>
                 <w:rStyle w:val="Hyperlink"/>
@@ -659,7 +659,7 @@
                 <w:noProof/>
                 <w:webHidden/>
               </w:rPr>
-              <w:instrText xml:space="preserve"> PAGEREF _Toc72287731 \h </w:instrText>
+              <w:instrText xml:space="preserve"> PAGEREF _Toc72292076 \h </w:instrText>
             </w:r>
             <w:r>
               <w:rPr>
@@ -702,7 +702,7 @@
               <w:lang w:eastAsia="ru-RU"/>
             </w:rPr>
           </w:pPr>
-          <w:hyperlink w:anchor="_Toc72287732" w:history="1">
+          <w:hyperlink w:anchor="_Toc72292077" w:history="1">
             <w:r>
               <w:rPr>
                 <w:rStyle w:val="Hyperlink"/>
@@ -730,7 +730,7 @@
                 <w:noProof/>
                 <w:webHidden/>
               </w:rPr>
-              <w:instrText xml:space="preserve"> PAGEREF _Toc72287732 \h </w:instrText>
+              <w:instrText xml:space="preserve"> PAGEREF _Toc72292077 \h </w:instrText>
             </w:r>
             <w:r>
               <w:rPr>
@@ -773,7 +773,7 @@
               <w:lang w:eastAsia="ru-RU"/>
             </w:rPr>
           </w:pPr>
-          <w:hyperlink w:anchor="_Toc72287733" w:history="1">
+          <w:hyperlink w:anchor="_Toc72292078" w:history="1">
             <w:r>
               <w:rPr>
                 <w:rStyle w:val="Hyperlink"/>
@@ -801,7 +801,7 @@
                 <w:noProof/>
                 <w:webHidden/>
               </w:rPr>
-              <w:instrText xml:space="preserve"> PAGEREF _Toc72287733 \h </w:instrText>
+              <w:instrText xml:space="preserve"> PAGEREF _Toc72292078 \h </w:instrText>
             </w:r>
             <w:r>
               <w:rPr>
@@ -844,7 +844,7 @@
               <w:lang w:eastAsia="ru-RU"/>
             </w:rPr>
           </w:pPr>
-          <w:hyperlink w:anchor="_Toc72287734" w:history="1">
+          <w:hyperlink w:anchor="_Toc72292079" w:history="1">
             <w:r>
               <w:rPr>
                 <w:rStyle w:val="Hyperlink"/>
@@ -872,7 +872,7 @@
                 <w:noProof/>
                 <w:webHidden/>
               </w:rPr>
-              <w:instrText xml:space="preserve"> PAGEREF _Toc72287734 \h </w:instrText>
+              <w:instrText xml:space="preserve"> PAGEREF _Toc72292079 \h </w:instrText>
             </w:r>
             <w:r>
               <w:rPr>
@@ -915,7 +915,7 @@
               <w:lang w:eastAsia="ru-RU"/>
             </w:rPr>
           </w:pPr>
-          <w:hyperlink w:anchor="_Toc72287735" w:history="1">
+          <w:hyperlink w:anchor="_Toc72292080" w:history="1">
             <w:r>
               <w:rPr>
                 <w:rStyle w:val="Hyperlink"/>
@@ -943,7 +943,7 @@
                 <w:noProof/>
                 <w:webHidden/>
               </w:rPr>
-              <w:instrText xml:space="preserve"> PAGEREF _Toc72287735 \h </w:instrText>
+              <w:instrText xml:space="preserve"> PAGEREF _Toc72292080 \h </w:instrText>
             </w:r>
             <w:r>
               <w:rPr>
@@ -986,7 +986,7 @@
               <w:lang w:eastAsia="ru-RU"/>
             </w:rPr>
           </w:pPr>
-          <w:hyperlink w:anchor="_Toc72287736" w:history="1">
+          <w:hyperlink w:anchor="_Toc72292081" w:history="1">
             <w:r>
               <w:rPr>
                 <w:rStyle w:val="Hyperlink"/>
@@ -1014,7 +1014,7 @@
                 <w:noProof/>
                 <w:webHidden/>
               </w:rPr>
-              <w:instrText xml:space="preserve"> PAGEREF _Toc72287736 \h </w:instrText>
+              <w:instrText xml:space="preserve"> PAGEREF _Toc72292081 \h </w:instrText>
             </w:r>
             <w:r>
               <w:rPr>
@@ -1057,7 +1057,7 @@
               <w:lang w:eastAsia="ru-RU"/>
             </w:rPr>
           </w:pPr>
-          <w:hyperlink w:anchor="_Toc72287737" w:history="1">
+          <w:hyperlink w:anchor="_Toc72292082" w:history="1">
             <w:r>
               <w:rPr>
                 <w:rStyle w:val="Hyperlink"/>
@@ -1085,7 +1085,7 @@
                 <w:noProof/>
                 <w:webHidden/>
               </w:rPr>
-              <w:instrText xml:space="preserve"> PAGEREF _Toc72287737 \h </w:instrText>
+              <w:instrText xml:space="preserve"> PAGEREF _Toc72292082 \h </w:instrText>
             </w:r>
             <w:r>
               <w:rPr>
@@ -1128,7 +1128,7 @@
               <w:lang w:eastAsia="ru-RU"/>
             </w:rPr>
           </w:pPr>
-          <w:hyperlink w:anchor="_Toc72287738" w:history="1">
+          <w:hyperlink w:anchor="_Toc72292083" w:history="1">
             <w:r>
               <w:rPr>
                 <w:rStyle w:val="Hyperlink"/>
@@ -1156,7 +1156,7 @@
                 <w:noProof/>
                 <w:webHidden/>
               </w:rPr>
-              <w:instrText xml:space="preserve"> PAGEREF _Toc72287738 \h </w:instrText>
+              <w:instrText xml:space="preserve"> PAGEREF _Toc72292083 \h </w:instrText>
             </w:r>
             <w:r>
               <w:rPr>
@@ -1199,7 +1199,7 @@
               <w:lang w:eastAsia="ru-RU"/>
             </w:rPr>
           </w:pPr>
-          <w:hyperlink w:anchor="_Toc72287739" w:history="1">
+          <w:hyperlink w:anchor="_Toc72292084" w:history="1">
             <w:r>
               <w:rPr>
                 <w:rStyle w:val="Hyperlink"/>
@@ -1227,7 +1227,7 @@
                 <w:noProof/>
                 <w:webHidden/>
               </w:rPr>
-              <w:instrText xml:space="preserve"> PAGEREF _Toc72287739 \h </w:instrText>
+              <w:instrText xml:space="preserve"> PAGEREF _Toc72292084 \h </w:instrText>
             </w:r>
             <w:r>
               <w:rPr>
@@ -1270,7 +1270,7 @@
               <w:lang w:eastAsia="ru-RU"/>
             </w:rPr>
           </w:pPr>
-          <w:hyperlink w:anchor="_Toc72287740" w:history="1">
+          <w:hyperlink w:anchor="_Toc72292085" w:history="1">
             <w:r>
               <w:rPr>
                 <w:rStyle w:val="Hyperlink"/>
@@ -1298,7 +1298,7 @@
                 <w:noProof/>
                 <w:webHidden/>
               </w:rPr>
-              <w:instrText xml:space="preserve"> PAGEREF _Toc72287740 \h </w:instrText>
+              <w:instrText xml:space="preserve"> PAGEREF _Toc72292085 \h </w:instrText>
             </w:r>
             <w:r>
               <w:rPr>
@@ -1341,7 +1341,7 @@
               <w:lang w:eastAsia="ru-RU"/>
             </w:rPr>
           </w:pPr>
-          <w:hyperlink w:anchor="_Toc72287741" w:history="1">
+          <w:hyperlink w:anchor="_Toc72292086" w:history="1">
             <w:r>
               <w:rPr>
                 <w:rStyle w:val="Hyperlink"/>
@@ -1369,7 +1369,7 @@
                 <w:noProof/>
                 <w:webHidden/>
               </w:rPr>
-              <w:instrText xml:space="preserve"> PAGEREF _Toc72287741 \h </w:instrText>
+              <w:instrText xml:space="preserve"> PAGEREF _Toc72292086 \h </w:instrText>
             </w:r>
             <w:r>
               <w:rPr>
@@ -1412,7 +1412,7 @@
               <w:lang w:eastAsia="ru-RU"/>
             </w:rPr>
           </w:pPr>
-          <w:hyperlink w:anchor="_Toc72287742" w:history="1">
+          <w:hyperlink w:anchor="_Toc72292087" w:history="1">
             <w:r>
               <w:rPr>
                 <w:rStyle w:val="Hyperlink"/>
@@ -1440,7 +1440,7 @@
                 <w:noProof/>
                 <w:webHidden/>
               </w:rPr>
-              <w:instrText xml:space="preserve"> PAGEREF _Toc72287742 \h </w:instrText>
+              <w:instrText xml:space="preserve"> PAGEREF _Toc72292087 \h </w:instrText>
             </w:r>
             <w:r>
               <w:rPr>
@@ -1483,7 +1483,7 @@
               <w:lang w:eastAsia="ru-RU"/>
             </w:rPr>
           </w:pPr>
-          <w:hyperlink w:anchor="_Toc72287743" w:history="1">
+          <w:hyperlink w:anchor="_Toc72292088" w:history="1">
             <w:r>
               <w:rPr>
                 <w:rStyle w:val="Hyperlink"/>
@@ -1511,7 +1511,7 @@
                 <w:noProof/>
                 <w:webHidden/>
               </w:rPr>
-              <w:instrText xml:space="preserve"> PAGEREF _Toc72287743 \h </w:instrText>
+              <w:instrText xml:space="preserve"> PAGEREF _Toc72292088 \h </w:instrText>
             </w:r>
             <w:r>
               <w:rPr>
@@ -1532,6 +1532,77 @@
                 <w:webHidden/>
               </w:rPr>
               <w:t>11</w:t>
+            </w:r>
+            <w:r>
+              <w:rPr>
+                <w:noProof/>
+                <w:webHidden/>
+              </w:rPr>
+              <w:fldChar w:fldCharType="end"/>
+            </w:r>
+          </w:hyperlink>
+        </w:p>
+        <w:p>
+          <w:pPr>
+            <w:pStyle w:val="TOC2"/>
+            <w:tabs>
+              <w:tab w:val="right" w:leader="dot" w:pos="10456"/>
+            </w:tabs>
+            <w:rPr>
+              <w:rFonts w:eastAsiaTheme="minorEastAsia"/>
+              <w:noProof/>
+              <w:lang w:eastAsia="ru-RU"/>
+            </w:rPr>
+          </w:pPr>
+          <w:hyperlink w:anchor="_Toc72292089" w:history="1">
+            <w:r>
+              <w:rPr>
+                <w:rStyle w:val="Hyperlink"/>
+                <w:noProof/>
+                <w:lang w:val="en-US"/>
+              </w:rPr>
+              <w:t>Lesson 22. PluginManagement,  DependencyManagement, Best practices</w:t>
+            </w:r>
+            <w:r>
+              <w:rPr>
+                <w:noProof/>
+                <w:webHidden/>
+              </w:rPr>
+              <w:tab/>
+            </w:r>
+            <w:r>
+              <w:rPr>
+                <w:noProof/>
+                <w:webHidden/>
+              </w:rPr>
+              <w:fldChar w:fldCharType="begin"/>
+            </w:r>
+            <w:r>
+              <w:rPr>
+                <w:noProof/>
+                <w:webHidden/>
+              </w:rPr>
+              <w:instrText xml:space="preserve"> PAGEREF _Toc72292089 \h </w:instrText>
+            </w:r>
+            <w:r>
+              <w:rPr>
+                <w:noProof/>
+                <w:webHidden/>
+              </w:rPr>
+            </w:r>
+            <w:r>
+              <w:rPr>
+                <w:noProof/>
+                <w:webHidden/>
+              </w:rPr>
+              <w:fldChar w:fldCharType="separate"/>
+            </w:r>
+            <w:r>
+              <w:rPr>
+                <w:noProof/>
+                <w:webHidden/>
+              </w:rPr>
+              <w:t>12</w:t>
             </w:r>
             <w:r>
               <w:rPr>
@@ -1589,7 +1660,7 @@
           <w:lang w:val="en-US"/>
         </w:rPr>
       </w:pPr>
-      <w:bookmarkStart w:id="1" w:name="_Toc72287723"/>
+      <w:bookmarkStart w:id="1" w:name="_Toc72292068"/>
       <w:proofErr w:type="gramStart"/>
       <w:r>
         <w:rPr>
@@ -1822,7 +1893,7 @@
           <w:lang w:val="en-US"/>
         </w:rPr>
       </w:pPr>
-      <w:bookmarkStart w:id="2" w:name="_Toc72287724"/>
+      <w:bookmarkStart w:id="2" w:name="_Toc72292069"/>
       <w:proofErr w:type="gramStart"/>
       <w:r>
         <w:rPr>
@@ -1936,7 +2007,7 @@
           <w:lang w:val="en-US"/>
         </w:rPr>
       </w:pPr>
-      <w:bookmarkStart w:id="3" w:name="_Toc72287725"/>
+      <w:bookmarkStart w:id="3" w:name="_Toc72292070"/>
       <w:proofErr w:type="gramStart"/>
       <w:r>
         <w:rPr>
@@ -2111,7 +2182,7 @@
           <w:lang w:val="en-US"/>
         </w:rPr>
       </w:pPr>
-      <w:bookmarkStart w:id="4" w:name="_Toc72287726"/>
+      <w:bookmarkStart w:id="4" w:name="_Toc72292071"/>
       <w:proofErr w:type="gramStart"/>
       <w:r>
         <w:rPr>
@@ -2579,7 +2650,7 @@
           <w:lang w:val="en-US"/>
         </w:rPr>
       </w:pPr>
-      <w:bookmarkStart w:id="5" w:name="_Toc72287727"/>
+      <w:bookmarkStart w:id="5" w:name="_Toc72292072"/>
       <w:proofErr w:type="gramStart"/>
       <w:r>
         <w:rPr>
@@ -2639,7 +2710,7 @@
           <w:lang w:val="en-US"/>
         </w:rPr>
       </w:pPr>
-      <w:bookmarkStart w:id="6" w:name="_Toc72287728"/>
+      <w:bookmarkStart w:id="6" w:name="_Toc72292073"/>
       <w:proofErr w:type="gramStart"/>
       <w:r>
         <w:rPr>
@@ -2741,7 +2812,7 @@
           <w:lang w:val="en-US"/>
         </w:rPr>
       </w:pPr>
-      <w:bookmarkStart w:id="7" w:name="_Toc72287729"/>
+      <w:bookmarkStart w:id="7" w:name="_Toc72292074"/>
       <w:proofErr w:type="gramStart"/>
       <w:r>
         <w:rPr>
@@ -2839,7 +2910,7 @@
           <w:lang w:val="en-US"/>
         </w:rPr>
       </w:pPr>
-      <w:bookmarkStart w:id="8" w:name="_Toc72287730"/>
+      <w:bookmarkStart w:id="8" w:name="_Toc72292075"/>
       <w:proofErr w:type="gramStart"/>
       <w:r>
         <w:rPr>
@@ -2957,7 +3028,7 @@
           <w:lang w:val="en-US"/>
         </w:rPr>
       </w:pPr>
-      <w:bookmarkStart w:id="9" w:name="_Toc72287731"/>
+      <w:bookmarkStart w:id="9" w:name="_Toc72292076"/>
       <w:proofErr w:type="gramStart"/>
       <w:r>
         <w:rPr>
@@ -3557,7 +3628,7 @@
           <w:lang w:val="en-US"/>
         </w:rPr>
       </w:pPr>
-      <w:bookmarkStart w:id="10" w:name="_Toc72287732"/>
+      <w:bookmarkStart w:id="10" w:name="_Toc72292077"/>
       <w:proofErr w:type="gramStart"/>
       <w:r>
         <w:rPr>
@@ -3825,7 +3896,7 @@
           <w:lang w:val="en-US"/>
         </w:rPr>
       </w:pPr>
-      <w:bookmarkStart w:id="11" w:name="_Toc72287733"/>
+      <w:bookmarkStart w:id="11" w:name="_Toc72292078"/>
       <w:proofErr w:type="gramStart"/>
       <w:r>
         <w:rPr>
@@ -4183,7 +4254,7 @@
           <w:lang w:val="en-US"/>
         </w:rPr>
       </w:pPr>
-      <w:bookmarkStart w:id="12" w:name="_Toc72287734"/>
+      <w:bookmarkStart w:id="12" w:name="_Toc72292079"/>
       <w:proofErr w:type="gramStart"/>
       <w:r>
         <w:rPr>
@@ -5499,7 +5570,7 @@
           <w:lang w:val="en-US"/>
         </w:rPr>
       </w:pPr>
-      <w:bookmarkStart w:id="13" w:name="_Toc72287735"/>
+      <w:bookmarkStart w:id="13" w:name="_Toc72292080"/>
       <w:proofErr w:type="gramStart"/>
       <w:r>
         <w:rPr>
@@ -5733,7 +5804,7 @@
           <w:lang w:val="en-US"/>
         </w:rPr>
       </w:pPr>
-      <w:bookmarkStart w:id="14" w:name="_Toc72287736"/>
+      <w:bookmarkStart w:id="14" w:name="_Toc72292081"/>
       <w:proofErr w:type="gramStart"/>
       <w:r>
         <w:rPr>
@@ -5894,7 +5965,7 @@
           <w:lang w:val="en-US"/>
         </w:rPr>
       </w:pPr>
-      <w:bookmarkStart w:id="15" w:name="_Toc72287737"/>
+      <w:bookmarkStart w:id="15" w:name="_Toc72292082"/>
       <w:proofErr w:type="gramStart"/>
       <w:r>
         <w:rPr>
@@ -6498,7 +6569,7 @@
           <w:lang w:val="en-US"/>
         </w:rPr>
       </w:pPr>
-      <w:bookmarkStart w:id="16" w:name="_Toc72287738"/>
+      <w:bookmarkStart w:id="16" w:name="_Toc72292083"/>
       <w:proofErr w:type="gramStart"/>
       <w:r>
         <w:rPr>
@@ -6619,7 +6690,7 @@
           <w:lang w:val="en-US"/>
         </w:rPr>
       </w:pPr>
-      <w:bookmarkStart w:id="17" w:name="_Toc72287739"/>
+      <w:bookmarkStart w:id="17" w:name="_Toc72292084"/>
       <w:proofErr w:type="gramStart"/>
       <w:r>
         <w:rPr>
@@ -6732,7 +6803,7 @@
           <w:lang w:val="en-US"/>
         </w:rPr>
       </w:pPr>
-      <w:bookmarkStart w:id="18" w:name="_Toc72287740"/>
+      <w:bookmarkStart w:id="18" w:name="_Toc72292085"/>
       <w:proofErr w:type="gramStart"/>
       <w:r>
         <w:rPr>
@@ -6832,7 +6903,7 @@
           <w:lang w:val="en-US"/>
         </w:rPr>
       </w:pPr>
-      <w:bookmarkStart w:id="19" w:name="_Toc72287741"/>
+      <w:bookmarkStart w:id="19" w:name="_Toc72292086"/>
       <w:proofErr w:type="gramStart"/>
       <w:r>
         <w:rPr>
@@ -7842,7 +7913,7 @@
           <w:lang w:val="en-US"/>
         </w:rPr>
       </w:pPr>
-      <w:bookmarkStart w:id="20" w:name="_Toc72287742"/>
+      <w:bookmarkStart w:id="20" w:name="_Toc72292087"/>
       <w:proofErr w:type="gramStart"/>
       <w:r>
         <w:rPr>
@@ -10570,7 +10641,7 @@
           <w:lang w:val="en-US"/>
         </w:rPr>
       </w:pPr>
-      <w:bookmarkStart w:id="21" w:name="_Toc72287743"/>
+      <w:bookmarkStart w:id="21" w:name="_Toc72292088"/>
       <w:proofErr w:type="gramStart"/>
       <w:r>
         <w:rPr>
@@ -10584,21 +10655,7 @@
           <w:rStyle w:val="Heading1Char"/>
           <w:lang w:val="en-US"/>
         </w:rPr>
-        <w:t>2</w:t>
-      </w:r>
-      <w:r>
-        <w:rPr>
-          <w:rStyle w:val="Heading1Char"/>
-          <w:lang w:val="en-US"/>
-        </w:rPr>
-        <w:t>1</w:t>
-      </w:r>
-      <w:r>
-        <w:rPr>
-          <w:rStyle w:val="Heading1Char"/>
-          <w:lang w:val="en-US"/>
-        </w:rPr>
-        <w:t>.</w:t>
+        <w:t>21.</w:t>
       </w:r>
       <w:proofErr w:type="gramEnd"/>
       <w:r>
@@ -10646,7 +10703,7 @@
           <w:lang w:eastAsia="ru-RU"/>
         </w:rPr>
         <w:drawing>
-          <wp:inline distT="0" distB="0" distL="0" distR="0" wp14:anchorId="6034EF3F" wp14:editId="3453AB4C">
+          <wp:inline distT="0" distB="0" distL="0" distR="0" wp14:anchorId="4C873A6E" wp14:editId="7AD95F1B">
             <wp:extent cx="3753224" cy="2563718"/>
             <wp:effectExtent l="0" t="0" r="0" b="8255"/>
             <wp:docPr id="15" name="Picture 15"/>
@@ -10929,6 +10986,243 @@
           <w:lang w:val="en-US"/>
         </w:rPr>
       </w:pPr>
+      <w:r>
+        <w:rPr>
+          <w:lang w:val="en-US"/>
+        </w:rPr>
+        <w:t>-----------------------------------------------------------------------------------------------------------------------------------------------------------</w:t>
+      </w:r>
+    </w:p>
+    <w:p>
+      <w:pPr>
+        <w:pStyle w:val="Heading2"/>
+        <w:rPr>
+          <w:lang w:val="en-US"/>
+        </w:rPr>
+      </w:pPr>
+      <w:bookmarkStart w:id="22" w:name="_Toc72292089"/>
+      <w:proofErr w:type="gramStart"/>
+      <w:r>
+        <w:rPr>
+          <w:rStyle w:val="Heading1Char"/>
+          <w:lang w:val="en-US"/>
+        </w:rPr>
+        <w:t xml:space="preserve">Lesson </w:t>
+      </w:r>
+      <w:r>
+        <w:rPr>
+          <w:rStyle w:val="Heading1Char"/>
+          <w:lang w:val="en-US"/>
+        </w:rPr>
+        <w:t>22.</w:t>
+      </w:r>
+      <w:proofErr w:type="gramEnd"/>
+      <w:r>
+        <w:rPr>
+          <w:rStyle w:val="Heading1Char"/>
+          <w:lang w:val="en-US"/>
+        </w:rPr>
+        <w:t xml:space="preserve"> </w:t>
+      </w:r>
+      <w:proofErr w:type="spellStart"/>
+      <w:r>
+        <w:rPr>
+          <w:rStyle w:val="Heading1Char"/>
+          <w:lang w:val="en-US"/>
+        </w:rPr>
+        <w:t>PluginM</w:t>
+      </w:r>
+      <w:r>
+        <w:rPr>
+          <w:rStyle w:val="Heading1Char"/>
+          <w:lang w:val="en-US"/>
+        </w:rPr>
+        <w:t>anagement</w:t>
+      </w:r>
+      <w:proofErr w:type="spellEnd"/>
+      <w:proofErr w:type="gramStart"/>
+      <w:r>
+        <w:rPr>
+          <w:rStyle w:val="Heading1Char"/>
+          <w:lang w:val="en-US"/>
+        </w:rPr>
+        <w:t xml:space="preserve">, </w:t>
+      </w:r>
+      <w:r>
+        <w:rPr>
+          <w:rStyle w:val="Heading1Char"/>
+          <w:lang w:val="en-US"/>
+        </w:rPr>
+        <w:t xml:space="preserve"> </w:t>
+      </w:r>
+      <w:proofErr w:type="spellStart"/>
+      <w:r>
+        <w:rPr>
+          <w:rStyle w:val="Heading1Char"/>
+          <w:lang w:val="en-US"/>
+        </w:rPr>
+        <w:t>DependencyManagement</w:t>
+      </w:r>
+      <w:proofErr w:type="spellEnd"/>
+      <w:proofErr w:type="gramEnd"/>
+      <w:r>
+        <w:rPr>
+          <w:rStyle w:val="Heading1Char"/>
+          <w:lang w:val="en-US"/>
+        </w:rPr>
+        <w:t>, Best practices</w:t>
+      </w:r>
+      <w:bookmarkEnd w:id="22"/>
+    </w:p>
+    <w:p>
+      <w:pPr>
+        <w:rPr>
+          <w:lang w:val="en-US"/>
+        </w:rPr>
+      </w:pPr>
+    </w:p>
+    <w:p>
+      <w:pPr>
+        <w:rPr>
+          <w:lang w:val="en-US"/>
+        </w:rPr>
+      </w:pPr>
+      <w:r>
+        <w:rPr>
+          <w:lang w:val="en-US"/>
+        </w:rPr>
+        <w:t>Best practices:</w:t>
+      </w:r>
+    </w:p>
+    <w:p>
+      <w:pPr>
+        <w:pStyle w:val="ListParagraph"/>
+        <w:numPr>
+          <w:ilvl w:val="0"/>
+          <w:numId w:val="1"/>
+        </w:numPr>
+        <w:rPr>
+          <w:lang w:val="en-US"/>
+        </w:rPr>
+      </w:pPr>
+      <w:r>
+        <w:rPr>
+          <w:lang w:val="en-US"/>
+        </w:rPr>
+        <w:t xml:space="preserve">Put all </w:t>
+      </w:r>
+      <w:r>
+        <w:rPr>
+          <w:lang w:val="en-US"/>
+        </w:rPr>
+        <w:t xml:space="preserve">dependencies of parent project in </w:t>
+      </w:r>
+      <w:proofErr w:type="spellStart"/>
+      <w:r>
+        <w:rPr>
+          <w:lang w:val="en-US"/>
+        </w:rPr>
+        <w:t>dependencyManagement</w:t>
+      </w:r>
+      <w:proofErr w:type="spellEnd"/>
+      <w:r>
+        <w:rPr>
+          <w:lang w:val="en-US"/>
+        </w:rPr>
+        <w:t xml:space="preserve"> tag (they won’t be inherited anymore)</w:t>
+      </w:r>
+    </w:p>
+    <w:p>
+      <w:pPr>
+        <w:pStyle w:val="ListParagraph"/>
+        <w:numPr>
+          <w:ilvl w:val="0"/>
+          <w:numId w:val="1"/>
+        </w:numPr>
+        <w:rPr>
+          <w:lang w:val="en-US"/>
+        </w:rPr>
+      </w:pPr>
+      <w:r>
+        <w:rPr>
+          <w:lang w:val="en-US"/>
+        </w:rPr>
+        <w:t>Override dependencies in child project without scope and version (they should be defined in parent project)</w:t>
+      </w:r>
+    </w:p>
+    <w:p>
+      <w:pPr>
+        <w:pStyle w:val="ListParagraph"/>
+        <w:numPr>
+          <w:ilvl w:val="0"/>
+          <w:numId w:val="1"/>
+        </w:numPr>
+        <w:rPr>
+          <w:lang w:val="en-US"/>
+        </w:rPr>
+      </w:pPr>
+      <w:r>
+        <w:rPr>
+          <w:lang w:val="en-US"/>
+        </w:rPr>
+        <w:t>Put a blank line between dependencies with different scope</w:t>
+      </w:r>
+    </w:p>
+    <w:p>
+      <w:pPr>
+        <w:pStyle w:val="ListParagraph"/>
+        <w:numPr>
+          <w:ilvl w:val="0"/>
+          <w:numId w:val="1"/>
+        </w:numPr>
+        <w:rPr>
+          <w:lang w:val="en-US"/>
+        </w:rPr>
+      </w:pPr>
+      <w:r>
+        <w:rPr>
+          <w:lang w:val="en-US"/>
+        </w:rPr>
+        <w:t xml:space="preserve">Put all plugins of parent project in </w:t>
+      </w:r>
+      <w:proofErr w:type="spellStart"/>
+      <w:r>
+        <w:rPr>
+          <w:lang w:val="en-US"/>
+        </w:rPr>
+        <w:t>pluginManagement</w:t>
+      </w:r>
+      <w:proofErr w:type="spellEnd"/>
+      <w:r>
+        <w:rPr>
+          <w:lang w:val="en-US"/>
+        </w:rPr>
+        <w:t xml:space="preserve"> tag </w:t>
+      </w:r>
+    </w:p>
+    <w:p>
+      <w:pPr>
+        <w:pStyle w:val="ListParagraph"/>
+        <w:numPr>
+          <w:ilvl w:val="0"/>
+          <w:numId w:val="1"/>
+        </w:numPr>
+        <w:rPr>
+          <w:lang w:val="en-US"/>
+        </w:rPr>
+      </w:pPr>
+      <w:r>
+        <w:rPr>
+          <w:lang w:val="en-US"/>
+        </w:rPr>
+        <w:t xml:space="preserve">Put </w:t>
+      </w:r>
+      <w:r>
+        <w:rPr>
+          <w:lang w:val="en-US"/>
+        </w:rPr>
+        <w:t>version of dependency group into property and use through expression language</w:t>
+      </w:r>
     </w:p>
     <w:sectPr>
       <w:pgSz w:w="11906" w:h="16838"/>
@@ -12296,7 +12590,7 @@
 </file>
 
 <file path=customXml/itemProps1.xml><?xml version="1.0" encoding="utf-8"?>
-<ds:datastoreItem xmlns:ds="http://schemas.openxmlformats.org/officeDocument/2006/customXml" ds:itemID="{59ABFDB2-F191-4C22-A42E-8FAE3C73B16C}">
+<ds:datastoreItem xmlns:ds="http://schemas.openxmlformats.org/officeDocument/2006/customXml" ds:itemID="{B9C82A65-CFF7-49E0-B52D-83C877D874B7}">
   <ds:schemaRefs>
     <ds:schemaRef ds:uri="http://schemas.openxmlformats.org/officeDocument/2006/bibliography"/>
   </ds:schemaRefs>

</xml_diff>

<commit_message>
properties and resource filtering
</commit_message>
<xml_diff>
--- a/lessons.docx
+++ b/lessons.docx
@@ -40,8 +40,6 @@
             </w:rPr>
           </w:pPr>
         </w:p>
-        <w:bookmarkStart w:id="0" w:name="_GoBack"/>
-        <w:bookmarkEnd w:id="0"/>
         <w:p>
           <w:pPr>
             <w:pStyle w:val="TOC2"/>
@@ -63,7 +61,7 @@
           <w:r>
             <w:fldChar w:fldCharType="separate"/>
           </w:r>
-          <w:hyperlink w:anchor="_Toc72292068" w:history="1">
+          <w:hyperlink w:anchor="_Toc72363395" w:history="1">
             <w:r>
               <w:rPr>
                 <w:rStyle w:val="Hyperlink"/>
@@ -91,7 +89,7 @@
                 <w:noProof/>
                 <w:webHidden/>
               </w:rPr>
-              <w:instrText xml:space="preserve"> PAGEREF _Toc72292068 \h </w:instrText>
+              <w:instrText xml:space="preserve"> PAGEREF _Toc72363395 \h </w:instrText>
             </w:r>
             <w:r>
               <w:rPr>
@@ -134,7 +132,7 @@
               <w:lang w:eastAsia="ru-RU"/>
             </w:rPr>
           </w:pPr>
-          <w:hyperlink w:anchor="_Toc72292069" w:history="1">
+          <w:hyperlink w:anchor="_Toc72363396" w:history="1">
             <w:r>
               <w:rPr>
                 <w:rStyle w:val="Hyperlink"/>
@@ -162,7 +160,7 @@
                 <w:noProof/>
                 <w:webHidden/>
               </w:rPr>
-              <w:instrText xml:space="preserve"> PAGEREF _Toc72292069 \h </w:instrText>
+              <w:instrText xml:space="preserve"> PAGEREF _Toc72363396 \h </w:instrText>
             </w:r>
             <w:r>
               <w:rPr>
@@ -205,7 +203,7 @@
               <w:lang w:eastAsia="ru-RU"/>
             </w:rPr>
           </w:pPr>
-          <w:hyperlink w:anchor="_Toc72292070" w:history="1">
+          <w:hyperlink w:anchor="_Toc72363397" w:history="1">
             <w:r>
               <w:rPr>
                 <w:rStyle w:val="Hyperlink"/>
@@ -233,7 +231,7 @@
                 <w:noProof/>
                 <w:webHidden/>
               </w:rPr>
-              <w:instrText xml:space="preserve"> PAGEREF _Toc72292070 \h </w:instrText>
+              <w:instrText xml:space="preserve"> PAGEREF _Toc72363397 \h </w:instrText>
             </w:r>
             <w:r>
               <w:rPr>
@@ -276,7 +274,7 @@
               <w:lang w:eastAsia="ru-RU"/>
             </w:rPr>
           </w:pPr>
-          <w:hyperlink w:anchor="_Toc72292071" w:history="1">
+          <w:hyperlink w:anchor="_Toc72363398" w:history="1">
             <w:r>
               <w:rPr>
                 <w:rStyle w:val="Hyperlink"/>
@@ -304,7 +302,7 @@
                 <w:noProof/>
                 <w:webHidden/>
               </w:rPr>
-              <w:instrText xml:space="preserve"> PAGEREF _Toc72292071 \h </w:instrText>
+              <w:instrText xml:space="preserve"> PAGEREF _Toc72363398 \h </w:instrText>
             </w:r>
             <w:r>
               <w:rPr>
@@ -347,7 +345,7 @@
               <w:lang w:eastAsia="ru-RU"/>
             </w:rPr>
           </w:pPr>
-          <w:hyperlink w:anchor="_Toc72292072" w:history="1">
+          <w:hyperlink w:anchor="_Toc72363399" w:history="1">
             <w:r>
               <w:rPr>
                 <w:rStyle w:val="Hyperlink"/>
@@ -375,7 +373,7 @@
                 <w:noProof/>
                 <w:webHidden/>
               </w:rPr>
-              <w:instrText xml:space="preserve"> PAGEREF _Toc72292072 \h </w:instrText>
+              <w:instrText xml:space="preserve"> PAGEREF _Toc72363399 \h </w:instrText>
             </w:r>
             <w:r>
               <w:rPr>
@@ -418,7 +416,7 @@
               <w:lang w:eastAsia="ru-RU"/>
             </w:rPr>
           </w:pPr>
-          <w:hyperlink w:anchor="_Toc72292073" w:history="1">
+          <w:hyperlink w:anchor="_Toc72363400" w:history="1">
             <w:r>
               <w:rPr>
                 <w:rStyle w:val="Hyperlink"/>
@@ -446,7 +444,7 @@
                 <w:noProof/>
                 <w:webHidden/>
               </w:rPr>
-              <w:instrText xml:space="preserve"> PAGEREF _Toc72292073 \h </w:instrText>
+              <w:instrText xml:space="preserve"> PAGEREF _Toc72363400 \h </w:instrText>
             </w:r>
             <w:r>
               <w:rPr>
@@ -489,7 +487,7 @@
               <w:lang w:eastAsia="ru-RU"/>
             </w:rPr>
           </w:pPr>
-          <w:hyperlink w:anchor="_Toc72292074" w:history="1">
+          <w:hyperlink w:anchor="_Toc72363401" w:history="1">
             <w:r>
               <w:rPr>
                 <w:rStyle w:val="Hyperlink"/>
@@ -517,7 +515,7 @@
                 <w:noProof/>
                 <w:webHidden/>
               </w:rPr>
-              <w:instrText xml:space="preserve"> PAGEREF _Toc72292074 \h </w:instrText>
+              <w:instrText xml:space="preserve"> PAGEREF _Toc72363401 \h </w:instrText>
             </w:r>
             <w:r>
               <w:rPr>
@@ -560,7 +558,7 @@
               <w:lang w:eastAsia="ru-RU"/>
             </w:rPr>
           </w:pPr>
-          <w:hyperlink w:anchor="_Toc72292075" w:history="1">
+          <w:hyperlink w:anchor="_Toc72363402" w:history="1">
             <w:r>
               <w:rPr>
                 <w:rStyle w:val="Hyperlink"/>
@@ -588,7 +586,7 @@
                 <w:noProof/>
                 <w:webHidden/>
               </w:rPr>
-              <w:instrText xml:space="preserve"> PAGEREF _Toc72292075 \h </w:instrText>
+              <w:instrText xml:space="preserve"> PAGEREF _Toc72363402 \h </w:instrText>
             </w:r>
             <w:r>
               <w:rPr>
@@ -631,7 +629,7 @@
               <w:lang w:eastAsia="ru-RU"/>
             </w:rPr>
           </w:pPr>
-          <w:hyperlink w:anchor="_Toc72292076" w:history="1">
+          <w:hyperlink w:anchor="_Toc72363403" w:history="1">
             <w:r>
               <w:rPr>
                 <w:rStyle w:val="Hyperlink"/>
@@ -659,7 +657,7 @@
                 <w:noProof/>
                 <w:webHidden/>
               </w:rPr>
-              <w:instrText xml:space="preserve"> PAGEREF _Toc72292076 \h </w:instrText>
+              <w:instrText xml:space="preserve"> PAGEREF _Toc72363403 \h </w:instrText>
             </w:r>
             <w:r>
               <w:rPr>
@@ -702,7 +700,7 @@
               <w:lang w:eastAsia="ru-RU"/>
             </w:rPr>
           </w:pPr>
-          <w:hyperlink w:anchor="_Toc72292077" w:history="1">
+          <w:hyperlink w:anchor="_Toc72363404" w:history="1">
             <w:r>
               <w:rPr>
                 <w:rStyle w:val="Hyperlink"/>
@@ -730,7 +728,7 @@
                 <w:noProof/>
                 <w:webHidden/>
               </w:rPr>
-              <w:instrText xml:space="preserve"> PAGEREF _Toc72292077 \h </w:instrText>
+              <w:instrText xml:space="preserve"> PAGEREF _Toc72363404 \h </w:instrText>
             </w:r>
             <w:r>
               <w:rPr>
@@ -773,7 +771,7 @@
               <w:lang w:eastAsia="ru-RU"/>
             </w:rPr>
           </w:pPr>
-          <w:hyperlink w:anchor="_Toc72292078" w:history="1">
+          <w:hyperlink w:anchor="_Toc72363405" w:history="1">
             <w:r>
               <w:rPr>
                 <w:rStyle w:val="Hyperlink"/>
@@ -801,7 +799,7 @@
                 <w:noProof/>
                 <w:webHidden/>
               </w:rPr>
-              <w:instrText xml:space="preserve"> PAGEREF _Toc72292078 \h </w:instrText>
+              <w:instrText xml:space="preserve"> PAGEREF _Toc72363405 \h </w:instrText>
             </w:r>
             <w:r>
               <w:rPr>
@@ -844,7 +842,7 @@
               <w:lang w:eastAsia="ru-RU"/>
             </w:rPr>
           </w:pPr>
-          <w:hyperlink w:anchor="_Toc72292079" w:history="1">
+          <w:hyperlink w:anchor="_Toc72363406" w:history="1">
             <w:r>
               <w:rPr>
                 <w:rStyle w:val="Hyperlink"/>
@@ -872,7 +870,7 @@
                 <w:noProof/>
                 <w:webHidden/>
               </w:rPr>
-              <w:instrText xml:space="preserve"> PAGEREF _Toc72292079 \h </w:instrText>
+              <w:instrText xml:space="preserve"> PAGEREF _Toc72363406 \h </w:instrText>
             </w:r>
             <w:r>
               <w:rPr>
@@ -915,7 +913,7 @@
               <w:lang w:eastAsia="ru-RU"/>
             </w:rPr>
           </w:pPr>
-          <w:hyperlink w:anchor="_Toc72292080" w:history="1">
+          <w:hyperlink w:anchor="_Toc72363407" w:history="1">
             <w:r>
               <w:rPr>
                 <w:rStyle w:val="Hyperlink"/>
@@ -943,7 +941,7 @@
                 <w:noProof/>
                 <w:webHidden/>
               </w:rPr>
-              <w:instrText xml:space="preserve"> PAGEREF _Toc72292080 \h </w:instrText>
+              <w:instrText xml:space="preserve"> PAGEREF _Toc72363407 \h </w:instrText>
             </w:r>
             <w:r>
               <w:rPr>
@@ -986,7 +984,7 @@
               <w:lang w:eastAsia="ru-RU"/>
             </w:rPr>
           </w:pPr>
-          <w:hyperlink w:anchor="_Toc72292081" w:history="1">
+          <w:hyperlink w:anchor="_Toc72363408" w:history="1">
             <w:r>
               <w:rPr>
                 <w:rStyle w:val="Hyperlink"/>
@@ -1014,7 +1012,7 @@
                 <w:noProof/>
                 <w:webHidden/>
               </w:rPr>
-              <w:instrText xml:space="preserve"> PAGEREF _Toc72292081 \h </w:instrText>
+              <w:instrText xml:space="preserve"> PAGEREF _Toc72363408 \h </w:instrText>
             </w:r>
             <w:r>
               <w:rPr>
@@ -1057,7 +1055,7 @@
               <w:lang w:eastAsia="ru-RU"/>
             </w:rPr>
           </w:pPr>
-          <w:hyperlink w:anchor="_Toc72292082" w:history="1">
+          <w:hyperlink w:anchor="_Toc72363409" w:history="1">
             <w:r>
               <w:rPr>
                 <w:rStyle w:val="Hyperlink"/>
@@ -1085,7 +1083,7 @@
                 <w:noProof/>
                 <w:webHidden/>
               </w:rPr>
-              <w:instrText xml:space="preserve"> PAGEREF _Toc72292082 \h </w:instrText>
+              <w:instrText xml:space="preserve"> PAGEREF _Toc72363409 \h </w:instrText>
             </w:r>
             <w:r>
               <w:rPr>
@@ -1128,7 +1126,7 @@
               <w:lang w:eastAsia="ru-RU"/>
             </w:rPr>
           </w:pPr>
-          <w:hyperlink w:anchor="_Toc72292083" w:history="1">
+          <w:hyperlink w:anchor="_Toc72363410" w:history="1">
             <w:r>
               <w:rPr>
                 <w:rStyle w:val="Hyperlink"/>
@@ -1156,7 +1154,7 @@
                 <w:noProof/>
                 <w:webHidden/>
               </w:rPr>
-              <w:instrText xml:space="preserve"> PAGEREF _Toc72292083 \h </w:instrText>
+              <w:instrText xml:space="preserve"> PAGEREF _Toc72363410 \h </w:instrText>
             </w:r>
             <w:r>
               <w:rPr>
@@ -1199,7 +1197,7 @@
               <w:lang w:eastAsia="ru-RU"/>
             </w:rPr>
           </w:pPr>
-          <w:hyperlink w:anchor="_Toc72292084" w:history="1">
+          <w:hyperlink w:anchor="_Toc72363411" w:history="1">
             <w:r>
               <w:rPr>
                 <w:rStyle w:val="Hyperlink"/>
@@ -1227,7 +1225,7 @@
                 <w:noProof/>
                 <w:webHidden/>
               </w:rPr>
-              <w:instrText xml:space="preserve"> PAGEREF _Toc72292084 \h </w:instrText>
+              <w:instrText xml:space="preserve"> PAGEREF _Toc72363411 \h </w:instrText>
             </w:r>
             <w:r>
               <w:rPr>
@@ -1270,7 +1268,7 @@
               <w:lang w:eastAsia="ru-RU"/>
             </w:rPr>
           </w:pPr>
-          <w:hyperlink w:anchor="_Toc72292085" w:history="1">
+          <w:hyperlink w:anchor="_Toc72363412" w:history="1">
             <w:r>
               <w:rPr>
                 <w:rStyle w:val="Hyperlink"/>
@@ -1298,7 +1296,7 @@
                 <w:noProof/>
                 <w:webHidden/>
               </w:rPr>
-              <w:instrText xml:space="preserve"> PAGEREF _Toc72292085 \h </w:instrText>
+              <w:instrText xml:space="preserve"> PAGEREF _Toc72363412 \h </w:instrText>
             </w:r>
             <w:r>
               <w:rPr>
@@ -1341,7 +1339,7 @@
               <w:lang w:eastAsia="ru-RU"/>
             </w:rPr>
           </w:pPr>
-          <w:hyperlink w:anchor="_Toc72292086" w:history="1">
+          <w:hyperlink w:anchor="_Toc72363413" w:history="1">
             <w:r>
               <w:rPr>
                 <w:rStyle w:val="Hyperlink"/>
@@ -1369,7 +1367,7 @@
                 <w:noProof/>
                 <w:webHidden/>
               </w:rPr>
-              <w:instrText xml:space="preserve"> PAGEREF _Toc72292086 \h </w:instrText>
+              <w:instrText xml:space="preserve"> PAGEREF _Toc72363413 \h </w:instrText>
             </w:r>
             <w:r>
               <w:rPr>
@@ -1412,7 +1410,7 @@
               <w:lang w:eastAsia="ru-RU"/>
             </w:rPr>
           </w:pPr>
-          <w:hyperlink w:anchor="_Toc72292087" w:history="1">
+          <w:hyperlink w:anchor="_Toc72363414" w:history="1">
             <w:r>
               <w:rPr>
                 <w:rStyle w:val="Hyperlink"/>
@@ -1440,7 +1438,7 @@
                 <w:noProof/>
                 <w:webHidden/>
               </w:rPr>
-              <w:instrText xml:space="preserve"> PAGEREF _Toc72292087 \h </w:instrText>
+              <w:instrText xml:space="preserve"> PAGEREF _Toc72363414 \h </w:instrText>
             </w:r>
             <w:r>
               <w:rPr>
@@ -1483,7 +1481,7 @@
               <w:lang w:eastAsia="ru-RU"/>
             </w:rPr>
           </w:pPr>
-          <w:hyperlink w:anchor="_Toc72292088" w:history="1">
+          <w:hyperlink w:anchor="_Toc72363415" w:history="1">
             <w:r>
               <w:rPr>
                 <w:rStyle w:val="Hyperlink"/>
@@ -1511,7 +1509,7 @@
                 <w:noProof/>
                 <w:webHidden/>
               </w:rPr>
-              <w:instrText xml:space="preserve"> PAGEREF _Toc72292088 \h </w:instrText>
+              <w:instrText xml:space="preserve"> PAGEREF _Toc72363415 \h </w:instrText>
             </w:r>
             <w:r>
               <w:rPr>
@@ -1554,7 +1552,7 @@
               <w:lang w:eastAsia="ru-RU"/>
             </w:rPr>
           </w:pPr>
-          <w:hyperlink w:anchor="_Toc72292089" w:history="1">
+          <w:hyperlink w:anchor="_Toc72363416" w:history="1">
             <w:r>
               <w:rPr>
                 <w:rStyle w:val="Hyperlink"/>
@@ -1582,7 +1580,78 @@
                 <w:noProof/>
                 <w:webHidden/>
               </w:rPr>
-              <w:instrText xml:space="preserve"> PAGEREF _Toc72292089 \h </w:instrText>
+              <w:instrText xml:space="preserve"> PAGEREF _Toc72363416 \h </w:instrText>
+            </w:r>
+            <w:r>
+              <w:rPr>
+                <w:noProof/>
+                <w:webHidden/>
+              </w:rPr>
+            </w:r>
+            <w:r>
+              <w:rPr>
+                <w:noProof/>
+                <w:webHidden/>
+              </w:rPr>
+              <w:fldChar w:fldCharType="separate"/>
+            </w:r>
+            <w:r>
+              <w:rPr>
+                <w:noProof/>
+                <w:webHidden/>
+              </w:rPr>
+              <w:t>12</w:t>
+            </w:r>
+            <w:r>
+              <w:rPr>
+                <w:noProof/>
+                <w:webHidden/>
+              </w:rPr>
+              <w:fldChar w:fldCharType="end"/>
+            </w:r>
+          </w:hyperlink>
+        </w:p>
+        <w:p>
+          <w:pPr>
+            <w:pStyle w:val="TOC2"/>
+            <w:tabs>
+              <w:tab w:val="right" w:leader="dot" w:pos="10456"/>
+            </w:tabs>
+            <w:rPr>
+              <w:rFonts w:eastAsiaTheme="minorEastAsia"/>
+              <w:noProof/>
+              <w:lang w:eastAsia="ru-RU"/>
+            </w:rPr>
+          </w:pPr>
+          <w:hyperlink w:anchor="_Toc72363417" w:history="1">
+            <w:r>
+              <w:rPr>
+                <w:rStyle w:val="Hyperlink"/>
+                <w:noProof/>
+                <w:lang w:val="en-US"/>
+              </w:rPr>
+              <w:t>Lesson 23. Properties. Resource filtering</w:t>
+            </w:r>
+            <w:r>
+              <w:rPr>
+                <w:noProof/>
+                <w:webHidden/>
+              </w:rPr>
+              <w:tab/>
+            </w:r>
+            <w:r>
+              <w:rPr>
+                <w:noProof/>
+                <w:webHidden/>
+              </w:rPr>
+              <w:fldChar w:fldCharType="begin"/>
+            </w:r>
+            <w:r>
+              <w:rPr>
+                <w:noProof/>
+                <w:webHidden/>
+              </w:rPr>
+              <w:instrText xml:space="preserve"> PAGEREF _Toc72363417 \h </w:instrText>
             </w:r>
             <w:r>
               <w:rPr>
@@ -1660,7 +1729,7 @@
           <w:lang w:val="en-US"/>
         </w:rPr>
       </w:pPr>
-      <w:bookmarkStart w:id="1" w:name="_Toc72292068"/>
+      <w:bookmarkStart w:id="0" w:name="_Toc72363395"/>
       <w:proofErr w:type="gramStart"/>
       <w:r>
         <w:rPr>
@@ -1685,7 +1754,7 @@
         </w:rPr>
         <w:t xml:space="preserve"> Intro</w:t>
       </w:r>
-      <w:bookmarkEnd w:id="1"/>
+      <w:bookmarkEnd w:id="0"/>
     </w:p>
     <w:p>
       <w:pPr>
@@ -1893,7 +1962,7 @@
           <w:lang w:val="en-US"/>
         </w:rPr>
       </w:pPr>
-      <w:bookmarkStart w:id="2" w:name="_Toc72292069"/>
+      <w:bookmarkStart w:id="1" w:name="_Toc72363396"/>
       <w:proofErr w:type="gramStart"/>
       <w:r>
         <w:rPr>
@@ -1917,121 +1986,121 @@
         </w:rPr>
         <w:t xml:space="preserve"> Installing</w:t>
       </w:r>
+      <w:bookmarkEnd w:id="1"/>
+    </w:p>
+    <w:p>
+      <w:pPr>
+        <w:rPr>
+          <w:lang w:val="en-US"/>
+        </w:rPr>
+      </w:pPr>
+      <w:r>
+        <w:rPr>
+          <w:lang w:val="en-US"/>
+        </w:rPr>
+        <w:tab/>
+      </w:r>
+      <w:proofErr w:type="gramStart"/>
+      <w:r>
+        <w:rPr>
+          <w:lang w:val="en-US"/>
+        </w:rPr>
+        <w:t xml:space="preserve">About installing of environment variables (JAVA_HOME, </w:t>
+      </w:r>
+      <w:r>
+        <w:rPr>
+          <w:lang w:val="en-US"/>
+        </w:rPr>
+        <w:t>JDK</w:t>
+      </w:r>
+      <w:r>
+        <w:rPr>
+          <w:lang w:val="en-US"/>
+        </w:rPr>
+        <w:t>)</w:t>
+      </w:r>
+      <w:r>
+        <w:rPr>
+          <w:lang w:val="en-US"/>
+        </w:rPr>
+        <w:t xml:space="preserve"> for </w:t>
+      </w:r>
+      <w:proofErr w:type="spellStart"/>
+      <w:r>
+        <w:rPr>
+          <w:lang w:val="en-US"/>
+        </w:rPr>
+        <w:t>unix</w:t>
+      </w:r>
+      <w:proofErr w:type="spellEnd"/>
+      <w:r>
+        <w:rPr>
+          <w:lang w:val="en-US"/>
+        </w:rPr>
+        <w:t>/windows and about apache maven in the video.</w:t>
+      </w:r>
+      <w:proofErr w:type="gramEnd"/>
+      <w:r>
+        <w:rPr>
+          <w:lang w:val="en-US"/>
+        </w:rPr>
+        <w:t xml:space="preserve"> </w:t>
+      </w:r>
+      <w:proofErr w:type="gramStart"/>
+      <w:r>
+        <w:rPr>
+          <w:lang w:val="en-US"/>
+        </w:rPr>
+        <w:t>About installing of Maven Wrapper in the last video of the course.</w:t>
+      </w:r>
+      <w:proofErr w:type="gramEnd"/>
+    </w:p>
+    <w:p>
+      <w:pPr>
+        <w:rPr>
+          <w:lang w:val="en-US"/>
+        </w:rPr>
+      </w:pPr>
+      <w:r>
+        <w:rPr>
+          <w:lang w:val="en-US"/>
+        </w:rPr>
+        <w:t>-----------------------------------------------------------------------------------------------------------------------------------------------------------</w:t>
+      </w:r>
+    </w:p>
+    <w:p>
+      <w:pPr>
+        <w:pStyle w:val="Heading2"/>
+        <w:rPr>
+          <w:rStyle w:val="Heading1Char"/>
+          <w:lang w:val="en-US"/>
+        </w:rPr>
+      </w:pPr>
+      <w:bookmarkStart w:id="2" w:name="_Toc72363397"/>
+      <w:proofErr w:type="gramStart"/>
+      <w:r>
+        <w:rPr>
+          <w:rStyle w:val="Heading1Char"/>
+          <w:lang w:val="en-US"/>
+        </w:rPr>
+        <w:t xml:space="preserve">Lesson </w:t>
+      </w:r>
+      <w:r>
+        <w:rPr>
+          <w:rStyle w:val="Heading1Char"/>
+          <w:lang w:val="en-US"/>
+        </w:rPr>
+        <w:t>3.</w:t>
+      </w:r>
+      <w:proofErr w:type="gramEnd"/>
+      <w:r>
+        <w:rPr>
+          <w:rStyle w:val="Heading1Char"/>
+          <w:lang w:val="en-US"/>
+        </w:rPr>
+        <w:t xml:space="preserve"> Plugins and MOJO</w:t>
+      </w:r>
       <w:bookmarkEnd w:id="2"/>
-    </w:p>
-    <w:p>
-      <w:pPr>
-        <w:rPr>
-          <w:lang w:val="en-US"/>
-        </w:rPr>
-      </w:pPr>
-      <w:r>
-        <w:rPr>
-          <w:lang w:val="en-US"/>
-        </w:rPr>
-        <w:tab/>
-      </w:r>
-      <w:proofErr w:type="gramStart"/>
-      <w:r>
-        <w:rPr>
-          <w:lang w:val="en-US"/>
-        </w:rPr>
-        <w:t xml:space="preserve">About installing of environment variables (JAVA_HOME, </w:t>
-      </w:r>
-      <w:r>
-        <w:rPr>
-          <w:lang w:val="en-US"/>
-        </w:rPr>
-        <w:t>JDK</w:t>
-      </w:r>
-      <w:r>
-        <w:rPr>
-          <w:lang w:val="en-US"/>
-        </w:rPr>
-        <w:t>)</w:t>
-      </w:r>
-      <w:r>
-        <w:rPr>
-          <w:lang w:val="en-US"/>
-        </w:rPr>
-        <w:t xml:space="preserve"> for </w:t>
-      </w:r>
-      <w:proofErr w:type="spellStart"/>
-      <w:r>
-        <w:rPr>
-          <w:lang w:val="en-US"/>
-        </w:rPr>
-        <w:t>unix</w:t>
-      </w:r>
-      <w:proofErr w:type="spellEnd"/>
-      <w:r>
-        <w:rPr>
-          <w:lang w:val="en-US"/>
-        </w:rPr>
-        <w:t>/windows and about apache maven in the video.</w:t>
-      </w:r>
-      <w:proofErr w:type="gramEnd"/>
-      <w:r>
-        <w:rPr>
-          <w:lang w:val="en-US"/>
-        </w:rPr>
-        <w:t xml:space="preserve"> </w:t>
-      </w:r>
-      <w:proofErr w:type="gramStart"/>
-      <w:r>
-        <w:rPr>
-          <w:lang w:val="en-US"/>
-        </w:rPr>
-        <w:t>About installing of Maven Wrapper in the last video of the course.</w:t>
-      </w:r>
-      <w:proofErr w:type="gramEnd"/>
-    </w:p>
-    <w:p>
-      <w:pPr>
-        <w:rPr>
-          <w:lang w:val="en-US"/>
-        </w:rPr>
-      </w:pPr>
-      <w:r>
-        <w:rPr>
-          <w:lang w:val="en-US"/>
-        </w:rPr>
-        <w:t>-----------------------------------------------------------------------------------------------------------------------------------------------------------</w:t>
-      </w:r>
-    </w:p>
-    <w:p>
-      <w:pPr>
-        <w:pStyle w:val="Heading2"/>
-        <w:rPr>
-          <w:rStyle w:val="Heading1Char"/>
-          <w:lang w:val="en-US"/>
-        </w:rPr>
-      </w:pPr>
-      <w:bookmarkStart w:id="3" w:name="_Toc72292070"/>
-      <w:proofErr w:type="gramStart"/>
-      <w:r>
-        <w:rPr>
-          <w:rStyle w:val="Heading1Char"/>
-          <w:lang w:val="en-US"/>
-        </w:rPr>
-        <w:t xml:space="preserve">Lesson </w:t>
-      </w:r>
-      <w:r>
-        <w:rPr>
-          <w:rStyle w:val="Heading1Char"/>
-          <w:lang w:val="en-US"/>
-        </w:rPr>
-        <w:t>3.</w:t>
-      </w:r>
-      <w:proofErr w:type="gramEnd"/>
-      <w:r>
-        <w:rPr>
-          <w:rStyle w:val="Heading1Char"/>
-          <w:lang w:val="en-US"/>
-        </w:rPr>
-        <w:t xml:space="preserve"> Plugins and MOJO</w:t>
-      </w:r>
-      <w:bookmarkEnd w:id="3"/>
     </w:p>
     <w:p>
       <w:pPr>
@@ -2182,7 +2251,7 @@
           <w:lang w:val="en-US"/>
         </w:rPr>
       </w:pPr>
-      <w:bookmarkStart w:id="4" w:name="_Toc72292071"/>
+      <w:bookmarkStart w:id="3" w:name="_Toc72363398"/>
       <w:proofErr w:type="gramStart"/>
       <w:r>
         <w:rPr>
@@ -2227,7 +2296,7 @@
         </w:rPr>
         <w:t>nvironment variables</w:t>
       </w:r>
-      <w:bookmarkEnd w:id="4"/>
+      <w:bookmarkEnd w:id="3"/>
     </w:p>
     <w:p>
       <w:pPr>
@@ -2650,7 +2719,7 @@
           <w:lang w:val="en-US"/>
         </w:rPr>
       </w:pPr>
-      <w:bookmarkStart w:id="5" w:name="_Toc72292072"/>
+      <w:bookmarkStart w:id="4" w:name="_Toc72363399"/>
       <w:proofErr w:type="gramStart"/>
       <w:r>
         <w:rPr>
@@ -2674,67 +2743,67 @@
         </w:rPr>
         <w:t xml:space="preserve"> Archetype plugin</w:t>
       </w:r>
+      <w:bookmarkEnd w:id="4"/>
+    </w:p>
+    <w:p>
+      <w:pPr>
+        <w:ind w:firstLine="708"/>
+        <w:rPr>
+          <w:lang w:val="en-US"/>
+        </w:rPr>
+      </w:pPr>
+      <w:r>
+        <w:rPr>
+          <w:lang w:val="en-US"/>
+        </w:rPr>
+        <w:t>Generates project of required structure</w:t>
+      </w:r>
+    </w:p>
+    <w:p>
+      <w:pPr>
+        <w:rPr>
+          <w:lang w:val="en-US"/>
+        </w:rPr>
+      </w:pPr>
+      <w:r>
+        <w:rPr>
+          <w:lang w:val="en-US"/>
+        </w:rPr>
+        <w:t>-----------------------------------------------------------------------------------------------------------------------------------------------------------</w:t>
+      </w:r>
+    </w:p>
+    <w:p>
+      <w:pPr>
+        <w:pStyle w:val="Heading2"/>
+        <w:rPr>
+          <w:lang w:val="en-US"/>
+        </w:rPr>
+      </w:pPr>
+      <w:bookmarkStart w:id="5" w:name="_Toc72363400"/>
+      <w:proofErr w:type="gramStart"/>
+      <w:r>
+        <w:rPr>
+          <w:rStyle w:val="Heading1Char"/>
+          <w:lang w:val="en-US"/>
+        </w:rPr>
+        <w:t xml:space="preserve">Lesson </w:t>
+      </w:r>
+      <w:r>
+        <w:rPr>
+          <w:rStyle w:val="Heading1Char"/>
+          <w:lang w:val="en-US"/>
+        </w:rPr>
+        <w:t>6.</w:t>
+      </w:r>
+      <w:proofErr w:type="gramEnd"/>
+      <w:r>
+        <w:rPr>
+          <w:rStyle w:val="Heading1Char"/>
+          <w:lang w:val="en-US"/>
+        </w:rPr>
+        <w:t xml:space="preserve"> POM Project Object Model</w:t>
+      </w:r>
       <w:bookmarkEnd w:id="5"/>
-    </w:p>
-    <w:p>
-      <w:pPr>
-        <w:ind w:firstLine="708"/>
-        <w:rPr>
-          <w:lang w:val="en-US"/>
-        </w:rPr>
-      </w:pPr>
-      <w:r>
-        <w:rPr>
-          <w:lang w:val="en-US"/>
-        </w:rPr>
-        <w:t>Generates project of required structure</w:t>
-      </w:r>
-    </w:p>
-    <w:p>
-      <w:pPr>
-        <w:rPr>
-          <w:lang w:val="en-US"/>
-        </w:rPr>
-      </w:pPr>
-      <w:r>
-        <w:rPr>
-          <w:lang w:val="en-US"/>
-        </w:rPr>
-        <w:t>-----------------------------------------------------------------------------------------------------------------------------------------------------------</w:t>
-      </w:r>
-    </w:p>
-    <w:p>
-      <w:pPr>
-        <w:pStyle w:val="Heading2"/>
-        <w:rPr>
-          <w:lang w:val="en-US"/>
-        </w:rPr>
-      </w:pPr>
-      <w:bookmarkStart w:id="6" w:name="_Toc72292073"/>
-      <w:proofErr w:type="gramStart"/>
-      <w:r>
-        <w:rPr>
-          <w:rStyle w:val="Heading1Char"/>
-          <w:lang w:val="en-US"/>
-        </w:rPr>
-        <w:t xml:space="preserve">Lesson </w:t>
-      </w:r>
-      <w:r>
-        <w:rPr>
-          <w:rStyle w:val="Heading1Char"/>
-          <w:lang w:val="en-US"/>
-        </w:rPr>
-        <w:t>6.</w:t>
-      </w:r>
-      <w:proofErr w:type="gramEnd"/>
-      <w:r>
-        <w:rPr>
-          <w:rStyle w:val="Heading1Char"/>
-          <w:lang w:val="en-US"/>
-        </w:rPr>
-        <w:t xml:space="preserve"> POM Project Object Model</w:t>
-      </w:r>
-      <w:bookmarkEnd w:id="6"/>
     </w:p>
     <w:p>
       <w:pPr>
@@ -2812,7 +2881,7 @@
           <w:lang w:val="en-US"/>
         </w:rPr>
       </w:pPr>
-      <w:bookmarkStart w:id="7" w:name="_Toc72292074"/>
+      <w:bookmarkStart w:id="6" w:name="_Toc72363401"/>
       <w:proofErr w:type="gramStart"/>
       <w:r>
         <w:rPr>
@@ -2836,7 +2905,7 @@
         </w:rPr>
         <w:t xml:space="preserve"> Effective POM</w:t>
       </w:r>
-      <w:bookmarkEnd w:id="7"/>
+      <w:bookmarkEnd w:id="6"/>
     </w:p>
     <w:p>
       <w:pPr>
@@ -2910,7 +2979,7 @@
           <w:lang w:val="en-US"/>
         </w:rPr>
       </w:pPr>
-      <w:bookmarkStart w:id="8" w:name="_Toc72292075"/>
+      <w:bookmarkStart w:id="7" w:name="_Toc72363402"/>
       <w:proofErr w:type="gramStart"/>
       <w:r>
         <w:rPr>
@@ -2934,7 +3003,7 @@
         </w:rPr>
         <w:t xml:space="preserve"> Dependency management</w:t>
       </w:r>
-      <w:bookmarkEnd w:id="8"/>
+      <w:bookmarkEnd w:id="7"/>
     </w:p>
     <w:p>
       <w:pPr>
@@ -3028,7 +3097,7 @@
           <w:lang w:val="en-US"/>
         </w:rPr>
       </w:pPr>
-      <w:bookmarkStart w:id="9" w:name="_Toc72292076"/>
+      <w:bookmarkStart w:id="8" w:name="_Toc72363403"/>
       <w:proofErr w:type="gramStart"/>
       <w:r>
         <w:rPr>
@@ -3066,7 +3135,7 @@
         </w:rPr>
         <w:t>, Dependency plugin</w:t>
       </w:r>
-      <w:bookmarkEnd w:id="9"/>
+      <w:bookmarkEnd w:id="8"/>
     </w:p>
     <w:tbl>
       <w:tblPr>
@@ -3628,7 +3697,7 @@
           <w:lang w:val="en-US"/>
         </w:rPr>
       </w:pPr>
-      <w:bookmarkStart w:id="10" w:name="_Toc72292077"/>
+      <w:bookmarkStart w:id="9" w:name="_Toc72363404"/>
       <w:proofErr w:type="gramStart"/>
       <w:r>
         <w:rPr>
@@ -3673,7 +3742,7 @@
         </w:rPr>
         <w:t>, exclusions, optional dependencies</w:t>
       </w:r>
-      <w:bookmarkEnd w:id="10"/>
+      <w:bookmarkEnd w:id="9"/>
     </w:p>
     <w:p>
       <w:pPr>
@@ -3896,7 +3965,7 @@
           <w:lang w:val="en-US"/>
         </w:rPr>
       </w:pPr>
-      <w:bookmarkStart w:id="11" w:name="_Toc72292078"/>
+      <w:bookmarkStart w:id="10" w:name="_Toc72363405"/>
       <w:proofErr w:type="gramStart"/>
       <w:r>
         <w:rPr>
@@ -3936,7 +4005,7 @@
         </w:rPr>
         <w:t xml:space="preserve"> Clean lifecycle</w:t>
       </w:r>
-      <w:bookmarkEnd w:id="11"/>
+      <w:bookmarkEnd w:id="10"/>
     </w:p>
     <w:p>
       <w:pPr>
@@ -4254,7 +4323,7 @@
           <w:lang w:val="en-US"/>
         </w:rPr>
       </w:pPr>
-      <w:bookmarkStart w:id="12" w:name="_Toc72292079"/>
+      <w:bookmarkStart w:id="11" w:name="_Toc72363406"/>
       <w:proofErr w:type="gramStart"/>
       <w:r>
         <w:rPr>
@@ -4292,7 +4361,7 @@
         </w:rPr>
         <w:t xml:space="preserve"> phases</w:t>
       </w:r>
-      <w:bookmarkEnd w:id="12"/>
+      <w:bookmarkEnd w:id="11"/>
     </w:p>
     <w:p>
       <w:pPr>
@@ -5570,7 +5639,7 @@
           <w:lang w:val="en-US"/>
         </w:rPr>
       </w:pPr>
-      <w:bookmarkStart w:id="13" w:name="_Toc72292080"/>
+      <w:bookmarkStart w:id="12" w:name="_Toc72363407"/>
       <w:proofErr w:type="gramStart"/>
       <w:r>
         <w:rPr>
@@ -5594,7 +5663,7 @@
         </w:rPr>
         <w:t xml:space="preserve"> Test phase. Surefire plugin</w:t>
       </w:r>
-      <w:bookmarkEnd w:id="13"/>
+      <w:bookmarkEnd w:id="12"/>
     </w:p>
     <w:p>
       <w:pPr>
@@ -5804,7 +5873,7 @@
           <w:lang w:val="en-US"/>
         </w:rPr>
       </w:pPr>
-      <w:bookmarkStart w:id="14" w:name="_Toc72292081"/>
+      <w:bookmarkStart w:id="13" w:name="_Toc72363408"/>
       <w:proofErr w:type="gramStart"/>
       <w:r>
         <w:rPr>
@@ -5828,7 +5897,7 @@
         </w:rPr>
         <w:t xml:space="preserve"> Package phase</w:t>
       </w:r>
-      <w:bookmarkEnd w:id="14"/>
+      <w:bookmarkEnd w:id="13"/>
     </w:p>
     <w:p>
       <w:pPr>
@@ -5965,7 +6034,7 @@
           <w:lang w:val="en-US"/>
         </w:rPr>
       </w:pPr>
-      <w:bookmarkStart w:id="15" w:name="_Toc72292082"/>
+      <w:bookmarkStart w:id="14" w:name="_Toc72363409"/>
       <w:proofErr w:type="gramStart"/>
       <w:r>
         <w:rPr>
@@ -5989,7 +6058,7 @@
         </w:rPr>
         <w:t xml:space="preserve"> Packaging type war</w:t>
       </w:r>
-      <w:bookmarkEnd w:id="15"/>
+      <w:bookmarkEnd w:id="14"/>
     </w:p>
     <w:p>
       <w:pPr>
@@ -6569,7 +6638,7 @@
           <w:lang w:val="en-US"/>
         </w:rPr>
       </w:pPr>
-      <w:bookmarkStart w:id="16" w:name="_Toc72292083"/>
+      <w:bookmarkStart w:id="15" w:name="_Toc72363410"/>
       <w:proofErr w:type="gramStart"/>
       <w:r>
         <w:rPr>
@@ -6609,119 +6678,119 @@
         </w:rPr>
         <w:t xml:space="preserve"> a goal to a phase</w:t>
       </w:r>
+      <w:bookmarkEnd w:id="15"/>
+    </w:p>
+    <w:p>
+      <w:pPr>
+        <w:rPr>
+          <w:lang w:val="en-US"/>
+        </w:rPr>
+      </w:pPr>
+    </w:p>
+    <w:p>
+      <w:pPr>
+        <w:rPr>
+          <w:lang w:val="en-US"/>
+        </w:rPr>
+      </w:pPr>
+      <w:r>
+        <w:rPr>
+          <w:lang w:val="en-US"/>
+        </w:rPr>
+        <w:t xml:space="preserve">We override plugin (which goal we want to use) in build section of </w:t>
+      </w:r>
+      <w:r>
+        <w:rPr>
+          <w:lang w:val="en-US"/>
+        </w:rPr>
+        <w:t>POM</w:t>
+      </w:r>
+      <w:r>
+        <w:rPr>
+          <w:lang w:val="en-US"/>
+        </w:rPr>
+        <w:t>.</w:t>
+      </w:r>
+    </w:p>
+    <w:p>
+      <w:pPr>
+        <w:rPr>
+          <w:lang w:val="en-US"/>
+        </w:rPr>
+      </w:pPr>
+      <w:r>
+        <w:rPr>
+          <w:lang w:val="en-US"/>
+        </w:rPr>
+        <w:t xml:space="preserve">Example of adding </w:t>
+      </w:r>
+      <w:proofErr w:type="spellStart"/>
+      <w:r>
+        <w:rPr>
+          <w:lang w:val="en-US"/>
+        </w:rPr>
+        <w:t>docker-compose.yml</w:t>
+      </w:r>
+      <w:proofErr w:type="spellEnd"/>
+      <w:r>
+        <w:rPr>
+          <w:lang w:val="en-US"/>
+        </w:rPr>
+        <w:t xml:space="preserve"> to target in phase validate is included.</w:t>
+      </w:r>
+    </w:p>
+    <w:p>
+      <w:pPr>
+        <w:rPr>
+          <w:lang w:val="en-US"/>
+        </w:rPr>
+      </w:pPr>
+      <w:r>
+        <w:rPr>
+          <w:lang w:val="en-US"/>
+        </w:rPr>
+        <w:t>-----------------------------------------------------------------------------------------------------------------------------------------------------------</w:t>
+      </w:r>
+    </w:p>
+    <w:p>
+      <w:pPr>
+        <w:pStyle w:val="Heading2"/>
+        <w:rPr>
+          <w:lang w:val="en-US"/>
+        </w:rPr>
+      </w:pPr>
+      <w:bookmarkStart w:id="16" w:name="_Toc72363411"/>
+      <w:proofErr w:type="gramStart"/>
+      <w:r>
+        <w:rPr>
+          <w:rStyle w:val="Heading1Char"/>
+          <w:lang w:val="en-US"/>
+        </w:rPr>
+        <w:t xml:space="preserve">Lesson </w:t>
+      </w:r>
+      <w:r>
+        <w:rPr>
+          <w:rStyle w:val="Heading1Char"/>
+          <w:lang w:val="en-US"/>
+        </w:rPr>
+        <w:t>17.</w:t>
+      </w:r>
+      <w:proofErr w:type="gramEnd"/>
+      <w:r>
+        <w:rPr>
+          <w:rStyle w:val="Heading1Char"/>
+          <w:lang w:val="en-US"/>
+        </w:rPr>
+        <w:t xml:space="preserve"> </w:t>
+      </w:r>
+      <w:r>
+        <w:rPr>
+          <w:rStyle w:val="Heading1Char"/>
+          <w:lang w:val="en-US"/>
+        </w:rPr>
+        <w:t>Verify phase. Failsafe plugin</w:t>
+      </w:r>
       <w:bookmarkEnd w:id="16"/>
-    </w:p>
-    <w:p>
-      <w:pPr>
-        <w:rPr>
-          <w:lang w:val="en-US"/>
-        </w:rPr>
-      </w:pPr>
-    </w:p>
-    <w:p>
-      <w:pPr>
-        <w:rPr>
-          <w:lang w:val="en-US"/>
-        </w:rPr>
-      </w:pPr>
-      <w:r>
-        <w:rPr>
-          <w:lang w:val="en-US"/>
-        </w:rPr>
-        <w:t xml:space="preserve">We override plugin (which goal we want to use) in build section of </w:t>
-      </w:r>
-      <w:r>
-        <w:rPr>
-          <w:lang w:val="en-US"/>
-        </w:rPr>
-        <w:t>POM</w:t>
-      </w:r>
-      <w:r>
-        <w:rPr>
-          <w:lang w:val="en-US"/>
-        </w:rPr>
-        <w:t>.</w:t>
-      </w:r>
-    </w:p>
-    <w:p>
-      <w:pPr>
-        <w:rPr>
-          <w:lang w:val="en-US"/>
-        </w:rPr>
-      </w:pPr>
-      <w:r>
-        <w:rPr>
-          <w:lang w:val="en-US"/>
-        </w:rPr>
-        <w:t xml:space="preserve">Example of adding </w:t>
-      </w:r>
-      <w:proofErr w:type="spellStart"/>
-      <w:r>
-        <w:rPr>
-          <w:lang w:val="en-US"/>
-        </w:rPr>
-        <w:t>docker-compose.yml</w:t>
-      </w:r>
-      <w:proofErr w:type="spellEnd"/>
-      <w:r>
-        <w:rPr>
-          <w:lang w:val="en-US"/>
-        </w:rPr>
-        <w:t xml:space="preserve"> to target in phase validate is included.</w:t>
-      </w:r>
-    </w:p>
-    <w:p>
-      <w:pPr>
-        <w:rPr>
-          <w:lang w:val="en-US"/>
-        </w:rPr>
-      </w:pPr>
-      <w:r>
-        <w:rPr>
-          <w:lang w:val="en-US"/>
-        </w:rPr>
-        <w:t>-----------------------------------------------------------------------------------------------------------------------------------------------------------</w:t>
-      </w:r>
-    </w:p>
-    <w:p>
-      <w:pPr>
-        <w:pStyle w:val="Heading2"/>
-        <w:rPr>
-          <w:lang w:val="en-US"/>
-        </w:rPr>
-      </w:pPr>
-      <w:bookmarkStart w:id="17" w:name="_Toc72292084"/>
-      <w:proofErr w:type="gramStart"/>
-      <w:r>
-        <w:rPr>
-          <w:rStyle w:val="Heading1Char"/>
-          <w:lang w:val="en-US"/>
-        </w:rPr>
-        <w:t xml:space="preserve">Lesson </w:t>
-      </w:r>
-      <w:r>
-        <w:rPr>
-          <w:rStyle w:val="Heading1Char"/>
-          <w:lang w:val="en-US"/>
-        </w:rPr>
-        <w:t>17.</w:t>
-      </w:r>
-      <w:proofErr w:type="gramEnd"/>
-      <w:r>
-        <w:rPr>
-          <w:rStyle w:val="Heading1Char"/>
-          <w:lang w:val="en-US"/>
-        </w:rPr>
-        <w:t xml:space="preserve"> </w:t>
-      </w:r>
-      <w:r>
-        <w:rPr>
-          <w:rStyle w:val="Heading1Char"/>
-          <w:lang w:val="en-US"/>
-        </w:rPr>
-        <w:t>Verify phase. Failsafe plugin</w:t>
-      </w:r>
-      <w:bookmarkEnd w:id="17"/>
     </w:p>
     <w:p>
       <w:pPr>
@@ -6803,7 +6872,7 @@
           <w:lang w:val="en-US"/>
         </w:rPr>
       </w:pPr>
-      <w:bookmarkStart w:id="18" w:name="_Toc72292085"/>
+      <w:bookmarkStart w:id="17" w:name="_Toc72363412"/>
       <w:proofErr w:type="gramStart"/>
       <w:r>
         <w:rPr>
@@ -6834,114 +6903,114 @@
         </w:rPr>
         <w:t xml:space="preserve"> phase</w:t>
       </w:r>
+      <w:bookmarkEnd w:id="17"/>
+    </w:p>
+    <w:p>
+      <w:pPr>
+        <w:rPr>
+          <w:lang w:val="en-US"/>
+        </w:rPr>
+      </w:pPr>
+    </w:p>
+    <w:p>
+      <w:pPr>
+        <w:rPr>
+          <w:lang w:val="en-US"/>
+        </w:rPr>
+      </w:pPr>
+      <w:r>
+        <w:rPr>
+          <w:lang w:val="en-US"/>
+        </w:rPr>
+        <w:t xml:space="preserve">On the phase our artifact is saved in our local Maven repo. </w:t>
+      </w:r>
+    </w:p>
+    <w:p>
+      <w:pPr>
+        <w:rPr>
+          <w:lang w:val="en-US"/>
+        </w:rPr>
+      </w:pPr>
+      <w:r>
+        <w:rPr>
+          <w:lang w:val="en-US"/>
+        </w:rPr>
+        <w:t xml:space="preserve">It’s a good practice to override all Maven plugins, because by default they have old versions. </w:t>
+      </w:r>
+      <w:proofErr w:type="gramStart"/>
+      <w:r>
+        <w:rPr>
+          <w:lang w:val="en-US"/>
+        </w:rPr>
+        <w:t>Overridden in project.</w:t>
+      </w:r>
+      <w:proofErr w:type="gramEnd"/>
+      <w:r>
+        <w:rPr>
+          <w:lang w:val="en-US"/>
+        </w:rPr>
+        <w:t xml:space="preserve"> </w:t>
+      </w:r>
+    </w:p>
+    <w:p>
+      <w:pPr>
+        <w:rPr>
+          <w:lang w:val="en-US"/>
+        </w:rPr>
+      </w:pPr>
+      <w:r>
+        <w:rPr>
+          <w:lang w:val="en-US"/>
+        </w:rPr>
+        <w:t>-----------------------------------------------------------------------------------------------------------------------------------------------------------</w:t>
+      </w:r>
+    </w:p>
+    <w:p>
+      <w:pPr>
+        <w:pStyle w:val="Heading2"/>
+        <w:rPr>
+          <w:lang w:val="en-US"/>
+        </w:rPr>
+      </w:pPr>
+      <w:bookmarkStart w:id="18" w:name="_Toc72363413"/>
+      <w:proofErr w:type="gramStart"/>
+      <w:r>
+        <w:rPr>
+          <w:rStyle w:val="Heading1Char"/>
+          <w:lang w:val="en-US"/>
+        </w:rPr>
+        <w:t xml:space="preserve">Lesson </w:t>
+      </w:r>
+      <w:r>
+        <w:rPr>
+          <w:rStyle w:val="Heading1Char"/>
+          <w:lang w:val="en-US"/>
+        </w:rPr>
+        <w:t>19.</w:t>
+      </w:r>
+      <w:proofErr w:type="gramEnd"/>
+      <w:r>
+        <w:rPr>
+          <w:rStyle w:val="Heading1Char"/>
+          <w:lang w:val="en-US"/>
+        </w:rPr>
+        <w:t xml:space="preserve"> Deploy</w:t>
+      </w:r>
+      <w:r>
+        <w:rPr>
+          <w:rStyle w:val="Heading1Char"/>
+          <w:lang w:val="en-US"/>
+        </w:rPr>
+        <w:t xml:space="preserve"> phase</w:t>
+      </w:r>
+      <w:r>
+        <w:rPr>
+          <w:rStyle w:val="Heading1Char"/>
+          <w:lang w:val="en-US"/>
+        </w:rPr>
+        <w:t>. Nexus</w:t>
+      </w:r>
       <w:bookmarkEnd w:id="18"/>
-    </w:p>
-    <w:p>
-      <w:pPr>
-        <w:rPr>
-          <w:lang w:val="en-US"/>
-        </w:rPr>
-      </w:pPr>
-    </w:p>
-    <w:p>
-      <w:pPr>
-        <w:rPr>
-          <w:lang w:val="en-US"/>
-        </w:rPr>
-      </w:pPr>
-      <w:r>
-        <w:rPr>
-          <w:lang w:val="en-US"/>
-        </w:rPr>
-        <w:t xml:space="preserve">On the phase our artifact is saved in our local Maven repo. </w:t>
-      </w:r>
-    </w:p>
-    <w:p>
-      <w:pPr>
-        <w:rPr>
-          <w:lang w:val="en-US"/>
-        </w:rPr>
-      </w:pPr>
-      <w:r>
-        <w:rPr>
-          <w:lang w:val="en-US"/>
-        </w:rPr>
-        <w:t xml:space="preserve">It’s a good practice to override all Maven plugins, because by default they have old versions. </w:t>
-      </w:r>
-      <w:proofErr w:type="gramStart"/>
-      <w:r>
-        <w:rPr>
-          <w:lang w:val="en-US"/>
-        </w:rPr>
-        <w:t>Overridden in project.</w:t>
-      </w:r>
-      <w:proofErr w:type="gramEnd"/>
-      <w:r>
-        <w:rPr>
-          <w:lang w:val="en-US"/>
-        </w:rPr>
-        <w:t xml:space="preserve"> </w:t>
-      </w:r>
-    </w:p>
-    <w:p>
-      <w:pPr>
-        <w:rPr>
-          <w:lang w:val="en-US"/>
-        </w:rPr>
-      </w:pPr>
-      <w:r>
-        <w:rPr>
-          <w:lang w:val="en-US"/>
-        </w:rPr>
-        <w:t>-----------------------------------------------------------------------------------------------------------------------------------------------------------</w:t>
-      </w:r>
-    </w:p>
-    <w:p>
-      <w:pPr>
-        <w:pStyle w:val="Heading2"/>
-        <w:rPr>
-          <w:lang w:val="en-US"/>
-        </w:rPr>
-      </w:pPr>
-      <w:bookmarkStart w:id="19" w:name="_Toc72292086"/>
-      <w:proofErr w:type="gramStart"/>
-      <w:r>
-        <w:rPr>
-          <w:rStyle w:val="Heading1Char"/>
-          <w:lang w:val="en-US"/>
-        </w:rPr>
-        <w:t xml:space="preserve">Lesson </w:t>
-      </w:r>
-      <w:r>
-        <w:rPr>
-          <w:rStyle w:val="Heading1Char"/>
-          <w:lang w:val="en-US"/>
-        </w:rPr>
-        <w:t>19.</w:t>
-      </w:r>
-      <w:proofErr w:type="gramEnd"/>
-      <w:r>
-        <w:rPr>
-          <w:rStyle w:val="Heading1Char"/>
-          <w:lang w:val="en-US"/>
-        </w:rPr>
-        <w:t xml:space="preserve"> Deploy</w:t>
-      </w:r>
-      <w:r>
-        <w:rPr>
-          <w:rStyle w:val="Heading1Char"/>
-          <w:lang w:val="en-US"/>
-        </w:rPr>
-        <w:t xml:space="preserve"> phase</w:t>
-      </w:r>
-      <w:r>
-        <w:rPr>
-          <w:rStyle w:val="Heading1Char"/>
-          <w:lang w:val="en-US"/>
-        </w:rPr>
-        <w:t>. Nexus</w:t>
-      </w:r>
-      <w:bookmarkEnd w:id="19"/>
     </w:p>
     <w:p>
       <w:pPr>
@@ -7913,7 +7982,7 @@
           <w:lang w:val="en-US"/>
         </w:rPr>
       </w:pPr>
-      <w:bookmarkStart w:id="20" w:name="_Toc72292087"/>
+      <w:bookmarkStart w:id="19" w:name="_Toc72363414"/>
       <w:proofErr w:type="gramStart"/>
       <w:r>
         <w:rPr>
@@ -7983,7 +8052,7 @@
         </w:rPr>
         <w:t xml:space="preserve"> plugin</w:t>
       </w:r>
-      <w:bookmarkEnd w:id="20"/>
+      <w:bookmarkEnd w:id="19"/>
     </w:p>
     <w:p>
       <w:pPr>
@@ -10641,7 +10710,7 @@
           <w:lang w:val="en-US"/>
         </w:rPr>
       </w:pPr>
-      <w:bookmarkStart w:id="21" w:name="_Toc72292088"/>
+      <w:bookmarkStart w:id="20" w:name="_Toc72363415"/>
       <w:proofErr w:type="gramStart"/>
       <w:r>
         <w:rPr>
@@ -10681,7 +10750,7 @@
         </w:rPr>
         <w:t xml:space="preserve"> project</w:t>
       </w:r>
-      <w:bookmarkEnd w:id="21"/>
+      <w:bookmarkEnd w:id="20"/>
     </w:p>
     <w:p>
       <w:pPr>
@@ -11000,7 +11069,7 @@
           <w:lang w:val="en-US"/>
         </w:rPr>
       </w:pPr>
-      <w:bookmarkStart w:id="22" w:name="_Toc72292089"/>
+      <w:bookmarkStart w:id="21" w:name="_Toc72363416"/>
       <w:proofErr w:type="gramStart"/>
       <w:r>
         <w:rPr>
@@ -11072,7 +11141,7 @@
         </w:rPr>
         <w:t>, Best practices</w:t>
       </w:r>
-      <w:bookmarkEnd w:id="22"/>
+      <w:bookmarkEnd w:id="21"/>
     </w:p>
     <w:p>
       <w:pPr>
@@ -11223,6 +11292,624 @@
         </w:rPr>
         <w:t>version of dependency group into property and use through expression language</w:t>
       </w:r>
+    </w:p>
+    <w:p>
+      <w:pPr>
+        <w:rPr>
+          <w:lang w:val="en-US"/>
+        </w:rPr>
+      </w:pPr>
+      <w:r>
+        <w:rPr>
+          <w:lang w:val="en-US"/>
+        </w:rPr>
+        <w:t>-----------------------------------------------------------------------------------------------------------------------------------------------------------</w:t>
+      </w:r>
+    </w:p>
+    <w:p>
+      <w:pPr>
+        <w:pStyle w:val="Heading2"/>
+        <w:rPr>
+          <w:lang w:val="en-US"/>
+        </w:rPr>
+      </w:pPr>
+      <w:bookmarkStart w:id="22" w:name="_Toc72363417"/>
+      <w:proofErr w:type="gramStart"/>
+      <w:r>
+        <w:rPr>
+          <w:rStyle w:val="Heading1Char"/>
+          <w:lang w:val="en-US"/>
+        </w:rPr>
+        <w:t xml:space="preserve">Lesson </w:t>
+      </w:r>
+      <w:r>
+        <w:rPr>
+          <w:rStyle w:val="Heading1Char"/>
+          <w:lang w:val="en-US"/>
+        </w:rPr>
+        <w:t>2</w:t>
+      </w:r>
+      <w:r>
+        <w:rPr>
+          <w:rStyle w:val="Heading1Char"/>
+          <w:lang w:val="en-US"/>
+        </w:rPr>
+        <w:t>3</w:t>
+      </w:r>
+      <w:r>
+        <w:rPr>
+          <w:rStyle w:val="Heading1Char"/>
+          <w:lang w:val="en-US"/>
+        </w:rPr>
+        <w:t>.</w:t>
+      </w:r>
+      <w:proofErr w:type="gramEnd"/>
+      <w:r>
+        <w:rPr>
+          <w:rStyle w:val="Heading1Char"/>
+          <w:lang w:val="en-US"/>
+        </w:rPr>
+        <w:t xml:space="preserve"> </w:t>
+      </w:r>
+      <w:proofErr w:type="gramStart"/>
+      <w:r>
+        <w:rPr>
+          <w:rStyle w:val="Heading1Char"/>
+          <w:lang w:val="en-US"/>
+        </w:rPr>
+        <w:t>Properties.</w:t>
+      </w:r>
+      <w:proofErr w:type="gramEnd"/>
+      <w:r>
+        <w:rPr>
+          <w:rStyle w:val="Heading1Char"/>
+          <w:lang w:val="en-US"/>
+        </w:rPr>
+        <w:t xml:space="preserve"> Resource filtering</w:t>
+      </w:r>
+      <w:bookmarkEnd w:id="22"/>
+    </w:p>
+    <w:p>
+      <w:pPr>
+        <w:rPr>
+          <w:lang w:val="en-US"/>
+        </w:rPr>
+      </w:pPr>
+    </w:p>
+    <w:p>
+      <w:pPr>
+        <w:rPr>
+          <w:lang w:val="en-US"/>
+        </w:rPr>
+      </w:pPr>
+      <w:r>
+        <w:rPr>
+          <w:lang w:val="en-US"/>
+        </w:rPr>
+        <w:t>There are 5 groups of properties</w:t>
+      </w:r>
+      <w:r>
+        <w:rPr>
+          <w:lang w:val="en-US"/>
+        </w:rPr>
+        <w:t>:</w:t>
+      </w:r>
+    </w:p>
+    <w:p>
+      <w:pPr>
+        <w:pStyle w:val="ListParagraph"/>
+        <w:numPr>
+          <w:ilvl w:val="0"/>
+          <w:numId w:val="1"/>
+        </w:numPr>
+        <w:rPr>
+          <w:lang w:val="en-US"/>
+        </w:rPr>
+      </w:pPr>
+      <w:r>
+        <w:rPr>
+          <w:lang w:val="en-US"/>
+        </w:rPr>
+        <w:t>project.*</w:t>
+      </w:r>
+      <w:r>
+        <w:rPr>
+          <w:lang w:val="en-US"/>
+        </w:rPr>
+        <w:tab/>
+      </w:r>
+      <w:r>
+        <w:rPr>
+          <w:lang w:val="en-US"/>
+        </w:rPr>
+        <w:tab/>
+      </w:r>
+      <w:r>
+        <w:rPr>
+          <w:lang w:val="en-US"/>
+        </w:rPr>
+        <w:tab/>
+      </w:r>
+      <w:r>
+        <w:rPr>
+          <w:lang w:val="en-US"/>
+        </w:rPr>
+        <w:tab/>
+        <w:t xml:space="preserve">- properties of our root tag project (like </w:t>
+      </w:r>
+      <w:proofErr w:type="spellStart"/>
+      <w:r>
+        <w:rPr>
+          <w:lang w:val="en-US"/>
+        </w:rPr>
+        <w:t>groupId</w:t>
+      </w:r>
+      <w:proofErr w:type="spellEnd"/>
+      <w:r>
+        <w:rPr>
+          <w:lang w:val="en-US"/>
+        </w:rPr>
+        <w:t xml:space="preserve"> and </w:t>
+      </w:r>
+      <w:r>
+        <w:rPr>
+          <w:lang w:val="en-US"/>
+        </w:rPr>
+        <w:t>o</w:t>
+      </w:r>
+      <w:r>
+        <w:rPr>
+          <w:lang w:val="en-US"/>
+        </w:rPr>
+        <w:t>thers)</w:t>
+      </w:r>
+    </w:p>
+    <w:p>
+      <w:pPr>
+        <w:pStyle w:val="ListParagraph"/>
+        <w:numPr>
+          <w:ilvl w:val="0"/>
+          <w:numId w:val="1"/>
+        </w:numPr>
+        <w:rPr>
+          <w:lang w:val="en-US"/>
+        </w:rPr>
+      </w:pPr>
+      <w:r>
+        <w:rPr>
+          <w:lang w:val="en-US"/>
+        </w:rPr>
+        <w:t>settings.*</w:t>
+      </w:r>
+      <w:r>
+        <w:rPr>
+          <w:lang w:val="en-US"/>
+        </w:rPr>
+        <w:tab/>
+      </w:r>
+      <w:r>
+        <w:rPr>
+          <w:lang w:val="en-US"/>
+        </w:rPr>
+        <w:tab/>
+      </w:r>
+      <w:r>
+        <w:rPr>
+          <w:lang w:val="en-US"/>
+        </w:rPr>
+        <w:tab/>
+      </w:r>
+      <w:r>
+        <w:rPr>
+          <w:lang w:val="en-US"/>
+        </w:rPr>
+        <w:tab/>
+        <w:t xml:space="preserve">- properties of setting.xml (used very </w:t>
+      </w:r>
+      <w:r>
+        <w:rPr>
+          <w:lang w:val="en-US"/>
+        </w:rPr>
+        <w:t>seldom</w:t>
+      </w:r>
+      <w:r>
+        <w:rPr>
+          <w:lang w:val="en-US"/>
+        </w:rPr>
+        <w:t>)</w:t>
+      </w:r>
+    </w:p>
+    <w:p>
+      <w:pPr>
+        <w:pStyle w:val="ListParagraph"/>
+        <w:numPr>
+          <w:ilvl w:val="0"/>
+          <w:numId w:val="1"/>
+        </w:numPr>
+        <w:rPr>
+          <w:lang w:val="en-US"/>
+        </w:rPr>
+      </w:pPr>
+      <w:r>
+        <w:rPr>
+          <w:lang w:val="en-US"/>
+        </w:rPr>
+        <w:t>${*}</w:t>
+      </w:r>
+      <w:r>
+        <w:rPr>
+          <w:lang w:val="en-US"/>
+        </w:rPr>
+        <w:tab/>
+      </w:r>
+      <w:r>
+        <w:rPr>
+          <w:lang w:val="en-US"/>
+        </w:rPr>
+        <w:tab/>
+      </w:r>
+      <w:r>
+        <w:rPr>
+          <w:lang w:val="en-US"/>
+        </w:rPr>
+        <w:tab/>
+      </w:r>
+      <w:r>
+        <w:rPr>
+          <w:lang w:val="en-US"/>
+        </w:rPr>
+        <w:tab/>
+        <w:t>- properties that we define in tag properties</w:t>
+      </w:r>
+    </w:p>
+    <w:p>
+      <w:pPr>
+        <w:pStyle w:val="ListParagraph"/>
+        <w:numPr>
+          <w:ilvl w:val="0"/>
+          <w:numId w:val="1"/>
+        </w:numPr>
+        <w:rPr>
+          <w:lang w:val="en-US"/>
+        </w:rPr>
+      </w:pPr>
+      <w:r>
+        <w:rPr>
+          <w:lang w:val="en-US"/>
+        </w:rPr>
+        <w:t>env.*</w:t>
+      </w:r>
+      <w:r>
+        <w:rPr>
+          <w:lang w:val="en-US"/>
+        </w:rPr>
+        <w:tab/>
+      </w:r>
+      <w:r>
+        <w:rPr>
+          <w:lang w:val="en-US"/>
+        </w:rPr>
+        <w:tab/>
+      </w:r>
+      <w:r>
+        <w:rPr>
+          <w:lang w:val="en-US"/>
+        </w:rPr>
+        <w:tab/>
+      </w:r>
+      <w:r>
+        <w:rPr>
+          <w:lang w:val="en-US"/>
+        </w:rPr>
+        <w:tab/>
+        <w:t>- environment variables</w:t>
+      </w:r>
+    </w:p>
+    <w:p>
+      <w:pPr>
+        <w:pStyle w:val="ListParagraph"/>
+        <w:numPr>
+          <w:ilvl w:val="0"/>
+          <w:numId w:val="1"/>
+        </w:numPr>
+        <w:rPr>
+          <w:lang w:val="en-US"/>
+        </w:rPr>
+      </w:pPr>
+      <w:r>
+        <w:rPr>
+          <w:lang w:val="en-US"/>
+        </w:rPr>
+        <w:t>-D</w:t>
+      </w:r>
+      <w:r>
+        <w:rPr>
+          <w:lang w:val="en-US"/>
+        </w:rPr>
+        <w:tab/>
+      </w:r>
+      <w:r>
+        <w:rPr>
+          <w:lang w:val="en-US"/>
+        </w:rPr>
+        <w:tab/>
+      </w:r>
+      <w:r>
+        <w:rPr>
+          <w:lang w:val="en-US"/>
+        </w:rPr>
+        <w:tab/>
+      </w:r>
+      <w:r>
+        <w:rPr>
+          <w:lang w:val="en-US"/>
+        </w:rPr>
+        <w:tab/>
+      </w:r>
+      <w:r>
+        <w:rPr>
+          <w:lang w:val="en-US"/>
+        </w:rPr>
+        <w:tab/>
+        <w:t xml:space="preserve">- </w:t>
+      </w:r>
+      <w:proofErr w:type="spellStart"/>
+      <w:r>
+        <w:rPr>
+          <w:lang w:val="en-US"/>
+        </w:rPr>
+        <w:t>system.getProperty</w:t>
+      </w:r>
+      <w:proofErr w:type="spellEnd"/>
+    </w:p>
+    <w:p>
+      <w:pPr>
+        <w:rPr>
+          <w:lang w:val="en-US"/>
+        </w:rPr>
+      </w:pPr>
+      <w:r>
+        <w:rPr>
+          <w:lang w:val="en-US"/>
+        </w:rPr>
+        <w:t xml:space="preserve">We can </w:t>
+      </w:r>
+      <w:r>
+        <w:rPr>
+          <w:lang w:val="en-US"/>
+        </w:rPr>
+        <w:t>transfer properties from POM to project through expression language:</w:t>
+      </w:r>
+    </w:p>
+    <w:p>
+      <w:pPr>
+        <w:jc w:val="center"/>
+        <w:rPr>
+          <w:lang w:val="en-US"/>
+        </w:rPr>
+      </w:pPr>
+      <w:r>
+        <w:rPr>
+          <w:noProof/>
+          <w:lang w:eastAsia="ru-RU"/>
+        </w:rPr>
+        <w:drawing>
+          <wp:inline distT="0" distB="0" distL="0" distR="0" wp14:anchorId="703DC5E4" wp14:editId="0CDDA987">
+            <wp:extent cx="3652412" cy="1256999"/>
+            <wp:effectExtent l="0" t="0" r="5715" b="635"/>
+            <wp:docPr id="17" name="Picture 17"/>
+            <wp:cNvGraphicFramePr>
+              <a:graphicFrameLocks xmlns:a="http://schemas.openxmlformats.org/drawingml/2006/main" noChangeAspect="1"/>
+            </wp:cNvGraphicFramePr>
+            <a:graphic xmlns:a="http://schemas.openxmlformats.org/drawingml/2006/main">
+              <a:graphicData uri="http://schemas.openxmlformats.org/drawingml/2006/picture">
+                <pic:pic xmlns:pic="http://schemas.openxmlformats.org/drawingml/2006/picture">
+                  <pic:nvPicPr>
+                    <pic:cNvPr id="0" name=""/>
+                    <pic:cNvPicPr/>
+                  </pic:nvPicPr>
+                  <pic:blipFill>
+                    <a:blip r:embed="rId23"/>
+                    <a:stretch>
+                      <a:fillRect/>
+                    </a:stretch>
+                  </pic:blipFill>
+                  <pic:spPr>
+                    <a:xfrm>
+                      <a:off x="0" y="0"/>
+                      <a:ext cx="3658277" cy="1259017"/>
+                    </a:xfrm>
+                    <a:prstGeom prst="rect">
+                      <a:avLst/>
+                    </a:prstGeom>
+                  </pic:spPr>
+                </pic:pic>
+              </a:graphicData>
+            </a:graphic>
+          </wp:inline>
+        </w:drawing>
+      </w:r>
+    </w:p>
+    <w:p>
+      <w:pPr>
+        <w:rPr>
+          <w:lang w:val="en-US"/>
+        </w:rPr>
+      </w:pPr>
+      <w:r>
+        <w:rPr>
+          <w:lang w:val="en-US"/>
+        </w:rPr>
+        <w:t xml:space="preserve">But by default Maven will not put properties there. We have to </w:t>
+      </w:r>
+      <w:r>
+        <w:rPr>
+          <w:lang w:val="en-US"/>
+        </w:rPr>
+        <w:t>set filtering on</w:t>
+      </w:r>
+      <w:r>
+        <w:rPr>
+          <w:lang w:val="en-US"/>
+        </w:rPr>
+        <w:t xml:space="preserve"> for resource folder</w:t>
+      </w:r>
+      <w:r>
+        <w:rPr>
+          <w:lang w:val="en-US"/>
+        </w:rPr>
+        <w:t xml:space="preserve"> in POM:</w:t>
+      </w:r>
+    </w:p>
+    <w:p>
+      <w:pPr>
+        <w:jc w:val="center"/>
+        <w:rPr>
+          <w:lang w:val="en-US"/>
+        </w:rPr>
+      </w:pPr>
+      <w:r>
+        <w:rPr>
+          <w:noProof/>
+          <w:lang w:eastAsia="ru-RU"/>
+        </w:rPr>
+        <w:lastRenderedPageBreak/>
+        <w:drawing>
+          <wp:inline distT="0" distB="0" distL="0" distR="0" wp14:anchorId="275B7CF8" wp14:editId="28FB8287">
+            <wp:extent cx="6152515" cy="1451610"/>
+            <wp:effectExtent l="0" t="0" r="635" b="0"/>
+            <wp:docPr id="18" name="Picture 18"/>
+            <wp:cNvGraphicFramePr>
+              <a:graphicFrameLocks xmlns:a="http://schemas.openxmlformats.org/drawingml/2006/main" noChangeAspect="1"/>
+            </wp:cNvGraphicFramePr>
+            <a:graphic xmlns:a="http://schemas.openxmlformats.org/drawingml/2006/main">
+              <a:graphicData uri="http://schemas.openxmlformats.org/drawingml/2006/picture">
+                <pic:pic xmlns:pic="http://schemas.openxmlformats.org/drawingml/2006/picture">
+                  <pic:nvPicPr>
+                    <pic:cNvPr id="0" name=""/>
+                    <pic:cNvPicPr/>
+                  </pic:nvPicPr>
+                  <pic:blipFill>
+                    <a:blip r:embed="rId24"/>
+                    <a:stretch>
+                      <a:fillRect/>
+                    </a:stretch>
+                  </pic:blipFill>
+                  <pic:spPr>
+                    <a:xfrm>
+                      <a:off x="0" y="0"/>
+                      <a:ext cx="6152515" cy="1451610"/>
+                    </a:xfrm>
+                    <a:prstGeom prst="rect">
+                      <a:avLst/>
+                    </a:prstGeom>
+                  </pic:spPr>
+                </pic:pic>
+              </a:graphicData>
+            </a:graphic>
+          </wp:inline>
+        </w:drawing>
+      </w:r>
+    </w:p>
+    <w:p>
+      <w:pPr>
+        <w:rPr>
+          <w:lang w:val="en-US"/>
+        </w:rPr>
+      </w:pPr>
+      <w:r>
+        <w:rPr>
+          <w:lang w:val="en-US"/>
+        </w:rPr>
+        <w:t xml:space="preserve">After calling </w:t>
+      </w:r>
+      <w:proofErr w:type="spellStart"/>
+      <w:r>
+        <w:rPr>
+          <w:lang w:val="en-US"/>
+        </w:rPr>
+        <w:t>resources</w:t>
+      </w:r>
+      <w:proofErr w:type="gramStart"/>
+      <w:r>
+        <w:rPr>
+          <w:lang w:val="en-US"/>
+        </w:rPr>
+        <w:t>:recources</w:t>
+      </w:r>
+      <w:proofErr w:type="spellEnd"/>
+      <w:proofErr w:type="gramEnd"/>
+      <w:r>
+        <w:rPr>
+          <w:lang w:val="en-US"/>
+        </w:rPr>
+        <w:t xml:space="preserve"> values will be putted in </w:t>
+      </w:r>
+      <w:proofErr w:type="spellStart"/>
+      <w:r>
+        <w:rPr>
+          <w:lang w:val="en-US"/>
+        </w:rPr>
+        <w:t>propertie</w:t>
+      </w:r>
+      <w:proofErr w:type="spellEnd"/>
+      <w:r>
+        <w:rPr>
+          <w:lang w:val="en-US"/>
+        </w:rPr>
+        <w:t xml:space="preserve"> file in target folder:</w:t>
+      </w:r>
+    </w:p>
+    <w:p>
+      <w:pPr>
+        <w:jc w:val="center"/>
+        <w:rPr>
+          <w:lang w:val="en-US"/>
+        </w:rPr>
+      </w:pPr>
+      <w:bookmarkStart w:id="23" w:name="_GoBack"/>
+      <w:r>
+        <w:rPr>
+          <w:noProof/>
+          <w:lang w:eastAsia="ru-RU"/>
+        </w:rPr>
+        <w:drawing>
+          <wp:inline distT="0" distB="0" distL="0" distR="0" wp14:anchorId="683371BB" wp14:editId="35C8EDE5">
+            <wp:extent cx="6152515" cy="1576070"/>
+            <wp:effectExtent l="0" t="0" r="635" b="5080"/>
+            <wp:docPr id="19" name="Picture 19"/>
+            <wp:cNvGraphicFramePr>
+              <a:graphicFrameLocks xmlns:a="http://schemas.openxmlformats.org/drawingml/2006/main" noChangeAspect="1"/>
+            </wp:cNvGraphicFramePr>
+            <a:graphic xmlns:a="http://schemas.openxmlformats.org/drawingml/2006/main">
+              <a:graphicData uri="http://schemas.openxmlformats.org/drawingml/2006/picture">
+                <pic:pic xmlns:pic="http://schemas.openxmlformats.org/drawingml/2006/picture">
+                  <pic:nvPicPr>
+                    <pic:cNvPr id="0" name=""/>
+                    <pic:cNvPicPr/>
+                  </pic:nvPicPr>
+                  <pic:blipFill>
+                    <a:blip r:embed="rId25"/>
+                    <a:stretch>
+                      <a:fillRect/>
+                    </a:stretch>
+                  </pic:blipFill>
+                  <pic:spPr>
+                    <a:xfrm>
+                      <a:off x="0" y="0"/>
+                      <a:ext cx="6152515" cy="1576070"/>
+                    </a:xfrm>
+                    <a:prstGeom prst="rect">
+                      <a:avLst/>
+                    </a:prstGeom>
+                  </pic:spPr>
+                </pic:pic>
+              </a:graphicData>
+            </a:graphic>
+          </wp:inline>
+        </w:drawing>
+      </w:r>
+      <w:bookmarkEnd w:id="23"/>
     </w:p>
     <w:sectPr>
       <w:pgSz w:w="11906" w:h="16838"/>
@@ -11605,7 +12292,7 @@
   <w:style w:type="paragraph" w:default="1" w:styleId="Normal">
     <w:name w:val="Normal"/>
     <w:qFormat/>
-    <w:rsid w:val="00AF2953"/>
+    <w:rsid w:val="0009403D"/>
   </w:style>
   <w:style w:type="paragraph" w:styleId="Heading1">
     <w:name w:val="heading 1"/>
@@ -12032,7 +12719,7 @@
   <w:style w:type="paragraph" w:default="1" w:styleId="Normal">
     <w:name w:val="Normal"/>
     <w:qFormat/>
-    <w:rsid w:val="00AF2953"/>
+    <w:rsid w:val="0009403D"/>
   </w:style>
   <w:style w:type="paragraph" w:styleId="Heading1">
     <w:name w:val="heading 1"/>
@@ -12590,7 +13277,7 @@
 </file>
 
 <file path=customXml/itemProps1.xml><?xml version="1.0" encoding="utf-8"?>
-<ds:datastoreItem xmlns:ds="http://schemas.openxmlformats.org/officeDocument/2006/customXml" ds:itemID="{B9C82A65-CFF7-49E0-B52D-83C877D874B7}">
+<ds:datastoreItem xmlns:ds="http://schemas.openxmlformats.org/officeDocument/2006/customXml" ds:itemID="{0495E1BE-286A-410B-A0EF-6271C4264B24}">
   <ds:schemaRefs>
     <ds:schemaRef ds:uri="http://schemas.openxmlformats.org/officeDocument/2006/bibliography"/>
   </ds:schemaRefs>

</xml_diff>